<commit_message>
major changes: rewrote and annoated questions in the abstract, introduction, history, and methods chapters; as well as incorporated many new functions and organization schemes
</commit_message>
<xml_diff>
--- a/code/styles_reference.docx
+++ b/code/styles_reference.docx
@@ -1,6 +1,6 @@
 
 <file path=word/document.xml><?xml version="1.0" encoding="utf-8"?>
-<w:document xmlns:wpc="http://schemas.microsoft.com/office/word/2010/wordprocessingCanvas" xmlns:cx="http://schemas.microsoft.com/office/drawing/2014/chartex" xmlns:cx1="http://schemas.microsoft.com/office/drawing/2015/9/8/chartex" xmlns:cx2="http://schemas.microsoft.com/office/drawing/2015/10/21/chartex" xmlns:cx3="http://schemas.microsoft.com/office/drawing/2016/5/9/chartex" xmlns:cx4="http://schemas.microsoft.com/office/drawing/2016/5/10/chartex" xmlns:cx5="http://schemas.microsoft.com/office/drawing/2016/5/11/chartex" xmlns:cx6="http://schemas.microsoft.com/office/drawing/2016/5/12/chartex" xmlns:cx7="http://schemas.microsoft.com/office/drawing/2016/5/13/chartex" xmlns:cx8="http://schemas.microsoft.com/office/drawing/2016/5/14/chartex" xmlns:mc="http://schemas.openxmlformats.org/markup-compatibility/2006" xmlns:aink="http://schemas.microsoft.com/office/drawing/2016/ink" xmlns:am3d="http://schemas.microsoft.com/office/drawing/2017/model3d" xmlns:o="urn:schemas-microsoft-com:office:office" xmlns:r="http://schemas.openxmlformats.org/officeDocument/2006/relationships" xmlns:m="http://schemas.openxmlformats.org/officeDocument/2006/math" xmlns:v="urn:schemas-microsoft-com:vml" xmlns:wp14="http://schemas.microsoft.com/office/word/2010/wordprocessingDrawing" xmlns:wp="http://schemas.openxmlformats.org/drawingml/2006/wordprocessingDrawing" xmlns:w10="urn:schemas-microsoft-com:office:word" xmlns:w="http://schemas.openxmlformats.org/wordprocessingml/2006/main" xmlns:w14="http://schemas.microsoft.com/office/word/2010/wordml" xmlns:w15="http://schemas.microsoft.com/office/word/2012/wordml" xmlns:w16cex="http://schemas.microsoft.com/office/word/2018/wordml/cex" xmlns:w16cid="http://schemas.microsoft.com/office/word/2016/wordml/cid" xmlns:w16="http://schemas.microsoft.com/office/word/2018/wordml" xmlns:w16se="http://schemas.microsoft.com/office/word/2015/wordml/symex" xmlns:wpg="http://schemas.microsoft.com/office/word/2010/wordprocessingGroup" xmlns:wpi="http://schemas.microsoft.com/office/word/2010/wordprocessingInk" xmlns:wne="http://schemas.microsoft.com/office/word/2006/wordml" xmlns:wps="http://schemas.microsoft.com/office/word/2010/wordprocessingShape" mc:Ignorable="w14 w15 w16se w16cid w16 w16cex wp14">
+<w:document xmlns:wpc="http://schemas.microsoft.com/office/word/2010/wordprocessingCanvas" xmlns:cx="http://schemas.microsoft.com/office/drawing/2014/chartex" xmlns:cx1="http://schemas.microsoft.com/office/drawing/2015/9/8/chartex" xmlns:cx2="http://schemas.microsoft.com/office/drawing/2015/10/21/chartex" xmlns:cx3="http://schemas.microsoft.com/office/drawing/2016/5/9/chartex" xmlns:cx4="http://schemas.microsoft.com/office/drawing/2016/5/10/chartex" xmlns:cx5="http://schemas.microsoft.com/office/drawing/2016/5/11/chartex" xmlns:cx6="http://schemas.microsoft.com/office/drawing/2016/5/12/chartex" xmlns:cx7="http://schemas.microsoft.com/office/drawing/2016/5/13/chartex" xmlns:cx8="http://schemas.microsoft.com/office/drawing/2016/5/14/chartex" xmlns:mc="http://schemas.openxmlformats.org/markup-compatibility/2006" xmlns:aink="http://schemas.microsoft.com/office/drawing/2016/ink" xmlns:am3d="http://schemas.microsoft.com/office/drawing/2017/model3d" xmlns:o="urn:schemas-microsoft-com:office:office" xmlns:r="http://schemas.openxmlformats.org/officeDocument/2006/relationships" xmlns:m="http://schemas.openxmlformats.org/officeDocument/2006/math" xmlns:v="urn:schemas-microsoft-com:vml" xmlns:wp14="http://schemas.microsoft.com/office/word/2010/wordprocessingDrawing" xmlns:wp="http://schemas.openxmlformats.org/drawingml/2006/wordprocessingDrawing" xmlns:w10="urn:schemas-microsoft-com:office:word" xmlns:w="http://schemas.openxmlformats.org/wordprocessingml/2006/main" xmlns:w14="http://schemas.microsoft.com/office/word/2010/wordml" xmlns:w15="http://schemas.microsoft.com/office/word/2012/wordml" xmlns:w16cex="http://schemas.microsoft.com/office/word/2018/wordml/cex" xmlns:w16cid="http://schemas.microsoft.com/office/word/2016/wordml/cid" xmlns:w16="http://schemas.microsoft.com/office/word/2018/wordml" xmlns:w16sdtdh="http://schemas.microsoft.com/office/word/2020/wordml/sdtdatahash" xmlns:w16se="http://schemas.microsoft.com/office/word/2015/wordml/symex" xmlns:wpg="http://schemas.microsoft.com/office/word/2010/wordprocessingGroup" xmlns:wpi="http://schemas.microsoft.com/office/word/2010/wordprocessingInk" xmlns:wne="http://schemas.microsoft.com/office/word/2006/wordml" xmlns:wps="http://schemas.microsoft.com/office/word/2010/wordprocessingShape" mc:Ignorable="w14 w15 w16se w16cid w16 w16cex w16sdtdh wp14">
   <w:body>
     <w:p>
       <w:pPr>
@@ -140,7 +140,15 @@
       </w:pPr>
       <w:r>
         <w:lastRenderedPageBreak/>
-        <w:t>NOAA Technical Memorandum NMFS-[F/SPO, OHC, OPR or OSF]-###</w:t>
+        <w:t>NOAA Technical Memorandum NMFS</w:t>
+      </w:r>
+      <w:proofErr w:type="gramStart"/>
+      <w:r>
+        <w:t>-[</w:t>
+      </w:r>
+      <w:proofErr w:type="gramEnd"/>
+      <w:r>
+        <w:t>F/SPO, OHC, OPR or OSF]-###</w:t>
       </w:r>
     </w:p>
     <w:p>
@@ -174,7 +182,15 @@
     <w:p/>
     <w:p>
       <w:r>
-        <w:t>NOAA Technical Memorandum NMFS-[F/SPO, OHC, OPR or OSF]-###</w:t>
+        <w:t>NOAA Technical Memorandum NMFS</w:t>
+      </w:r>
+      <w:proofErr w:type="gramStart"/>
+      <w:r>
+        <w:t>-[</w:t>
+      </w:r>
+      <w:proofErr w:type="gramEnd"/>
+      <w:r>
+        <w:t>F/SPO, OHC, OPR or OSF]-###</w:t>
       </w:r>
     </w:p>
     <w:p>
@@ -292,13 +308,24 @@
     <w:p/>
     <w:p>
       <w:r>
-        <w:t>[Authors]. [Year]. [Title] NOAA Tech. Memo. NMFS-</w:t>
+        <w:t>[Authors]. [Year]. [Title] NOAA Tech. Memo. NMFS</w:t>
+      </w:r>
+      <w:proofErr w:type="gramStart"/>
+      <w:r>
+        <w:t>-</w:t>
       </w:r>
       <w:r>
         <w:rPr>
           <w:szCs w:val="20"/>
         </w:rPr>
-        <w:t>[F/SPO, OHC, OPR or OSF]</w:t>
+        <w:t>[</w:t>
+      </w:r>
+      <w:proofErr w:type="gramEnd"/>
+      <w:r>
+        <w:rPr>
+          <w:szCs w:val="20"/>
+        </w:rPr>
+        <w:t>F/SPO, OHC, OPR or OSF]</w:t>
       </w:r>
       <w:r>
         <w:t>-###, ## p.</w:t>
@@ -465,6 +492,7 @@
         <w:pStyle w:val="Heading6"/>
       </w:pPr>
       <w:r>
+        <w:lastRenderedPageBreak/>
         <w:t>[H6]</w:t>
       </w:r>
     </w:p>
@@ -878,16 +906,16 @@
         <w:footnoteReference w:id="1"/>
       </w:r>
       <w:r>
-        <w:t xml:space="preserve"> Total annual trip expenditures were estimated at the state level by multiplying mean trip expenditures by the estimated number of adult trips in </w:t>
+        <w:t xml:space="preserve"> Total annual trip expenditures were estimated at the state level by multiplying mean trip expenditures by the estimated number of adult trips in each trip mode (for-hire, private boat, and shore) and adjusting by the CPI (consumer price index) to the current year. Total annual durable expenditures were estimated by multiplying mean durable expenditures by the estimated annual number of adult participants in the United States and adjusting by the CPI (consumer price index) to the current year.</w:t>
+      </w:r>
+    </w:p>
+    <w:p>
+      <w:r>
+        <w:t xml:space="preserve">Authors economic contributions or impacts of recreational fishing activities in the United States is based on spending by recreational anglers. Total annual trip expenditures were estimated at the state level by multiplying mean trip expenditures by the estimated number of adult trips in each trip mode (for-hire, private boat, and shore) and adjusting by the CPI (consumer price index) to </w:t>
       </w:r>
       <w:r>
         <w:lastRenderedPageBreak/>
-        <w:t>each trip mode (for-hire, private boat, and shore) and adjusting by the CPI (consumer price index) to the current year. Total annual durable expenditures were estimated by multiplying mean durable expenditures by the estimated annual number of adult participants in the United States and adjusting by the CPI (consumer price index) to the current year.</w:t>
-      </w:r>
-    </w:p>
-    <w:p>
-      <w:r>
-        <w:t>Authors economic contributions or impacts of recreational fishing activities in the United States is based on spending by recreational anglers. Total annual trip expenditures were estimated at the state level by multiplying mean trip expenditures by the estimated number of adult trips in each trip mode (for-hire, private boat, and shore) and adjusting by the CPI (consumer price index) to the current year. Total annual durable expenditures were estimated by multiplying mean durable expenditures by the estimated annual number of adult participants in the United States and adjusting by the CPI (consumer price index) to the current year.</w:t>
+        <w:t>the current year. Total annual durable expenditures were estimated by multiplying mean durable expenditures by the estimated annual number of adult participants in the United States and adjusting by the CPI (consumer price index) to the current year.</w:t>
       </w:r>
     </w:p>
     <w:p>
@@ -1291,7 +1319,6 @@
               <w:pStyle w:val="Compact"/>
             </w:pPr>
             <w:r>
-              <w:lastRenderedPageBreak/>
               <w:t>Total Durable Expenditures</w:t>
             </w:r>
           </w:p>
@@ -1427,14 +1454,20 @@
         <w:pStyle w:val="BlockText"/>
       </w:pPr>
       <w:r>
-        <w:t>I may be using the wrong trips value?</w:t>
-      </w:r>
+        <w:t xml:space="preserve">I may be using the wrong trips </w:t>
+      </w:r>
+      <w:proofErr w:type="gramStart"/>
+      <w:r>
+        <w:t>value?</w:t>
+      </w:r>
+      <w:proofErr w:type="gramEnd"/>
     </w:p>
     <w:p>
       <w:r>
         <w:rPr>
           <w:noProof/>
         </w:rPr>
+        <w:lastRenderedPageBreak/>
         <w:drawing>
           <wp:inline distT="0" distB="0" distL="0" distR="0" wp14:anchorId="1032E84F" wp14:editId="0C06D493">
             <wp:extent cx="4620126" cy="3696101"/>
@@ -1483,11 +1516,50 @@
         <w:pStyle w:val="ImageCaption"/>
       </w:pPr>
       <w:r>
-        <w:t>Figure 5. Cpue of walleye pollock (gadus chalcogrammus) across the northern and eastern bering sea.</w:t>
+        <w:t xml:space="preserve">Figure 5. </w:t>
+      </w:r>
+      <w:proofErr w:type="spellStart"/>
+      <w:r>
+        <w:t>Cpue</w:t>
+      </w:r>
+      <w:proofErr w:type="spellEnd"/>
+      <w:r>
+        <w:t xml:space="preserve"> of walleye pollock (</w:t>
+      </w:r>
+      <w:proofErr w:type="spellStart"/>
+      <w:r>
+        <w:t>gadus</w:t>
+      </w:r>
+      <w:proofErr w:type="spellEnd"/>
+      <w:r>
+        <w:t xml:space="preserve"> </w:t>
+      </w:r>
+      <w:proofErr w:type="spellStart"/>
+      <w:r>
+        <w:t>chalcogrammus</w:t>
+      </w:r>
+      <w:proofErr w:type="spellEnd"/>
+      <w:r>
+        <w:t xml:space="preserve">) across the northern and eastern </w:t>
+      </w:r>
+      <w:proofErr w:type="spellStart"/>
+      <w:r>
+        <w:t>bering</w:t>
+      </w:r>
+      <w:proofErr w:type="spellEnd"/>
+      <w:r>
+        <w:t xml:space="preserve"> </w:t>
+      </w:r>
+      <w:proofErr w:type="spellStart"/>
+      <w:proofErr w:type="gramStart"/>
+      <w:r>
+        <w:t>sea.</w:t>
       </w:r>
       <w:r>
         <w:t>s</w:t>
       </w:r>
+      <w:proofErr w:type="spellEnd"/>
+      <w:proofErr w:type="gramEnd"/>
     </w:p>
     <w:p>
       <w:pPr>
@@ -1504,7 +1576,7 @@
 </file>
 
 <file path=word/endnotes.xml><?xml version="1.0" encoding="utf-8"?>
-<w:endnotes xmlns:wpc="http://schemas.microsoft.com/office/word/2010/wordprocessingCanvas" xmlns:cx="http://schemas.microsoft.com/office/drawing/2014/chartex" xmlns:cx1="http://schemas.microsoft.com/office/drawing/2015/9/8/chartex" xmlns:cx2="http://schemas.microsoft.com/office/drawing/2015/10/21/chartex" xmlns:cx3="http://schemas.microsoft.com/office/drawing/2016/5/9/chartex" xmlns:cx4="http://schemas.microsoft.com/office/drawing/2016/5/10/chartex" xmlns:cx5="http://schemas.microsoft.com/office/drawing/2016/5/11/chartex" xmlns:cx6="http://schemas.microsoft.com/office/drawing/2016/5/12/chartex" xmlns:cx7="http://schemas.microsoft.com/office/drawing/2016/5/13/chartex" xmlns:cx8="http://schemas.microsoft.com/office/drawing/2016/5/14/chartex" xmlns:mc="http://schemas.openxmlformats.org/markup-compatibility/2006" xmlns:aink="http://schemas.microsoft.com/office/drawing/2016/ink" xmlns:am3d="http://schemas.microsoft.com/office/drawing/2017/model3d" xmlns:o="urn:schemas-microsoft-com:office:office" xmlns:r="http://schemas.openxmlformats.org/officeDocument/2006/relationships" xmlns:m="http://schemas.openxmlformats.org/officeDocument/2006/math" xmlns:v="urn:schemas-microsoft-com:vml" xmlns:wp14="http://schemas.microsoft.com/office/word/2010/wordprocessingDrawing" xmlns:wp="http://schemas.openxmlformats.org/drawingml/2006/wordprocessingDrawing" xmlns:w10="urn:schemas-microsoft-com:office:word" xmlns:w="http://schemas.openxmlformats.org/wordprocessingml/2006/main" xmlns:w14="http://schemas.microsoft.com/office/word/2010/wordml" xmlns:w15="http://schemas.microsoft.com/office/word/2012/wordml" xmlns:w16cex="http://schemas.microsoft.com/office/word/2018/wordml/cex" xmlns:w16cid="http://schemas.microsoft.com/office/word/2016/wordml/cid" xmlns:w16="http://schemas.microsoft.com/office/word/2018/wordml" xmlns:w16se="http://schemas.microsoft.com/office/word/2015/wordml/symex" xmlns:wpg="http://schemas.microsoft.com/office/word/2010/wordprocessingGroup" xmlns:wpi="http://schemas.microsoft.com/office/word/2010/wordprocessingInk" xmlns:wne="http://schemas.microsoft.com/office/word/2006/wordml" xmlns:wps="http://schemas.microsoft.com/office/word/2010/wordprocessingShape" mc:Ignorable="w14 w15 w16se w16cid w16 w16cex wp14">
+<w:endnotes xmlns:wpc="http://schemas.microsoft.com/office/word/2010/wordprocessingCanvas" xmlns:cx="http://schemas.microsoft.com/office/drawing/2014/chartex" xmlns:cx1="http://schemas.microsoft.com/office/drawing/2015/9/8/chartex" xmlns:cx2="http://schemas.microsoft.com/office/drawing/2015/10/21/chartex" xmlns:cx3="http://schemas.microsoft.com/office/drawing/2016/5/9/chartex" xmlns:cx4="http://schemas.microsoft.com/office/drawing/2016/5/10/chartex" xmlns:cx5="http://schemas.microsoft.com/office/drawing/2016/5/11/chartex" xmlns:cx6="http://schemas.microsoft.com/office/drawing/2016/5/12/chartex" xmlns:cx7="http://schemas.microsoft.com/office/drawing/2016/5/13/chartex" xmlns:cx8="http://schemas.microsoft.com/office/drawing/2016/5/14/chartex" xmlns:mc="http://schemas.openxmlformats.org/markup-compatibility/2006" xmlns:aink="http://schemas.microsoft.com/office/drawing/2016/ink" xmlns:am3d="http://schemas.microsoft.com/office/drawing/2017/model3d" xmlns:o="urn:schemas-microsoft-com:office:office" xmlns:r="http://schemas.openxmlformats.org/officeDocument/2006/relationships" xmlns:m="http://schemas.openxmlformats.org/officeDocument/2006/math" xmlns:v="urn:schemas-microsoft-com:vml" xmlns:wp14="http://schemas.microsoft.com/office/word/2010/wordprocessingDrawing" xmlns:wp="http://schemas.openxmlformats.org/drawingml/2006/wordprocessingDrawing" xmlns:w10="urn:schemas-microsoft-com:office:word" xmlns:w="http://schemas.openxmlformats.org/wordprocessingml/2006/main" xmlns:w14="http://schemas.microsoft.com/office/word/2010/wordml" xmlns:w15="http://schemas.microsoft.com/office/word/2012/wordml" xmlns:w16cex="http://schemas.microsoft.com/office/word/2018/wordml/cex" xmlns:w16cid="http://schemas.microsoft.com/office/word/2016/wordml/cid" xmlns:w16="http://schemas.microsoft.com/office/word/2018/wordml" xmlns:w16sdtdh="http://schemas.microsoft.com/office/word/2020/wordml/sdtdatahash" xmlns:w16se="http://schemas.microsoft.com/office/word/2015/wordml/symex" xmlns:wpg="http://schemas.microsoft.com/office/word/2010/wordprocessingGroup" xmlns:wpi="http://schemas.microsoft.com/office/word/2010/wordprocessingInk" xmlns:wne="http://schemas.microsoft.com/office/word/2006/wordml" xmlns:wps="http://schemas.microsoft.com/office/word/2010/wordprocessingShape" mc:Ignorable="w14 w15 w16se w16cid w16 w16cex w16sdtdh wp14">
   <w:endnote w:type="separator" w:id="-1">
     <w:p>
       <w:r>
@@ -1523,7 +1595,7 @@
 </file>
 
 <file path=word/footnotes.xml><?xml version="1.0" encoding="utf-8"?>
-<w:footnotes xmlns:wpc="http://schemas.microsoft.com/office/word/2010/wordprocessingCanvas" xmlns:cx="http://schemas.microsoft.com/office/drawing/2014/chartex" xmlns:cx1="http://schemas.microsoft.com/office/drawing/2015/9/8/chartex" xmlns:cx2="http://schemas.microsoft.com/office/drawing/2015/10/21/chartex" xmlns:cx3="http://schemas.microsoft.com/office/drawing/2016/5/9/chartex" xmlns:cx4="http://schemas.microsoft.com/office/drawing/2016/5/10/chartex" xmlns:cx5="http://schemas.microsoft.com/office/drawing/2016/5/11/chartex" xmlns:cx6="http://schemas.microsoft.com/office/drawing/2016/5/12/chartex" xmlns:cx7="http://schemas.microsoft.com/office/drawing/2016/5/13/chartex" xmlns:cx8="http://schemas.microsoft.com/office/drawing/2016/5/14/chartex" xmlns:mc="http://schemas.openxmlformats.org/markup-compatibility/2006" xmlns:aink="http://schemas.microsoft.com/office/drawing/2016/ink" xmlns:am3d="http://schemas.microsoft.com/office/drawing/2017/model3d" xmlns:o="urn:schemas-microsoft-com:office:office" xmlns:r="http://schemas.openxmlformats.org/officeDocument/2006/relationships" xmlns:m="http://schemas.openxmlformats.org/officeDocument/2006/math" xmlns:v="urn:schemas-microsoft-com:vml" xmlns:wp14="http://schemas.microsoft.com/office/word/2010/wordprocessingDrawing" xmlns:wp="http://schemas.openxmlformats.org/drawingml/2006/wordprocessingDrawing" xmlns:w10="urn:schemas-microsoft-com:office:word" xmlns:w="http://schemas.openxmlformats.org/wordprocessingml/2006/main" xmlns:w14="http://schemas.microsoft.com/office/word/2010/wordml" xmlns:w15="http://schemas.microsoft.com/office/word/2012/wordml" xmlns:w16cex="http://schemas.microsoft.com/office/word/2018/wordml/cex" xmlns:w16cid="http://schemas.microsoft.com/office/word/2016/wordml/cid" xmlns:w16="http://schemas.microsoft.com/office/word/2018/wordml" xmlns:w16se="http://schemas.microsoft.com/office/word/2015/wordml/symex" xmlns:wpg="http://schemas.microsoft.com/office/word/2010/wordprocessingGroup" xmlns:wpi="http://schemas.microsoft.com/office/word/2010/wordprocessingInk" xmlns:wne="http://schemas.microsoft.com/office/word/2006/wordml" xmlns:wps="http://schemas.microsoft.com/office/word/2010/wordprocessingShape" mc:Ignorable="w14 w15 w16se w16cid w16 w16cex wp14">
+<w:footnotes xmlns:wpc="http://schemas.microsoft.com/office/word/2010/wordprocessingCanvas" xmlns:cx="http://schemas.microsoft.com/office/drawing/2014/chartex" xmlns:cx1="http://schemas.microsoft.com/office/drawing/2015/9/8/chartex" xmlns:cx2="http://schemas.microsoft.com/office/drawing/2015/10/21/chartex" xmlns:cx3="http://schemas.microsoft.com/office/drawing/2016/5/9/chartex" xmlns:cx4="http://schemas.microsoft.com/office/drawing/2016/5/10/chartex" xmlns:cx5="http://schemas.microsoft.com/office/drawing/2016/5/11/chartex" xmlns:cx6="http://schemas.microsoft.com/office/drawing/2016/5/12/chartex" xmlns:cx7="http://schemas.microsoft.com/office/drawing/2016/5/13/chartex" xmlns:cx8="http://schemas.microsoft.com/office/drawing/2016/5/14/chartex" xmlns:mc="http://schemas.openxmlformats.org/markup-compatibility/2006" xmlns:aink="http://schemas.microsoft.com/office/drawing/2016/ink" xmlns:am3d="http://schemas.microsoft.com/office/drawing/2017/model3d" xmlns:o="urn:schemas-microsoft-com:office:office" xmlns:r="http://schemas.openxmlformats.org/officeDocument/2006/relationships" xmlns:m="http://schemas.openxmlformats.org/officeDocument/2006/math" xmlns:v="urn:schemas-microsoft-com:vml" xmlns:wp14="http://schemas.microsoft.com/office/word/2010/wordprocessingDrawing" xmlns:wp="http://schemas.openxmlformats.org/drawingml/2006/wordprocessingDrawing" xmlns:w10="urn:schemas-microsoft-com:office:word" xmlns:w="http://schemas.openxmlformats.org/wordprocessingml/2006/main" xmlns:w14="http://schemas.microsoft.com/office/word/2010/wordml" xmlns:w15="http://schemas.microsoft.com/office/word/2012/wordml" xmlns:w16cex="http://schemas.microsoft.com/office/word/2018/wordml/cex" xmlns:w16cid="http://schemas.microsoft.com/office/word/2016/wordml/cid" xmlns:w16="http://schemas.microsoft.com/office/word/2018/wordml" xmlns:w16sdtdh="http://schemas.microsoft.com/office/word/2020/wordml/sdtdatahash" xmlns:w16se="http://schemas.microsoft.com/office/word/2015/wordml/symex" xmlns:wpg="http://schemas.microsoft.com/office/word/2010/wordprocessingGroup" xmlns:wpi="http://schemas.microsoft.com/office/word/2010/wordprocessingInk" xmlns:wne="http://schemas.microsoft.com/office/word/2006/wordml" xmlns:wps="http://schemas.microsoft.com/office/word/2010/wordprocessingShape" mc:Ignorable="w14 w15 w16se w16cid w16 w16cex w16sdtdh wp14">
   <w:footnote w:type="separator" w:id="-1">
     <w:p>
       <w:r>
@@ -1604,7 +1676,7 @@
 </file>
 
 <file path=word/numbering.xml><?xml version="1.0" encoding="utf-8"?>
-<w:numbering xmlns:wpc="http://schemas.microsoft.com/office/word/2010/wordprocessingCanvas" xmlns:cx="http://schemas.microsoft.com/office/drawing/2014/chartex" xmlns:cx1="http://schemas.microsoft.com/office/drawing/2015/9/8/chartex" xmlns:cx2="http://schemas.microsoft.com/office/drawing/2015/10/21/chartex" xmlns:cx3="http://schemas.microsoft.com/office/drawing/2016/5/9/chartex" xmlns:cx4="http://schemas.microsoft.com/office/drawing/2016/5/10/chartex" xmlns:cx5="http://schemas.microsoft.com/office/drawing/2016/5/11/chartex" xmlns:cx6="http://schemas.microsoft.com/office/drawing/2016/5/12/chartex" xmlns:cx7="http://schemas.microsoft.com/office/drawing/2016/5/13/chartex" xmlns:cx8="http://schemas.microsoft.com/office/drawing/2016/5/14/chartex" xmlns:mc="http://schemas.openxmlformats.org/markup-compatibility/2006" xmlns:aink="http://schemas.microsoft.com/office/drawing/2016/ink" xmlns:am3d="http://schemas.microsoft.com/office/drawing/2017/model3d" xmlns:o="urn:schemas-microsoft-com:office:office" xmlns:r="http://schemas.openxmlformats.org/officeDocument/2006/relationships" xmlns:m="http://schemas.openxmlformats.org/officeDocument/2006/math" xmlns:v="urn:schemas-microsoft-com:vml" xmlns:wp14="http://schemas.microsoft.com/office/word/2010/wordprocessingDrawing" xmlns:wp="http://schemas.openxmlformats.org/drawingml/2006/wordprocessingDrawing" xmlns:w10="urn:schemas-microsoft-com:office:word" xmlns:w="http://schemas.openxmlformats.org/wordprocessingml/2006/main" xmlns:w14="http://schemas.microsoft.com/office/word/2010/wordml" xmlns:w15="http://schemas.microsoft.com/office/word/2012/wordml" xmlns:w16cex="http://schemas.microsoft.com/office/word/2018/wordml/cex" xmlns:w16cid="http://schemas.microsoft.com/office/word/2016/wordml/cid" xmlns:w16="http://schemas.microsoft.com/office/word/2018/wordml" xmlns:w16se="http://schemas.microsoft.com/office/word/2015/wordml/symex" xmlns:wpg="http://schemas.microsoft.com/office/word/2010/wordprocessingGroup" xmlns:wpi="http://schemas.microsoft.com/office/word/2010/wordprocessingInk" xmlns:wne="http://schemas.microsoft.com/office/word/2006/wordml" xmlns:wps="http://schemas.microsoft.com/office/word/2010/wordprocessingShape" mc:Ignorable="w14 w15 w16se w16cid w16 w16cex wp14">
+<w:numbering xmlns:wpc="http://schemas.microsoft.com/office/word/2010/wordprocessingCanvas" xmlns:cx="http://schemas.microsoft.com/office/drawing/2014/chartex" xmlns:cx1="http://schemas.microsoft.com/office/drawing/2015/9/8/chartex" xmlns:cx2="http://schemas.microsoft.com/office/drawing/2015/10/21/chartex" xmlns:cx3="http://schemas.microsoft.com/office/drawing/2016/5/9/chartex" xmlns:cx4="http://schemas.microsoft.com/office/drawing/2016/5/10/chartex" xmlns:cx5="http://schemas.microsoft.com/office/drawing/2016/5/11/chartex" xmlns:cx6="http://schemas.microsoft.com/office/drawing/2016/5/12/chartex" xmlns:cx7="http://schemas.microsoft.com/office/drawing/2016/5/13/chartex" xmlns:cx8="http://schemas.microsoft.com/office/drawing/2016/5/14/chartex" xmlns:mc="http://schemas.openxmlformats.org/markup-compatibility/2006" xmlns:aink="http://schemas.microsoft.com/office/drawing/2016/ink" xmlns:am3d="http://schemas.microsoft.com/office/drawing/2017/model3d" xmlns:o="urn:schemas-microsoft-com:office:office" xmlns:r="http://schemas.openxmlformats.org/officeDocument/2006/relationships" xmlns:m="http://schemas.openxmlformats.org/officeDocument/2006/math" xmlns:v="urn:schemas-microsoft-com:vml" xmlns:wp14="http://schemas.microsoft.com/office/word/2010/wordprocessingDrawing" xmlns:wp="http://schemas.openxmlformats.org/drawingml/2006/wordprocessingDrawing" xmlns:w10="urn:schemas-microsoft-com:office:word" xmlns:w="http://schemas.openxmlformats.org/wordprocessingml/2006/main" xmlns:w14="http://schemas.microsoft.com/office/word/2010/wordml" xmlns:w15="http://schemas.microsoft.com/office/word/2012/wordml" xmlns:w16cex="http://schemas.microsoft.com/office/word/2018/wordml/cex" xmlns:w16cid="http://schemas.microsoft.com/office/word/2016/wordml/cid" xmlns:w16="http://schemas.microsoft.com/office/word/2018/wordml" xmlns:w16sdtdh="http://schemas.microsoft.com/office/word/2020/wordml/sdtdatahash" xmlns:w16se="http://schemas.microsoft.com/office/word/2015/wordml/symex" xmlns:wpg="http://schemas.microsoft.com/office/word/2010/wordprocessingGroup" xmlns:wpi="http://schemas.microsoft.com/office/word/2010/wordprocessingInk" xmlns:wne="http://schemas.microsoft.com/office/word/2006/wordml" xmlns:wps="http://schemas.microsoft.com/office/word/2010/wordprocessingShape" mc:Ignorable="w14 w15 w16se w16cid w16 w16cex w16sdtdh wp14">
   <w:abstractNum w:abstractNumId="0" w15:restartNumberingAfterBreak="0">
     <w:nsid w:val="ADCA4F7A"/>
     <w:multiLevelType w:val="multilevel"/>
@@ -2436,7 +2508,7 @@
 </file>
 
 <file path=word/styles.xml><?xml version="1.0" encoding="utf-8"?>
-<w:styles xmlns:mc="http://schemas.openxmlformats.org/markup-compatibility/2006" xmlns:r="http://schemas.openxmlformats.org/officeDocument/2006/relationships" xmlns:w="http://schemas.openxmlformats.org/wordprocessingml/2006/main" xmlns:w14="http://schemas.microsoft.com/office/word/2010/wordml" xmlns:w15="http://schemas.microsoft.com/office/word/2012/wordml" xmlns:w16cex="http://schemas.microsoft.com/office/word/2018/wordml/cex" xmlns:w16cid="http://schemas.microsoft.com/office/word/2016/wordml/cid" xmlns:w16="http://schemas.microsoft.com/office/word/2018/wordml" xmlns:w16se="http://schemas.microsoft.com/office/word/2015/wordml/symex" mc:Ignorable="w14 w15 w16se w16cid w16 w16cex">
+<w:styles xmlns:mc="http://schemas.openxmlformats.org/markup-compatibility/2006" xmlns:r="http://schemas.openxmlformats.org/officeDocument/2006/relationships" xmlns:w="http://schemas.openxmlformats.org/wordprocessingml/2006/main" xmlns:w14="http://schemas.microsoft.com/office/word/2010/wordml" xmlns:w15="http://schemas.microsoft.com/office/word/2012/wordml" xmlns:w16cex="http://schemas.microsoft.com/office/word/2018/wordml/cex" xmlns:w16cid="http://schemas.microsoft.com/office/word/2016/wordml/cid" xmlns:w16="http://schemas.microsoft.com/office/word/2018/wordml" xmlns:w16sdtdh="http://schemas.microsoft.com/office/word/2020/wordml/sdtdatahash" xmlns:w16se="http://schemas.microsoft.com/office/word/2015/wordml/symex" mc:Ignorable="w14 w15 w16se w16cid w16 w16cex w16sdtdh">
   <w:docDefaults>
     <w:rPrDefault>
       <w:rPr>
@@ -2893,8 +2965,9 @@
     <w:uiPriority w:val="9"/>
     <w:unhideWhenUsed/>
     <w:qFormat/>
-    <w:rsid w:val="005F0468"/>
+    <w:rsid w:val="008308AE"/>
     <w:pPr>
+      <w:pageBreakBefore/>
       <w:outlineLvl w:val="5"/>
     </w:pPr>
     <w:rPr>

</xml_diff>

<commit_message>
midstep - minor edits to functions and starting to share updates from the nbs community report to this report
</commit_message>
<xml_diff>
--- a/code/styles_reference.docx
+++ b/code/styles_reference.docx
@@ -4,900 +4,30 @@
   <w:body>
     <w:p>
       <w:pPr>
-        <w:pStyle w:val="Title"/>
-      </w:pPr>
-      <w:r>
-        <w:t>[Title]</w:t>
+        <w:pStyle w:val="Heading1"/>
+      </w:pPr>
+      <w:bookmarkStart w:id="0" w:name="marine-economy---national-overview"/>
+      <w:bookmarkEnd w:id="0"/>
+      <w:r>
+        <w:t>Marine Economy - National Overview</w:t>
       </w:r>
     </w:p>
     <w:p>
       <w:pPr>
-        <w:pStyle w:val="Subtitle"/>
-      </w:pPr>
-      <w:r>
-        <w:t>[</w:t>
-      </w:r>
-      <w:r>
-        <w:t>Subtitle</w:t>
-      </w:r>
-      <w:r>
-        <w:t>]</w:t>
+        <w:pStyle w:val="Heading2"/>
+      </w:pPr>
+      <w:bookmarkStart w:id="1" w:name="seafood-sales-and-processing"/>
+      <w:bookmarkEnd w:id="1"/>
+      <w:r>
+        <w:t>Seafood Sales and Processing</w:t>
       </w:r>
     </w:p>
     <w:p>
       <w:pPr>
-        <w:pStyle w:val="Title"/>
-      </w:pPr>
-    </w:p>
-    <w:p>
-      <w:r>
-        <w:t>[</w:t>
-      </w:r>
-      <w:r>
-        <w:t>authors</w:t>
-      </w:r>
-      <w:r>
-        <w:t>]</w:t>
-      </w:r>
-    </w:p>
-    <w:p/>
-    <w:p/>
-    <w:p/>
-    <w:p/>
-    <w:p/>
-    <w:p/>
-    <w:p/>
-    <w:p/>
-    <w:p/>
-    <w:p>
-      <w:r>
-        <w:rPr>
-          <w:noProof/>
-        </w:rPr>
-        <w:drawing>
-          <wp:inline distT="0" distB="0" distL="0" distR="0" wp14:anchorId="2C569487" wp14:editId="108CBFB6">
-            <wp:extent cx="998220" cy="937260"/>
-            <wp:effectExtent l="0" t="0" r="0" b="0"/>
-            <wp:docPr id="1" name="Picture 1" descr="DOC_Logo_BW"/>
-            <wp:cNvGraphicFramePr>
-              <a:graphicFrameLocks xmlns:a="http://schemas.openxmlformats.org/drawingml/2006/main" noChangeAspect="1"/>
-            </wp:cNvGraphicFramePr>
-            <a:graphic xmlns:a="http://schemas.openxmlformats.org/drawingml/2006/main">
-              <a:graphicData uri="http://schemas.openxmlformats.org/drawingml/2006/picture">
-                <pic:pic xmlns:pic="http://schemas.openxmlformats.org/drawingml/2006/picture">
-                  <pic:nvPicPr>
-                    <pic:cNvPr id="0" name="Picture 1" descr="DOC_Logo_BW"/>
-                    <pic:cNvPicPr>
-                      <a:picLocks noChangeAspect="1" noChangeArrowheads="1"/>
-                    </pic:cNvPicPr>
-                  </pic:nvPicPr>
-                  <pic:blipFill>
-                    <a:blip r:embed="rId8" cstate="print">
-                      <a:extLst>
-                        <a:ext uri="{28A0092B-C50C-407E-A947-70E740481C1C}">
-                          <a14:useLocalDpi xmlns:a14="http://schemas.microsoft.com/office/drawing/2010/main" val="0"/>
-                        </a:ext>
-                      </a:extLst>
-                    </a:blip>
-                    <a:srcRect/>
-                    <a:stretch>
-                      <a:fillRect/>
-                    </a:stretch>
-                  </pic:blipFill>
-                  <pic:spPr bwMode="auto">
-                    <a:xfrm>
-                      <a:off x="0" y="0"/>
-                      <a:ext cx="998220" cy="937260"/>
-                    </a:xfrm>
-                    <a:prstGeom prst="rect">
-                      <a:avLst/>
-                    </a:prstGeom>
-                    <a:noFill/>
-                    <a:ln>
-                      <a:noFill/>
-                    </a:ln>
-                  </pic:spPr>
-                </pic:pic>
-              </a:graphicData>
-            </a:graphic>
-          </wp:inline>
-        </w:drawing>
-      </w:r>
-    </w:p>
-    <w:p/>
-    <w:p>
-      <w:pPr>
-        <w:pStyle w:val="Compact"/>
-      </w:pPr>
-      <w:r>
-        <w:t>U.S. Department of Commerce</w:t>
-      </w:r>
-    </w:p>
-    <w:p>
-      <w:pPr>
-        <w:pStyle w:val="Compact"/>
-      </w:pPr>
-      <w:r>
-        <w:t>National Oceanic and Atmospheric Administration</w:t>
-      </w:r>
-    </w:p>
-    <w:p>
-      <w:pPr>
-        <w:pStyle w:val="Compact"/>
-      </w:pPr>
-      <w:r>
-        <w:t>National Marine Fisheries Service</w:t>
-      </w:r>
-    </w:p>
-    <w:p>
-      <w:pPr>
-        <w:pStyle w:val="Compact"/>
-      </w:pPr>
-    </w:p>
-    <w:p>
-      <w:pPr>
-        <w:pStyle w:val="Compact"/>
-      </w:pPr>
-      <w:r>
-        <w:lastRenderedPageBreak/>
-        <w:t>NOAA Technical Memorandum NMFS</w:t>
-      </w:r>
-      <w:proofErr w:type="gramStart"/>
-      <w:r>
-        <w:t>-[</w:t>
-      </w:r>
-      <w:proofErr w:type="gramEnd"/>
-      <w:r>
-        <w:t>F/SPO, OHC, OPR or OSF]-###</w:t>
-      </w:r>
-    </w:p>
-    <w:p>
-      <w:pPr>
-        <w:pStyle w:val="Compact"/>
-      </w:pPr>
-      <w:r>
-        <w:t>[Month] 2019</w:t>
-      </w:r>
-    </w:p>
-    <w:p/>
-    <w:p/>
-    <w:p>
-      <w:r>
-        <w:t>[Title]</w:t>
-      </w:r>
-    </w:p>
-    <w:p/>
-    <w:p/>
-    <w:p>
-      <w:r>
-        <w:t>[Authors]</w:t>
-      </w:r>
-    </w:p>
-    <w:p/>
-    <w:p/>
-    <w:p/>
-    <w:p/>
-    <w:p/>
-    <w:p/>
-    <w:p/>
-    <w:p>
-      <w:r>
-        <w:t>NOAA Technical Memorandum NMFS</w:t>
-      </w:r>
-      <w:proofErr w:type="gramStart"/>
-      <w:r>
-        <w:t>-[</w:t>
-      </w:r>
-      <w:proofErr w:type="gramEnd"/>
-      <w:r>
-        <w:t>F/SPO, OHC, OPR or OSF]-###</w:t>
-      </w:r>
-    </w:p>
-    <w:p>
-      <w:r>
-        <w:t>[month] [year]</w:t>
-      </w:r>
-    </w:p>
-    <w:p/>
-    <w:p>
-      <w:r>
-        <w:rPr>
-          <w:noProof/>
-        </w:rPr>
-        <w:drawing>
-          <wp:inline distT="0" distB="0" distL="0" distR="0" wp14:anchorId="2EB56C4E" wp14:editId="0108A86F">
-            <wp:extent cx="586740" cy="556260"/>
-            <wp:effectExtent l="0" t="0" r="0" b="0"/>
-            <wp:docPr id="2" name="Picture 1" descr="Description: noaasm"/>
-            <wp:cNvGraphicFramePr>
-              <a:graphicFrameLocks xmlns:a="http://schemas.openxmlformats.org/drawingml/2006/main" noChangeAspect="1"/>
-            </wp:cNvGraphicFramePr>
-            <a:graphic xmlns:a="http://schemas.openxmlformats.org/drawingml/2006/main">
-              <a:graphicData uri="http://schemas.openxmlformats.org/drawingml/2006/picture">
-                <pic:pic xmlns:pic="http://schemas.openxmlformats.org/drawingml/2006/picture">
-                  <pic:nvPicPr>
-                    <pic:cNvPr id="0" name="Picture 1" descr="Description: noaasm"/>
-                    <pic:cNvPicPr>
-                      <a:picLocks noChangeAspect="1" noChangeArrowheads="1"/>
-                    </pic:cNvPicPr>
-                  </pic:nvPicPr>
-                  <pic:blipFill>
-                    <a:blip r:embed="rId9">
-                      <a:extLst>
-                        <a:ext uri="{28A0092B-C50C-407E-A947-70E740481C1C}">
-                          <a14:useLocalDpi xmlns:a14="http://schemas.microsoft.com/office/drawing/2010/main" val="0"/>
-                        </a:ext>
-                      </a:extLst>
-                    </a:blip>
-                    <a:srcRect/>
-                    <a:stretch>
-                      <a:fillRect/>
-                    </a:stretch>
-                  </pic:blipFill>
-                  <pic:spPr bwMode="auto">
-                    <a:xfrm>
-                      <a:off x="0" y="0"/>
-                      <a:ext cx="586740" cy="556260"/>
-                    </a:xfrm>
-                    <a:prstGeom prst="rect">
-                      <a:avLst/>
-                    </a:prstGeom>
-                    <a:noFill/>
-                    <a:ln>
-                      <a:noFill/>
-                    </a:ln>
-                  </pic:spPr>
-                </pic:pic>
-              </a:graphicData>
-            </a:graphic>
-          </wp:inline>
-        </w:drawing>
-      </w:r>
-    </w:p>
-    <w:p/>
-    <w:p>
-      <w:r>
-        <w:t>U.S. Department of Commerce</w:t>
-      </w:r>
-    </w:p>
-    <w:p>
-      <w:r>
-        <w:t xml:space="preserve">Wilbur L. Ross, Jr., Secretary  </w:t>
-      </w:r>
-    </w:p>
-    <w:p/>
-    <w:p>
-      <w:r>
-        <w:lastRenderedPageBreak/>
-        <w:t>National Oceanic and Atmospheric Administration</w:t>
-      </w:r>
-    </w:p>
-    <w:p>
-      <w:r>
-        <w:t>Neil A. Jacobs, Ph.D., Acting NOAA Administrator</w:t>
-      </w:r>
-    </w:p>
-    <w:p>
-      <w:r>
-        <w:t xml:space="preserve"> </w:t>
-      </w:r>
-    </w:p>
-    <w:p>
-      <w:r>
-        <w:t>National Marine Fisheries Service</w:t>
-      </w:r>
-    </w:p>
-    <w:p>
-      <w:r>
-        <w:t xml:space="preserve">Chris Oliver, Assistant Administrator for Fisheries </w:t>
-      </w:r>
-      <w:r>
-        <w:rPr>
-          <w:highlight w:val="yellow"/>
-        </w:rPr>
-        <w:br w:type="page"/>
-      </w:r>
-      <w:r>
-        <w:rPr>
-          <w:b/>
-        </w:rPr>
-        <w:lastRenderedPageBreak/>
-        <w:t>Recommended citation:</w:t>
-      </w:r>
-    </w:p>
-    <w:p/>
-    <w:p>
-      <w:r>
-        <w:t>[Authors]. [Year]. [Title] NOAA Tech. Memo. NMFS</w:t>
-      </w:r>
-      <w:proofErr w:type="gramStart"/>
-      <w:r>
-        <w:t>-</w:t>
-      </w:r>
-      <w:r>
-        <w:rPr>
-          <w:szCs w:val="20"/>
-        </w:rPr>
-        <w:t>[</w:t>
-      </w:r>
-      <w:proofErr w:type="gramEnd"/>
-      <w:r>
-        <w:rPr>
-          <w:szCs w:val="20"/>
-        </w:rPr>
-        <w:t>F/SPO, OHC, OPR or OSF]</w:t>
-      </w:r>
-      <w:r>
-        <w:t>-###, ## p.</w:t>
-      </w:r>
-    </w:p>
-    <w:p/>
-    <w:p/>
-    <w:p/>
-    <w:p>
-      <w:r>
-        <w:t>Copies of this report may be obtained from:</w:t>
-      </w:r>
-    </w:p>
-    <w:p/>
-    <w:p>
-      <w:pPr>
-        <w:rPr>
-          <w:i/>
-        </w:rPr>
-      </w:pPr>
-      <w:r>
-        <w:t>[office name]</w:t>
-      </w:r>
-    </w:p>
-    <w:p>
-      <w:r>
-        <w:t xml:space="preserve">National Oceanic and Atmospheric Administration </w:t>
-      </w:r>
-    </w:p>
-    <w:p>
-      <w:r>
-        <w:t>1315 East-West Highway [bldg./room]</w:t>
-      </w:r>
-    </w:p>
-    <w:p>
-      <w:r>
-        <w:t>Silver Spring, MD 20910</w:t>
-      </w:r>
-    </w:p>
-    <w:p>
-      <w:r>
-        <w:rPr>
-          <w:highlight w:val="yellow"/>
-        </w:rPr>
-        <w:t>[or alternate address]</w:t>
-      </w:r>
-    </w:p>
-    <w:p/>
-    <w:p>
-      <w:r>
-        <w:t>Or online at:</w:t>
-      </w:r>
-    </w:p>
-    <w:p>
-      <w:hyperlink r:id="rId10" w:history="1">
-        <w:r>
-          <w:rPr>
-            <w:rStyle w:val="Hyperlink"/>
-            <w:color w:val="auto"/>
-          </w:rPr>
-          <w:t>http://spo.nmfs.noaa.gov/tech-memos/</w:t>
-        </w:r>
-      </w:hyperlink>
-      <w:r>
-        <w:t xml:space="preserve"> </w:t>
-      </w:r>
-    </w:p>
-    <w:p>
-      <w:r>
-        <w:rPr>
-          <w:highlight w:val="yellow"/>
-        </w:rPr>
-        <w:t>[or alternate URL for OHC, OSF or OPR pages]</w:t>
-      </w:r>
-    </w:p>
-    <w:p>
-      <w:pPr>
-        <w:pStyle w:val="Compact"/>
-        <w:rPr>
-          <w:rFonts w:eastAsiaTheme="majorEastAsia" w:cstheme="majorBidi"/>
-          <w:sz w:val="32"/>
-          <w:szCs w:val="32"/>
-        </w:rPr>
-      </w:pPr>
-      <w:r>
-        <w:br w:type="page"/>
-      </w:r>
-    </w:p>
-    <w:p>
-      <w:pPr>
-        <w:pStyle w:val="Heading1"/>
-      </w:pPr>
-      <w:bookmarkStart w:id="0" w:name="seafood-sales-and-processing"/>
-      <w:bookmarkStart w:id="1" w:name="_Toc53004487"/>
-      <w:bookmarkEnd w:id="0"/>
-      <w:r>
-        <w:lastRenderedPageBreak/>
-        <w:t>[</w:t>
-      </w:r>
-      <w:r>
-        <w:t>H1</w:t>
-      </w:r>
-      <w:r>
-        <w:t>]</w:t>
-      </w:r>
-      <w:bookmarkEnd w:id="1"/>
-    </w:p>
-    <w:p>
-      <w:pPr>
-        <w:pStyle w:val="Heading2"/>
-      </w:pPr>
-      <w:bookmarkStart w:id="2" w:name="_Toc53004488"/>
-      <w:r>
-        <w:t>[H2]</w:t>
-      </w:r>
-      <w:bookmarkEnd w:id="2"/>
-    </w:p>
-    <w:p>
-      <w:pPr>
-        <w:pStyle w:val="Heading3"/>
-      </w:pPr>
-      <w:bookmarkStart w:id="3" w:name="_Toc53004489"/>
-      <w:r>
-        <w:t>[</w:t>
-      </w:r>
-      <w:r>
-        <w:t>H3</w:t>
-      </w:r>
-      <w:r>
-        <w:t>]</w:t>
-      </w:r>
-      <w:bookmarkEnd w:id="3"/>
-    </w:p>
-    <w:p>
-      <w:pPr>
-        <w:pStyle w:val="Heading4"/>
-      </w:pPr>
-      <w:r>
-        <w:t>[</w:t>
-      </w:r>
-      <w:r>
-        <w:t>H4</w:t>
-      </w:r>
-      <w:r>
-        <w:t>]</w:t>
-      </w:r>
-    </w:p>
-    <w:p>
-      <w:pPr>
-        <w:pStyle w:val="Heading5"/>
-      </w:pPr>
-      <w:r>
-        <w:t>[</w:t>
-      </w:r>
-      <w:r>
-        <w:t>H5</w:t>
-      </w:r>
-      <w:r>
-        <w:t>]</w:t>
-      </w:r>
-    </w:p>
-    <w:p>
-      <w:pPr>
-        <w:pStyle w:val="Heading6"/>
-      </w:pPr>
-      <w:r>
-        <w:lastRenderedPageBreak/>
-        <w:t>[H6]</w:t>
-      </w:r>
-    </w:p>
-    <w:sdt>
-      <w:sdtPr>
-        <w:rPr>
-          <w:rFonts w:eastAsiaTheme="minorHAnsi" w:cstheme="minorBidi"/>
-          <w:color w:val="56575A"/>
-          <w:sz w:val="24"/>
-          <w:szCs w:val="22"/>
-        </w:rPr>
-        <w:id w:val="-528645150"/>
-        <w:docPartObj>
-          <w:docPartGallery w:val="Table of Contents"/>
-          <w:docPartUnique/>
-        </w:docPartObj>
-      </w:sdtPr>
-      <w:sdtEndPr>
-        <w:rPr>
-          <w:noProof/>
-          <w:color w:val="auto"/>
-        </w:rPr>
-      </w:sdtEndPr>
-      <w:sdtContent>
-        <w:p>
-          <w:pPr>
-            <w:pStyle w:val="TOCHeading"/>
-          </w:pPr>
-          <w:r>
-            <w:t>Contents</w:t>
-          </w:r>
-        </w:p>
-        <w:p>
-          <w:pPr>
-            <w:pStyle w:val="TOC1"/>
-            <w:rPr>
-              <w:noProof/>
-            </w:rPr>
-          </w:pPr>
-          <w:r>
-            <w:fldChar w:fldCharType="begin"/>
-          </w:r>
-          <w:r>
-            <w:instrText xml:space="preserve"> TOC \o "1-3" \h \z \u </w:instrText>
-          </w:r>
-          <w:r>
-            <w:fldChar w:fldCharType="separate"/>
-          </w:r>
-          <w:hyperlink w:anchor="_Toc53004487" w:history="1">
-            <w:r>
-              <w:rPr>
-                <w:rStyle w:val="Hyperlink"/>
-                <w:noProof/>
-                <w:color w:val="auto"/>
-              </w:rPr>
-              <w:t>[H1]</w:t>
-            </w:r>
-            <w:r>
-              <w:rPr>
-                <w:noProof/>
-                <w:webHidden/>
-              </w:rPr>
-              <w:tab/>
-            </w:r>
-            <w:r>
-              <w:rPr>
-                <w:noProof/>
-                <w:webHidden/>
-              </w:rPr>
-              <w:fldChar w:fldCharType="begin"/>
-            </w:r>
-            <w:r>
-              <w:rPr>
-                <w:noProof/>
-                <w:webHidden/>
-              </w:rPr>
-              <w:instrText xml:space="preserve"> PAGEREF _Toc53004487 \h </w:instrText>
-            </w:r>
-            <w:r>
-              <w:rPr>
-                <w:noProof/>
-                <w:webHidden/>
-              </w:rPr>
-            </w:r>
-            <w:r>
-              <w:rPr>
-                <w:noProof/>
-                <w:webHidden/>
-              </w:rPr>
-              <w:fldChar w:fldCharType="separate"/>
-            </w:r>
-            <w:r>
-              <w:rPr>
-                <w:noProof/>
-                <w:webHidden/>
-              </w:rPr>
-              <w:t>4</w:t>
-            </w:r>
-            <w:r>
-              <w:rPr>
-                <w:noProof/>
-                <w:webHidden/>
-              </w:rPr>
-              <w:fldChar w:fldCharType="end"/>
-            </w:r>
-          </w:hyperlink>
-        </w:p>
-        <w:p>
-          <w:pPr>
-            <w:pStyle w:val="TOC2"/>
-            <w:rPr>
-              <w:noProof/>
-            </w:rPr>
-          </w:pPr>
-          <w:hyperlink w:anchor="_Toc53004488" w:history="1">
-            <w:r>
-              <w:rPr>
-                <w:rStyle w:val="Hyperlink"/>
-                <w:noProof/>
-                <w:color w:val="auto"/>
-              </w:rPr>
-              <w:t>[H2]</w:t>
-            </w:r>
-            <w:r>
-              <w:rPr>
-                <w:noProof/>
-                <w:webHidden/>
-              </w:rPr>
-              <w:tab/>
-            </w:r>
-            <w:r>
-              <w:rPr>
-                <w:noProof/>
-                <w:webHidden/>
-              </w:rPr>
-              <w:fldChar w:fldCharType="begin"/>
-            </w:r>
-            <w:r>
-              <w:rPr>
-                <w:noProof/>
-                <w:webHidden/>
-              </w:rPr>
-              <w:instrText xml:space="preserve"> PAGEREF _Toc53004488 \h </w:instrText>
-            </w:r>
-            <w:r>
-              <w:rPr>
-                <w:noProof/>
-                <w:webHidden/>
-              </w:rPr>
-            </w:r>
-            <w:r>
-              <w:rPr>
-                <w:noProof/>
-                <w:webHidden/>
-              </w:rPr>
-              <w:fldChar w:fldCharType="separate"/>
-            </w:r>
-            <w:r>
-              <w:rPr>
-                <w:noProof/>
-                <w:webHidden/>
-              </w:rPr>
-              <w:t>4</w:t>
-            </w:r>
-            <w:r>
-              <w:rPr>
-                <w:noProof/>
-                <w:webHidden/>
-              </w:rPr>
-              <w:fldChar w:fldCharType="end"/>
-            </w:r>
-          </w:hyperlink>
-        </w:p>
-        <w:p>
-          <w:pPr>
-            <w:pStyle w:val="TOC3"/>
-            <w:rPr>
-              <w:noProof/>
-            </w:rPr>
-          </w:pPr>
-          <w:hyperlink w:anchor="_Toc53004489" w:history="1">
-            <w:r>
-              <w:rPr>
-                <w:rStyle w:val="Hyperlink"/>
-                <w:noProof/>
-                <w:color w:val="auto"/>
-              </w:rPr>
-              <w:t>[H3]</w:t>
-            </w:r>
-            <w:r>
-              <w:rPr>
-                <w:noProof/>
-                <w:webHidden/>
-              </w:rPr>
-              <w:tab/>
-            </w:r>
-            <w:r>
-              <w:rPr>
-                <w:noProof/>
-                <w:webHidden/>
-              </w:rPr>
-              <w:fldChar w:fldCharType="begin"/>
-            </w:r>
-            <w:r>
-              <w:rPr>
-                <w:noProof/>
-                <w:webHidden/>
-              </w:rPr>
-              <w:instrText xml:space="preserve"> PAGEREF _Toc53004489 \h </w:instrText>
-            </w:r>
-            <w:r>
-              <w:rPr>
-                <w:noProof/>
-                <w:webHidden/>
-              </w:rPr>
-            </w:r>
-            <w:r>
-              <w:rPr>
-                <w:noProof/>
-                <w:webHidden/>
-              </w:rPr>
-              <w:fldChar w:fldCharType="separate"/>
-            </w:r>
-            <w:r>
-              <w:rPr>
-                <w:noProof/>
-                <w:webHidden/>
-              </w:rPr>
-              <w:t>4</w:t>
-            </w:r>
-            <w:r>
-              <w:rPr>
-                <w:noProof/>
-                <w:webHidden/>
-              </w:rPr>
-              <w:fldChar w:fldCharType="end"/>
-            </w:r>
-          </w:hyperlink>
-        </w:p>
-        <w:p>
-          <w:pPr>
-            <w:pStyle w:val="TOC2"/>
-            <w:rPr>
-              <w:noProof/>
-            </w:rPr>
-          </w:pPr>
-          <w:hyperlink w:anchor="_Toc53004490" w:history="1">
-            <w:r>
-              <w:rPr>
-                <w:rStyle w:val="Hyperlink"/>
-                <w:noProof/>
-                <w:color w:val="auto"/>
-              </w:rPr>
-              <w:t>Seafood Sales and Processing</w:t>
-            </w:r>
-            <w:r>
-              <w:rPr>
-                <w:noProof/>
-                <w:webHidden/>
-              </w:rPr>
-              <w:tab/>
-            </w:r>
-            <w:r>
-              <w:rPr>
-                <w:noProof/>
-                <w:webHidden/>
-              </w:rPr>
-              <w:fldChar w:fldCharType="begin"/>
-            </w:r>
-            <w:r>
-              <w:rPr>
-                <w:noProof/>
-                <w:webHidden/>
-              </w:rPr>
-              <w:instrText xml:space="preserve"> PAGEREF _Toc53004490 \h </w:instrText>
-            </w:r>
-            <w:r>
-              <w:rPr>
-                <w:noProof/>
-                <w:webHidden/>
-              </w:rPr>
-            </w:r>
-            <w:r>
-              <w:rPr>
-                <w:noProof/>
-                <w:webHidden/>
-              </w:rPr>
-              <w:fldChar w:fldCharType="separate"/>
-            </w:r>
-            <w:r>
-              <w:rPr>
-                <w:noProof/>
-                <w:webHidden/>
-              </w:rPr>
-              <w:t>4</w:t>
-            </w:r>
-            <w:r>
-              <w:rPr>
-                <w:noProof/>
-                <w:webHidden/>
-              </w:rPr>
-              <w:fldChar w:fldCharType="end"/>
-            </w:r>
-          </w:hyperlink>
-        </w:p>
-        <w:p>
-          <w:pPr>
-            <w:pStyle w:val="TOC2"/>
-            <w:rPr>
-              <w:noProof/>
-            </w:rPr>
-          </w:pPr>
-          <w:hyperlink w:anchor="_Toc53004491" w:history="1">
-            <w:r>
-              <w:rPr>
-                <w:rStyle w:val="Hyperlink"/>
-                <w:noProof/>
-                <w:color w:val="auto"/>
-              </w:rPr>
-              <w:t>United States | Commercial Fisheries</w:t>
-            </w:r>
-            <w:r>
-              <w:rPr>
-                <w:noProof/>
-                <w:webHidden/>
-              </w:rPr>
-              <w:tab/>
-            </w:r>
-            <w:r>
-              <w:rPr>
-                <w:noProof/>
-                <w:webHidden/>
-              </w:rPr>
-              <w:fldChar w:fldCharType="begin"/>
-            </w:r>
-            <w:r>
-              <w:rPr>
-                <w:noProof/>
-                <w:webHidden/>
-              </w:rPr>
-              <w:instrText xml:space="preserve"> PAGEREF _Toc53004491 \h </w:instrText>
-            </w:r>
-            <w:r>
-              <w:rPr>
-                <w:noProof/>
-                <w:webHidden/>
-              </w:rPr>
-            </w:r>
-            <w:r>
-              <w:rPr>
-                <w:noProof/>
-                <w:webHidden/>
-              </w:rPr>
-              <w:fldChar w:fldCharType="separate"/>
-            </w:r>
-            <w:r>
-              <w:rPr>
-                <w:noProof/>
-                <w:webHidden/>
-              </w:rPr>
-              <w:t>5</w:t>
-            </w:r>
-            <w:r>
-              <w:rPr>
-                <w:noProof/>
-                <w:webHidden/>
-              </w:rPr>
-              <w:fldChar w:fldCharType="end"/>
-            </w:r>
-          </w:hyperlink>
-        </w:p>
-        <w:p>
-          <w:r>
-            <w:rPr>
-              <w:noProof/>
-            </w:rPr>
-            <w:fldChar w:fldCharType="end"/>
-          </w:r>
-        </w:p>
-      </w:sdtContent>
-    </w:sdt>
-    <w:p>
-      <w:pPr>
-        <w:pStyle w:val="Heading2"/>
-      </w:pPr>
-    </w:p>
-    <w:p>
-      <w:pPr>
-        <w:pStyle w:val="Heading2"/>
-      </w:pPr>
-      <w:bookmarkStart w:id="4" w:name="_Toc53004490"/>
-      <w:r>
-        <w:t>Seafood Sales and Processing</w:t>
-      </w:r>
-      <w:bookmarkEnd w:id="4"/>
-    </w:p>
-    <w:p>
-      <w:pPr>
         <w:pStyle w:val="FirstParagraph"/>
       </w:pPr>
       <w:r>
-        <w:t xml:space="preserve">Authors </w:t>
-      </w:r>
-      <w:r>
-        <w:t>economic contributions or impacts of recreational fishing activities in the United States is based on spending by recreational anglers.</w:t>
+        <w:t>The economic contributions or impacts of recreational fishing activities in the United States is based on spending by recreational anglers.</w:t>
       </w:r>
       <w:r>
         <w:rPr>
@@ -908,86 +38,144 @@
       <w:r>
         <w:t xml:space="preserve"> Total annual trip expenditures were estimated at the state level by multiplying mean trip expenditures by the estimated number of adult trips in each trip mode (for-hire, private boat, and shore) and adjusting by the CPI (consumer price index) to the current year. Total annual durable expenditures were estimated by multiplying mean durable expenditures by the estimated annual number of adult participants in the United States and adjusting by the CPI (consumer price index) to the current year.</w:t>
       </w:r>
-    </w:p>
-    <w:p>
-      <w:r>
-        <w:t xml:space="preserve">Authors economic contributions or impacts of recreational fishing activities in the United States is based on spending by recreational anglers. Total annual trip expenditures were estimated at the state level by multiplying mean trip expenditures by the estimated number of adult trips in each trip mode (for-hire, private boat, and shore) and adjusting by the CPI (consumer price index) to </w:t>
-      </w:r>
-      <w:r>
-        <w:lastRenderedPageBreak/>
-        <w:t>the current year. Total annual durable expenditures were estimated by multiplying mean durable expenditures by the estimated annual number of adult participants in the United States and adjusting by the CPI (consumer price index) to the current year.</w:t>
-      </w:r>
-    </w:p>
-    <w:p>
-      <w:pPr>
-        <w:pStyle w:val="BodyText"/>
-      </w:pPr>
-    </w:p>
-    <w:p>
-      <w:pPr>
-        <w:pStyle w:val="ListParagraph"/>
-        <w:numPr>
-          <w:ilvl w:val="0"/>
-          <w:numId w:val="6"/>
-        </w:numPr>
-      </w:pPr>
-      <w:r>
-        <w:t>Drum (Atlantic croaker and spot) (Atlantic regions)</w:t>
-      </w:r>
-    </w:p>
-    <w:p>
-      <w:pPr>
-        <w:pStyle w:val="ListParagraph"/>
-        <w:numPr>
-          <w:ilvl w:val="0"/>
-          <w:numId w:val="6"/>
-        </w:numPr>
-      </w:pPr>
-      <w:r>
-        <w:rPr>
-          <w:b/>
-        </w:rPr>
-        <w:t>Drum (seatrouts) (Atlantic regions)</w:t>
-      </w:r>
-      <w:r>
-        <w:t>: sand seatrout, seatrout genus, silver seatrout, spotted seatrout, and weakfish</w:t>
-      </w:r>
-    </w:p>
-    <w:p>
-      <w:pPr>
-        <w:pStyle w:val="ListParagraph"/>
-        <w:numPr>
-          <w:ilvl w:val="0"/>
-          <w:numId w:val="6"/>
-        </w:numPr>
-      </w:pPr>
-      <w:r>
-        <w:t>Pacific halibut (North Pacific)</w:t>
-      </w:r>
-    </w:p>
-    <w:p>
-      <w:pPr>
-        <w:pStyle w:val="Heading2"/>
-      </w:pPr>
-      <w:bookmarkStart w:id="5" w:name="_Toc53004491"/>
-      <w:r>
-        <w:t>United States | Commercial Fisheries</w:t>
-      </w:r>
-      <w:bookmarkEnd w:id="5"/>
-    </w:p>
-    <w:p>
-      <w:pPr>
-        <w:pStyle w:val="Heading4"/>
-      </w:pPr>
-      <w:r>
-        <w:t>Harvest (H) &amp; Release (R) of Key Species/Species Groups (thousands of fish)</w:t>
-      </w:r>
       <w:r>
         <w:rPr>
           <w:rStyle w:val="FootnoteReference"/>
         </w:rPr>
         <w:footnoteReference w:id="2"/>
       </w:r>
+    </w:p>
+    <w:p>
+      <w:pPr>
+        <w:pStyle w:val="BodyText"/>
+      </w:pPr>
+      <w:r>
+        <w:t xml:space="preserve">Four different measures are commonly used to show how angler expenditures affect the economy in a region (state or nationwide): sales, income, value-added, and employment. The term sales </w:t>
+      </w:r>
+      <w:proofErr w:type="gramStart"/>
+      <w:r>
+        <w:t>refers</w:t>
+      </w:r>
+      <w:proofErr w:type="gramEnd"/>
+      <w:r>
+        <w:t xml:space="preserve"> to the gross value of all sales by regional businesses affected by an activity, such as recreational fishing. It includes both the direct sales made by the angler and sales made between businesses and households resulting from that original sale by the angler. Income includes personal income (wages and salaries) and proprietors’ income (income from self-employment). Value-added is the contribution made to the gross domestic product in a region. Employment is specified </w:t>
+      </w:r>
+      <w:proofErr w:type="gramStart"/>
+      <w:r>
+        <w:t>on the basis of</w:t>
+      </w:r>
+      <w:proofErr w:type="gramEnd"/>
+      <w:r>
+        <w:t xml:space="preserve"> full-time and part-time jobs supported directly or indirectly by the purchases made by anglers. The first three measures are calculated in terms of dollars, whereas employment impacts are measured in numbers of jobs. Note that these categories are not additive.</w:t>
+      </w:r>
+    </w:p>
+    <w:p>
+      <w:pPr>
+        <w:pStyle w:val="BodyText"/>
+      </w:pPr>
+    </w:p>
+    <w:p>
+      <w:pPr>
+        <w:numPr>
+          <w:ilvl w:val="0"/>
+          <w:numId w:val="4"/>
+        </w:numPr>
+        <w:rPr>
+          <w:color w:val="56575A"/>
+          <w:szCs w:val="22"/>
+        </w:rPr>
+      </w:pPr>
+      <w:r>
+        <w:rPr>
+          <w:b/>
+          <w:color w:val="56575A"/>
+          <w:szCs w:val="22"/>
+        </w:rPr>
+        <w:t>Drum (Atlantic croaker and spot) (Atlantic regions)</w:t>
+      </w:r>
+    </w:p>
+    <w:p>
+      <w:pPr>
+        <w:numPr>
+          <w:ilvl w:val="0"/>
+          <w:numId w:val="4"/>
+        </w:numPr>
+        <w:rPr>
+          <w:color w:val="56575A"/>
+          <w:szCs w:val="22"/>
+        </w:rPr>
+      </w:pPr>
+      <w:r>
+        <w:rPr>
+          <w:b/>
+          <w:color w:val="56575A"/>
+          <w:szCs w:val="22"/>
+        </w:rPr>
+        <w:t>Drum (seatrouts) (Atlantic regions)</w:t>
+      </w:r>
+      <w:r>
+        <w:rPr>
+          <w:color w:val="56575A"/>
+          <w:szCs w:val="22"/>
+        </w:rPr>
+        <w:t xml:space="preserve">: </w:t>
+      </w:r>
+      <w:r>
+        <w:t>sand</w:t>
+      </w:r>
+      <w:r>
+        <w:rPr>
+          <w:color w:val="56575A"/>
+          <w:szCs w:val="22"/>
+        </w:rPr>
+        <w:t xml:space="preserve"> seatrout, seatrout genus, silver seatrout, spotted seatrout, and weakfish</w:t>
+      </w:r>
+    </w:p>
+    <w:p>
+      <w:pPr>
+        <w:numPr>
+          <w:ilvl w:val="0"/>
+          <w:numId w:val="4"/>
+        </w:numPr>
+        <w:rPr>
+          <w:color w:val="56575A"/>
+          <w:szCs w:val="22"/>
+        </w:rPr>
+      </w:pPr>
+      <w:r>
+        <w:rPr>
+          <w:b/>
+          <w:color w:val="56575A"/>
+          <w:szCs w:val="22"/>
+        </w:rPr>
+        <w:t>Pacific halibut (North Pacific)</w:t>
+      </w:r>
+    </w:p>
+    <w:p>
+      <w:pPr>
+        <w:pStyle w:val="Heading2"/>
+      </w:pPr>
+      <w:r>
+        <w:lastRenderedPageBreak/>
+        <w:t>United States | Commercial Fisheries</w:t>
+      </w:r>
+    </w:p>
+    <w:p>
+      <w:pPr>
+        <w:pStyle w:val="Heading4"/>
+      </w:pPr>
+      <w:r>
+        <w:t>Harvest (H) &amp; Release (R) of Key Species/Species Groups (thousands of fish)</w:t>
+      </w:r>
+      <w:r>
+        <w:rPr>
+          <w:rStyle w:val="FootnoteReference"/>
+        </w:rPr>
+        <w:footnoteReference w:id="3"/>
+      </w:r>
+      <w:r>
+        <w:t xml:space="preserve"> </w:t>
+      </w:r>
       <w:r>
         <w:rPr>
           <w:vertAlign w:val="superscript"/>
@@ -1001,25 +189,21 @@
         <w:rPr>
           <w:rStyle w:val="FootnoteReference"/>
         </w:rPr>
-        <w:footnoteReference w:id="3"/>
+        <w:footnoteReference w:id="4"/>
       </w:r>
     </w:p>
-    <w:p>
-      <w:r>
-        <w:t>Figure caption</w:t>
-      </w:r>
-    </w:p>
+    <w:p/>
     <w:tbl>
       <w:tblPr>
         <w:tblW w:w="0" w:type="pct"/>
         <w:tblLook w:val="07E0" w:firstRow="1" w:lastRow="1" w:firstColumn="1" w:lastColumn="1" w:noHBand="1" w:noVBand="1"/>
       </w:tblPr>
       <w:tblGrid>
-        <w:gridCol w:w="3116"/>
-        <w:gridCol w:w="876"/>
-        <w:gridCol w:w="1176"/>
-        <w:gridCol w:w="996"/>
-        <w:gridCol w:w="1489"/>
+        <w:gridCol w:w="2773"/>
+        <w:gridCol w:w="819"/>
+        <w:gridCol w:w="1097"/>
+        <w:gridCol w:w="927"/>
+        <w:gridCol w:w="1285"/>
       </w:tblGrid>
       <w:tr>
         <w:tc>
@@ -1460,105 +644,6 @@
       <w:r>
         <w:t>value?</w:t>
       </w:r>
-      <w:proofErr w:type="gramEnd"/>
-    </w:p>
-    <w:p>
-      <w:r>
-        <w:rPr>
-          <w:noProof/>
-        </w:rPr>
-        <w:lastRenderedPageBreak/>
-        <w:drawing>
-          <wp:inline distT="0" distB="0" distL="0" distR="0" wp14:anchorId="1032E84F" wp14:editId="0C06D493">
-            <wp:extent cx="4620126" cy="3696101"/>
-            <wp:effectExtent l="0" t="0" r="0" b="0"/>
-            <wp:docPr id="3" name="Picture" descr="Figure 5. Cpue of walleye pollock (gadus chalcogrammus) across the northern and eastern bering sea."/>
-            <wp:cNvGraphicFramePr/>
-            <a:graphic xmlns:a="http://schemas.openxmlformats.org/drawingml/2006/main">
-              <a:graphicData uri="http://schemas.openxmlformats.org/drawingml/2006/picture">
-                <pic:pic xmlns:pic="http://schemas.openxmlformats.org/drawingml/2006/picture">
-                  <pic:nvPicPr>
-                    <pic:cNvPr id="0" name="Picture" descr="C:/Users/Emii/Documents/Homework/1AFSC_GAP/AFSCDataReport/output/2021-03-09/chapters/001_results_spp_005WalleyePollock_files/figure-docx/G1c-1.png"/>
-                    <pic:cNvPicPr>
-                      <a:picLocks noChangeAspect="1" noChangeArrowheads="1"/>
-                    </pic:cNvPicPr>
-                  </pic:nvPicPr>
-                  <pic:blipFill>
-                    <a:blip r:embed="rId11"/>
-                    <a:stretch>
-                      <a:fillRect/>
-                    </a:stretch>
-                  </pic:blipFill>
-                  <pic:spPr bwMode="auto">
-                    <a:xfrm>
-                      <a:off x="0" y="0"/>
-                      <a:ext cx="4620126" cy="3696101"/>
-                    </a:xfrm>
-                    <a:prstGeom prst="rect">
-                      <a:avLst/>
-                    </a:prstGeom>
-                    <a:noFill/>
-                    <a:ln w="9525">
-                      <a:noFill/>
-                      <a:headEnd/>
-                      <a:tailEnd/>
-                    </a:ln>
-                  </pic:spPr>
-                </pic:pic>
-              </a:graphicData>
-            </a:graphic>
-          </wp:inline>
-        </w:drawing>
-      </w:r>
-    </w:p>
-    <w:p>
-      <w:pPr>
-        <w:pStyle w:val="ImageCaption"/>
-      </w:pPr>
-      <w:r>
-        <w:t xml:space="preserve">Figure 5. </w:t>
-      </w:r>
-      <w:proofErr w:type="spellStart"/>
-      <w:r>
-        <w:t>Cpue</w:t>
-      </w:r>
-      <w:proofErr w:type="spellEnd"/>
-      <w:r>
-        <w:t xml:space="preserve"> of walleye pollock (</w:t>
-      </w:r>
-      <w:proofErr w:type="spellStart"/>
-      <w:r>
-        <w:t>gadus</w:t>
-      </w:r>
-      <w:proofErr w:type="spellEnd"/>
-      <w:r>
-        <w:t xml:space="preserve"> </w:t>
-      </w:r>
-      <w:proofErr w:type="spellStart"/>
-      <w:r>
-        <w:t>chalcogrammus</w:t>
-      </w:r>
-      <w:proofErr w:type="spellEnd"/>
-      <w:r>
-        <w:t xml:space="preserve">) across the northern and eastern </w:t>
-      </w:r>
-      <w:proofErr w:type="spellStart"/>
-      <w:r>
-        <w:t>bering</w:t>
-      </w:r>
-      <w:proofErr w:type="spellEnd"/>
-      <w:r>
-        <w:t xml:space="preserve"> </w:t>
-      </w:r>
-      <w:proofErr w:type="spellStart"/>
-      <w:proofErr w:type="gramStart"/>
-      <w:r>
-        <w:t>sea.</w:t>
-      </w:r>
-      <w:r>
-        <w:t>s</w:t>
-      </w:r>
-      <w:proofErr w:type="spellEnd"/>
       <w:proofErr w:type="gramEnd"/>
     </w:p>
     <w:p>
@@ -1579,6 +664,9 @@
 <w:endnotes xmlns:wpc="http://schemas.microsoft.com/office/word/2010/wordprocessingCanvas" xmlns:cx="http://schemas.microsoft.com/office/drawing/2014/chartex" xmlns:cx1="http://schemas.microsoft.com/office/drawing/2015/9/8/chartex" xmlns:cx2="http://schemas.microsoft.com/office/drawing/2015/10/21/chartex" xmlns:cx3="http://schemas.microsoft.com/office/drawing/2016/5/9/chartex" xmlns:cx4="http://schemas.microsoft.com/office/drawing/2016/5/10/chartex" xmlns:cx5="http://schemas.microsoft.com/office/drawing/2016/5/11/chartex" xmlns:cx6="http://schemas.microsoft.com/office/drawing/2016/5/12/chartex" xmlns:cx7="http://schemas.microsoft.com/office/drawing/2016/5/13/chartex" xmlns:cx8="http://schemas.microsoft.com/office/drawing/2016/5/14/chartex" xmlns:mc="http://schemas.openxmlformats.org/markup-compatibility/2006" xmlns:aink="http://schemas.microsoft.com/office/drawing/2016/ink" xmlns:am3d="http://schemas.microsoft.com/office/drawing/2017/model3d" xmlns:o="urn:schemas-microsoft-com:office:office" xmlns:r="http://schemas.openxmlformats.org/officeDocument/2006/relationships" xmlns:m="http://schemas.openxmlformats.org/officeDocument/2006/math" xmlns:v="urn:schemas-microsoft-com:vml" xmlns:wp14="http://schemas.microsoft.com/office/word/2010/wordprocessingDrawing" xmlns:wp="http://schemas.openxmlformats.org/drawingml/2006/wordprocessingDrawing" xmlns:w10="urn:schemas-microsoft-com:office:word" xmlns:w="http://schemas.openxmlformats.org/wordprocessingml/2006/main" xmlns:w14="http://schemas.microsoft.com/office/word/2010/wordml" xmlns:w15="http://schemas.microsoft.com/office/word/2012/wordml" xmlns:w16cex="http://schemas.microsoft.com/office/word/2018/wordml/cex" xmlns:w16cid="http://schemas.microsoft.com/office/word/2016/wordml/cid" xmlns:w16="http://schemas.microsoft.com/office/word/2018/wordml" xmlns:w16sdtdh="http://schemas.microsoft.com/office/word/2020/wordml/sdtdatahash" xmlns:w16se="http://schemas.microsoft.com/office/word/2015/wordml/symex" xmlns:wpg="http://schemas.microsoft.com/office/word/2010/wordprocessingGroup" xmlns:wpi="http://schemas.microsoft.com/office/word/2010/wordprocessingInk" xmlns:wne="http://schemas.microsoft.com/office/word/2006/wordml" xmlns:wps="http://schemas.microsoft.com/office/word/2010/wordprocessingShape" mc:Ignorable="w14 w15 w16se w16cid w16 w16cex w16sdtdh wp14">
   <w:endnote w:type="separator" w:id="-1">
     <w:p>
+      <w:pPr>
+        <w:spacing w:after="0"/>
+      </w:pPr>
       <w:r>
         <w:separator/>
       </w:r>
@@ -1586,6 +674,9 @@
   </w:endnote>
   <w:endnote w:type="continuationSeparator" w:id="0">
     <w:p>
+      <w:pPr>
+        <w:spacing w:after="0"/>
+      </w:pPr>
       <w:r>
         <w:continuationSeparator/>
       </w:r>
@@ -1622,13 +713,18 @@
         <w:footnoteRef/>
       </w:r>
       <w:r>
-        <w:t xml:space="preserve"> Trip expenditure estimates were generated from the 2016/2017 National Marine Recreational Fishing Expenditure Survey. Durable goods expenditures were generated from the 2014 National Marine Recreational Fishing Expenditure Survey [Available at </w:t>
+        <w:t xml:space="preserve"> Trip expenditure estimates were generated from the 2016/2017 National Marine Recreational Fishing Expenditure Survey. Durable goods expenditures were </w:t>
+      </w:r>
+      <w:r>
+        <w:t>generated</w:t>
+      </w:r>
+      <w:r>
+        <w:t xml:space="preserve"> from the 2014 National Marine Recreational Fishing Expenditure Survey [Available at </w:t>
       </w:r>
       <w:hyperlink r:id="rId1">
         <w:r>
           <w:rPr>
             <w:rStyle w:val="Hyperlink"/>
-            <w:color w:val="auto"/>
           </w:rPr>
           <w:t>http://www.st.nmfs.noaa.gov/economics/fisheries/recreational/Marine-Angler-Durable-Expenditures/2014-durable-expenditures-survey</w:t>
         </w:r>
@@ -1646,12 +742,22 @@
       <w:r>
         <w:rPr>
           <w:rStyle w:val="FootnoteReference"/>
-          <w:vertAlign w:val="baseline"/>
         </w:rPr>
         <w:footnoteRef/>
       </w:r>
       <w:r>
-        <w:t xml:space="preserve"> Data on the number of fish released in Texas are not collected by the Texas Parks and Wildlife Department (TPWD) and therefore not reported in this table.</w:t>
+        <w:t xml:space="preserve"> Summary data is available online in the FEUS webtool [Available at </w:t>
+      </w:r>
+      <w:hyperlink r:id="rId2">
+        <w:r>
+          <w:rPr>
+            <w:rStyle w:val="Hyperlink"/>
+          </w:rPr>
+          <w:t>https://www.st.nmfs.noaa.gov/data-and-tools/FEUS/explore-the-data</w:t>
+        </w:r>
+      </w:hyperlink>
+      <w:r>
+        <w:t>].</w:t>
       </w:r>
     </w:p>
   </w:footnote>
@@ -1663,7 +769,22 @@
       <w:r>
         <w:rPr>
           <w:rStyle w:val="FootnoteReference"/>
-          <w:vertAlign w:val="baseline"/>
+        </w:rPr>
+        <w:footnoteRef/>
+      </w:r>
+      <w:r>
+        <w:t xml:space="preserve"> Data on the number of fish released in Texas are not collected by the Texas Parks and Wildlife Department (TPWD) and therefore not reported in this table.</w:t>
+      </w:r>
+    </w:p>
+  </w:footnote>
+  <w:footnote w:id="4">
+    <w:p>
+      <w:pPr>
+        <w:pStyle w:val="FootnoteText"/>
+      </w:pPr>
+      <w:r>
+        <w:rPr>
+          <w:rStyle w:val="FootnoteReference"/>
         </w:rPr>
         <w:footnoteRef/>
       </w:r>
@@ -1862,304 +983,6 @@
     </w:lvl>
   </w:abstractNum>
   <w:abstractNum w:abstractNumId="2" w15:restartNumberingAfterBreak="0">
-    <w:nsid w:val="FFFFFF7C"/>
-    <w:multiLevelType w:val="singleLevel"/>
-    <w:tmpl w:val="0BBEBB8E"/>
-    <w:lvl w:ilvl="0">
-      <w:start w:val="1"/>
-      <w:numFmt w:val="decimal"/>
-      <w:lvlText w:val="%1."/>
-      <w:lvlJc w:val="left"/>
-      <w:pPr>
-        <w:tabs>
-          <w:tab w:val="num" w:pos="1800"/>
-        </w:tabs>
-        <w:ind w:left="1800" w:hanging="360"/>
-      </w:pPr>
-    </w:lvl>
-  </w:abstractNum>
-  <w:abstractNum w:abstractNumId="3" w15:restartNumberingAfterBreak="0">
-    <w:nsid w:val="FFFFFF7D"/>
-    <w:multiLevelType w:val="singleLevel"/>
-    <w:tmpl w:val="16CE6098"/>
-    <w:lvl w:ilvl="0">
-      <w:start w:val="1"/>
-      <w:numFmt w:val="decimal"/>
-      <w:lvlText w:val="%1."/>
-      <w:lvlJc w:val="left"/>
-      <w:pPr>
-        <w:tabs>
-          <w:tab w:val="num" w:pos="1440"/>
-        </w:tabs>
-        <w:ind w:left="1440" w:hanging="360"/>
-      </w:pPr>
-    </w:lvl>
-  </w:abstractNum>
-  <w:abstractNum w:abstractNumId="4" w15:restartNumberingAfterBreak="0">
-    <w:nsid w:val="FFFFFF7E"/>
-    <w:multiLevelType w:val="singleLevel"/>
-    <w:tmpl w:val="07C2F4AC"/>
-    <w:lvl w:ilvl="0">
-      <w:start w:val="1"/>
-      <w:numFmt w:val="decimal"/>
-      <w:lvlText w:val="%1."/>
-      <w:lvlJc w:val="left"/>
-      <w:pPr>
-        <w:tabs>
-          <w:tab w:val="num" w:pos="1080"/>
-        </w:tabs>
-        <w:ind w:left="1080" w:hanging="360"/>
-      </w:pPr>
-    </w:lvl>
-  </w:abstractNum>
-  <w:abstractNum w:abstractNumId="5" w15:restartNumberingAfterBreak="0">
-    <w:nsid w:val="FFFFFF7F"/>
-    <w:multiLevelType w:val="singleLevel"/>
-    <w:tmpl w:val="C1381C24"/>
-    <w:lvl w:ilvl="0">
-      <w:start w:val="1"/>
-      <w:numFmt w:val="decimal"/>
-      <w:lvlText w:val="%1."/>
-      <w:lvlJc w:val="left"/>
-      <w:pPr>
-        <w:tabs>
-          <w:tab w:val="num" w:pos="720"/>
-        </w:tabs>
-        <w:ind w:left="720" w:hanging="360"/>
-      </w:pPr>
-    </w:lvl>
-  </w:abstractNum>
-  <w:abstractNum w:abstractNumId="6" w15:restartNumberingAfterBreak="0">
-    <w:nsid w:val="FFFFFF80"/>
-    <w:multiLevelType w:val="singleLevel"/>
-    <w:tmpl w:val="D392094C"/>
-    <w:lvl w:ilvl="0">
-      <w:start w:val="1"/>
-      <w:numFmt w:val="bullet"/>
-      <w:lvlText w:val=""/>
-      <w:lvlJc w:val="left"/>
-      <w:pPr>
-        <w:tabs>
-          <w:tab w:val="num" w:pos="1800"/>
-        </w:tabs>
-        <w:ind w:left="1800" w:hanging="360"/>
-      </w:pPr>
-      <w:rPr>
-        <w:rFonts w:ascii="Symbol" w:hAnsi="Symbol" w:hint="default"/>
-      </w:rPr>
-    </w:lvl>
-  </w:abstractNum>
-  <w:abstractNum w:abstractNumId="7" w15:restartNumberingAfterBreak="0">
-    <w:nsid w:val="FFFFFF81"/>
-    <w:multiLevelType w:val="singleLevel"/>
-    <w:tmpl w:val="E4564B14"/>
-    <w:lvl w:ilvl="0">
-      <w:start w:val="1"/>
-      <w:numFmt w:val="bullet"/>
-      <w:lvlText w:val=""/>
-      <w:lvlJc w:val="left"/>
-      <w:pPr>
-        <w:tabs>
-          <w:tab w:val="num" w:pos="1440"/>
-        </w:tabs>
-        <w:ind w:left="1440" w:hanging="360"/>
-      </w:pPr>
-      <w:rPr>
-        <w:rFonts w:ascii="Symbol" w:hAnsi="Symbol" w:hint="default"/>
-      </w:rPr>
-    </w:lvl>
-  </w:abstractNum>
-  <w:abstractNum w:abstractNumId="8" w15:restartNumberingAfterBreak="0">
-    <w:nsid w:val="FFFFFF82"/>
-    <w:multiLevelType w:val="singleLevel"/>
-    <w:tmpl w:val="5A9A5B32"/>
-    <w:lvl w:ilvl="0">
-      <w:start w:val="1"/>
-      <w:numFmt w:val="bullet"/>
-      <w:lvlText w:val=""/>
-      <w:lvlJc w:val="left"/>
-      <w:pPr>
-        <w:tabs>
-          <w:tab w:val="num" w:pos="1080"/>
-        </w:tabs>
-        <w:ind w:left="1080" w:hanging="360"/>
-      </w:pPr>
-      <w:rPr>
-        <w:rFonts w:ascii="Symbol" w:hAnsi="Symbol" w:hint="default"/>
-      </w:rPr>
-    </w:lvl>
-  </w:abstractNum>
-  <w:abstractNum w:abstractNumId="9" w15:restartNumberingAfterBreak="0">
-    <w:nsid w:val="FFFFFF83"/>
-    <w:multiLevelType w:val="singleLevel"/>
-    <w:tmpl w:val="7004BD6C"/>
-    <w:lvl w:ilvl="0">
-      <w:start w:val="1"/>
-      <w:numFmt w:val="bullet"/>
-      <w:lvlText w:val=""/>
-      <w:lvlJc w:val="left"/>
-      <w:pPr>
-        <w:tabs>
-          <w:tab w:val="num" w:pos="720"/>
-        </w:tabs>
-        <w:ind w:left="720" w:hanging="360"/>
-      </w:pPr>
-      <w:rPr>
-        <w:rFonts w:ascii="Symbol" w:hAnsi="Symbol" w:hint="default"/>
-      </w:rPr>
-    </w:lvl>
-  </w:abstractNum>
-  <w:abstractNum w:abstractNumId="10" w15:restartNumberingAfterBreak="0">
-    <w:nsid w:val="FFFFFF88"/>
-    <w:multiLevelType w:val="singleLevel"/>
-    <w:tmpl w:val="00B6C11C"/>
-    <w:lvl w:ilvl="0">
-      <w:start w:val="1"/>
-      <w:numFmt w:val="decimal"/>
-      <w:lvlText w:val="%1."/>
-      <w:lvlJc w:val="left"/>
-      <w:pPr>
-        <w:tabs>
-          <w:tab w:val="num" w:pos="360"/>
-        </w:tabs>
-        <w:ind w:left="360" w:hanging="360"/>
-      </w:pPr>
-    </w:lvl>
-  </w:abstractNum>
-  <w:abstractNum w:abstractNumId="11" w15:restartNumberingAfterBreak="0">
-    <w:nsid w:val="FFFFFF89"/>
-    <w:multiLevelType w:val="singleLevel"/>
-    <w:tmpl w:val="8106659C"/>
-    <w:lvl w:ilvl="0">
-      <w:start w:val="1"/>
-      <w:numFmt w:val="bullet"/>
-      <w:lvlText w:val=""/>
-      <w:lvlJc w:val="left"/>
-      <w:pPr>
-        <w:tabs>
-          <w:tab w:val="num" w:pos="360"/>
-        </w:tabs>
-        <w:ind w:left="360" w:hanging="360"/>
-      </w:pPr>
-      <w:rPr>
-        <w:rFonts w:ascii="Symbol" w:hAnsi="Symbol" w:hint="default"/>
-      </w:rPr>
-    </w:lvl>
-  </w:abstractNum>
-  <w:abstractNum w:abstractNumId="12" w15:restartNumberingAfterBreak="0">
-    <w:nsid w:val="061200BD"/>
-    <w:multiLevelType w:val="hybridMultilevel"/>
-    <w:tmpl w:val="EEBC33CE"/>
-    <w:lvl w:ilvl="0" w:tplc="04090001">
-      <w:start w:val="1"/>
-      <w:numFmt w:val="bullet"/>
-      <w:lvlText w:val=""/>
-      <w:lvlJc w:val="left"/>
-      <w:pPr>
-        <w:ind w:left="720" w:hanging="360"/>
-      </w:pPr>
-      <w:rPr>
-        <w:rFonts w:ascii="Symbol" w:hAnsi="Symbol" w:hint="default"/>
-      </w:rPr>
-    </w:lvl>
-    <w:lvl w:ilvl="1" w:tplc="04090003" w:tentative="1">
-      <w:start w:val="1"/>
-      <w:numFmt w:val="bullet"/>
-      <w:lvlText w:val="o"/>
-      <w:lvlJc w:val="left"/>
-      <w:pPr>
-        <w:ind w:left="1440" w:hanging="360"/>
-      </w:pPr>
-      <w:rPr>
-        <w:rFonts w:ascii="Courier New" w:hAnsi="Courier New" w:cs="Courier New" w:hint="default"/>
-      </w:rPr>
-    </w:lvl>
-    <w:lvl w:ilvl="2" w:tplc="04090005" w:tentative="1">
-      <w:start w:val="1"/>
-      <w:numFmt w:val="bullet"/>
-      <w:lvlText w:val=""/>
-      <w:lvlJc w:val="left"/>
-      <w:pPr>
-        <w:ind w:left="2160" w:hanging="360"/>
-      </w:pPr>
-      <w:rPr>
-        <w:rFonts w:ascii="Wingdings" w:hAnsi="Wingdings" w:hint="default"/>
-      </w:rPr>
-    </w:lvl>
-    <w:lvl w:ilvl="3" w:tplc="04090001" w:tentative="1">
-      <w:start w:val="1"/>
-      <w:numFmt w:val="bullet"/>
-      <w:lvlText w:val=""/>
-      <w:lvlJc w:val="left"/>
-      <w:pPr>
-        <w:ind w:left="2880" w:hanging="360"/>
-      </w:pPr>
-      <w:rPr>
-        <w:rFonts w:ascii="Symbol" w:hAnsi="Symbol" w:hint="default"/>
-      </w:rPr>
-    </w:lvl>
-    <w:lvl w:ilvl="4" w:tplc="04090003" w:tentative="1">
-      <w:start w:val="1"/>
-      <w:numFmt w:val="bullet"/>
-      <w:lvlText w:val="o"/>
-      <w:lvlJc w:val="left"/>
-      <w:pPr>
-        <w:ind w:left="3600" w:hanging="360"/>
-      </w:pPr>
-      <w:rPr>
-        <w:rFonts w:ascii="Courier New" w:hAnsi="Courier New" w:cs="Courier New" w:hint="default"/>
-      </w:rPr>
-    </w:lvl>
-    <w:lvl w:ilvl="5" w:tplc="04090005" w:tentative="1">
-      <w:start w:val="1"/>
-      <w:numFmt w:val="bullet"/>
-      <w:lvlText w:val=""/>
-      <w:lvlJc w:val="left"/>
-      <w:pPr>
-        <w:ind w:left="4320" w:hanging="360"/>
-      </w:pPr>
-      <w:rPr>
-        <w:rFonts w:ascii="Wingdings" w:hAnsi="Wingdings" w:hint="default"/>
-      </w:rPr>
-    </w:lvl>
-    <w:lvl w:ilvl="6" w:tplc="04090001" w:tentative="1">
-      <w:start w:val="1"/>
-      <w:numFmt w:val="bullet"/>
-      <w:lvlText w:val=""/>
-      <w:lvlJc w:val="left"/>
-      <w:pPr>
-        <w:ind w:left="5040" w:hanging="360"/>
-      </w:pPr>
-      <w:rPr>
-        <w:rFonts w:ascii="Symbol" w:hAnsi="Symbol" w:hint="default"/>
-      </w:rPr>
-    </w:lvl>
-    <w:lvl w:ilvl="7" w:tplc="04090003" w:tentative="1">
-      <w:start w:val="1"/>
-      <w:numFmt w:val="bullet"/>
-      <w:lvlText w:val="o"/>
-      <w:lvlJc w:val="left"/>
-      <w:pPr>
-        <w:ind w:left="5760" w:hanging="360"/>
-      </w:pPr>
-      <w:rPr>
-        <w:rFonts w:ascii="Courier New" w:hAnsi="Courier New" w:cs="Courier New" w:hint="default"/>
-      </w:rPr>
-    </w:lvl>
-    <w:lvl w:ilvl="8" w:tplc="04090005" w:tentative="1">
-      <w:start w:val="1"/>
-      <w:numFmt w:val="bullet"/>
-      <w:lvlText w:val=""/>
-      <w:lvlJc w:val="left"/>
-      <w:pPr>
-        <w:ind w:left="6480" w:hanging="360"/>
-      </w:pPr>
-      <w:rPr>
-        <w:rFonts w:ascii="Wingdings" w:hAnsi="Wingdings" w:hint="default"/>
-      </w:rPr>
-    </w:lvl>
-  </w:abstractNum>
-  <w:abstractNum w:abstractNumId="13" w15:restartNumberingAfterBreak="0">
     <w:nsid w:val="591FA582"/>
     <w:multiLevelType w:val="multilevel"/>
     <w:tmpl w:val="57281B16"/>
@@ -2251,7 +1074,7 @@
       <w:lvlJc w:val="left"/>
     </w:lvl>
   </w:abstractNum>
-  <w:abstractNum w:abstractNumId="14" w15:restartNumberingAfterBreak="0">
+  <w:abstractNum w:abstractNumId="3" w15:restartNumberingAfterBreak="0">
     <w:nsid w:val="594669FA"/>
     <w:multiLevelType w:val="multilevel"/>
     <w:tmpl w:val="9D88E928"/>
@@ -2341,119 +1164,6 @@
       <w:numFmt w:val="decimal"/>
       <w:lvlText w:val=""/>
       <w:lvlJc w:val="left"/>
-    </w:lvl>
-  </w:abstractNum>
-  <w:abstractNum w:abstractNumId="15" w15:restartNumberingAfterBreak="0">
-    <w:nsid w:val="5E1A6106"/>
-    <w:multiLevelType w:val="hybridMultilevel"/>
-    <w:tmpl w:val="D95EA282"/>
-    <w:lvl w:ilvl="0" w:tplc="04090001">
-      <w:start w:val="1"/>
-      <w:numFmt w:val="bullet"/>
-      <w:lvlText w:val=""/>
-      <w:lvlJc w:val="left"/>
-      <w:pPr>
-        <w:ind w:left="720" w:hanging="360"/>
-      </w:pPr>
-      <w:rPr>
-        <w:rFonts w:ascii="Symbol" w:hAnsi="Symbol" w:hint="default"/>
-      </w:rPr>
-    </w:lvl>
-    <w:lvl w:ilvl="1" w:tplc="04090003" w:tentative="1">
-      <w:start w:val="1"/>
-      <w:numFmt w:val="bullet"/>
-      <w:lvlText w:val="o"/>
-      <w:lvlJc w:val="left"/>
-      <w:pPr>
-        <w:ind w:left="1440" w:hanging="360"/>
-      </w:pPr>
-      <w:rPr>
-        <w:rFonts w:ascii="Courier New" w:hAnsi="Courier New" w:cs="Courier New" w:hint="default"/>
-      </w:rPr>
-    </w:lvl>
-    <w:lvl w:ilvl="2" w:tplc="04090005" w:tentative="1">
-      <w:start w:val="1"/>
-      <w:numFmt w:val="bullet"/>
-      <w:lvlText w:val=""/>
-      <w:lvlJc w:val="left"/>
-      <w:pPr>
-        <w:ind w:left="2160" w:hanging="360"/>
-      </w:pPr>
-      <w:rPr>
-        <w:rFonts w:ascii="Wingdings" w:hAnsi="Wingdings" w:hint="default"/>
-      </w:rPr>
-    </w:lvl>
-    <w:lvl w:ilvl="3" w:tplc="04090001" w:tentative="1">
-      <w:start w:val="1"/>
-      <w:numFmt w:val="bullet"/>
-      <w:lvlText w:val=""/>
-      <w:lvlJc w:val="left"/>
-      <w:pPr>
-        <w:ind w:left="2880" w:hanging="360"/>
-      </w:pPr>
-      <w:rPr>
-        <w:rFonts w:ascii="Symbol" w:hAnsi="Symbol" w:hint="default"/>
-      </w:rPr>
-    </w:lvl>
-    <w:lvl w:ilvl="4" w:tplc="04090003" w:tentative="1">
-      <w:start w:val="1"/>
-      <w:numFmt w:val="bullet"/>
-      <w:lvlText w:val="o"/>
-      <w:lvlJc w:val="left"/>
-      <w:pPr>
-        <w:ind w:left="3600" w:hanging="360"/>
-      </w:pPr>
-      <w:rPr>
-        <w:rFonts w:ascii="Courier New" w:hAnsi="Courier New" w:cs="Courier New" w:hint="default"/>
-      </w:rPr>
-    </w:lvl>
-    <w:lvl w:ilvl="5" w:tplc="04090005" w:tentative="1">
-      <w:start w:val="1"/>
-      <w:numFmt w:val="bullet"/>
-      <w:lvlText w:val=""/>
-      <w:lvlJc w:val="left"/>
-      <w:pPr>
-        <w:ind w:left="4320" w:hanging="360"/>
-      </w:pPr>
-      <w:rPr>
-        <w:rFonts w:ascii="Wingdings" w:hAnsi="Wingdings" w:hint="default"/>
-      </w:rPr>
-    </w:lvl>
-    <w:lvl w:ilvl="6" w:tplc="04090001" w:tentative="1">
-      <w:start w:val="1"/>
-      <w:numFmt w:val="bullet"/>
-      <w:lvlText w:val=""/>
-      <w:lvlJc w:val="left"/>
-      <w:pPr>
-        <w:ind w:left="5040" w:hanging="360"/>
-      </w:pPr>
-      <w:rPr>
-        <w:rFonts w:ascii="Symbol" w:hAnsi="Symbol" w:hint="default"/>
-      </w:rPr>
-    </w:lvl>
-    <w:lvl w:ilvl="7" w:tplc="04090003" w:tentative="1">
-      <w:start w:val="1"/>
-      <w:numFmt w:val="bullet"/>
-      <w:lvlText w:val="o"/>
-      <w:lvlJc w:val="left"/>
-      <w:pPr>
-        <w:ind w:left="5760" w:hanging="360"/>
-      </w:pPr>
-      <w:rPr>
-        <w:rFonts w:ascii="Courier New" w:hAnsi="Courier New" w:cs="Courier New" w:hint="default"/>
-      </w:rPr>
-    </w:lvl>
-    <w:lvl w:ilvl="8" w:tplc="04090005" w:tentative="1">
-      <w:start w:val="1"/>
-      <w:numFmt w:val="bullet"/>
-      <w:lvlText w:val=""/>
-      <w:lvlJc w:val="left"/>
-      <w:pPr>
-        <w:ind w:left="6480" w:hanging="360"/>
-      </w:pPr>
-      <w:rPr>
-        <w:rFonts w:ascii="Wingdings" w:hAnsi="Wingdings" w:hint="default"/>
-      </w:rPr>
     </w:lvl>
   </w:abstractNum>
   <w:num w:numId="1">
@@ -2463,45 +1173,9 @@
     <w:abstractNumId w:val="0"/>
   </w:num>
   <w:num w:numId="3">
-    <w:abstractNumId w:val="14"/>
+    <w:abstractNumId w:val="3"/>
   </w:num>
   <w:num w:numId="4">
-    <w:abstractNumId w:val="13"/>
-  </w:num>
-  <w:num w:numId="5">
-    <w:abstractNumId w:val="15"/>
-  </w:num>
-  <w:num w:numId="6">
-    <w:abstractNumId w:val="12"/>
-  </w:num>
-  <w:num w:numId="7">
-    <w:abstractNumId w:val="11"/>
-  </w:num>
-  <w:num w:numId="8">
-    <w:abstractNumId w:val="9"/>
-  </w:num>
-  <w:num w:numId="9">
-    <w:abstractNumId w:val="8"/>
-  </w:num>
-  <w:num w:numId="10">
-    <w:abstractNumId w:val="7"/>
-  </w:num>
-  <w:num w:numId="11">
-    <w:abstractNumId w:val="6"/>
-  </w:num>
-  <w:num w:numId="12">
-    <w:abstractNumId w:val="10"/>
-  </w:num>
-  <w:num w:numId="13">
-    <w:abstractNumId w:val="5"/>
-  </w:num>
-  <w:num w:numId="14">
-    <w:abstractNumId w:val="4"/>
-  </w:num>
-  <w:num w:numId="15">
-    <w:abstractNumId w:val="3"/>
-  </w:num>
-  <w:num w:numId="16">
     <w:abstractNumId w:val="2"/>
   </w:num>
 </w:numbering>
@@ -2535,9 +1209,9 @@
     <w:lsdException w:name="index 7" w:semiHidden="1" w:unhideWhenUsed="1"/>
     <w:lsdException w:name="index 8" w:semiHidden="1" w:unhideWhenUsed="1"/>
     <w:lsdException w:name="index 9" w:semiHidden="1" w:unhideWhenUsed="1"/>
-    <w:lsdException w:name="toc 1" w:semiHidden="1" w:uiPriority="39" w:unhideWhenUsed="1"/>
-    <w:lsdException w:name="toc 2" w:semiHidden="1" w:uiPriority="39" w:unhideWhenUsed="1"/>
-    <w:lsdException w:name="toc 3" w:semiHidden="1" w:uiPriority="39" w:unhideWhenUsed="1"/>
+    <w:lsdException w:name="toc 1" w:semiHidden="1" w:unhideWhenUsed="1"/>
+    <w:lsdException w:name="toc 2" w:semiHidden="1" w:unhideWhenUsed="1"/>
+    <w:lsdException w:name="toc 3" w:semiHidden="1" w:unhideWhenUsed="1"/>
     <w:lsdException w:name="toc 4" w:semiHidden="1" w:unhideWhenUsed="1"/>
     <w:lsdException w:name="toc 5" w:semiHidden="1" w:unhideWhenUsed="1"/>
     <w:lsdException w:name="toc 6" w:semiHidden="1" w:unhideWhenUsed="1"/>
@@ -2592,7 +1266,7 @@
     <w:lsdException w:name="Body Text First Indent 2" w:semiHidden="1" w:unhideWhenUsed="1"/>
     <w:lsdException w:name="Body Text Indent 3" w:semiHidden="1" w:unhideWhenUsed="1"/>
     <w:lsdException w:name="Block Text" w:semiHidden="1" w:unhideWhenUsed="1"/>
-    <w:lsdException w:name="Hyperlink" w:semiHidden="1" w:uiPriority="99" w:unhideWhenUsed="1"/>
+    <w:lsdException w:name="Hyperlink" w:semiHidden="1" w:unhideWhenUsed="1"/>
     <w:lsdException w:name="FollowedHyperlink" w:semiHidden="1" w:unhideWhenUsed="1"/>
     <w:lsdException w:name="Document Map" w:semiHidden="1" w:unhideWhenUsed="1"/>
     <w:lsdException w:name="Plain Text" w:semiHidden="1" w:unhideWhenUsed="1"/>
@@ -2866,121 +1540,143 @@
   <w:style w:type="paragraph" w:default="1" w:styleId="Normal">
     <w:name w:val="Normal"/>
     <w:qFormat/>
-    <w:rsid w:val="005F0468"/>
-    <w:pPr>
-      <w:spacing w:before="120" w:after="0" w:line="360" w:lineRule="auto"/>
-    </w:pPr>
-    <w:rPr>
-      <w:rFonts w:ascii="Times New Roman" w:hAnsi="Times New Roman"/>
-      <w:bCs/>
-      <w:szCs w:val="22"/>
+    <w:rsid w:val="00E51C95"/>
+    <w:rPr>
+      <w:rFonts w:ascii="Arial Narrow" w:hAnsi="Arial Narrow"/>
+      <w:sz w:val="22"/>
     </w:rPr>
   </w:style>
   <w:style w:type="paragraph" w:styleId="Heading1">
     <w:name w:val="heading 1"/>
-    <w:basedOn w:val="Subtitle"/>
+    <w:basedOn w:val="Normal"/>
     <w:next w:val="BodyText"/>
     <w:autoRedefine/>
     <w:uiPriority w:val="9"/>
     <w:qFormat/>
-    <w:rsid w:val="005F0468"/>
+    <w:rsid w:val="00133A7D"/>
     <w:pPr>
+      <w:keepNext/>
+      <w:keepLines/>
+      <w:spacing w:before="480" w:after="0"/>
       <w:outlineLvl w:val="0"/>
     </w:pPr>
+    <w:rPr>
+      <w:rFonts w:eastAsiaTheme="majorEastAsia" w:cstheme="majorBidi"/>
+      <w:b/>
+      <w:bCs/>
+      <w:color w:val="50B5C1"/>
+      <w:sz w:val="32"/>
+      <w:szCs w:val="32"/>
+    </w:rPr>
   </w:style>
   <w:style w:type="paragraph" w:styleId="Heading2">
     <w:name w:val="heading 2"/>
-    <w:basedOn w:val="Heading1"/>
+    <w:basedOn w:val="Normal"/>
     <w:next w:val="BodyText"/>
     <w:uiPriority w:val="9"/>
     <w:unhideWhenUsed/>
     <w:qFormat/>
-    <w:rsid w:val="005F0468"/>
+    <w:rsid w:val="00492B78"/>
     <w:pPr>
+      <w:keepNext/>
+      <w:keepLines/>
+      <w:spacing w:before="200" w:after="0"/>
       <w:outlineLvl w:val="1"/>
     </w:pPr>
     <w:rPr>
-      <w:sz w:val="36"/>
-      <w:szCs w:val="36"/>
+      <w:rFonts w:ascii="Arial" w:eastAsiaTheme="majorEastAsia" w:hAnsi="Arial" w:cs="Arial"/>
+      <w:b/>
+      <w:bCs/>
+      <w:color w:val="0096A4"/>
+      <w:sz w:val="28"/>
+      <w:szCs w:val="28"/>
     </w:rPr>
   </w:style>
   <w:style w:type="paragraph" w:styleId="Heading3">
     <w:name w:val="heading 3"/>
-    <w:basedOn w:val="Heading1"/>
+    <w:basedOn w:val="Normal"/>
     <w:next w:val="BodyText"/>
     <w:uiPriority w:val="9"/>
     <w:unhideWhenUsed/>
     <w:qFormat/>
-    <w:rsid w:val="005F0468"/>
     <w:pPr>
+      <w:keepNext/>
+      <w:keepLines/>
+      <w:spacing w:before="200" w:after="0"/>
       <w:outlineLvl w:val="2"/>
     </w:pPr>
     <w:rPr>
-      <w:b w:val="0"/>
+      <w:rFonts w:asciiTheme="majorHAnsi" w:eastAsiaTheme="majorEastAsia" w:hAnsiTheme="majorHAnsi" w:cstheme="majorBidi"/>
+      <w:b/>
       <w:bCs/>
-      <w:sz w:val="32"/>
-      <w:szCs w:val="32"/>
+      <w:color w:val="4F81BD" w:themeColor="accent1"/>
+      <w:sz w:val="28"/>
+      <w:szCs w:val="28"/>
     </w:rPr>
   </w:style>
   <w:style w:type="paragraph" w:styleId="Heading4">
     <w:name w:val="heading 4"/>
-    <w:basedOn w:val="Heading1"/>
+    <w:basedOn w:val="Normal"/>
     <w:next w:val="BodyText"/>
     <w:uiPriority w:val="9"/>
     <w:unhideWhenUsed/>
     <w:qFormat/>
-    <w:rsid w:val="005F0468"/>
+    <w:rsid w:val="002570E3"/>
     <w:pPr>
+      <w:keepNext/>
+      <w:keepLines/>
+      <w:spacing w:before="200" w:after="0"/>
       <w:outlineLvl w:val="3"/>
     </w:pPr>
     <w:rPr>
-      <w:b w:val="0"/>
+      <w:rFonts w:eastAsiaTheme="majorEastAsia" w:cstheme="majorBidi"/>
+      <w:b/>
       <w:bCs/>
-      <w:sz w:val="24"/>
-      <w:szCs w:val="24"/>
+      <w:color w:val="56575A"/>
+      <w:szCs w:val="22"/>
     </w:rPr>
   </w:style>
   <w:style w:type="paragraph" w:styleId="Heading5">
     <w:name w:val="heading 5"/>
-    <w:basedOn w:val="Heading1"/>
+    <w:basedOn w:val="Normal"/>
     <w:next w:val="BodyText"/>
     <w:uiPriority w:val="9"/>
     <w:unhideWhenUsed/>
     <w:qFormat/>
-    <w:rsid w:val="005F0468"/>
     <w:pPr>
+      <w:keepNext/>
+      <w:keepLines/>
+      <w:spacing w:before="200" w:after="0"/>
       <w:outlineLvl w:val="4"/>
     </w:pPr>
     <w:rPr>
-      <w:b w:val="0"/>
-      <w:bCs/>
-      <w:sz w:val="24"/>
-      <w:szCs w:val="24"/>
+      <w:rFonts w:asciiTheme="majorHAnsi" w:eastAsiaTheme="majorEastAsia" w:hAnsiTheme="majorHAnsi" w:cstheme="majorBidi"/>
+      <w:i/>
+      <w:iCs/>
+      <w:color w:val="4F81BD" w:themeColor="accent1"/>
     </w:rPr>
   </w:style>
   <w:style w:type="paragraph" w:styleId="Heading6">
     <w:name w:val="heading 6"/>
-    <w:basedOn w:val="Heading1"/>
+    <w:basedOn w:val="Normal"/>
     <w:next w:val="BodyText"/>
     <w:uiPriority w:val="9"/>
     <w:unhideWhenUsed/>
     <w:qFormat/>
-    <w:rsid w:val="008308AE"/>
     <w:pPr>
-      <w:pageBreakBefore/>
+      <w:keepNext/>
+      <w:keepLines/>
+      <w:spacing w:before="200" w:after="0"/>
       <w:outlineLvl w:val="5"/>
     </w:pPr>
     <w:rPr>
-      <w:b w:val="0"/>
-      <w:bCs/>
-      <w:sz w:val="24"/>
-      <w:szCs w:val="24"/>
+      <w:rFonts w:asciiTheme="majorHAnsi" w:eastAsiaTheme="majorEastAsia" w:hAnsiTheme="majorHAnsi" w:cstheme="majorBidi"/>
+      <w:color w:val="4F81BD" w:themeColor="accent1"/>
     </w:rPr>
   </w:style>
   <w:style w:type="character" w:default="1" w:styleId="DefaultParagraphFont">
     <w:name w:val="Default Paragraph Font"/>
     <w:uiPriority w:val="1"/>
-    <w:semiHidden/>
     <w:unhideWhenUsed/>
   </w:style>
   <w:style w:type="table" w:default="1" w:styleId="TableNormal">
@@ -3009,41 +1705,54 @@
     <w:basedOn w:val="Normal"/>
     <w:link w:val="BodyTextChar"/>
     <w:qFormat/>
-    <w:rsid w:val="00767B82"/>
+    <w:rsid w:val="003364E7"/>
+    <w:pPr>
+      <w:spacing w:before="180" w:after="180"/>
+    </w:pPr>
+    <w:rPr>
+      <w:color w:val="56575A"/>
+      <w:sz w:val="24"/>
+    </w:rPr>
   </w:style>
   <w:style w:type="paragraph" w:customStyle="1" w:styleId="FirstParagraph">
     <w:name w:val="First Paragraph"/>
     <w:basedOn w:val="BodyText"/>
     <w:next w:val="BodyText"/>
     <w:qFormat/>
-    <w:rsid w:val="005C42A0"/>
+    <w:rsid w:val="002570E3"/>
   </w:style>
   <w:style w:type="paragraph" w:customStyle="1" w:styleId="Compact">
     <w:name w:val="Compact"/>
-    <w:basedOn w:val="Normal"/>
+    <w:basedOn w:val="BodyText"/>
     <w:qFormat/>
-    <w:rsid w:val="00EA5B90"/>
-    <w:rPr>
-      <w:szCs w:val="20"/>
+    <w:rsid w:val="002570E3"/>
+    <w:pPr>
+      <w:spacing w:before="36" w:after="36"/>
+    </w:pPr>
+    <w:rPr>
+      <w:rFonts w:ascii="Verdana" w:hAnsi="Verdana"/>
+      <w:sz w:val="17"/>
+      <w:szCs w:val="17"/>
     </w:rPr>
   </w:style>
   <w:style w:type="paragraph" w:styleId="Title">
     <w:name w:val="Title"/>
     <w:basedOn w:val="Normal"/>
     <w:next w:val="BodyText"/>
-    <w:link w:val="TitleChar"/>
     <w:qFormat/>
-    <w:rsid w:val="005F0468"/>
     <w:pPr>
       <w:keepNext/>
       <w:keepLines/>
+      <w:spacing w:before="480" w:after="240"/>
+      <w:jc w:val="center"/>
     </w:pPr>
     <w:rPr>
-      <w:rFonts w:eastAsia="Calibri" w:cstheme="majorBidi"/>
+      <w:rFonts w:asciiTheme="majorHAnsi" w:eastAsiaTheme="majorEastAsia" w:hAnsiTheme="majorHAnsi" w:cstheme="majorBidi"/>
       <w:b/>
-      <w:bCs w:val="0"/>
-      <w:sz w:val="52"/>
-      <w:szCs w:val="52"/>
+      <w:bCs/>
+      <w:color w:val="345A8A" w:themeColor="accent1" w:themeShade="B5"/>
+      <w:sz w:val="36"/>
+      <w:szCs w:val="36"/>
     </w:rPr>
   </w:style>
   <w:style w:type="paragraph" w:styleId="Subtitle">
@@ -3051,10 +1760,12 @@
     <w:basedOn w:val="Title"/>
     <w:next w:val="BodyText"/>
     <w:qFormat/>
-    <w:rsid w:val="005F0468"/>
-    <w:rPr>
-      <w:sz w:val="44"/>
-      <w:szCs w:val="44"/>
+    <w:pPr>
+      <w:spacing w:before="240"/>
+    </w:pPr>
+    <w:rPr>
+      <w:sz w:val="30"/>
+      <w:szCs w:val="30"/>
     </w:rPr>
   </w:style>
   <w:style w:type="paragraph" w:customStyle="1" w:styleId="Author">
@@ -3104,13 +1815,13 @@
     <w:uiPriority w:val="9"/>
     <w:unhideWhenUsed/>
     <w:qFormat/>
-    <w:rsid w:val="005C42A0"/>
+    <w:rsid w:val="002570E3"/>
     <w:pPr>
       <w:spacing w:before="100" w:after="100"/>
     </w:pPr>
     <w:rPr>
       <w:rFonts w:eastAsiaTheme="majorEastAsia" w:cstheme="majorBidi"/>
-      <w:bCs w:val="0"/>
+      <w:bCs/>
       <w:strike/>
       <w:color w:val="FF0000"/>
       <w:sz w:val="20"/>
@@ -3124,10 +1835,10 @@
     <w:uiPriority w:val="9"/>
     <w:unhideWhenUsed/>
     <w:qFormat/>
-    <w:rsid w:val="005C42A0"/>
-    <w:rPr>
-      <w:sz w:val="20"/>
-      <w:szCs w:val="20"/>
+    <w:rsid w:val="00DA1B0E"/>
+    <w:rPr>
+      <w:color w:val="56575A"/>
+      <w:szCs w:val="22"/>
     </w:rPr>
   </w:style>
   <w:style w:type="paragraph" w:customStyle="1" w:styleId="DefinitionTerm">
@@ -3137,6 +1848,7 @@
     <w:pPr>
       <w:keepNext/>
       <w:keepLines/>
+      <w:spacing w:after="0"/>
     </w:pPr>
     <w:rPr>
       <w:b/>
@@ -3167,11 +1879,6 @@
   <w:style w:type="paragraph" w:customStyle="1" w:styleId="ImageCaption">
     <w:name w:val="Image Caption"/>
     <w:basedOn w:val="Caption"/>
-    <w:rsid w:val="00B42B69"/>
-    <w:rPr>
-      <w:i w:val="0"/>
-      <w:iCs/>
-    </w:rPr>
   </w:style>
   <w:style w:type="paragraph" w:customStyle="1" w:styleId="Figure">
     <w:name w:val="Figure"/>
@@ -3208,7 +1915,6 @@
   <w:style w:type="character" w:styleId="Hyperlink">
     <w:name w:val="Hyperlink"/>
     <w:basedOn w:val="CaptionChar"/>
-    <w:uiPriority w:val="99"/>
     <w:rPr>
       <w:color w:val="4F81BD" w:themeColor="accent1"/>
     </w:rPr>
@@ -3220,15 +1926,14 @@
     <w:uiPriority w:val="39"/>
     <w:unhideWhenUsed/>
     <w:qFormat/>
-    <w:rsid w:val="005C42A0"/>
     <w:pPr>
       <w:spacing w:before="240" w:line="259" w:lineRule="auto"/>
       <w:outlineLvl w:val="9"/>
     </w:pPr>
     <w:rPr>
-      <w:rFonts w:cs="Times New Roman"/>
       <w:b w:val="0"/>
-      <w:bCs/>
+      <w:bCs w:val="0"/>
+      <w:color w:val="365F91" w:themeColor="accent1" w:themeShade="BF"/>
     </w:rPr>
   </w:style>
   <w:style w:type="paragraph" w:customStyle="1" w:styleId="SourceCode">
@@ -3568,6 +2273,7 @@
     <w:qFormat/>
     <w:rsid w:val="00F73D9B"/>
     <w:pPr>
+      <w:spacing w:after="0"/>
       <w:jc w:val="right"/>
     </w:pPr>
     <w:rPr>
@@ -3579,12 +2285,10 @@
     <w:name w:val="Body Text Char"/>
     <w:basedOn w:val="DefaultParagraphFont"/>
     <w:link w:val="BodyText"/>
-    <w:rsid w:val="00767B82"/>
+    <w:rsid w:val="003364E7"/>
     <w:rPr>
       <w:rFonts w:ascii="Arial Narrow" w:hAnsi="Arial Narrow"/>
       <w:color w:val="56575A"/>
-      <w:sz w:val="22"/>
-      <w:szCs w:val="22"/>
     </w:rPr>
   </w:style>
   <w:style w:type="character" w:customStyle="1" w:styleId="TableContentChar">
@@ -3604,71 +2308,13 @@
     <w:basedOn w:val="DefaultParagraphFont"/>
     <w:link w:val="FootnoteText"/>
     <w:uiPriority w:val="9"/>
-    <w:rsid w:val="005C42A0"/>
-    <w:rPr>
-      <w:rFonts w:ascii="Times New Roman" w:hAnsi="Times New Roman"/>
-      <w:bCs/>
-      <w:sz w:val="20"/>
-      <w:szCs w:val="20"/>
-    </w:rPr>
-  </w:style>
-  <w:style w:type="character" w:customStyle="1" w:styleId="TitleChar">
-    <w:name w:val="Title Char"/>
-    <w:link w:val="Title"/>
-    <w:rsid w:val="005F0468"/>
-    <w:rPr>
-      <w:rFonts w:ascii="Times New Roman" w:eastAsia="Calibri" w:hAnsi="Times New Roman" w:cstheme="majorBidi"/>
-      <w:b/>
-      <w:sz w:val="52"/>
-      <w:szCs w:val="52"/>
-    </w:rPr>
-  </w:style>
-  <w:style w:type="paragraph" w:styleId="ListParagraph">
-    <w:name w:val="List Paragraph"/>
-    <w:basedOn w:val="Normal"/>
-    <w:rsid w:val="007B3750"/>
-    <w:pPr>
-      <w:ind w:left="720"/>
-      <w:contextualSpacing/>
-    </w:pPr>
-  </w:style>
-  <w:style w:type="paragraph" w:styleId="TOC1">
-    <w:name w:val="toc 1"/>
-    <w:basedOn w:val="Normal"/>
-    <w:next w:val="Normal"/>
-    <w:autoRedefine/>
-    <w:uiPriority w:val="39"/>
-    <w:unhideWhenUsed/>
-    <w:rsid w:val="005C42A0"/>
-    <w:pPr>
-      <w:spacing w:after="100"/>
-    </w:pPr>
-  </w:style>
-  <w:style w:type="paragraph" w:styleId="TOC2">
-    <w:name w:val="toc 2"/>
-    <w:basedOn w:val="Normal"/>
-    <w:next w:val="Normal"/>
-    <w:autoRedefine/>
-    <w:uiPriority w:val="39"/>
-    <w:unhideWhenUsed/>
-    <w:rsid w:val="005C42A0"/>
-    <w:pPr>
-      <w:spacing w:after="100"/>
-      <w:ind w:left="240"/>
-    </w:pPr>
-  </w:style>
-  <w:style w:type="paragraph" w:styleId="TOC3">
-    <w:name w:val="toc 3"/>
-    <w:basedOn w:val="Normal"/>
-    <w:next w:val="Normal"/>
-    <w:autoRedefine/>
-    <w:uiPriority w:val="39"/>
-    <w:unhideWhenUsed/>
-    <w:rsid w:val="005C42A0"/>
-    <w:pPr>
-      <w:spacing w:after="100"/>
-      <w:ind w:left="480"/>
-    </w:pPr>
+    <w:rsid w:val="00DA1B0E"/>
+    <w:rPr>
+      <w:rFonts w:ascii="Arial Narrow" w:hAnsi="Arial Narrow"/>
+      <w:color w:val="56575A"/>
+      <w:sz w:val="22"/>
+      <w:szCs w:val="22"/>
+    </w:rPr>
   </w:style>
 </w:styles>
 </file>
@@ -3989,16 +2635,4 @@
   </a:objectDefaults>
   <a:extraClrSchemeLst/>
 </a:theme>
-</file>
-
-<file path=customXml/item1.xml><?xml version="1.0" encoding="utf-8"?>
-<b:Sources xmlns:b="http://schemas.openxmlformats.org/officeDocument/2006/bibliography" xmlns="http://schemas.openxmlformats.org/officeDocument/2006/bibliography" SelectedStyle="\APASixthEditionOfficeOnline.xsl" StyleName="APA" Version="6"/>
-</file>
-
-<file path=customXml/itemProps1.xml><?xml version="1.0" encoding="utf-8"?>
-<ds:datastoreItem xmlns:ds="http://schemas.openxmlformats.org/officeDocument/2006/customXml" ds:itemID="{9ABC9FDB-D795-48E7-BA4A-B33D0B7853E7}">
-  <ds:schemaRefs>
-    <ds:schemaRef ds:uri="http://schemas.openxmlformats.org/officeDocument/2006/bibliography"/>
-  </ds:schemaRefs>
-</ds:datastoreItem>
 </file>
</xml_diff>

<commit_message>
small changes to make EBS-only survey data better in the code and removed net spread equations
</commit_message>
<xml_diff>
--- a/code/styles_reference.docx
+++ b/code/styles_reference.docx
@@ -645,6 +645,111 @@
         <w:t>value?</w:t>
       </w:r>
       <w:proofErr w:type="gramEnd"/>
+    </w:p>
+    <w:p>
+      <w:pPr>
+        <w:keepNext/>
+        <w:jc w:val="center"/>
+      </w:pPr>
+      <w:r>
+        <w:rPr>
+          <w:noProof/>
+        </w:rPr>
+        <w:lastRenderedPageBreak/>
+        <w:drawing>
+          <wp:anchor distT="0" distB="0" distL="114300" distR="114300" simplePos="0" relativeHeight="251658240" behindDoc="0" locked="0" layoutInCell="1" allowOverlap="1" wp14:anchorId="46D49812" wp14:editId="3FB635FA">
+            <wp:simplePos x="0" y="0"/>
+            <wp:positionH relativeFrom="column">
+              <wp:posOffset>228600</wp:posOffset>
+            </wp:positionH>
+            <wp:positionV relativeFrom="paragraph">
+              <wp:posOffset>0</wp:posOffset>
+            </wp:positionV>
+            <wp:extent cx="5495544" cy="5495544"/>
+            <wp:effectExtent l="0" t="0" r="0" b="0"/>
+            <wp:wrapTopAndBottom/>
+            <wp:docPr id="2" name="Picture" descr="#### Figure 2. Sampled survey stations by vessel and the stratification scheme used for data analysis of 2018 eastern Bering Sea and eastern Bering Sea continental shelf bottom trawl surveys. The map also depicts the stations sampled by each survey vessel and where, if any, Norton Sound crab resampling was done."/>
+            <wp:cNvGraphicFramePr/>
+            <a:graphic xmlns:a="http://schemas.openxmlformats.org/drawingml/2006/main">
+              <a:graphicData uri="http://schemas.openxmlformats.org/drawingml/2006/picture">
+                <pic:pic xmlns:pic="http://schemas.openxmlformats.org/drawingml/2006/picture">
+                  <pic:nvPicPr>
+                    <pic:cNvPr id="0" name="Picture" descr="C:/Users/Emii/Documents/Homework/1AFSC_GAP/gap_bs_data_report//output//2022-01-03//2018//figures/003_fig_2_fig_sampled_survey_stations.png"/>
+                    <pic:cNvPicPr>
+                      <a:picLocks noChangeAspect="1" noChangeArrowheads="1"/>
+                    </pic:cNvPicPr>
+                  </pic:nvPicPr>
+                  <pic:blipFill>
+                    <a:blip r:embed="rId7" cstate="print">
+                      <a:extLst>
+                        <a:ext uri="{28A0092B-C50C-407E-A947-70E740481C1C}">
+                          <a14:useLocalDpi xmlns:a14="http://schemas.microsoft.com/office/drawing/2010/main" val="0"/>
+                        </a:ext>
+                      </a:extLst>
+                    </a:blip>
+                    <a:stretch>
+                      <a:fillRect/>
+                    </a:stretch>
+                  </pic:blipFill>
+                  <pic:spPr bwMode="auto">
+                    <a:xfrm>
+                      <a:off x="0" y="0"/>
+                      <a:ext cx="5495544" cy="5495544"/>
+                    </a:xfrm>
+                    <a:prstGeom prst="rect">
+                      <a:avLst/>
+                    </a:prstGeom>
+                    <a:noFill/>
+                    <a:ln w="9525">
+                      <a:noFill/>
+                      <a:headEnd/>
+                      <a:tailEnd/>
+                    </a:ln>
+                  </pic:spPr>
+                </pic:pic>
+              </a:graphicData>
+            </a:graphic>
+            <wp14:sizeRelH relativeFrom="margin">
+              <wp14:pctWidth>0</wp14:pctWidth>
+            </wp14:sizeRelH>
+            <wp14:sizeRelV relativeFrom="margin">
+              <wp14:pctHeight>0</wp14:pctHeight>
+            </wp14:sizeRelV>
+          </wp:anchor>
+        </w:drawing>
+      </w:r>
+    </w:p>
+    <w:p>
+      <w:pPr>
+        <w:pStyle w:val="Caption"/>
+      </w:pPr>
+      <w:r>
+        <w:t xml:space="preserve">Figure </w:t>
+      </w:r>
+      <w:r>
+        <w:fldChar w:fldCharType="begin"/>
+      </w:r>
+      <w:r>
+        <w:instrText xml:space="preserve"> SEQ Figure \* ARABIC </w:instrText>
+      </w:r>
+      <w:r>
+        <w:fldChar w:fldCharType="separate"/>
+      </w:r>
+      <w:r>
+        <w:rPr>
+          <w:noProof/>
+        </w:rPr>
+        <w:t>1</w:t>
+      </w:r>
+      <w:r>
+        <w:rPr>
+          <w:noProof/>
+        </w:rPr>
+        <w:fldChar w:fldCharType="end"/>
+      </w:r>
+      <w:r>
+        <w:t>. blah</w:t>
+      </w:r>
     </w:p>
     <w:p>
       <w:pPr>
@@ -1677,6 +1782,7 @@
   <w:style w:type="character" w:default="1" w:styleId="DefaultParagraphFont">
     <w:name w:val="Default Paragraph Font"/>
     <w:uiPriority w:val="1"/>
+    <w:semiHidden/>
     <w:unhideWhenUsed/>
   </w:style>
   <w:style w:type="table" w:default="1" w:styleId="TableNormal">

</xml_diff>

<commit_message>
aesthetic table fixes and fixes to figure/table/ref citations
</commit_message>
<xml_diff>
--- a/code/styles_reference.docx
+++ b/code/styles_reference.docx
@@ -1,6 +1,6 @@
 
 <file path=word/document.xml><?xml version="1.0" encoding="utf-8"?>
-<w:document xmlns:wpc="http://schemas.microsoft.com/office/word/2010/wordprocessingCanvas" xmlns:cx="http://schemas.microsoft.com/office/drawing/2014/chartex" xmlns:cx1="http://schemas.microsoft.com/office/drawing/2015/9/8/chartex" xmlns:cx2="http://schemas.microsoft.com/office/drawing/2015/10/21/chartex" xmlns:cx3="http://schemas.microsoft.com/office/drawing/2016/5/9/chartex" xmlns:cx4="http://schemas.microsoft.com/office/drawing/2016/5/10/chartex" xmlns:cx5="http://schemas.microsoft.com/office/drawing/2016/5/11/chartex" xmlns:cx6="http://schemas.microsoft.com/office/drawing/2016/5/12/chartex" xmlns:cx7="http://schemas.microsoft.com/office/drawing/2016/5/13/chartex" xmlns:cx8="http://schemas.microsoft.com/office/drawing/2016/5/14/chartex" xmlns:mc="http://schemas.openxmlformats.org/markup-compatibility/2006" xmlns:aink="http://schemas.microsoft.com/office/drawing/2016/ink" xmlns:am3d="http://schemas.microsoft.com/office/drawing/2017/model3d" xmlns:o="urn:schemas-microsoft-com:office:office" xmlns:r="http://schemas.openxmlformats.org/officeDocument/2006/relationships" xmlns:m="http://schemas.openxmlformats.org/officeDocument/2006/math" xmlns:v="urn:schemas-microsoft-com:vml" xmlns:wp14="http://schemas.microsoft.com/office/word/2010/wordprocessingDrawing" xmlns:wp="http://schemas.openxmlformats.org/drawingml/2006/wordprocessingDrawing" xmlns:w10="urn:schemas-microsoft-com:office:word" xmlns:w="http://schemas.openxmlformats.org/wordprocessingml/2006/main" xmlns:w14="http://schemas.microsoft.com/office/word/2010/wordml" xmlns:w15="http://schemas.microsoft.com/office/word/2012/wordml" xmlns:w16cex="http://schemas.microsoft.com/office/word/2018/wordml/cex" xmlns:w16cid="http://schemas.microsoft.com/office/word/2016/wordml/cid" xmlns:w16="http://schemas.microsoft.com/office/word/2018/wordml" xmlns:w16sdtdh="http://schemas.microsoft.com/office/word/2020/wordml/sdtdatahash" xmlns:w16se="http://schemas.microsoft.com/office/word/2015/wordml/symex" xmlns:wpg="http://schemas.microsoft.com/office/word/2010/wordprocessingGroup" xmlns:wpi="http://schemas.microsoft.com/office/word/2010/wordprocessingInk" xmlns:wne="http://schemas.microsoft.com/office/word/2006/wordml" xmlns:wps="http://schemas.microsoft.com/office/word/2010/wordprocessingShape" mc:Ignorable="w14 w15 w16se w16cid w16 w16cex w16sdtdh wp14">
+<w:document xmlns:wpc="http://schemas.microsoft.com/office/word/2010/wordprocessingCanvas" xmlns:cx="http://schemas.microsoft.com/office/drawing/2014/chartex" xmlns:cx1="http://schemas.microsoft.com/office/drawing/2015/9/8/chartex" xmlns:cx2="http://schemas.microsoft.com/office/drawing/2015/10/21/chartex" xmlns:cx3="http://schemas.microsoft.com/office/drawing/2016/5/9/chartex" xmlns:cx4="http://schemas.microsoft.com/office/drawing/2016/5/10/chartex" xmlns:cx5="http://schemas.microsoft.com/office/drawing/2016/5/11/chartex" xmlns:cx6="http://schemas.microsoft.com/office/drawing/2016/5/12/chartex" xmlns:cx7="http://schemas.microsoft.com/office/drawing/2016/5/13/chartex" xmlns:cx8="http://schemas.microsoft.com/office/drawing/2016/5/14/chartex" xmlns:mc="http://schemas.openxmlformats.org/markup-compatibility/2006" xmlns:aink="http://schemas.microsoft.com/office/drawing/2016/ink" xmlns:am3d="http://schemas.microsoft.com/office/drawing/2017/model3d" xmlns:o="urn:schemas-microsoft-com:office:office" xmlns:r="http://schemas.openxmlformats.org/officeDocument/2006/relationships" xmlns:m="http://schemas.openxmlformats.org/officeDocument/2006/math" xmlns:v="urn:schemas-microsoft-com:vml" xmlns:wp14="http://schemas.microsoft.com/office/word/2010/wordprocessingDrawing" xmlns:wp="http://schemas.openxmlformats.org/drawingml/2006/wordprocessingDrawing" xmlns:w10="urn:schemas-microsoft-com:office:word" xmlns:w="http://schemas.openxmlformats.org/wordprocessingml/2006/main" xmlns:w14="http://schemas.microsoft.com/office/word/2010/wordml" xmlns:w15="http://schemas.microsoft.com/office/word/2012/wordml" xmlns:w16cid="http://schemas.microsoft.com/office/word/2016/wordml/cid" xmlns:w16se="http://schemas.microsoft.com/office/word/2015/wordml/symex" xmlns:wpg="http://schemas.microsoft.com/office/word/2010/wordprocessingGroup" xmlns:wpi="http://schemas.microsoft.com/office/word/2010/wordprocessingInk" xmlns:wne="http://schemas.microsoft.com/office/word/2006/wordml" xmlns:wps="http://schemas.microsoft.com/office/word/2010/wordprocessingShape" mc:Ignorable="w14 w15 w16se w16cid wp14">
   <w:body>
     <w:p>
       <w:pPr>
@@ -61,15 +61,7 @@
       </w:r>
       <w:proofErr w:type="gramEnd"/>
       <w:r>
-        <w:t xml:space="preserve"> to the gross value of all sales by regional businesses affected by an activity, such as recreational fishing. It includes both the direct sales made by the angler and sales made between businesses and households resulting from that original sale by the angler. Income includes personal income (wages and salaries) and proprietors’ income (income from self-employment). Value-added is the contribution made to the gross domestic product in a region. Employment is specified </w:t>
-      </w:r>
-      <w:proofErr w:type="gramStart"/>
-      <w:r>
-        <w:t>on the basis of</w:t>
-      </w:r>
-      <w:proofErr w:type="gramEnd"/>
-      <w:r>
-        <w:t xml:space="preserve"> full-time and part-time jobs supported directly or indirectly by the purchases made by anglers. The first three measures are calculated in terms of dollars, whereas employment impacts are measured in numbers of jobs. Note that these categories are not additive.</w:t>
+        <w:t xml:space="preserve"> to the gross value of all sales by regional businesses affected by an activity, such as recreational fishing. It includes both the direct sales made by the angler and sales made between businesses and households resulting from that original sale by the angler. Income includes personal income (wages and salaries) and proprietors’ income (income from self-employment). Value-added is the contribution made to the gross domestic product in a region. Employment is specified on the basis of full-time and part-time jobs supported directly or indirectly by the purchases made by anglers. The first three measures are calculated in terms of dollars, whereas employment impacts are measured in numbers of jobs. Note that these categories are not additive.</w:t>
       </w:r>
     </w:p>
     <w:p>
@@ -683,13 +675,31 @@
         <w:spacing w:before="200" w:after="0"/>
       </w:pPr>
       <w:r>
-        <w:t xml:space="preserve">I may be using the wrong trips </w:t>
-      </w:r>
-      <w:proofErr w:type="gramStart"/>
-      <w:r>
-        <w:t>value?</w:t>
-      </w:r>
-      <w:proofErr w:type="gramEnd"/>
+        <w:t>I may be using the wrong trips value?</w:t>
+      </w:r>
+    </w:p>
+    <w:p>
+      <w:pPr>
+        <w:pStyle w:val="BodyText"/>
+      </w:pPr>
+    </w:p>
+    <w:p>
+      <w:pPr>
+        <w:rPr>
+          <w:color w:val="56575A"/>
+          <w:sz w:val="24"/>
+        </w:rPr>
+      </w:pPr>
+      <w:r>
+        <w:br w:type="page"/>
+      </w:r>
+    </w:p>
+    <w:p>
+      <w:pPr>
+        <w:pStyle w:val="BodyText"/>
+      </w:pPr>
+      <w:bookmarkStart w:id="2" w:name="_GoBack"/>
+      <w:bookmarkEnd w:id="2"/>
     </w:p>
     <w:p>
       <w:pPr>
@@ -772,14 +782,27 @@
       <w:r>
         <w:t xml:space="preserve">Figure </w:t>
       </w:r>
-      <w:fldSimple w:instr=" SEQ Figure \* ARABIC ">
-        <w:r>
-          <w:rPr>
-            <w:noProof/>
-          </w:rPr>
-          <w:t>1</w:t>
-        </w:r>
-      </w:fldSimple>
+      <w:r>
+        <w:fldChar w:fldCharType="begin"/>
+      </w:r>
+      <w:r>
+        <w:instrText xml:space="preserve"> SEQ Figure \* ARABIC </w:instrText>
+      </w:r>
+      <w:r>
+        <w:fldChar w:fldCharType="separate"/>
+      </w:r>
+      <w:r>
+        <w:rPr>
+          <w:noProof/>
+        </w:rPr>
+        <w:t>1</w:t>
+      </w:r>
+      <w:r>
+        <w:rPr>
+          <w:noProof/>
+        </w:rPr>
+        <w:fldChar w:fldCharType="end"/>
+      </w:r>
       <w:r>
         <w:t>. blah</w:t>
       </w:r>
@@ -802,7 +825,7 @@
 </file>
 
 <file path=word/endnotes.xml><?xml version="1.0" encoding="utf-8"?>
-<w:endnotes xmlns:wpc="http://schemas.microsoft.com/office/word/2010/wordprocessingCanvas" xmlns:cx="http://schemas.microsoft.com/office/drawing/2014/chartex" xmlns:cx1="http://schemas.microsoft.com/office/drawing/2015/9/8/chartex" xmlns:cx2="http://schemas.microsoft.com/office/drawing/2015/10/21/chartex" xmlns:cx3="http://schemas.microsoft.com/office/drawing/2016/5/9/chartex" xmlns:cx4="http://schemas.microsoft.com/office/drawing/2016/5/10/chartex" xmlns:cx5="http://schemas.microsoft.com/office/drawing/2016/5/11/chartex" xmlns:cx6="http://schemas.microsoft.com/office/drawing/2016/5/12/chartex" xmlns:cx7="http://schemas.microsoft.com/office/drawing/2016/5/13/chartex" xmlns:cx8="http://schemas.microsoft.com/office/drawing/2016/5/14/chartex" xmlns:mc="http://schemas.openxmlformats.org/markup-compatibility/2006" xmlns:aink="http://schemas.microsoft.com/office/drawing/2016/ink" xmlns:am3d="http://schemas.microsoft.com/office/drawing/2017/model3d" xmlns:o="urn:schemas-microsoft-com:office:office" xmlns:r="http://schemas.openxmlformats.org/officeDocument/2006/relationships" xmlns:m="http://schemas.openxmlformats.org/officeDocument/2006/math" xmlns:v="urn:schemas-microsoft-com:vml" xmlns:wp14="http://schemas.microsoft.com/office/word/2010/wordprocessingDrawing" xmlns:wp="http://schemas.openxmlformats.org/drawingml/2006/wordprocessingDrawing" xmlns:w10="urn:schemas-microsoft-com:office:word" xmlns:w="http://schemas.openxmlformats.org/wordprocessingml/2006/main" xmlns:w14="http://schemas.microsoft.com/office/word/2010/wordml" xmlns:w15="http://schemas.microsoft.com/office/word/2012/wordml" xmlns:w16cex="http://schemas.microsoft.com/office/word/2018/wordml/cex" xmlns:w16cid="http://schemas.microsoft.com/office/word/2016/wordml/cid" xmlns:w16="http://schemas.microsoft.com/office/word/2018/wordml" xmlns:w16sdtdh="http://schemas.microsoft.com/office/word/2020/wordml/sdtdatahash" xmlns:w16se="http://schemas.microsoft.com/office/word/2015/wordml/symex" xmlns:wpg="http://schemas.microsoft.com/office/word/2010/wordprocessingGroup" xmlns:wpi="http://schemas.microsoft.com/office/word/2010/wordprocessingInk" xmlns:wne="http://schemas.microsoft.com/office/word/2006/wordml" xmlns:wps="http://schemas.microsoft.com/office/word/2010/wordprocessingShape" mc:Ignorable="w14 w15 w16se w16cid w16 w16cex w16sdtdh wp14">
+<w:endnotes xmlns:wpc="http://schemas.microsoft.com/office/word/2010/wordprocessingCanvas" xmlns:cx="http://schemas.microsoft.com/office/drawing/2014/chartex" xmlns:cx1="http://schemas.microsoft.com/office/drawing/2015/9/8/chartex" xmlns:cx2="http://schemas.microsoft.com/office/drawing/2015/10/21/chartex" xmlns:cx3="http://schemas.microsoft.com/office/drawing/2016/5/9/chartex" xmlns:cx4="http://schemas.microsoft.com/office/drawing/2016/5/10/chartex" xmlns:cx5="http://schemas.microsoft.com/office/drawing/2016/5/11/chartex" xmlns:cx6="http://schemas.microsoft.com/office/drawing/2016/5/12/chartex" xmlns:cx7="http://schemas.microsoft.com/office/drawing/2016/5/13/chartex" xmlns:cx8="http://schemas.microsoft.com/office/drawing/2016/5/14/chartex" xmlns:mc="http://schemas.openxmlformats.org/markup-compatibility/2006" xmlns:aink="http://schemas.microsoft.com/office/drawing/2016/ink" xmlns:am3d="http://schemas.microsoft.com/office/drawing/2017/model3d" xmlns:o="urn:schemas-microsoft-com:office:office" xmlns:r="http://schemas.openxmlformats.org/officeDocument/2006/relationships" xmlns:m="http://schemas.openxmlformats.org/officeDocument/2006/math" xmlns:v="urn:schemas-microsoft-com:vml" xmlns:wp14="http://schemas.microsoft.com/office/word/2010/wordprocessingDrawing" xmlns:wp="http://schemas.openxmlformats.org/drawingml/2006/wordprocessingDrawing" xmlns:w10="urn:schemas-microsoft-com:office:word" xmlns:w="http://schemas.openxmlformats.org/wordprocessingml/2006/main" xmlns:w14="http://schemas.microsoft.com/office/word/2010/wordml" xmlns:w15="http://schemas.microsoft.com/office/word/2012/wordml" xmlns:w16cid="http://schemas.microsoft.com/office/word/2016/wordml/cid" xmlns:w16se="http://schemas.microsoft.com/office/word/2015/wordml/symex" xmlns:wpg="http://schemas.microsoft.com/office/word/2010/wordprocessingGroup" xmlns:wpi="http://schemas.microsoft.com/office/word/2010/wordprocessingInk" xmlns:wne="http://schemas.microsoft.com/office/word/2006/wordml" xmlns:wps="http://schemas.microsoft.com/office/word/2010/wordprocessingShape" mc:Ignorable="w14 w15 w16se w16cid wp14">
   <w:endnote w:type="separator" w:id="-1">
     <w:p>
       <w:pPr>
@@ -827,7 +850,7 @@
 </file>
 
 <file path=word/footer1.xml><?xml version="1.0" encoding="utf-8"?>
-<w:ftr xmlns:wpc="http://schemas.microsoft.com/office/word/2010/wordprocessingCanvas" xmlns:cx="http://schemas.microsoft.com/office/drawing/2014/chartex" xmlns:cx1="http://schemas.microsoft.com/office/drawing/2015/9/8/chartex" xmlns:cx2="http://schemas.microsoft.com/office/drawing/2015/10/21/chartex" xmlns:cx3="http://schemas.microsoft.com/office/drawing/2016/5/9/chartex" xmlns:cx4="http://schemas.microsoft.com/office/drawing/2016/5/10/chartex" xmlns:cx5="http://schemas.microsoft.com/office/drawing/2016/5/11/chartex" xmlns:cx6="http://schemas.microsoft.com/office/drawing/2016/5/12/chartex" xmlns:cx7="http://schemas.microsoft.com/office/drawing/2016/5/13/chartex" xmlns:cx8="http://schemas.microsoft.com/office/drawing/2016/5/14/chartex" xmlns:mc="http://schemas.openxmlformats.org/markup-compatibility/2006" xmlns:aink="http://schemas.microsoft.com/office/drawing/2016/ink" xmlns:am3d="http://schemas.microsoft.com/office/drawing/2017/model3d" xmlns:o="urn:schemas-microsoft-com:office:office" xmlns:r="http://schemas.openxmlformats.org/officeDocument/2006/relationships" xmlns:m="http://schemas.openxmlformats.org/officeDocument/2006/math" xmlns:v="urn:schemas-microsoft-com:vml" xmlns:wp14="http://schemas.microsoft.com/office/word/2010/wordprocessingDrawing" xmlns:wp="http://schemas.openxmlformats.org/drawingml/2006/wordprocessingDrawing" xmlns:w10="urn:schemas-microsoft-com:office:word" xmlns:w="http://schemas.openxmlformats.org/wordprocessingml/2006/main" xmlns:w14="http://schemas.microsoft.com/office/word/2010/wordml" xmlns:w15="http://schemas.microsoft.com/office/word/2012/wordml" xmlns:w16cex="http://schemas.microsoft.com/office/word/2018/wordml/cex" xmlns:w16cid="http://schemas.microsoft.com/office/word/2016/wordml/cid" xmlns:w16="http://schemas.microsoft.com/office/word/2018/wordml" xmlns:w16sdtdh="http://schemas.microsoft.com/office/word/2020/wordml/sdtdatahash" xmlns:w16se="http://schemas.microsoft.com/office/word/2015/wordml/symex" xmlns:wpg="http://schemas.microsoft.com/office/word/2010/wordprocessingGroup" xmlns:wpi="http://schemas.microsoft.com/office/word/2010/wordprocessingInk" xmlns:wne="http://schemas.microsoft.com/office/word/2006/wordml" xmlns:wps="http://schemas.microsoft.com/office/word/2010/wordprocessingShape" mc:Ignorable="w14 w15 w16se w16cid w16 w16cex w16sdtdh wp14">
+<w:ftr xmlns:wpc="http://schemas.microsoft.com/office/word/2010/wordprocessingCanvas" xmlns:cx="http://schemas.microsoft.com/office/drawing/2014/chartex" xmlns:cx1="http://schemas.microsoft.com/office/drawing/2015/9/8/chartex" xmlns:cx2="http://schemas.microsoft.com/office/drawing/2015/10/21/chartex" xmlns:cx3="http://schemas.microsoft.com/office/drawing/2016/5/9/chartex" xmlns:cx4="http://schemas.microsoft.com/office/drawing/2016/5/10/chartex" xmlns:cx5="http://schemas.microsoft.com/office/drawing/2016/5/11/chartex" xmlns:cx6="http://schemas.microsoft.com/office/drawing/2016/5/12/chartex" xmlns:cx7="http://schemas.microsoft.com/office/drawing/2016/5/13/chartex" xmlns:cx8="http://schemas.microsoft.com/office/drawing/2016/5/14/chartex" xmlns:mc="http://schemas.openxmlformats.org/markup-compatibility/2006" xmlns:aink="http://schemas.microsoft.com/office/drawing/2016/ink" xmlns:am3d="http://schemas.microsoft.com/office/drawing/2017/model3d" xmlns:o="urn:schemas-microsoft-com:office:office" xmlns:r="http://schemas.openxmlformats.org/officeDocument/2006/relationships" xmlns:m="http://schemas.openxmlformats.org/officeDocument/2006/math" xmlns:v="urn:schemas-microsoft-com:vml" xmlns:wp14="http://schemas.microsoft.com/office/word/2010/wordprocessingDrawing" xmlns:wp="http://schemas.openxmlformats.org/drawingml/2006/wordprocessingDrawing" xmlns:w10="urn:schemas-microsoft-com:office:word" xmlns:w="http://schemas.openxmlformats.org/wordprocessingml/2006/main" xmlns:w14="http://schemas.microsoft.com/office/word/2010/wordml" xmlns:w15="http://schemas.microsoft.com/office/word/2012/wordml" xmlns:w16cid="http://schemas.microsoft.com/office/word/2016/wordml/cid" xmlns:w16se="http://schemas.microsoft.com/office/word/2015/wordml/symex" xmlns:wpg="http://schemas.microsoft.com/office/word/2010/wordprocessingGroup" xmlns:wpi="http://schemas.microsoft.com/office/word/2010/wordprocessingInk" xmlns:wne="http://schemas.microsoft.com/office/word/2006/wordml" xmlns:wps="http://schemas.microsoft.com/office/word/2010/wordprocessingShape" mc:Ignorable="w14 w15 w16se w16cid wp14">
   <w:sdt>
     <w:sdtPr>
       <w:id w:val="598999268"/>
@@ -880,7 +903,7 @@
 </file>
 
 <file path=word/footnotes.xml><?xml version="1.0" encoding="utf-8"?>
-<w:footnotes xmlns:wpc="http://schemas.microsoft.com/office/word/2010/wordprocessingCanvas" xmlns:cx="http://schemas.microsoft.com/office/drawing/2014/chartex" xmlns:cx1="http://schemas.microsoft.com/office/drawing/2015/9/8/chartex" xmlns:cx2="http://schemas.microsoft.com/office/drawing/2015/10/21/chartex" xmlns:cx3="http://schemas.microsoft.com/office/drawing/2016/5/9/chartex" xmlns:cx4="http://schemas.microsoft.com/office/drawing/2016/5/10/chartex" xmlns:cx5="http://schemas.microsoft.com/office/drawing/2016/5/11/chartex" xmlns:cx6="http://schemas.microsoft.com/office/drawing/2016/5/12/chartex" xmlns:cx7="http://schemas.microsoft.com/office/drawing/2016/5/13/chartex" xmlns:cx8="http://schemas.microsoft.com/office/drawing/2016/5/14/chartex" xmlns:mc="http://schemas.openxmlformats.org/markup-compatibility/2006" xmlns:aink="http://schemas.microsoft.com/office/drawing/2016/ink" xmlns:am3d="http://schemas.microsoft.com/office/drawing/2017/model3d" xmlns:o="urn:schemas-microsoft-com:office:office" xmlns:r="http://schemas.openxmlformats.org/officeDocument/2006/relationships" xmlns:m="http://schemas.openxmlformats.org/officeDocument/2006/math" xmlns:v="urn:schemas-microsoft-com:vml" xmlns:wp14="http://schemas.microsoft.com/office/word/2010/wordprocessingDrawing" xmlns:wp="http://schemas.openxmlformats.org/drawingml/2006/wordprocessingDrawing" xmlns:w10="urn:schemas-microsoft-com:office:word" xmlns:w="http://schemas.openxmlformats.org/wordprocessingml/2006/main" xmlns:w14="http://schemas.microsoft.com/office/word/2010/wordml" xmlns:w15="http://schemas.microsoft.com/office/word/2012/wordml" xmlns:w16cex="http://schemas.microsoft.com/office/word/2018/wordml/cex" xmlns:w16cid="http://schemas.microsoft.com/office/word/2016/wordml/cid" xmlns:w16="http://schemas.microsoft.com/office/word/2018/wordml" xmlns:w16sdtdh="http://schemas.microsoft.com/office/word/2020/wordml/sdtdatahash" xmlns:w16se="http://schemas.microsoft.com/office/word/2015/wordml/symex" xmlns:wpg="http://schemas.microsoft.com/office/word/2010/wordprocessingGroup" xmlns:wpi="http://schemas.microsoft.com/office/word/2010/wordprocessingInk" xmlns:wne="http://schemas.microsoft.com/office/word/2006/wordml" xmlns:wps="http://schemas.microsoft.com/office/word/2010/wordprocessingShape" mc:Ignorable="w14 w15 w16se w16cid w16 w16cex w16sdtdh wp14">
+<w:footnotes xmlns:wpc="http://schemas.microsoft.com/office/word/2010/wordprocessingCanvas" xmlns:cx="http://schemas.microsoft.com/office/drawing/2014/chartex" xmlns:cx1="http://schemas.microsoft.com/office/drawing/2015/9/8/chartex" xmlns:cx2="http://schemas.microsoft.com/office/drawing/2015/10/21/chartex" xmlns:cx3="http://schemas.microsoft.com/office/drawing/2016/5/9/chartex" xmlns:cx4="http://schemas.microsoft.com/office/drawing/2016/5/10/chartex" xmlns:cx5="http://schemas.microsoft.com/office/drawing/2016/5/11/chartex" xmlns:cx6="http://schemas.microsoft.com/office/drawing/2016/5/12/chartex" xmlns:cx7="http://schemas.microsoft.com/office/drawing/2016/5/13/chartex" xmlns:cx8="http://schemas.microsoft.com/office/drawing/2016/5/14/chartex" xmlns:mc="http://schemas.openxmlformats.org/markup-compatibility/2006" xmlns:aink="http://schemas.microsoft.com/office/drawing/2016/ink" xmlns:am3d="http://schemas.microsoft.com/office/drawing/2017/model3d" xmlns:o="urn:schemas-microsoft-com:office:office" xmlns:r="http://schemas.openxmlformats.org/officeDocument/2006/relationships" xmlns:m="http://schemas.openxmlformats.org/officeDocument/2006/math" xmlns:v="urn:schemas-microsoft-com:vml" xmlns:wp14="http://schemas.microsoft.com/office/word/2010/wordprocessingDrawing" xmlns:wp="http://schemas.openxmlformats.org/drawingml/2006/wordprocessingDrawing" xmlns:w10="urn:schemas-microsoft-com:office:word" xmlns:w="http://schemas.openxmlformats.org/wordprocessingml/2006/main" xmlns:w14="http://schemas.microsoft.com/office/word/2010/wordml" xmlns:w15="http://schemas.microsoft.com/office/word/2012/wordml" xmlns:w16cid="http://schemas.microsoft.com/office/word/2016/wordml/cid" xmlns:w16se="http://schemas.microsoft.com/office/word/2015/wordml/symex" xmlns:wpg="http://schemas.microsoft.com/office/word/2010/wordprocessingGroup" xmlns:wpi="http://schemas.microsoft.com/office/word/2010/wordprocessingInk" xmlns:wne="http://schemas.microsoft.com/office/word/2006/wordml" xmlns:wps="http://schemas.microsoft.com/office/word/2010/wordprocessingShape" mc:Ignorable="w14 w15 w16se w16cid wp14">
   <w:footnote w:type="separator" w:id="-1">
     <w:p>
       <w:r>
@@ -991,7 +1014,7 @@
 </file>
 
 <file path=word/numbering.xml><?xml version="1.0" encoding="utf-8"?>
-<w:numbering xmlns:wpc="http://schemas.microsoft.com/office/word/2010/wordprocessingCanvas" xmlns:cx="http://schemas.microsoft.com/office/drawing/2014/chartex" xmlns:cx1="http://schemas.microsoft.com/office/drawing/2015/9/8/chartex" xmlns:cx2="http://schemas.microsoft.com/office/drawing/2015/10/21/chartex" xmlns:cx3="http://schemas.microsoft.com/office/drawing/2016/5/9/chartex" xmlns:cx4="http://schemas.microsoft.com/office/drawing/2016/5/10/chartex" xmlns:cx5="http://schemas.microsoft.com/office/drawing/2016/5/11/chartex" xmlns:cx6="http://schemas.microsoft.com/office/drawing/2016/5/12/chartex" xmlns:cx7="http://schemas.microsoft.com/office/drawing/2016/5/13/chartex" xmlns:cx8="http://schemas.microsoft.com/office/drawing/2016/5/14/chartex" xmlns:mc="http://schemas.openxmlformats.org/markup-compatibility/2006" xmlns:aink="http://schemas.microsoft.com/office/drawing/2016/ink" xmlns:am3d="http://schemas.microsoft.com/office/drawing/2017/model3d" xmlns:o="urn:schemas-microsoft-com:office:office" xmlns:r="http://schemas.openxmlformats.org/officeDocument/2006/relationships" xmlns:m="http://schemas.openxmlformats.org/officeDocument/2006/math" xmlns:v="urn:schemas-microsoft-com:vml" xmlns:wp14="http://schemas.microsoft.com/office/word/2010/wordprocessingDrawing" xmlns:wp="http://schemas.openxmlformats.org/drawingml/2006/wordprocessingDrawing" xmlns:w10="urn:schemas-microsoft-com:office:word" xmlns:w="http://schemas.openxmlformats.org/wordprocessingml/2006/main" xmlns:w14="http://schemas.microsoft.com/office/word/2010/wordml" xmlns:w15="http://schemas.microsoft.com/office/word/2012/wordml" xmlns:w16cex="http://schemas.microsoft.com/office/word/2018/wordml/cex" xmlns:w16cid="http://schemas.microsoft.com/office/word/2016/wordml/cid" xmlns:w16="http://schemas.microsoft.com/office/word/2018/wordml" xmlns:w16sdtdh="http://schemas.microsoft.com/office/word/2020/wordml/sdtdatahash" xmlns:w16se="http://schemas.microsoft.com/office/word/2015/wordml/symex" xmlns:wpg="http://schemas.microsoft.com/office/word/2010/wordprocessingGroup" xmlns:wpi="http://schemas.microsoft.com/office/word/2010/wordprocessingInk" xmlns:wne="http://schemas.microsoft.com/office/word/2006/wordml" xmlns:wps="http://schemas.microsoft.com/office/word/2010/wordprocessingShape" mc:Ignorable="w14 w15 w16se w16cid w16 w16cex w16sdtdh wp14">
+<w:numbering xmlns:wpc="http://schemas.microsoft.com/office/word/2010/wordprocessingCanvas" xmlns:cx="http://schemas.microsoft.com/office/drawing/2014/chartex" xmlns:cx1="http://schemas.microsoft.com/office/drawing/2015/9/8/chartex" xmlns:cx2="http://schemas.microsoft.com/office/drawing/2015/10/21/chartex" xmlns:cx3="http://schemas.microsoft.com/office/drawing/2016/5/9/chartex" xmlns:cx4="http://schemas.microsoft.com/office/drawing/2016/5/10/chartex" xmlns:cx5="http://schemas.microsoft.com/office/drawing/2016/5/11/chartex" xmlns:cx6="http://schemas.microsoft.com/office/drawing/2016/5/12/chartex" xmlns:cx7="http://schemas.microsoft.com/office/drawing/2016/5/13/chartex" xmlns:cx8="http://schemas.microsoft.com/office/drawing/2016/5/14/chartex" xmlns:mc="http://schemas.openxmlformats.org/markup-compatibility/2006" xmlns:aink="http://schemas.microsoft.com/office/drawing/2016/ink" xmlns:am3d="http://schemas.microsoft.com/office/drawing/2017/model3d" xmlns:o="urn:schemas-microsoft-com:office:office" xmlns:r="http://schemas.openxmlformats.org/officeDocument/2006/relationships" xmlns:m="http://schemas.openxmlformats.org/officeDocument/2006/math" xmlns:v="urn:schemas-microsoft-com:vml" xmlns:wp14="http://schemas.microsoft.com/office/word/2010/wordprocessingDrawing" xmlns:wp="http://schemas.openxmlformats.org/drawingml/2006/wordprocessingDrawing" xmlns:w10="urn:schemas-microsoft-com:office:word" xmlns:w="http://schemas.openxmlformats.org/wordprocessingml/2006/main" xmlns:w14="http://schemas.microsoft.com/office/word/2010/wordml" xmlns:w15="http://schemas.microsoft.com/office/word/2012/wordml" xmlns:w16cid="http://schemas.microsoft.com/office/word/2016/wordml/cid" xmlns:w16se="http://schemas.microsoft.com/office/word/2015/wordml/symex" xmlns:wpg="http://schemas.microsoft.com/office/word/2010/wordprocessingGroup" xmlns:wpi="http://schemas.microsoft.com/office/word/2010/wordprocessingInk" xmlns:wne="http://schemas.microsoft.com/office/word/2006/wordml" xmlns:wps="http://schemas.microsoft.com/office/word/2010/wordprocessingShape" mc:Ignorable="w14 w15 w16se w16cid wp14">
   <w:abstractNum w:abstractNumId="0" w15:restartNumberingAfterBreak="0">
     <w:nsid w:val="ADCA4F7A"/>
     <w:multiLevelType w:val="multilevel"/>
@@ -1586,29 +1609,29 @@
       </w:rPr>
     </w:lvl>
   </w:abstractNum>
-  <w:num w:numId="1" w16cid:durableId="302931201">
+  <w:num w:numId="1">
     <w:abstractNumId w:val="1"/>
   </w:num>
-  <w:num w:numId="2" w16cid:durableId="1029256248">
+  <w:num w:numId="2">
     <w:abstractNumId w:val="0"/>
   </w:num>
-  <w:num w:numId="3" w16cid:durableId="556820791">
+  <w:num w:numId="3">
     <w:abstractNumId w:val="4"/>
   </w:num>
-  <w:num w:numId="4" w16cid:durableId="2146700816">
+  <w:num w:numId="4">
     <w:abstractNumId w:val="3"/>
   </w:num>
-  <w:num w:numId="5" w16cid:durableId="1793479756">
+  <w:num w:numId="5">
     <w:abstractNumId w:val="2"/>
   </w:num>
-  <w:num w:numId="6" w16cid:durableId="194118808">
+  <w:num w:numId="6">
     <w:abstractNumId w:val="5"/>
   </w:num>
 </w:numbering>
 </file>
 
 <file path=word/styles.xml><?xml version="1.0" encoding="utf-8"?>
-<w:styles xmlns:mc="http://schemas.openxmlformats.org/markup-compatibility/2006" xmlns:r="http://schemas.openxmlformats.org/officeDocument/2006/relationships" xmlns:w="http://schemas.openxmlformats.org/wordprocessingml/2006/main" xmlns:w14="http://schemas.microsoft.com/office/word/2010/wordml" xmlns:w15="http://schemas.microsoft.com/office/word/2012/wordml" xmlns:w16cex="http://schemas.microsoft.com/office/word/2018/wordml/cex" xmlns:w16cid="http://schemas.microsoft.com/office/word/2016/wordml/cid" xmlns:w16="http://schemas.microsoft.com/office/word/2018/wordml" xmlns:w16sdtdh="http://schemas.microsoft.com/office/word/2020/wordml/sdtdatahash" xmlns:w16se="http://schemas.microsoft.com/office/word/2015/wordml/symex" mc:Ignorable="w14 w15 w16se w16cid w16 w16cex w16sdtdh">
+<w:styles xmlns:mc="http://schemas.openxmlformats.org/markup-compatibility/2006" xmlns:r="http://schemas.openxmlformats.org/officeDocument/2006/relationships" xmlns:w="http://schemas.openxmlformats.org/wordprocessingml/2006/main" xmlns:w14="http://schemas.microsoft.com/office/word/2010/wordml" xmlns:w15="http://schemas.microsoft.com/office/word/2012/wordml" xmlns:w16cid="http://schemas.microsoft.com/office/word/2016/wordml/cid" xmlns:w16se="http://schemas.microsoft.com/office/word/2015/wordml/symex" mc:Ignorable="w14 w15 w16se w16cid">
   <w:docDefaults>
     <w:rPrDefault>
       <w:rPr>
@@ -1624,7 +1647,7 @@
       </w:pPr>
     </w:pPrDefault>
   </w:docDefaults>
-  <w:latentStyles w:defLockedState="0" w:defUIPriority="0" w:defSemiHidden="0" w:defUnhideWhenUsed="0" w:defQFormat="0" w:count="376">
+  <w:latentStyles w:defLockedState="0" w:defUIPriority="0" w:defSemiHidden="0" w:defUnhideWhenUsed="0" w:defQFormat="0" w:count="375">
     <w:lsdException w:name="heading 1" w:uiPriority="9" w:qFormat="1"/>
     <w:lsdException w:name="heading 2" w:uiPriority="9" w:qFormat="1"/>
     <w:lsdException w:name="heading 6" w:semiHidden="1" w:unhideWhenUsed="1"/>
@@ -1961,7 +1984,6 @@
     <w:lsdException w:name="Smart Hyperlink" w:semiHidden="1" w:uiPriority="99" w:unhideWhenUsed="1"/>
     <w:lsdException w:name="Hashtag" w:semiHidden="1" w:uiPriority="99" w:unhideWhenUsed="1"/>
     <w:lsdException w:name="Unresolved Mention" w:semiHidden="1" w:uiPriority="99" w:unhideWhenUsed="1"/>
-    <w:lsdException w:name="Smart Link" w:semiHidden="1" w:uiPriority="99" w:unhideWhenUsed="1"/>
   </w:latentStyles>
   <w:style w:type="paragraph" w:default="1" w:styleId="Normal">
     <w:name w:val="Normal"/>

</xml_diff>

<commit_message>
aesthetic table formatting changes and page layout changes
</commit_message>
<xml_diff>
--- a/code/styles_reference.docx
+++ b/code/styles_reference.docx
@@ -26,7 +26,6 @@
     <w:p>
       <w:pPr>
         <w:pStyle w:val="FirstParagraph"/>
-        <w:spacing w:before="200" w:after="0"/>
       </w:pPr>
       <w:r>
         <w:t>The economic contributions or impacts of recreational fishing activities in the United States is based on spending by recreational anglers.</w:t>
@@ -38,7 +37,13 @@
         <w:footnoteReference w:id="1"/>
       </w:r>
       <w:r>
-        <w:t xml:space="preserve"> Total annual trip expenditures were estimated at the state level by multiplying mean trip expenditures by the estimated number of adult trips in each trip mode (for-hire, private boat, and shore) and adjusting by the CPI (consumer price index) to the current year. Total annual durable expenditures were estimated by multiplying mean durable expenditures by the estimated annual number of adult participants in the United States and adjusting by the CPI (consumer price index) to the current year.</w:t>
+        <w:t xml:space="preserve"> Total annual trip expenditures were estimated at the state level by multiplying mean trip expenditures by the estimated number of adult trips in each trip mode (for-hire, private boat, and shore) and adjusting by the CPI (consumer price index) to the current year. Total annual durable expenditures were estimated by multiplying mean durable expenditures by the estimated annual number of adult participants in the United States and adjusting by the CPI (consumer </w:t>
+      </w:r>
+      <w:r>
+        <w:t>price</w:t>
+      </w:r>
+      <w:r>
+        <w:t xml:space="preserve"> index) to the current year.</w:t>
       </w:r>
       <w:r>
         <w:rPr>
@@ -50,10 +55,14 @@
     <w:p>
       <w:pPr>
         <w:pStyle w:val="BodyText"/>
-        <w:spacing w:before="200" w:after="0"/>
-      </w:pPr>
-      <w:r>
-        <w:t xml:space="preserve">Four different measures are commonly used to show how angler expenditures affect the economy in a region (state or nationwide): sales, income, value-added, and employment. The term sales </w:t>
+      </w:pPr>
+      <w:r>
+        <w:t xml:space="preserve">Four different measures are commonly used to show how angler expenditures affect the economy in </w:t>
+      </w:r>
+      <w:bookmarkStart w:id="2" w:name="_GoBack"/>
+      <w:bookmarkEnd w:id="2"/>
+      <w:r>
+        <w:t xml:space="preserve">a region (state or nationwide): sales, income, value-added, and employment. The term sales </w:t>
       </w:r>
       <w:proofErr w:type="gramStart"/>
       <w:r>
@@ -61,7 +70,13 @@
       </w:r>
       <w:proofErr w:type="gramEnd"/>
       <w:r>
-        <w:t xml:space="preserve"> to the gross value of all sales by regional businesses affected by an activity, such as recreational fishing. It includes both the direct sales made by the angler and sales made between businesses and households resulting from that original sale by the angler. Income includes personal income (wages and salaries) and proprietors’ income (income from self-employment). Value-added is the contribution made to the gross domestic product in a region. Employment is specified on the basis of full-time and part-time jobs supported directly or indirectly by the purchases made by anglers. The first three measures are calculated in terms of dollars, whereas employment impacts are measured in numbers of jobs. Note that these categories are not additive.</w:t>
+        <w:t xml:space="preserve"> to the gross value of all sales by regional businesses affected by an activity, such as recreational fishing. It includes </w:t>
+      </w:r>
+      <w:r>
+        <w:t>both</w:t>
+      </w:r>
+      <w:r>
+        <w:t xml:space="preserve"> the direct sales made by the angler and sales made between businesses and households resulting from that original sale by the angler. Income includes personal income (wages and salaries) and proprietors’ income (income from self-employment). Value-added is the contribution made to the gross domestic product in a region. Employment is specified on the basis of full-time and part-time jobs supported directly or indirectly by the purchases made by anglers. The first three measures are calculated in terms of dollars, whereas employment impacts are measured in numbers of jobs. Note that these categories are not additive.</w:t>
       </w:r>
     </w:p>
     <w:p>
@@ -221,7 +236,6 @@
           <w:p>
             <w:pPr>
               <w:pStyle w:val="Compact"/>
-              <w:spacing w:before="200" w:after="0"/>
             </w:pPr>
             <w:r>
               <w:t>Fishing Mode</w:t>
@@ -239,7 +253,6 @@
           <w:p>
             <w:pPr>
               <w:pStyle w:val="Compact"/>
-              <w:spacing w:before="200" w:after="0"/>
             </w:pPr>
             <w:r>
               <w:t>#Jobs</w:t>
@@ -257,7 +270,6 @@
           <w:p>
             <w:pPr>
               <w:pStyle w:val="Compact"/>
-              <w:spacing w:before="200" w:after="0"/>
             </w:pPr>
             <w:r>
               <w:t>Sales</w:t>
@@ -275,7 +287,6 @@
           <w:p>
             <w:pPr>
               <w:pStyle w:val="Compact"/>
-              <w:spacing w:before="200" w:after="0"/>
             </w:pPr>
             <w:r>
               <w:t>Income</w:t>
@@ -293,7 +304,6 @@
           <w:p>
             <w:pPr>
               <w:pStyle w:val="Compact"/>
-              <w:spacing w:before="200" w:after="0"/>
             </w:pPr>
             <w:r>
               <w:t>Value Added</w:t>
@@ -309,9 +319,9 @@
           <w:p>
             <w:pPr>
               <w:pStyle w:val="Compact"/>
-              <w:spacing w:before="200" w:after="0"/>
             </w:pPr>
             <w:r>
+              <w:lastRenderedPageBreak/>
               <w:t>For-Hire</w:t>
             </w:r>
           </w:p>
@@ -323,7 +333,6 @@
           <w:p>
             <w:pPr>
               <w:pStyle w:val="Compact"/>
-              <w:spacing w:before="200" w:after="0"/>
             </w:pPr>
             <w:r>
               <w:t>1,097</w:t>
@@ -337,7 +346,6 @@
           <w:p>
             <w:pPr>
               <w:pStyle w:val="Compact"/>
-              <w:spacing w:before="200" w:after="0"/>
             </w:pPr>
             <w:r>
               <w:t>121,965</w:t>
@@ -351,7 +359,6 @@
           <w:p>
             <w:pPr>
               <w:pStyle w:val="Compact"/>
-              <w:spacing w:before="200" w:after="0"/>
             </w:pPr>
             <w:r>
               <w:t>41,158</w:t>
@@ -365,7 +372,6 @@
           <w:p>
             <w:pPr>
               <w:pStyle w:val="Compact"/>
-              <w:spacing w:before="200" w:after="0"/>
             </w:pPr>
             <w:r>
               <w:t>73,447</w:t>
@@ -381,7 +387,6 @@
           <w:p>
             <w:pPr>
               <w:pStyle w:val="Compact"/>
-              <w:spacing w:before="200" w:after="0"/>
             </w:pPr>
             <w:r>
               <w:t>Private Boat</w:t>
@@ -395,7 +400,6 @@
           <w:p>
             <w:pPr>
               <w:pStyle w:val="Compact"/>
-              <w:spacing w:before="200" w:after="0"/>
             </w:pPr>
             <w:r>
               <w:t>1,876</w:t>
@@ -409,7 +413,6 @@
           <w:p>
             <w:pPr>
               <w:pStyle w:val="Compact"/>
-              <w:spacing w:before="200" w:after="0"/>
             </w:pPr>
             <w:r>
               <w:t>254,812</w:t>
@@ -423,7 +426,6 @@
           <w:p>
             <w:pPr>
               <w:pStyle w:val="Compact"/>
-              <w:spacing w:before="200" w:after="0"/>
             </w:pPr>
             <w:r>
               <w:t>79,074</w:t>
@@ -437,7 +439,6 @@
           <w:p>
             <w:pPr>
               <w:pStyle w:val="Compact"/>
-              <w:spacing w:before="200" w:after="0"/>
             </w:pPr>
             <w:r>
               <w:t>154,631</w:t>
@@ -453,10 +454,8 @@
           <w:p>
             <w:pPr>
               <w:pStyle w:val="Compact"/>
-              <w:spacing w:before="200" w:after="0"/>
             </w:pPr>
             <w:r>
-              <w:lastRenderedPageBreak/>
               <w:t>Shore</w:t>
             </w:r>
           </w:p>
@@ -468,7 +467,6 @@
           <w:p>
             <w:pPr>
               <w:pStyle w:val="Compact"/>
-              <w:spacing w:before="200" w:after="0"/>
             </w:pPr>
             <w:r>
               <w:t>NA</w:t>
@@ -482,7 +480,6 @@
           <w:p>
             <w:pPr>
               <w:pStyle w:val="Compact"/>
-              <w:spacing w:before="200" w:after="0"/>
             </w:pPr>
             <w:r>
               <w:t>NA</w:t>
@@ -496,7 +493,6 @@
           <w:p>
             <w:pPr>
               <w:pStyle w:val="Compact"/>
-              <w:spacing w:before="200" w:after="0"/>
             </w:pPr>
             <w:r>
               <w:t>NA</w:t>
@@ -510,7 +506,6 @@
           <w:p>
             <w:pPr>
               <w:pStyle w:val="Compact"/>
-              <w:spacing w:before="200" w:after="0"/>
             </w:pPr>
             <w:r>
               <w:t>NA</w:t>
@@ -526,7 +521,6 @@
           <w:p>
             <w:pPr>
               <w:pStyle w:val="Compact"/>
-              <w:spacing w:before="200" w:after="0"/>
             </w:pPr>
             <w:r>
               <w:t>Total Durable Expenditures</w:t>
@@ -540,7 +534,6 @@
           <w:p>
             <w:pPr>
               <w:pStyle w:val="Compact"/>
-              <w:spacing w:before="200" w:after="0"/>
             </w:pPr>
             <w:r>
               <w:t>10,610</w:t>
@@ -554,7 +547,6 @@
           <w:p>
             <w:pPr>
               <w:pStyle w:val="Compact"/>
-              <w:spacing w:before="200" w:after="0"/>
             </w:pPr>
             <w:r>
               <w:t>1,343,395</w:t>
@@ -568,7 +560,6 @@
           <w:p>
             <w:pPr>
               <w:pStyle w:val="Compact"/>
-              <w:spacing w:before="200" w:after="0"/>
             </w:pPr>
             <w:r>
               <w:t>522,431</w:t>
@@ -582,7 +573,6 @@
           <w:p>
             <w:pPr>
               <w:pStyle w:val="Compact"/>
-              <w:spacing w:before="200" w:after="0"/>
             </w:pPr>
             <w:r>
               <w:t>851,616</w:t>
@@ -598,7 +588,6 @@
           <w:p>
             <w:pPr>
               <w:pStyle w:val="Compact"/>
-              <w:spacing w:before="200" w:after="0"/>
             </w:pPr>
             <w:r>
               <w:t>Total State Economic Impacts</w:t>
@@ -612,7 +601,6 @@
           <w:p>
             <w:pPr>
               <w:pStyle w:val="Compact"/>
-              <w:spacing w:before="200" w:after="0"/>
             </w:pPr>
             <w:r>
               <w:t>13,583</w:t>
@@ -626,7 +614,6 @@
           <w:p>
             <w:pPr>
               <w:pStyle w:val="Compact"/>
-              <w:spacing w:before="200" w:after="0"/>
             </w:pPr>
             <w:r>
               <w:t>1,720,172</w:t>
@@ -640,7 +627,6 @@
           <w:p>
             <w:pPr>
               <w:pStyle w:val="Compact"/>
-              <w:spacing w:before="200" w:after="0"/>
             </w:pPr>
             <w:r>
               <w:t>642,663</w:t>
@@ -654,7 +640,6 @@
           <w:p>
             <w:pPr>
               <w:pStyle w:val="Compact"/>
-              <w:spacing w:before="200" w:after="0"/>
             </w:pPr>
             <w:r>
               <w:t>1,079,694</w:t>
@@ -666,13 +651,11 @@
     <w:p>
       <w:pPr>
         <w:pStyle w:val="BlockText"/>
-        <w:spacing w:before="200" w:after="0"/>
       </w:pPr>
     </w:p>
     <w:p>
       <w:pPr>
         <w:pStyle w:val="BlockText"/>
-        <w:spacing w:before="200" w:after="0"/>
       </w:pPr>
       <w:r>
         <w:t>I may be using the wrong trips value?</w:t>
@@ -698,8 +681,6 @@
       <w:pPr>
         <w:pStyle w:val="BodyText"/>
       </w:pPr>
-      <w:bookmarkStart w:id="2" w:name="_GoBack"/>
-      <w:bookmarkEnd w:id="2"/>
     </w:p>
     <w:p>
       <w:pPr>
@@ -810,13 +791,12 @@
     <w:p>
       <w:pPr>
         <w:pStyle w:val="BodyText"/>
-        <w:spacing w:before="200" w:after="0"/>
       </w:pPr>
     </w:p>
     <w:sectPr>
       <w:footerReference w:type="default" r:id="rId8"/>
       <w:pgSz w:w="12240" w:h="15840"/>
-      <w:pgMar w:top="1080" w:right="1080" w:bottom="1080" w:left="1080" w:header="720" w:footer="720" w:gutter="0"/>
+      <w:pgMar w:top="1440" w:right="1440" w:bottom="1440" w:left="1440" w:header="720" w:footer="720" w:gutter="0"/>
       <w:cols w:space="720"/>
       <w:docGrid w:linePitch="299"/>
     </w:sectPr>
@@ -2154,9 +2134,9 @@
     <w:basedOn w:val="Normal"/>
     <w:link w:val="BodyTextChar"/>
     <w:qFormat/>
-    <w:rsid w:val="003364E7"/>
+    <w:rsid w:val="006A1888"/>
     <w:pPr>
-      <w:spacing w:before="180" w:after="180"/>
+      <w:spacing w:before="180" w:after="0"/>
     </w:pPr>
     <w:rPr>
       <w:color w:val="56575A"/>
@@ -2168,7 +2148,7 @@
     <w:basedOn w:val="BodyText"/>
     <w:next w:val="BodyText"/>
     <w:qFormat/>
-    <w:rsid w:val="002570E3"/>
+    <w:rsid w:val="006A1888"/>
   </w:style>
   <w:style w:type="paragraph" w:customStyle="1" w:styleId="Compact">
     <w:name w:val="Compact"/>
@@ -2734,7 +2714,7 @@
     <w:name w:val="Body Text Char"/>
     <w:basedOn w:val="DefaultParagraphFont"/>
     <w:link w:val="BodyText"/>
-    <w:rsid w:val="003364E7"/>
+    <w:rsid w:val="006A1888"/>
     <w:rPr>
       <w:rFonts w:ascii="Arial Narrow" w:hAnsi="Arial Narrow"/>
       <w:color w:val="56575A"/>

</xml_diff>

<commit_message>
minor doc org fixes
</commit_message>
<xml_diff>
--- a/code/styles_reference.docx
+++ b/code/styles_reference.docx
@@ -57,12 +57,7 @@
         <w:pStyle w:val="BodyText"/>
       </w:pPr>
       <w:r>
-        <w:t xml:space="preserve">Four different measures are commonly used to show how angler expenditures affect the economy in </w:t>
-      </w:r>
-      <w:bookmarkStart w:id="2" w:name="_GoBack"/>
-      <w:bookmarkEnd w:id="2"/>
-      <w:r>
-        <w:t xml:space="preserve">a region (state or nationwide): sales, income, value-added, and employment. The term sales </w:t>
+        <w:t xml:space="preserve">Four different measures are commonly used to show how angler expenditures affect the economy in a region (state or nationwide): sales, income, value-added, and employment. The term sales </w:t>
       </w:r>
       <w:proofErr w:type="gramStart"/>
       <w:r>
@@ -663,6 +658,167 @@
     </w:p>
     <w:p>
       <w:pPr>
+        <w:pStyle w:val="Bibliography"/>
+      </w:pPr>
+      <w:bookmarkStart w:id="2" w:name="ref-Nichol1995"/>
+      <w:r>
+        <w:t>Nichol, D. G. 1995. “Spawning and Maturation of Female Yellowfin Sole in the Eastern Bering Sea.” Journal Article. In Proceedings of the International Flatfish Symposium; October 1994, Anchorage, Alaska, 35–50.</w:t>
+      </w:r>
+    </w:p>
+    <w:p>
+      <w:pPr>
+        <w:pStyle w:val="Bibliography"/>
+      </w:pPr>
+      <w:bookmarkStart w:id="3" w:name="ref-RN915"/>
+      <w:bookmarkEnd w:id="2"/>
+      <w:r>
+        <w:t xml:space="preserve">———. 1997. “Effects of Geography and Bathymetry on Growth and Maturity of Yellowfin Sole, </w:t>
+      </w:r>
+      <w:proofErr w:type="spellStart"/>
+      <w:r>
+        <w:t>Pleuronectes</w:t>
+      </w:r>
+      <w:proofErr w:type="spellEnd"/>
+      <w:r>
+        <w:t xml:space="preserve"> Asper, in the Eastern Bering Sea.” Journal Article. Oceanographic Literature Review 12 (44): 1548. </w:t>
+      </w:r>
+      <w:hyperlink r:id="rId7">
+        <w:r>
+          <w:rPr>
+            <w:rStyle w:val="Hyperlink"/>
+          </w:rPr>
+          <w:t>https://spo.nmfs.noaa.gov/sites/default/files/pdf-content/1997/953/nichol.pdf</w:t>
+        </w:r>
+      </w:hyperlink>
+      <w:r>
+        <w:t>.</w:t>
+      </w:r>
+    </w:p>
+    <w:p>
+      <w:pPr>
+        <w:pStyle w:val="Bibliography"/>
+      </w:pPr>
+      <w:bookmarkStart w:id="4" w:name="ref-RN916"/>
+      <w:bookmarkEnd w:id="3"/>
+      <w:r>
+        <w:t xml:space="preserve">———. 1998. “Annual and Between-Sex Variability of Yellowfin Sole, </w:t>
+      </w:r>
+      <w:proofErr w:type="spellStart"/>
+      <w:r>
+        <w:t>Pleuronectes</w:t>
+      </w:r>
+      <w:proofErr w:type="spellEnd"/>
+      <w:r>
+        <w:t xml:space="preserve"> Asper.” Journal Article. Fishery Bulletin 96: 547–61. </w:t>
+      </w:r>
+      <w:hyperlink r:id="rId8">
+        <w:r>
+          <w:rPr>
+            <w:rStyle w:val="Hyperlink"/>
+          </w:rPr>
+          <w:t>https://spo.nmfs.noaa.gov/content/annual-and-between-sex-variability-yellowfin-sole-pleuronectes-aspe-spring-summer</w:t>
+        </w:r>
+      </w:hyperlink>
+      <w:r>
+        <w:t>.</w:t>
+      </w:r>
+    </w:p>
+    <w:bookmarkEnd w:id="4"/>
+    <w:p>
+      <w:pPr>
+        <w:pStyle w:val="Bibliography"/>
+      </w:pPr>
+      <w:r>
+        <w:t xml:space="preserve">Nichol, D. G., S. </w:t>
+      </w:r>
+      <w:proofErr w:type="spellStart"/>
+      <w:r>
+        <w:t>Kotwicki</w:t>
+      </w:r>
+      <w:proofErr w:type="spellEnd"/>
+      <w:r>
+        <w:t xml:space="preserve">, T. K. </w:t>
+      </w:r>
+      <w:proofErr w:type="spellStart"/>
+      <w:r>
+        <w:t>Wilderbuer</w:t>
+      </w:r>
+      <w:proofErr w:type="spellEnd"/>
+      <w:r>
+        <w:t xml:space="preserve">, R. R. </w:t>
+      </w:r>
+      <w:proofErr w:type="spellStart"/>
+      <w:r>
+        <w:t>Lauth</w:t>
+      </w:r>
+      <w:proofErr w:type="spellEnd"/>
+      <w:r>
+        <w:t xml:space="preserve">, and J. N. </w:t>
+      </w:r>
+      <w:proofErr w:type="spellStart"/>
+      <w:r>
+        <w:t>Ianelli</w:t>
+      </w:r>
+      <w:proofErr w:type="spellEnd"/>
+      <w:r>
+        <w:t xml:space="preserve">. 2019. “Availability of Yellowfin Sole </w:t>
+      </w:r>
+      <w:proofErr w:type="spellStart"/>
+      <w:r>
+        <w:t>Limanda</w:t>
+      </w:r>
+      <w:proofErr w:type="spellEnd"/>
+      <w:r>
+        <w:t xml:space="preserve"> Aspera to the Eastern Bering Sea Trawl Survey and Its Effect on Estimates of Survey Biomass.” Journal Article. Fisheries Research 211: 319–30. </w:t>
+      </w:r>
+      <w:hyperlink r:id="rId9">
+        <w:r>
+          <w:rPr>
+            <w:rStyle w:val="Hyperlink"/>
+          </w:rPr>
+          <w:t>https://doi.org/10.1016/j.fishres.2018.11.017</w:t>
+        </w:r>
+      </w:hyperlink>
+      <w:r>
+        <w:t>.</w:t>
+      </w:r>
+    </w:p>
+    <w:p>
+      <w:pPr>
+        <w:pStyle w:val="Bibliography"/>
+      </w:pPr>
+      <w:bookmarkStart w:id="5" w:name="ref-RN940"/>
+      <w:proofErr w:type="spellStart"/>
+      <w:r>
+        <w:t>Wilderbuer</w:t>
+      </w:r>
+      <w:proofErr w:type="spellEnd"/>
+      <w:r>
+        <w:t xml:space="preserve">, T. K., D. G. Nichol, and J. </w:t>
+      </w:r>
+      <w:proofErr w:type="spellStart"/>
+      <w:r>
+        <w:t>Ianelli</w:t>
+      </w:r>
+      <w:proofErr w:type="spellEnd"/>
+      <w:r>
+        <w:t xml:space="preserve">. 2018. “Chapter 4: Yellowfin Sole.” Book Section. In Stock Assessment and Fishery Evaluation Report </w:t>
+      </w:r>
+      <w:r>
+        <w:t>for</w:t>
+      </w:r>
+      <w:r>
+        <w:t xml:space="preserve"> the Groundfish Resources of the Bering Sea/Aleutian Islands Regions. 605 W. 4th Ave., Anchorage, AK 99501: North Pacific Fishery Management Council.</w:t>
+      </w:r>
+    </w:p>
+    <w:bookmarkEnd w:id="5"/>
+    <w:p>
+      <w:pPr>
+        <w:pStyle w:val="BodyText"/>
+      </w:pPr>
+    </w:p>
+    <w:p>
+      <w:pPr>
         <w:pStyle w:val="BodyText"/>
       </w:pPr>
     </w:p>
@@ -681,6 +837,8 @@
       <w:pPr>
         <w:pStyle w:val="BodyText"/>
       </w:pPr>
+      <w:bookmarkStart w:id="6" w:name="_GoBack"/>
+      <w:bookmarkEnd w:id="6"/>
     </w:p>
     <w:p>
       <w:pPr>
@@ -716,7 +874,7 @@
                     </pic:cNvPicPr>
                   </pic:nvPicPr>
                   <pic:blipFill>
-                    <a:blip r:embed="rId7" cstate="print">
+                    <a:blip r:embed="rId10" cstate="print">
                       <a:extLst>
                         <a:ext uri="{28A0092B-C50C-407E-A947-70E740481C1C}">
                           <a14:useLocalDpi xmlns:a14="http://schemas.microsoft.com/office/drawing/2010/main" val="0"/>
@@ -763,27 +921,14 @@
       <w:r>
         <w:t xml:space="preserve">Figure </w:t>
       </w:r>
-      <w:r>
-        <w:fldChar w:fldCharType="begin"/>
-      </w:r>
-      <w:r>
-        <w:instrText xml:space="preserve"> SEQ Figure \* ARABIC </w:instrText>
-      </w:r>
-      <w:r>
-        <w:fldChar w:fldCharType="separate"/>
-      </w:r>
-      <w:r>
-        <w:rPr>
-          <w:noProof/>
-        </w:rPr>
-        <w:t>1</w:t>
-      </w:r>
-      <w:r>
-        <w:rPr>
-          <w:noProof/>
-        </w:rPr>
-        <w:fldChar w:fldCharType="end"/>
-      </w:r>
+      <w:fldSimple w:instr=" SEQ Figure \* ARABIC ">
+        <w:r>
+          <w:rPr>
+            <w:noProof/>
+          </w:rPr>
+          <w:t>1</w:t>
+        </w:r>
+      </w:fldSimple>
       <w:r>
         <w:t>. blah</w:t>
       </w:r>
@@ -794,7 +939,7 @@
       </w:pPr>
     </w:p>
     <w:sectPr>
-      <w:footerReference w:type="default" r:id="rId8"/>
+      <w:footerReference w:type="default" r:id="rId11"/>
       <w:pgSz w:w="12240" w:h="15840"/>
       <w:pgMar w:top="1440" w:right="1440" w:bottom="1440" w:left="1440" w:header="720" w:footer="720" w:gutter="0"/>
       <w:cols w:space="720"/>
@@ -2236,6 +2381,14 @@
     <w:name w:val="Bibliography"/>
     <w:basedOn w:val="Normal"/>
     <w:qFormat/>
+    <w:rsid w:val="00E13015"/>
+    <w:pPr>
+      <w:spacing w:before="180" w:after="0"/>
+    </w:pPr>
+    <w:rPr>
+      <w:i/>
+      <w:iCs/>
+    </w:rPr>
   </w:style>
   <w:style w:type="paragraph" w:styleId="BlockText">
     <w:name w:val="Block Text"/>

</xml_diff>

<commit_message>
10/24 edits from SKR, for the printing, and other general text improvments. ALSO cpue source was in kg/km2, so had to add /100 to convert to kg/ha
</commit_message>
<xml_diff>
--- a/code/styles_reference.docx
+++ b/code/styles_reference.docx
@@ -5,7 +5,6 @@
     <w:p>
       <w:pPr>
         <w:pStyle w:val="Heading1"/>
-        <w:spacing w:before="200"/>
       </w:pPr>
       <w:bookmarkStart w:id="0" w:name="marine-economy---national-overview"/>
       <w:bookmarkEnd w:id="0"/>
@@ -24,30 +23,23 @@
       </w:r>
     </w:p>
     <w:p>
-      <w:pPr>
-        <w:pStyle w:val="FirstParagraph"/>
-      </w:pPr>
       <w:r>
         <w:t>The economic contributions or impacts of recreational fishing activities in the United States is based on spending by recreational anglers.</w:t>
       </w:r>
       <w:r>
         <w:rPr>
           <w:rStyle w:val="FootnoteReference"/>
+          <w:vertAlign w:val="baseline"/>
         </w:rPr>
         <w:footnoteReference w:id="1"/>
       </w:r>
       <w:r>
-        <w:t xml:space="preserve"> Total annual trip expenditures were estimated at the state level by multiplying mean trip expenditures by the estimated number of adult trips in each trip mode (for-hire, private boat, and shore) and adjusting by the CPI (consumer price index) to the current year. Total annual durable expenditures were estimated by multiplying mean durable expenditures by the estimated annual number of adult participants in the United States and adjusting by the CPI (consumer </w:t>
-      </w:r>
-      <w:r>
-        <w:t>price</w:t>
-      </w:r>
-      <w:r>
-        <w:t xml:space="preserve"> index) to the current year.</w:t>
+        <w:t xml:space="preserve"> Total annual trip expenditures were estimated at the state level by multiplying mean trip expenditures by the estimated number of adult trips in each trip mode (for-hire, private boat, and shore) and adjusting by the CPI (consumer price index) to the current year. Total annual durable expenditures were estimated by multiplying mean durable expenditures by the estimated annual number of adult participants in the United States and adjusting by the CPI (consumer price index) to the current year.</w:t>
       </w:r>
       <w:r>
         <w:rPr>
           <w:rStyle w:val="FootnoteReference"/>
+          <w:vertAlign w:val="baseline"/>
         </w:rPr>
         <w:footnoteReference w:id="2"/>
       </w:r>
@@ -65,13 +57,7 @@
       </w:r>
       <w:proofErr w:type="gramEnd"/>
       <w:r>
-        <w:t xml:space="preserve"> to the gross value of all sales by regional businesses affected by an activity, such as recreational fishing. It includes </w:t>
-      </w:r>
-      <w:r>
-        <w:t>both</w:t>
-      </w:r>
-      <w:r>
-        <w:t xml:space="preserve"> the direct sales made by the angler and sales made between businesses and households resulting from that original sale by the angler. Income includes personal income (wages and salaries) and proprietors’ income (income from self-employment). Value-added is the contribution made to the gross domestic product in a region. Employment is specified on the basis of full-time and part-time jobs supported directly or indirectly by the purchases made by anglers. The first three measures are calculated in terms of dollars, whereas employment impacts are measured in numbers of jobs. Note that these categories are not additive.</w:t>
+        <w:t xml:space="preserve"> to the gross value of all sales by regional businesses affected by an activity, such as recreational fishing. It includes both the direct sales made by the angler and sales made between businesses and households resulting from that original sale by the angler. Income includes personal income (wages and salaries) and proprietors’ income (income from self-employment). Value-added is the contribution made to the gross domestic product in a region. Employment is specified on the basis of full-time and part-time jobs supported directly or indirectly by the purchases made by anglers. The first three measures are calculated in terms of dollars, whereas employment impacts are measured in numbers of jobs. Note that these categories are not additive.</w:t>
       </w:r>
     </w:p>
     <w:p>
@@ -81,18 +67,8 @@
           <w:ilvl w:val="0"/>
           <w:numId w:val="6"/>
         </w:numPr>
-        <w:spacing w:before="200" w:after="0"/>
-        <w:rPr>
-          <w:color w:val="56575A"/>
-          <w:szCs w:val="22"/>
-        </w:rPr>
-      </w:pPr>
-      <w:r>
-        <w:rPr>
-          <w:b/>
-          <w:color w:val="56575A"/>
-          <w:szCs w:val="22"/>
-        </w:rPr>
+      </w:pPr>
+      <w:r>
         <w:t>Drum (Atlantic croaker and spot) (Atlantic regions)</w:t>
       </w:r>
     </w:p>
@@ -103,36 +79,15 @@
           <w:ilvl w:val="0"/>
           <w:numId w:val="6"/>
         </w:numPr>
-        <w:spacing w:before="200" w:after="0"/>
-        <w:rPr>
-          <w:color w:val="56575A"/>
-          <w:szCs w:val="22"/>
-        </w:rPr>
       </w:pPr>
       <w:r>
         <w:rPr>
           <w:b/>
-          <w:color w:val="56575A"/>
-          <w:szCs w:val="22"/>
         </w:rPr>
         <w:t>Drum (seatrouts) (Atlantic regions)</w:t>
       </w:r>
       <w:r>
-        <w:rPr>
-          <w:color w:val="56575A"/>
-          <w:szCs w:val="22"/>
-        </w:rPr>
-        <w:t xml:space="preserve">: </w:t>
-      </w:r>
-      <w:r>
-        <w:t>sand</w:t>
-      </w:r>
-      <w:r>
-        <w:rPr>
-          <w:color w:val="56575A"/>
-          <w:szCs w:val="22"/>
-        </w:rPr>
-        <w:t xml:space="preserve"> seatrout, seatrout genus, silver seatrout, spotted seatrout, and weakfish</w:t>
+        <w:t>: sand seatrout, seatrout genus, silver seatrout, spotted seatrout, and weakfish</w:t>
       </w:r>
     </w:p>
     <w:p>
@@ -142,18 +97,8 @@
           <w:ilvl w:val="0"/>
           <w:numId w:val="6"/>
         </w:numPr>
-        <w:spacing w:before="200" w:after="0"/>
-        <w:rPr>
-          <w:color w:val="56575A"/>
-          <w:szCs w:val="22"/>
-        </w:rPr>
-      </w:pPr>
-      <w:r>
-        <w:rPr>
-          <w:b/>
-          <w:color w:val="56575A"/>
-          <w:szCs w:val="22"/>
-        </w:rPr>
+      </w:pPr>
+      <w:r>
         <w:t>Pacific halibut (North Pacific)</w:t>
       </w:r>
     </w:p>
@@ -180,33 +125,22 @@
       <w:r>
         <w:rPr>
           <w:rStyle w:val="FootnoteReference"/>
+          <w:vertAlign w:val="baseline"/>
         </w:rPr>
         <w:footnoteReference w:id="3"/>
       </w:r>
       <w:r>
-        <w:t xml:space="preserve"> </w:t>
-      </w:r>
-      <w:r>
-        <w:rPr>
-          <w:vertAlign w:val="superscript"/>
-        </w:rPr>
-        <w:t>,</w:t>
-      </w:r>
-      <w:r>
-        <w:t xml:space="preserve"> </w:t>
+        <w:t xml:space="preserve"> , </w:t>
       </w:r>
       <w:r>
         <w:rPr>
           <w:rStyle w:val="FootnoteReference"/>
+          <w:vertAlign w:val="baseline"/>
         </w:rPr>
         <w:footnoteReference w:id="4"/>
       </w:r>
     </w:p>
-    <w:p>
-      <w:pPr>
-        <w:spacing w:before="200" w:after="0"/>
-      </w:pPr>
-    </w:p>
+    <w:p/>
     <w:tbl>
       <w:tblPr>
         <w:tblW w:w="0" w:type="pct"/>
@@ -316,7 +250,6 @@
               <w:pStyle w:val="Compact"/>
             </w:pPr>
             <w:r>
-              <w:lastRenderedPageBreak/>
               <w:t>For-Hire</w:t>
             </w:r>
           </w:p>
@@ -662,7 +595,13 @@
       </w:pPr>
       <w:bookmarkStart w:id="2" w:name="ref-Nichol1995"/>
       <w:r>
-        <w:t>Nichol, D. G. 1995. “Spawning and Maturation of Female Yellowfin Sole in the Eastern Bering Sea.” Journal Article. In Proceedings of the International Flatfish Symposium; October 1994, Anchorage, Alaska, 35–50.</w:t>
+        <w:t>Nichol, D. G. 1995. “</w:t>
+      </w:r>
+      <w:r>
+        <w:t xml:space="preserve">Spawning and Maturation </w:t>
+      </w:r>
+      <w:r>
+        <w:t>of Female Yellowfin Sole in the Eastern Bering Sea.” Journal Article. In Proceedings of the International Flatfish Symposium; October 1994, Anchorage, Alaska, 35–50.</w:t>
       </w:r>
     </w:p>
     <w:p>
@@ -826,7 +765,6 @@
       <w:pPr>
         <w:rPr>
           <w:color w:val="56575A"/>
-          <w:sz w:val="24"/>
         </w:rPr>
       </w:pPr>
       <w:r>
@@ -837,15 +775,8 @@
       <w:pPr>
         <w:pStyle w:val="BodyText"/>
       </w:pPr>
-      <w:bookmarkStart w:id="6" w:name="_GoBack"/>
-      <w:bookmarkEnd w:id="6"/>
     </w:p>
     <w:p>
-      <w:pPr>
-        <w:keepNext/>
-        <w:spacing w:before="200" w:after="0"/>
-        <w:jc w:val="center"/>
-      </w:pPr>
       <w:r>
         <w:rPr>
           <w:noProof/>
@@ -916,7 +847,6 @@
     <w:p>
       <w:pPr>
         <w:pStyle w:val="Caption"/>
-        <w:spacing w:before="200" w:after="0"/>
       </w:pPr>
       <w:r>
         <w:t xml:space="preserve">Figure </w:t>
@@ -939,7 +869,12 @@
       </w:pPr>
     </w:p>
     <w:sectPr>
-      <w:footerReference w:type="default" r:id="rId11"/>
+      <w:headerReference w:type="even" r:id="rId11"/>
+      <w:headerReference w:type="default" r:id="rId12"/>
+      <w:footerReference w:type="even" r:id="rId13"/>
+      <w:footerReference w:type="default" r:id="rId14"/>
+      <w:headerReference w:type="first" r:id="rId15"/>
+      <w:footerReference w:type="first" r:id="rId16"/>
       <w:pgSz w:w="12240" w:h="15840"/>
       <w:pgMar w:top="1440" w:right="1440" w:bottom="1440" w:left="1440" w:header="720" w:footer="720" w:gutter="0"/>
       <w:cols w:space="720"/>
@@ -953,9 +888,6 @@
 <w:endnotes xmlns:wpc="http://schemas.microsoft.com/office/word/2010/wordprocessingCanvas" xmlns:cx="http://schemas.microsoft.com/office/drawing/2014/chartex" xmlns:cx1="http://schemas.microsoft.com/office/drawing/2015/9/8/chartex" xmlns:cx2="http://schemas.microsoft.com/office/drawing/2015/10/21/chartex" xmlns:cx3="http://schemas.microsoft.com/office/drawing/2016/5/9/chartex" xmlns:cx4="http://schemas.microsoft.com/office/drawing/2016/5/10/chartex" xmlns:cx5="http://schemas.microsoft.com/office/drawing/2016/5/11/chartex" xmlns:cx6="http://schemas.microsoft.com/office/drawing/2016/5/12/chartex" xmlns:cx7="http://schemas.microsoft.com/office/drawing/2016/5/13/chartex" xmlns:cx8="http://schemas.microsoft.com/office/drawing/2016/5/14/chartex" xmlns:mc="http://schemas.openxmlformats.org/markup-compatibility/2006" xmlns:aink="http://schemas.microsoft.com/office/drawing/2016/ink" xmlns:am3d="http://schemas.microsoft.com/office/drawing/2017/model3d" xmlns:o="urn:schemas-microsoft-com:office:office" xmlns:r="http://schemas.openxmlformats.org/officeDocument/2006/relationships" xmlns:m="http://schemas.openxmlformats.org/officeDocument/2006/math" xmlns:v="urn:schemas-microsoft-com:vml" xmlns:wp14="http://schemas.microsoft.com/office/word/2010/wordprocessingDrawing" xmlns:wp="http://schemas.openxmlformats.org/drawingml/2006/wordprocessingDrawing" xmlns:w10="urn:schemas-microsoft-com:office:word" xmlns:w="http://schemas.openxmlformats.org/wordprocessingml/2006/main" xmlns:w14="http://schemas.microsoft.com/office/word/2010/wordml" xmlns:w15="http://schemas.microsoft.com/office/word/2012/wordml" xmlns:w16cid="http://schemas.microsoft.com/office/word/2016/wordml/cid" xmlns:w16se="http://schemas.microsoft.com/office/word/2015/wordml/symex" xmlns:wpg="http://schemas.microsoft.com/office/word/2010/wordprocessingGroup" xmlns:wpi="http://schemas.microsoft.com/office/word/2010/wordprocessingInk" xmlns:wne="http://schemas.microsoft.com/office/word/2006/wordml" xmlns:wps="http://schemas.microsoft.com/office/word/2010/wordprocessingShape" mc:Ignorable="w14 w15 w16se w16cid wp14">
   <w:endnote w:type="separator" w:id="-1">
     <w:p>
-      <w:pPr>
-        <w:spacing w:after="0"/>
-      </w:pPr>
       <w:r>
         <w:separator/>
       </w:r>
@@ -963,9 +895,6 @@
   </w:endnote>
   <w:endnote w:type="continuationSeparator" w:id="0">
     <w:p>
-      <w:pPr>
-        <w:spacing w:after="0"/>
-      </w:pPr>
       <w:r>
         <w:continuationSeparator/>
       </w:r>
@@ -975,6 +904,16 @@
 </file>
 
 <file path=word/footer1.xml><?xml version="1.0" encoding="utf-8"?>
+<w:ftr xmlns:wpc="http://schemas.microsoft.com/office/word/2010/wordprocessingCanvas" xmlns:cx="http://schemas.microsoft.com/office/drawing/2014/chartex" xmlns:cx1="http://schemas.microsoft.com/office/drawing/2015/9/8/chartex" xmlns:cx2="http://schemas.microsoft.com/office/drawing/2015/10/21/chartex" xmlns:cx3="http://schemas.microsoft.com/office/drawing/2016/5/9/chartex" xmlns:cx4="http://schemas.microsoft.com/office/drawing/2016/5/10/chartex" xmlns:cx5="http://schemas.microsoft.com/office/drawing/2016/5/11/chartex" xmlns:cx6="http://schemas.microsoft.com/office/drawing/2016/5/12/chartex" xmlns:cx7="http://schemas.microsoft.com/office/drawing/2016/5/13/chartex" xmlns:cx8="http://schemas.microsoft.com/office/drawing/2016/5/14/chartex" xmlns:mc="http://schemas.openxmlformats.org/markup-compatibility/2006" xmlns:aink="http://schemas.microsoft.com/office/drawing/2016/ink" xmlns:am3d="http://schemas.microsoft.com/office/drawing/2017/model3d" xmlns:o="urn:schemas-microsoft-com:office:office" xmlns:r="http://schemas.openxmlformats.org/officeDocument/2006/relationships" xmlns:m="http://schemas.openxmlformats.org/officeDocument/2006/math" xmlns:v="urn:schemas-microsoft-com:vml" xmlns:wp14="http://schemas.microsoft.com/office/word/2010/wordprocessingDrawing" xmlns:wp="http://schemas.openxmlformats.org/drawingml/2006/wordprocessingDrawing" xmlns:w10="urn:schemas-microsoft-com:office:word" xmlns:w="http://schemas.openxmlformats.org/wordprocessingml/2006/main" xmlns:w14="http://schemas.microsoft.com/office/word/2010/wordml" xmlns:w15="http://schemas.microsoft.com/office/word/2012/wordml" xmlns:w16cid="http://schemas.microsoft.com/office/word/2016/wordml/cid" xmlns:w16se="http://schemas.microsoft.com/office/word/2015/wordml/symex" xmlns:wpg="http://schemas.microsoft.com/office/word/2010/wordprocessingGroup" xmlns:wpi="http://schemas.microsoft.com/office/word/2010/wordprocessingInk" xmlns:wne="http://schemas.microsoft.com/office/word/2006/wordml" xmlns:wps="http://schemas.microsoft.com/office/word/2010/wordprocessingShape" mc:Ignorable="w14 w15 w16se w16cid wp14">
+  <w:p>
+    <w:pPr>
+      <w:pStyle w:val="Footer"/>
+    </w:pPr>
+  </w:p>
+</w:ftr>
+</file>
+
+<file path=word/footer2.xml><?xml version="1.0" encoding="utf-8"?>
 <w:ftr xmlns:wpc="http://schemas.microsoft.com/office/word/2010/wordprocessingCanvas" xmlns:cx="http://schemas.microsoft.com/office/drawing/2014/chartex" xmlns:cx1="http://schemas.microsoft.com/office/drawing/2015/9/8/chartex" xmlns:cx2="http://schemas.microsoft.com/office/drawing/2015/10/21/chartex" xmlns:cx3="http://schemas.microsoft.com/office/drawing/2016/5/9/chartex" xmlns:cx4="http://schemas.microsoft.com/office/drawing/2016/5/10/chartex" xmlns:cx5="http://schemas.microsoft.com/office/drawing/2016/5/11/chartex" xmlns:cx6="http://schemas.microsoft.com/office/drawing/2016/5/12/chartex" xmlns:cx7="http://schemas.microsoft.com/office/drawing/2016/5/13/chartex" xmlns:cx8="http://schemas.microsoft.com/office/drawing/2016/5/14/chartex" xmlns:mc="http://schemas.openxmlformats.org/markup-compatibility/2006" xmlns:aink="http://schemas.microsoft.com/office/drawing/2016/ink" xmlns:am3d="http://schemas.microsoft.com/office/drawing/2017/model3d" xmlns:o="urn:schemas-microsoft-com:office:office" xmlns:r="http://schemas.openxmlformats.org/officeDocument/2006/relationships" xmlns:m="http://schemas.openxmlformats.org/officeDocument/2006/math" xmlns:v="urn:schemas-microsoft-com:vml" xmlns:wp14="http://schemas.microsoft.com/office/word/2010/wordprocessingDrawing" xmlns:wp="http://schemas.openxmlformats.org/drawingml/2006/wordprocessingDrawing" xmlns:w10="urn:schemas-microsoft-com:office:word" xmlns:w="http://schemas.openxmlformats.org/wordprocessingml/2006/main" xmlns:w14="http://schemas.microsoft.com/office/word/2010/wordml" xmlns:w15="http://schemas.microsoft.com/office/word/2012/wordml" xmlns:w16cid="http://schemas.microsoft.com/office/word/2016/wordml/cid" xmlns:w16se="http://schemas.microsoft.com/office/word/2015/wordml/symex" xmlns:wpg="http://schemas.microsoft.com/office/word/2010/wordprocessingGroup" xmlns:wpi="http://schemas.microsoft.com/office/word/2010/wordprocessingInk" xmlns:wne="http://schemas.microsoft.com/office/word/2006/wordml" xmlns:wps="http://schemas.microsoft.com/office/word/2010/wordprocessingShape" mc:Ignorable="w14 w15 w16se w16cid wp14">
   <w:sdt>
     <w:sdtPr>
@@ -990,10 +929,12 @@
       </w:rPr>
     </w:sdtEndPr>
     <w:sdtContent>
+      <w:bookmarkStart w:id="6" w:name="_GoBack" w:displacedByCustomXml="prev"/>
+      <w:bookmarkEnd w:id="6" w:displacedByCustomXml="prev"/>
       <w:p>
         <w:pPr>
           <w:pStyle w:val="Footer"/>
-          <w:jc w:val="center"/>
+          <w:ind w:firstLine="4320"/>
         </w:pPr>
         <w:r>
           <w:fldChar w:fldCharType="begin"/>
@@ -1027,6 +968,16 @@
 </w:ftr>
 </file>
 
+<file path=word/footer3.xml><?xml version="1.0" encoding="utf-8"?>
+<w:ftr xmlns:wpc="http://schemas.microsoft.com/office/word/2010/wordprocessingCanvas" xmlns:cx="http://schemas.microsoft.com/office/drawing/2014/chartex" xmlns:cx1="http://schemas.microsoft.com/office/drawing/2015/9/8/chartex" xmlns:cx2="http://schemas.microsoft.com/office/drawing/2015/10/21/chartex" xmlns:cx3="http://schemas.microsoft.com/office/drawing/2016/5/9/chartex" xmlns:cx4="http://schemas.microsoft.com/office/drawing/2016/5/10/chartex" xmlns:cx5="http://schemas.microsoft.com/office/drawing/2016/5/11/chartex" xmlns:cx6="http://schemas.microsoft.com/office/drawing/2016/5/12/chartex" xmlns:cx7="http://schemas.microsoft.com/office/drawing/2016/5/13/chartex" xmlns:cx8="http://schemas.microsoft.com/office/drawing/2016/5/14/chartex" xmlns:mc="http://schemas.openxmlformats.org/markup-compatibility/2006" xmlns:aink="http://schemas.microsoft.com/office/drawing/2016/ink" xmlns:am3d="http://schemas.microsoft.com/office/drawing/2017/model3d" xmlns:o="urn:schemas-microsoft-com:office:office" xmlns:r="http://schemas.openxmlformats.org/officeDocument/2006/relationships" xmlns:m="http://schemas.openxmlformats.org/officeDocument/2006/math" xmlns:v="urn:schemas-microsoft-com:vml" xmlns:wp14="http://schemas.microsoft.com/office/word/2010/wordprocessingDrawing" xmlns:wp="http://schemas.openxmlformats.org/drawingml/2006/wordprocessingDrawing" xmlns:w10="urn:schemas-microsoft-com:office:word" xmlns:w="http://schemas.openxmlformats.org/wordprocessingml/2006/main" xmlns:w14="http://schemas.microsoft.com/office/word/2010/wordml" xmlns:w15="http://schemas.microsoft.com/office/word/2012/wordml" xmlns:w16cid="http://schemas.microsoft.com/office/word/2016/wordml/cid" xmlns:w16se="http://schemas.microsoft.com/office/word/2015/wordml/symex" xmlns:wpg="http://schemas.microsoft.com/office/word/2010/wordprocessingGroup" xmlns:wpi="http://schemas.microsoft.com/office/word/2010/wordprocessingInk" xmlns:wne="http://schemas.microsoft.com/office/word/2006/wordml" xmlns:wps="http://schemas.microsoft.com/office/word/2010/wordprocessingShape" mc:Ignorable="w14 w15 w16se w16cid wp14">
+  <w:p>
+    <w:pPr>
+      <w:pStyle w:val="Footer"/>
+    </w:pPr>
+  </w:p>
+</w:ftr>
+</file>
+
 <file path=word/footnotes.xml><?xml version="1.0" encoding="utf-8"?>
 <w:footnotes xmlns:wpc="http://schemas.microsoft.com/office/word/2010/wordprocessingCanvas" xmlns:cx="http://schemas.microsoft.com/office/drawing/2014/chartex" xmlns:cx1="http://schemas.microsoft.com/office/drawing/2015/9/8/chartex" xmlns:cx2="http://schemas.microsoft.com/office/drawing/2015/10/21/chartex" xmlns:cx3="http://schemas.microsoft.com/office/drawing/2016/5/9/chartex" xmlns:cx4="http://schemas.microsoft.com/office/drawing/2016/5/10/chartex" xmlns:cx5="http://schemas.microsoft.com/office/drawing/2016/5/11/chartex" xmlns:cx6="http://schemas.microsoft.com/office/drawing/2016/5/12/chartex" xmlns:cx7="http://schemas.microsoft.com/office/drawing/2016/5/13/chartex" xmlns:cx8="http://schemas.microsoft.com/office/drawing/2016/5/14/chartex" xmlns:mc="http://schemas.openxmlformats.org/markup-compatibility/2006" xmlns:aink="http://schemas.microsoft.com/office/drawing/2016/ink" xmlns:am3d="http://schemas.microsoft.com/office/drawing/2017/model3d" xmlns:o="urn:schemas-microsoft-com:office:office" xmlns:r="http://schemas.openxmlformats.org/officeDocument/2006/relationships" xmlns:m="http://schemas.openxmlformats.org/officeDocument/2006/math" xmlns:v="urn:schemas-microsoft-com:vml" xmlns:wp14="http://schemas.microsoft.com/office/word/2010/wordprocessingDrawing" xmlns:wp="http://schemas.openxmlformats.org/drawingml/2006/wordprocessingDrawing" xmlns:w10="urn:schemas-microsoft-com:office:word" xmlns:w="http://schemas.openxmlformats.org/wordprocessingml/2006/main" xmlns:w14="http://schemas.microsoft.com/office/word/2010/wordml" xmlns:w15="http://schemas.microsoft.com/office/word/2012/wordml" xmlns:w16cid="http://schemas.microsoft.com/office/word/2016/wordml/cid" xmlns:w16se="http://schemas.microsoft.com/office/word/2015/wordml/symex" xmlns:wpg="http://schemas.microsoft.com/office/word/2010/wordprocessingGroup" xmlns:wpi="http://schemas.microsoft.com/office/word/2010/wordprocessingInk" xmlns:wne="http://schemas.microsoft.com/office/word/2006/wordml" xmlns:wps="http://schemas.microsoft.com/office/word/2010/wordprocessingShape" mc:Ignorable="w14 w15 w16se w16cid wp14">
   <w:footnote w:type="separator" w:id="-1">
@@ -1051,22 +1002,18 @@
       <w:r>
         <w:rPr>
           <w:rStyle w:val="FootnoteReference"/>
+          <w:vertAlign w:val="baseline"/>
         </w:rPr>
         <w:footnoteRef/>
       </w:r>
       <w:r>
-        <w:t xml:space="preserve"> Trip expenditure estimates were generated from the 2016/2017 National Marine Recreational Fishing Expenditure Survey. Durable goods expenditures were </w:t>
-      </w:r>
-      <w:r>
-        <w:t>generated</w:t>
-      </w:r>
-      <w:r>
-        <w:t xml:space="preserve"> from the 2014 National Marine Recreational Fishing Expenditure Survey [Available at </w:t>
+        <w:t xml:space="preserve"> Trip expenditure estimates were generated from the 2016/2017 National Marine Recreational Fishing Expenditure Survey. Durable goods expenditures were generated from the 2014 National Marine Recreational Fishing Expenditure Survey [Available at </w:t>
       </w:r>
       <w:hyperlink r:id="rId1">
         <w:r>
           <w:rPr>
             <w:rStyle w:val="Hyperlink"/>
+            <w:color w:val="404040" w:themeColor="text1" w:themeTint="BF"/>
           </w:rPr>
           <w:t>http://www.st.nmfs.noaa.gov/economics/fisheries/recreational/Marine-Angler-Durable-Expenditures/2014-durable-expenditures-survey</w:t>
         </w:r>
@@ -1094,6 +1041,7 @@
         <w:r>
           <w:rPr>
             <w:rStyle w:val="Hyperlink"/>
+            <w:color w:val="7BA0CD" w:themeColor="accent1" w:themeTint="BF"/>
           </w:rPr>
           <w:t>https://www.st.nmfs.noaa.gov/data-and-tools/FEUS/explore-the-data</w:t>
         </w:r>
@@ -1115,7 +1063,15 @@
         <w:footnoteRef/>
       </w:r>
       <w:r>
-        <w:t xml:space="preserve"> Data on the number of fish released in Texas are not collected by the Texas Parks and Wildlife Department (TPWD) and therefore not reported in this table.</w:t>
+        <w:t xml:space="preserve"> Data on the number of </w:t>
+      </w:r>
+      <w:proofErr w:type="gramStart"/>
+      <w:r>
+        <w:t>fish</w:t>
+      </w:r>
+      <w:proofErr w:type="gramEnd"/>
+      <w:r>
+        <w:t xml:space="preserve"> released in Texas are not collected by the Texas Parks and Wildlife Department (TPWD) and therefore not reported in this table.</w:t>
       </w:r>
     </w:p>
   </w:footnote>
@@ -1136,6 +1092,36 @@
     </w:p>
   </w:footnote>
 </w:footnotes>
+</file>
+
+<file path=word/header1.xml><?xml version="1.0" encoding="utf-8"?>
+<w:hdr xmlns:wpc="http://schemas.microsoft.com/office/word/2010/wordprocessingCanvas" xmlns:cx="http://schemas.microsoft.com/office/drawing/2014/chartex" xmlns:cx1="http://schemas.microsoft.com/office/drawing/2015/9/8/chartex" xmlns:cx2="http://schemas.microsoft.com/office/drawing/2015/10/21/chartex" xmlns:cx3="http://schemas.microsoft.com/office/drawing/2016/5/9/chartex" xmlns:cx4="http://schemas.microsoft.com/office/drawing/2016/5/10/chartex" xmlns:cx5="http://schemas.microsoft.com/office/drawing/2016/5/11/chartex" xmlns:cx6="http://schemas.microsoft.com/office/drawing/2016/5/12/chartex" xmlns:cx7="http://schemas.microsoft.com/office/drawing/2016/5/13/chartex" xmlns:cx8="http://schemas.microsoft.com/office/drawing/2016/5/14/chartex" xmlns:mc="http://schemas.openxmlformats.org/markup-compatibility/2006" xmlns:aink="http://schemas.microsoft.com/office/drawing/2016/ink" xmlns:am3d="http://schemas.microsoft.com/office/drawing/2017/model3d" xmlns:o="urn:schemas-microsoft-com:office:office" xmlns:r="http://schemas.openxmlformats.org/officeDocument/2006/relationships" xmlns:m="http://schemas.openxmlformats.org/officeDocument/2006/math" xmlns:v="urn:schemas-microsoft-com:vml" xmlns:wp14="http://schemas.microsoft.com/office/word/2010/wordprocessingDrawing" xmlns:wp="http://schemas.openxmlformats.org/drawingml/2006/wordprocessingDrawing" xmlns:w10="urn:schemas-microsoft-com:office:word" xmlns:w="http://schemas.openxmlformats.org/wordprocessingml/2006/main" xmlns:w14="http://schemas.microsoft.com/office/word/2010/wordml" xmlns:w15="http://schemas.microsoft.com/office/word/2012/wordml" xmlns:w16cid="http://schemas.microsoft.com/office/word/2016/wordml/cid" xmlns:w16se="http://schemas.microsoft.com/office/word/2015/wordml/symex" xmlns:wpg="http://schemas.microsoft.com/office/word/2010/wordprocessingGroup" xmlns:wpi="http://schemas.microsoft.com/office/word/2010/wordprocessingInk" xmlns:wne="http://schemas.microsoft.com/office/word/2006/wordml" xmlns:wps="http://schemas.microsoft.com/office/word/2010/wordprocessingShape" mc:Ignorable="w14 w15 w16se w16cid wp14">
+  <w:p>
+    <w:pPr>
+      <w:pStyle w:val="Header"/>
+    </w:pPr>
+  </w:p>
+</w:hdr>
+</file>
+
+<file path=word/header2.xml><?xml version="1.0" encoding="utf-8"?>
+<w:hdr xmlns:wpc="http://schemas.microsoft.com/office/word/2010/wordprocessingCanvas" xmlns:cx="http://schemas.microsoft.com/office/drawing/2014/chartex" xmlns:cx1="http://schemas.microsoft.com/office/drawing/2015/9/8/chartex" xmlns:cx2="http://schemas.microsoft.com/office/drawing/2015/10/21/chartex" xmlns:cx3="http://schemas.microsoft.com/office/drawing/2016/5/9/chartex" xmlns:cx4="http://schemas.microsoft.com/office/drawing/2016/5/10/chartex" xmlns:cx5="http://schemas.microsoft.com/office/drawing/2016/5/11/chartex" xmlns:cx6="http://schemas.microsoft.com/office/drawing/2016/5/12/chartex" xmlns:cx7="http://schemas.microsoft.com/office/drawing/2016/5/13/chartex" xmlns:cx8="http://schemas.microsoft.com/office/drawing/2016/5/14/chartex" xmlns:mc="http://schemas.openxmlformats.org/markup-compatibility/2006" xmlns:aink="http://schemas.microsoft.com/office/drawing/2016/ink" xmlns:am3d="http://schemas.microsoft.com/office/drawing/2017/model3d" xmlns:o="urn:schemas-microsoft-com:office:office" xmlns:r="http://schemas.openxmlformats.org/officeDocument/2006/relationships" xmlns:m="http://schemas.openxmlformats.org/officeDocument/2006/math" xmlns:v="urn:schemas-microsoft-com:vml" xmlns:wp14="http://schemas.microsoft.com/office/word/2010/wordprocessingDrawing" xmlns:wp="http://schemas.openxmlformats.org/drawingml/2006/wordprocessingDrawing" xmlns:w10="urn:schemas-microsoft-com:office:word" xmlns:w="http://schemas.openxmlformats.org/wordprocessingml/2006/main" xmlns:w14="http://schemas.microsoft.com/office/word/2010/wordml" xmlns:w15="http://schemas.microsoft.com/office/word/2012/wordml" xmlns:w16cid="http://schemas.microsoft.com/office/word/2016/wordml/cid" xmlns:w16se="http://schemas.microsoft.com/office/word/2015/wordml/symex" xmlns:wpg="http://schemas.microsoft.com/office/word/2010/wordprocessingGroup" xmlns:wpi="http://schemas.microsoft.com/office/word/2010/wordprocessingInk" xmlns:wne="http://schemas.microsoft.com/office/word/2006/wordml" xmlns:wps="http://schemas.microsoft.com/office/word/2010/wordprocessingShape" mc:Ignorable="w14 w15 w16se w16cid wp14">
+  <w:p>
+    <w:pPr>
+      <w:pStyle w:val="Header"/>
+    </w:pPr>
+  </w:p>
+</w:hdr>
+</file>
+
+<file path=word/header3.xml><?xml version="1.0" encoding="utf-8"?>
+<w:hdr xmlns:wpc="http://schemas.microsoft.com/office/word/2010/wordprocessingCanvas" xmlns:cx="http://schemas.microsoft.com/office/drawing/2014/chartex" xmlns:cx1="http://schemas.microsoft.com/office/drawing/2015/9/8/chartex" xmlns:cx2="http://schemas.microsoft.com/office/drawing/2015/10/21/chartex" xmlns:cx3="http://schemas.microsoft.com/office/drawing/2016/5/9/chartex" xmlns:cx4="http://schemas.microsoft.com/office/drawing/2016/5/10/chartex" xmlns:cx5="http://schemas.microsoft.com/office/drawing/2016/5/11/chartex" xmlns:cx6="http://schemas.microsoft.com/office/drawing/2016/5/12/chartex" xmlns:cx7="http://schemas.microsoft.com/office/drawing/2016/5/13/chartex" xmlns:cx8="http://schemas.microsoft.com/office/drawing/2016/5/14/chartex" xmlns:mc="http://schemas.openxmlformats.org/markup-compatibility/2006" xmlns:aink="http://schemas.microsoft.com/office/drawing/2016/ink" xmlns:am3d="http://schemas.microsoft.com/office/drawing/2017/model3d" xmlns:o="urn:schemas-microsoft-com:office:office" xmlns:r="http://schemas.openxmlformats.org/officeDocument/2006/relationships" xmlns:m="http://schemas.openxmlformats.org/officeDocument/2006/math" xmlns:v="urn:schemas-microsoft-com:vml" xmlns:wp14="http://schemas.microsoft.com/office/word/2010/wordprocessingDrawing" xmlns:wp="http://schemas.openxmlformats.org/drawingml/2006/wordprocessingDrawing" xmlns:w10="urn:schemas-microsoft-com:office:word" xmlns:w="http://schemas.openxmlformats.org/wordprocessingml/2006/main" xmlns:w14="http://schemas.microsoft.com/office/word/2010/wordml" xmlns:w15="http://schemas.microsoft.com/office/word/2012/wordml" xmlns:w16cid="http://schemas.microsoft.com/office/word/2016/wordml/cid" xmlns:w16se="http://schemas.microsoft.com/office/word/2015/wordml/symex" xmlns:wpg="http://schemas.microsoft.com/office/word/2010/wordprocessingGroup" xmlns:wpi="http://schemas.microsoft.com/office/word/2010/wordprocessingInk" xmlns:wne="http://schemas.microsoft.com/office/word/2006/wordml" xmlns:wps="http://schemas.microsoft.com/office/word/2010/wordprocessingShape" mc:Ignorable="w14 w15 w16se w16cid wp14">
+  <w:p>
+    <w:pPr>
+      <w:pStyle w:val="Header"/>
+    </w:pPr>
+  </w:p>
+</w:hdr>
 </file>
 
 <file path=word/numbering.xml><?xml version="1.0" encoding="utf-8"?>
@@ -2113,10 +2099,9 @@
   <w:style w:type="paragraph" w:default="1" w:styleId="Normal">
     <w:name w:val="Normal"/>
     <w:qFormat/>
-    <w:rsid w:val="00E51C95"/>
+    <w:rsid w:val="004F4924"/>
     <w:rPr>
       <w:rFonts w:ascii="Arial Narrow" w:hAnsi="Arial Narrow"/>
-      <w:sz w:val="22"/>
     </w:rPr>
   </w:style>
   <w:style w:type="paragraph" w:styleId="Heading1">
@@ -2194,7 +2179,7 @@
     <w:uiPriority w:val="9"/>
     <w:unhideWhenUsed/>
     <w:qFormat/>
-    <w:rsid w:val="002570E3"/>
+    <w:rsid w:val="00331D3F"/>
     <w:pPr>
       <w:keepNext/>
       <w:keepLines/>
@@ -2205,7 +2190,6 @@
       <w:rFonts w:eastAsiaTheme="majorEastAsia" w:cstheme="majorBidi"/>
       <w:b/>
       <w:bCs/>
-      <w:color w:val="56575A"/>
       <w:szCs w:val="22"/>
     </w:rPr>
   </w:style>
@@ -2279,13 +2263,12 @@
     <w:basedOn w:val="Normal"/>
     <w:link w:val="BodyTextChar"/>
     <w:qFormat/>
-    <w:rsid w:val="006A1888"/>
+    <w:rsid w:val="004F4924"/>
     <w:pPr>
       <w:spacing w:before="180" w:after="0"/>
     </w:pPr>
     <w:rPr>
-      <w:color w:val="56575A"/>
-      <w:sz w:val="24"/>
+      <w:color w:val="000000" w:themeColor="text1"/>
     </w:rPr>
   </w:style>
   <w:style w:type="paragraph" w:customStyle="1" w:styleId="FirstParagraph">
@@ -2299,7 +2282,7 @@
     <w:name w:val="Compact"/>
     <w:basedOn w:val="BodyText"/>
     <w:qFormat/>
-    <w:rsid w:val="002570E3"/>
+    <w:rsid w:val="004F4924"/>
     <w:pPr>
       <w:spacing w:before="36" w:after="36"/>
     </w:pPr>
@@ -2417,9 +2400,9 @@
     <w:uiPriority w:val="9"/>
     <w:unhideWhenUsed/>
     <w:qFormat/>
-    <w:rsid w:val="00DA1B0E"/>
-    <w:rPr>
-      <w:color w:val="56575A"/>
+    <w:rsid w:val="00331D3F"/>
+    <w:rPr>
+      <w:color w:val="404040" w:themeColor="text1" w:themeTint="BF"/>
       <w:szCs w:val="22"/>
     </w:rPr>
   </w:style>
@@ -2867,10 +2850,10 @@
     <w:name w:val="Body Text Char"/>
     <w:basedOn w:val="DefaultParagraphFont"/>
     <w:link w:val="BodyText"/>
-    <w:rsid w:val="006A1888"/>
+    <w:rsid w:val="004F4924"/>
     <w:rPr>
       <w:rFonts w:ascii="Arial Narrow" w:hAnsi="Arial Narrow"/>
-      <w:color w:val="56575A"/>
+      <w:color w:val="000000" w:themeColor="text1"/>
     </w:rPr>
   </w:style>
   <w:style w:type="character" w:customStyle="1" w:styleId="TableContentChar">
@@ -2890,11 +2873,10 @@
     <w:basedOn w:val="DefaultParagraphFont"/>
     <w:link w:val="FootnoteText"/>
     <w:uiPriority w:val="9"/>
-    <w:rsid w:val="00DA1B0E"/>
+    <w:rsid w:val="00331D3F"/>
     <w:rPr>
       <w:rFonts w:ascii="Arial Narrow" w:hAnsi="Arial Narrow"/>
-      <w:color w:val="56575A"/>
-      <w:sz w:val="22"/>
+      <w:color w:val="404040" w:themeColor="text1" w:themeTint="BF"/>
       <w:szCs w:val="22"/>
     </w:rPr>
   </w:style>

</xml_diff>

<commit_message>
mt to t, figure to fig, and other editorial changes
</commit_message>
<xml_diff>
--- a/code/styles_reference.docx
+++ b/code/styles_reference.docx
@@ -11,13 +11,15 @@
       <w:r>
         <w:t>Marine Economy - National Overview</w:t>
       </w:r>
+      <w:bookmarkStart w:id="1" w:name="_GoBack"/>
+      <w:bookmarkEnd w:id="1"/>
     </w:p>
     <w:p>
       <w:pPr>
         <w:pStyle w:val="Heading2"/>
       </w:pPr>
-      <w:bookmarkStart w:id="1" w:name="seafood-sales-and-processing"/>
-      <w:bookmarkEnd w:id="1"/>
+      <w:bookmarkStart w:id="2" w:name="seafood-sales-and-processing"/>
+      <w:bookmarkEnd w:id="2"/>
       <w:r>
         <w:t>Seafood Sales and Processing</w:t>
       </w:r>
@@ -37,11 +39,18 @@
         <w:t xml:space="preserve"> Total annual trip expenditures were estimated at the state level by multiplying mean trip expenditures by the estimated number of adult trips in each trip mode (for-hire, private boat, and shore) and adjusting by the CPI (consumer price index) to the current year. Total annual durable expenditures were estimated by multiplying mean durable expenditures by the estimated annual number of adult participants in the United States and adjusting by the CPI (consumer price index) to the current year.</w:t>
       </w:r>
       <w:r>
-        <w:rPr>
-          <w:rStyle w:val="FootnoteReference"/>
-          <w:vertAlign w:val="baseline"/>
-        </w:rPr>
-        <w:footnoteReference w:id="2"/>
+        <w:t xml:space="preserve"> </w:t>
+      </w:r>
+      <w:hyperlink r:id="rId7" w:history="1">
+        <w:r>
+          <w:rPr>
+            <w:rStyle w:val="Hyperlink"/>
+          </w:rPr>
+          <w:t>https://www.uaf.edu/nwc/outreach/strait-science.php</w:t>
+        </w:r>
+      </w:hyperlink>
+      <w:r>
+        <w:t xml:space="preserve"> </w:t>
       </w:r>
     </w:p>
     <w:p>
@@ -133,7 +142,7 @@
           <w:rStyle w:val="FootnoteReference"/>
           <w:vertAlign w:val="baseline"/>
         </w:rPr>
-        <w:footnoteReference w:id="3"/>
+        <w:footnoteReference w:id="2"/>
       </w:r>
       <w:r>
         <w:t xml:space="preserve"> , </w:t>
@@ -143,7 +152,7 @@
           <w:rStyle w:val="FootnoteReference"/>
           <w:vertAlign w:val="baseline"/>
         </w:rPr>
-        <w:footnoteReference w:id="4"/>
+        <w:footnoteReference w:id="3"/>
       </w:r>
     </w:p>
     <w:p/>
@@ -256,6 +265,7 @@
               <w:pStyle w:val="Compact"/>
             </w:pPr>
             <w:r>
+              <w:lastRenderedPageBreak/>
               <w:t>For-Hire</w:t>
             </w:r>
           </w:p>
@@ -599,7 +609,7 @@
       <w:pPr>
         <w:pStyle w:val="Bibliography"/>
       </w:pPr>
-      <w:bookmarkStart w:id="2" w:name="ref-Nichol1995"/>
+      <w:bookmarkStart w:id="3" w:name="ref-Nichol1995"/>
       <w:r>
         <w:t>Nichol, D. G. 1995. “</w:t>
       </w:r>
@@ -614,12 +624,12 @@
       <w:pPr>
         <w:pStyle w:val="Bibliography"/>
       </w:pPr>
-      <w:bookmarkStart w:id="3" w:name="ref-RN915"/>
-      <w:bookmarkEnd w:id="2"/>
+      <w:bookmarkStart w:id="4" w:name="ref-RN915"/>
+      <w:bookmarkEnd w:id="3"/>
       <w:r>
         <w:t xml:space="preserve">———. 1997. “Effects of Geography and Bathymetry on Growth and Maturity of Yellowfin Sole, Pleuronectes Asper, in the Eastern Bering Sea.” Journal Article. Oceanographic Literature Review 12 (44): 1548. </w:t>
       </w:r>
-      <w:hyperlink r:id="rId7">
+      <w:hyperlink r:id="rId8">
         <w:r>
           <w:rPr>
             <w:rStyle w:val="Hyperlink"/>
@@ -631,7 +641,7 @@
         <w:t>.</w:t>
       </w:r>
     </w:p>
-    <w:bookmarkEnd w:id="3"/>
+    <w:bookmarkEnd w:id="4"/>
     <w:p>
       <w:pPr>
         <w:pStyle w:val="BodyText"/>
@@ -651,8 +661,6 @@
       <w:r>
         <w:br w:type="page"/>
       </w:r>
-      <w:bookmarkStart w:id="4" w:name="_GoBack"/>
-      <w:bookmarkEnd w:id="4"/>
     </w:p>
     <w:p>
       <w:pPr>
@@ -688,7 +696,7 @@
                     </pic:cNvPicPr>
                   </pic:nvPicPr>
                   <pic:blipFill>
-                    <a:blip r:embed="rId8" cstate="print">
+                    <a:blip r:embed="rId9" cstate="print">
                       <a:extLst>
                         <a:ext uri="{28A0092B-C50C-407E-A947-70E740481C1C}">
                           <a14:useLocalDpi xmlns:a14="http://schemas.microsoft.com/office/drawing/2010/main" val="0"/>
@@ -734,14 +742,27 @@
       <w:r>
         <w:t xml:space="preserve">Figure </w:t>
       </w:r>
-      <w:fldSimple w:instr=" SEQ Figure \* ARABIC ">
-        <w:r>
-          <w:rPr>
-            <w:noProof/>
-          </w:rPr>
-          <w:t>1</w:t>
-        </w:r>
-      </w:fldSimple>
+      <w:r>
+        <w:fldChar w:fldCharType="begin"/>
+      </w:r>
+      <w:r>
+        <w:instrText xml:space="preserve"> SEQ Figure \* ARABIC </w:instrText>
+      </w:r>
+      <w:r>
+        <w:fldChar w:fldCharType="separate"/>
+      </w:r>
+      <w:r>
+        <w:rPr>
+          <w:noProof/>
+        </w:rPr>
+        <w:t>1</w:t>
+      </w:r>
+      <w:r>
+        <w:rPr>
+          <w:noProof/>
+        </w:rPr>
+        <w:fldChar w:fldCharType="end"/>
+      </w:r>
       <w:r>
         <w:t>. blah</w:t>
       </w:r>
@@ -843,7 +864,7 @@
                     </pic:cNvPicPr>
                   </pic:nvPicPr>
                   <pic:blipFill>
-                    <a:blip r:embed="rId9"/>
+                    <a:blip r:embed="rId10"/>
                     <a:stretch>
                       <a:fillRect/>
                     </a:stretch>
@@ -908,12 +929,12 @@
     <w:p>
       <w:pPr>
         <w:sectPr>
-          <w:headerReference w:type="even" r:id="rId10"/>
-          <w:headerReference w:type="default" r:id="rId11"/>
-          <w:footerReference w:type="even" r:id="rId12"/>
-          <w:footerReference w:type="default" r:id="rId13"/>
-          <w:headerReference w:type="first" r:id="rId14"/>
-          <w:footerReference w:type="first" r:id="rId15"/>
+          <w:headerReference w:type="even" r:id="rId11"/>
+          <w:headerReference w:type="default" r:id="rId12"/>
+          <w:footerReference w:type="even" r:id="rId13"/>
+          <w:footerReference w:type="default" r:id="rId14"/>
+          <w:headerReference w:type="first" r:id="rId15"/>
+          <w:footerReference w:type="first" r:id="rId16"/>
           <w:pgSz w:w="12240" w:h="15840"/>
           <w:pgMar w:top="1440" w:right="1440" w:bottom="1440" w:left="1440" w:header="720" w:footer="720" w:gutter="0"/>
           <w:cols w:space="720"/>
@@ -988,7 +1009,7 @@
               <w:lastRenderedPageBreak/>
               <w:t xml:space="preserve">Table </w:t>
             </w:r>
-            <w:hyperlink r:id="rId16">
+            <w:hyperlink r:id="rId17">
               <w:r>
                 <w:rPr>
                   <w:rFonts w:eastAsia="Arial Narrow" w:cs="Arial Narrow"/>
@@ -6831,12 +6852,12 @@
     <w:p>
       <w:pPr>
         <w:sectPr>
-          <w:headerReference w:type="even" r:id="rId17"/>
-          <w:headerReference w:type="default" r:id="rId18"/>
-          <w:footerReference w:type="even" r:id="rId19"/>
-          <w:footerReference w:type="default" r:id="rId20"/>
-          <w:headerReference w:type="first" r:id="rId21"/>
-          <w:footerReference w:type="first" r:id="rId22"/>
+          <w:headerReference w:type="even" r:id="rId18"/>
+          <w:headerReference w:type="default" r:id="rId19"/>
+          <w:footerReference w:type="even" r:id="rId20"/>
+          <w:footerReference w:type="default" r:id="rId21"/>
+          <w:headerReference w:type="first" r:id="rId22"/>
+          <w:footerReference w:type="first" r:id="rId23"/>
           <w:type w:val="oddPage"/>
           <w:pgSz w:w="16838" w:h="11906" w:orient="landscape"/>
           <w:pgMar w:top="1440" w:right="1440" w:bottom="1440" w:left="1440" w:header="720" w:footer="720" w:gutter="0"/>
@@ -6853,7 +6874,7 @@
       </w:pPr>
     </w:p>
     <w:sectPr>
-      <w:footerReference w:type="default" r:id="rId23"/>
+      <w:footerReference w:type="default" r:id="rId24"/>
       <w:pgSz w:w="12240" w:h="15840"/>
       <w:pgMar w:top="1440" w:right="1440" w:bottom="1440" w:left="1440" w:header="720" w:footer="720" w:gutter="0"/>
       <w:cols w:space="720"/>
@@ -7123,39 +7144,19 @@
         <w:footnoteRef/>
       </w:r>
       <w:r>
-        <w:t xml:space="preserve"> Summary data is available online in the FEUS webtool [Available at </w:t>
+        <w:t xml:space="preserve"> Data on the number of </w:t>
       </w:r>
-      <w:hyperlink r:id="rId2">
-        <w:r>
-          <w:rPr>
-            <w:rStyle w:val="Hyperlink"/>
-            <w:color w:val="7BA0CD" w:themeColor="accent1" w:themeTint="BF"/>
-          </w:rPr>
-          <w:t>https://www.st.nmfs.noaa.gov/data-and-tools/FEUS/explore-the-data</w:t>
-        </w:r>
-      </w:hyperlink>
+      <w:proofErr w:type="gramStart"/>
       <w:r>
-        <w:t>].</w:t>
+        <w:t>fish</w:t>
+      </w:r>
+      <w:proofErr w:type="gramEnd"/>
+      <w:r>
+        <w:t xml:space="preserve"> released in Texas are not collected by the Texas Parks and Wildlife Department (TPWD) and therefore not reported in this table.</w:t>
       </w:r>
     </w:p>
   </w:footnote>
   <w:footnote w:id="3">
-    <w:p>
-      <w:pPr>
-        <w:pStyle w:val="FootnoteText"/>
-      </w:pPr>
-      <w:r>
-        <w:rPr>
-          <w:rStyle w:val="FootnoteReference"/>
-        </w:rPr>
-        <w:footnoteRef/>
-      </w:r>
-      <w:r>
-        <w:t xml:space="preserve"> Data on the number of fish released in Texas are not collected by the Texas Parks and Wildlife Department (TPWD) and therefore not reported in this table.</w:t>
-      </w:r>
-    </w:p>
-  </w:footnote>
-  <w:footnote w:id="4">
     <w:p>
       <w:pPr>
         <w:pStyle w:val="FootnoteText"/>
@@ -7421,6 +7422,191 @@
     </w:lvl>
   </w:abstractNum>
   <w:abstractNum w:abstractNumId="2" w15:restartNumberingAfterBreak="0">
+    <w:nsid w:val="FFFFFF7C"/>
+    <w:multiLevelType w:val="singleLevel"/>
+    <w:tmpl w:val="10A01A88"/>
+    <w:lvl w:ilvl="0">
+      <w:start w:val="1"/>
+      <w:numFmt w:val="decimal"/>
+      <w:lvlText w:val="%1."/>
+      <w:lvlJc w:val="left"/>
+      <w:pPr>
+        <w:tabs>
+          <w:tab w:val="num" w:pos="1800"/>
+        </w:tabs>
+        <w:ind w:left="1800" w:hanging="360"/>
+      </w:pPr>
+    </w:lvl>
+  </w:abstractNum>
+  <w:abstractNum w:abstractNumId="3" w15:restartNumberingAfterBreak="0">
+    <w:nsid w:val="FFFFFF7D"/>
+    <w:multiLevelType w:val="singleLevel"/>
+    <w:tmpl w:val="A3903A04"/>
+    <w:lvl w:ilvl="0">
+      <w:start w:val="1"/>
+      <w:numFmt w:val="decimal"/>
+      <w:lvlText w:val="%1."/>
+      <w:lvlJc w:val="left"/>
+      <w:pPr>
+        <w:tabs>
+          <w:tab w:val="num" w:pos="1440"/>
+        </w:tabs>
+        <w:ind w:left="1440" w:hanging="360"/>
+      </w:pPr>
+    </w:lvl>
+  </w:abstractNum>
+  <w:abstractNum w:abstractNumId="4" w15:restartNumberingAfterBreak="0">
+    <w:nsid w:val="FFFFFF7E"/>
+    <w:multiLevelType w:val="singleLevel"/>
+    <w:tmpl w:val="E81C26CC"/>
+    <w:lvl w:ilvl="0">
+      <w:start w:val="1"/>
+      <w:numFmt w:val="decimal"/>
+      <w:lvlText w:val="%1."/>
+      <w:lvlJc w:val="left"/>
+      <w:pPr>
+        <w:tabs>
+          <w:tab w:val="num" w:pos="1080"/>
+        </w:tabs>
+        <w:ind w:left="1080" w:hanging="360"/>
+      </w:pPr>
+    </w:lvl>
+  </w:abstractNum>
+  <w:abstractNum w:abstractNumId="5" w15:restartNumberingAfterBreak="0">
+    <w:nsid w:val="FFFFFF7F"/>
+    <w:multiLevelType w:val="singleLevel"/>
+    <w:tmpl w:val="0248DF74"/>
+    <w:lvl w:ilvl="0">
+      <w:start w:val="1"/>
+      <w:numFmt w:val="decimal"/>
+      <w:lvlText w:val="%1."/>
+      <w:lvlJc w:val="left"/>
+      <w:pPr>
+        <w:tabs>
+          <w:tab w:val="num" w:pos="720"/>
+        </w:tabs>
+        <w:ind w:left="720" w:hanging="360"/>
+      </w:pPr>
+    </w:lvl>
+  </w:abstractNum>
+  <w:abstractNum w:abstractNumId="6" w15:restartNumberingAfterBreak="0">
+    <w:nsid w:val="FFFFFF80"/>
+    <w:multiLevelType w:val="singleLevel"/>
+    <w:tmpl w:val="D3E46548"/>
+    <w:lvl w:ilvl="0">
+      <w:start w:val="1"/>
+      <w:numFmt w:val="bullet"/>
+      <w:lvlText w:val=""/>
+      <w:lvlJc w:val="left"/>
+      <w:pPr>
+        <w:tabs>
+          <w:tab w:val="num" w:pos="1800"/>
+        </w:tabs>
+        <w:ind w:left="1800" w:hanging="360"/>
+      </w:pPr>
+      <w:rPr>
+        <w:rFonts w:ascii="Symbol" w:hAnsi="Symbol" w:hint="default"/>
+      </w:rPr>
+    </w:lvl>
+  </w:abstractNum>
+  <w:abstractNum w:abstractNumId="7" w15:restartNumberingAfterBreak="0">
+    <w:nsid w:val="FFFFFF81"/>
+    <w:multiLevelType w:val="singleLevel"/>
+    <w:tmpl w:val="B930D4A8"/>
+    <w:lvl w:ilvl="0">
+      <w:start w:val="1"/>
+      <w:numFmt w:val="bullet"/>
+      <w:lvlText w:val=""/>
+      <w:lvlJc w:val="left"/>
+      <w:pPr>
+        <w:tabs>
+          <w:tab w:val="num" w:pos="1440"/>
+        </w:tabs>
+        <w:ind w:left="1440" w:hanging="360"/>
+      </w:pPr>
+      <w:rPr>
+        <w:rFonts w:ascii="Symbol" w:hAnsi="Symbol" w:hint="default"/>
+      </w:rPr>
+    </w:lvl>
+  </w:abstractNum>
+  <w:abstractNum w:abstractNumId="8" w15:restartNumberingAfterBreak="0">
+    <w:nsid w:val="FFFFFF82"/>
+    <w:multiLevelType w:val="singleLevel"/>
+    <w:tmpl w:val="D0968004"/>
+    <w:lvl w:ilvl="0">
+      <w:start w:val="1"/>
+      <w:numFmt w:val="bullet"/>
+      <w:lvlText w:val=""/>
+      <w:lvlJc w:val="left"/>
+      <w:pPr>
+        <w:tabs>
+          <w:tab w:val="num" w:pos="1080"/>
+        </w:tabs>
+        <w:ind w:left="1080" w:hanging="360"/>
+      </w:pPr>
+      <w:rPr>
+        <w:rFonts w:ascii="Symbol" w:hAnsi="Symbol" w:hint="default"/>
+      </w:rPr>
+    </w:lvl>
+  </w:abstractNum>
+  <w:abstractNum w:abstractNumId="9" w15:restartNumberingAfterBreak="0">
+    <w:nsid w:val="FFFFFF83"/>
+    <w:multiLevelType w:val="singleLevel"/>
+    <w:tmpl w:val="D858667A"/>
+    <w:lvl w:ilvl="0">
+      <w:start w:val="1"/>
+      <w:numFmt w:val="bullet"/>
+      <w:lvlText w:val=""/>
+      <w:lvlJc w:val="left"/>
+      <w:pPr>
+        <w:tabs>
+          <w:tab w:val="num" w:pos="720"/>
+        </w:tabs>
+        <w:ind w:left="720" w:hanging="360"/>
+      </w:pPr>
+      <w:rPr>
+        <w:rFonts w:ascii="Symbol" w:hAnsi="Symbol" w:hint="default"/>
+      </w:rPr>
+    </w:lvl>
+  </w:abstractNum>
+  <w:abstractNum w:abstractNumId="10" w15:restartNumberingAfterBreak="0">
+    <w:nsid w:val="FFFFFF88"/>
+    <w:multiLevelType w:val="singleLevel"/>
+    <w:tmpl w:val="F8C09726"/>
+    <w:lvl w:ilvl="0">
+      <w:start w:val="1"/>
+      <w:numFmt w:val="decimal"/>
+      <w:lvlText w:val="%1."/>
+      <w:lvlJc w:val="left"/>
+      <w:pPr>
+        <w:tabs>
+          <w:tab w:val="num" w:pos="360"/>
+        </w:tabs>
+        <w:ind w:left="360" w:hanging="360"/>
+      </w:pPr>
+    </w:lvl>
+  </w:abstractNum>
+  <w:abstractNum w:abstractNumId="11" w15:restartNumberingAfterBreak="0">
+    <w:nsid w:val="FFFFFF89"/>
+    <w:multiLevelType w:val="singleLevel"/>
+    <w:tmpl w:val="6B8C6D5C"/>
+    <w:lvl w:ilvl="0">
+      <w:start w:val="1"/>
+      <w:numFmt w:val="bullet"/>
+      <w:lvlText w:val=""/>
+      <w:lvlJc w:val="left"/>
+      <w:pPr>
+        <w:tabs>
+          <w:tab w:val="num" w:pos="360"/>
+        </w:tabs>
+        <w:ind w:left="360" w:hanging="360"/>
+      </w:pPr>
+      <w:rPr>
+        <w:rFonts w:ascii="Symbol" w:hAnsi="Symbol" w:hint="default"/>
+      </w:rPr>
+    </w:lvl>
+  </w:abstractNum>
+  <w:abstractNum w:abstractNumId="12" w15:restartNumberingAfterBreak="0">
     <w:nsid w:val="3C567BC4"/>
     <w:multiLevelType w:val="hybridMultilevel"/>
     <w:tmpl w:val="CAA6DC7A"/>
@@ -7533,7 +7719,7 @@
       </w:rPr>
     </w:lvl>
   </w:abstractNum>
-  <w:abstractNum w:abstractNumId="3" w15:restartNumberingAfterBreak="0">
+  <w:abstractNum w:abstractNumId="13" w15:restartNumberingAfterBreak="0">
     <w:nsid w:val="591FA582"/>
     <w:multiLevelType w:val="multilevel"/>
     <w:tmpl w:val="57281B16"/>
@@ -7625,7 +7811,7 @@
       <w:lvlJc w:val="left"/>
     </w:lvl>
   </w:abstractNum>
-  <w:abstractNum w:abstractNumId="4" w15:restartNumberingAfterBreak="0">
+  <w:abstractNum w:abstractNumId="14" w15:restartNumberingAfterBreak="0">
     <w:nsid w:val="594669FA"/>
     <w:multiLevelType w:val="multilevel"/>
     <w:tmpl w:val="9D88E928"/>
@@ -7717,7 +7903,7 @@
       <w:lvlJc w:val="left"/>
     </w:lvl>
   </w:abstractNum>
-  <w:abstractNum w:abstractNumId="5" w15:restartNumberingAfterBreak="0">
+  <w:abstractNum w:abstractNumId="15" w15:restartNumberingAfterBreak="0">
     <w:nsid w:val="600605C3"/>
     <w:multiLevelType w:val="hybridMultilevel"/>
     <w:tmpl w:val="5B18FCA4"/>
@@ -7837,16 +8023,46 @@
     <w:abstractNumId w:val="0"/>
   </w:num>
   <w:num w:numId="3">
+    <w:abstractNumId w:val="14"/>
+  </w:num>
+  <w:num w:numId="4">
+    <w:abstractNumId w:val="13"/>
+  </w:num>
+  <w:num w:numId="5">
+    <w:abstractNumId w:val="12"/>
+  </w:num>
+  <w:num w:numId="6">
+    <w:abstractNumId w:val="15"/>
+  </w:num>
+  <w:num w:numId="7">
+    <w:abstractNumId w:val="11"/>
+  </w:num>
+  <w:num w:numId="8">
+    <w:abstractNumId w:val="9"/>
+  </w:num>
+  <w:num w:numId="9">
+    <w:abstractNumId w:val="8"/>
+  </w:num>
+  <w:num w:numId="10">
+    <w:abstractNumId w:val="7"/>
+  </w:num>
+  <w:num w:numId="11">
+    <w:abstractNumId w:val="6"/>
+  </w:num>
+  <w:num w:numId="12">
+    <w:abstractNumId w:val="10"/>
+  </w:num>
+  <w:num w:numId="13">
+    <w:abstractNumId w:val="5"/>
+  </w:num>
+  <w:num w:numId="14">
     <w:abstractNumId w:val="4"/>
   </w:num>
-  <w:num w:numId="4">
+  <w:num w:numId="15">
     <w:abstractNumId w:val="3"/>
   </w:num>
-  <w:num w:numId="5">
+  <w:num w:numId="16">
     <w:abstractNumId w:val="2"/>
-  </w:num>
-  <w:num w:numId="6">
-    <w:abstractNumId w:val="5"/>
   </w:num>
 </w:numbering>
 </file>
@@ -9049,6 +9265,18 @@
       <w:sz w:val="22"/>
     </w:rPr>
   </w:style>
+  <w:style w:type="character" w:styleId="UnresolvedMention">
+    <w:name w:val="Unresolved Mention"/>
+    <w:basedOn w:val="DefaultParagraphFont"/>
+    <w:uiPriority w:val="99"/>
+    <w:semiHidden/>
+    <w:unhideWhenUsed/>
+    <w:rsid w:val="00C361F0"/>
+    <w:rPr>
+      <w:color w:val="605E5C"/>
+      <w:shd w:val="clear" w:color="auto" w:fill="E1DFDD"/>
+    </w:rPr>
+  </w:style>
 </w:styles>
 </file>
 

</xml_diff>

<commit_message>
radical change: altered workflow to use main rmd with parameterized child docs
</commit_message>
<xml_diff>
--- a/code/styles_reference.docx
+++ b/code/styles_reference.docx
@@ -879,7 +879,6 @@
     <w:p>
       <w:pPr>
         <w:pStyle w:val="Heading4"/>
-        <w:ind w:left="720" w:hanging="720"/>
       </w:pPr>
       <w:bookmarkStart w:id="6" w:name="Xdde3449f7f9e9ae89ad59a6177994202f238db2"/>
       <w:r>
@@ -904,12 +903,13 @@
         <w:t>Limanda aspera</w:t>
       </w:r>
       <w:r>
-        <w:t>) by sex (unsexed, males, and females) in centimeters (cm) observed during the 2018 and 2016 EBS shelf bottom trawl surveys. Length distributions scale</w:t>
+        <w:t xml:space="preserve">) by sex (unsexed, males, and females) in centimeters (cm) observed during the 2018 and 2016 EBS shelf bottom trawl surveys. Length distributions </w:t>
       </w:r>
-      <w:bookmarkStart w:id="7" w:name="_GoBack"/>
-      <w:bookmarkEnd w:id="7"/>
       <w:r>
-        <w:t>d up to the total estimated population size.</w:t>
+        <w:t>scaled</w:t>
+      </w:r>
+      <w:r>
+        <w:t xml:space="preserve"> up to the total estimated population size.</w:t>
       </w:r>
     </w:p>
     <w:p>
@@ -932,7 +932,7 @@
           <w:docGrid w:linePitch="299"/>
         </w:sectPr>
       </w:pPr>
-      <w:bookmarkStart w:id="8" w:name="X0b70a29f6d4a5986390b47eeb2e90b555a9235c"/>
+      <w:bookmarkStart w:id="7" w:name="X0b70a29f6d4a5986390b47eeb2e90b555a9235c"/>
       <w:bookmarkEnd w:id="6"/>
     </w:p>
     <w:tbl>
@@ -6857,12 +6857,14 @@
       </w:pPr>
     </w:p>
     <w:bookmarkEnd w:id="4"/>
-    <w:bookmarkEnd w:id="8"/>
+    <w:bookmarkEnd w:id="7"/>
     <w:p/>
     <w:p>
       <w:pPr>
         <w:pStyle w:val="BodyText"/>
       </w:pPr>
+      <w:bookmarkStart w:id="8" w:name="_GoBack"/>
+      <w:bookmarkEnd w:id="8"/>
     </w:p>
     <w:sectPr>
       <w:footerReference w:type="default" r:id="rId24"/>
@@ -8496,11 +8498,12 @@
     <w:uiPriority w:val="9"/>
     <w:unhideWhenUsed/>
     <w:qFormat/>
-    <w:rsid w:val="00AF5AC0"/>
+    <w:rsid w:val="002813BF"/>
     <w:pPr>
       <w:keepNext/>
       <w:keepLines/>
       <w:spacing w:before="200" w:after="0"/>
+      <w:ind w:left="720" w:hanging="720"/>
       <w:outlineLvl w:val="3"/>
     </w:pPr>
     <w:rPr>

</xml_diff>

<commit_message>
RADICAL CHANGES - moving to the figure and table ref system from officer. partially complete
</commit_message>
<xml_diff>
--- a/code/styles_reference.docx
+++ b/code/styles_reference.docx
@@ -670,6 +670,186 @@
         <w:rPr>
           <w:noProof/>
         </w:rPr>
+        <mc:AlternateContent>
+          <mc:Choice Requires="wps">
+            <w:drawing>
+              <wp:anchor distT="0" distB="0" distL="114300" distR="114300" simplePos="0" relativeHeight="251660288" behindDoc="0" locked="0" layoutInCell="1" allowOverlap="1" wp14:anchorId="06E4E5D4" wp14:editId="13E7E942">
+                <wp:simplePos x="0" y="0"/>
+                <wp:positionH relativeFrom="column">
+                  <wp:posOffset>228600</wp:posOffset>
+                </wp:positionH>
+                <wp:positionV relativeFrom="paragraph">
+                  <wp:posOffset>5552440</wp:posOffset>
+                </wp:positionV>
+                <wp:extent cx="5495290" cy="635"/>
+                <wp:effectExtent l="0" t="0" r="0" b="0"/>
+                <wp:wrapTopAndBottom/>
+                <wp:docPr id="3" name="Text Box 3"/>
+                <wp:cNvGraphicFramePr/>
+                <a:graphic xmlns:a="http://schemas.openxmlformats.org/drawingml/2006/main">
+                  <a:graphicData uri="http://schemas.microsoft.com/office/word/2010/wordprocessingShape">
+                    <wps:wsp>
+                      <wps:cNvSpPr txBox="1"/>
+                      <wps:spPr>
+                        <a:xfrm>
+                          <a:off x="0" y="0"/>
+                          <a:ext cx="5495290" cy="635"/>
+                        </a:xfrm>
+                        <a:prstGeom prst="rect">
+                          <a:avLst/>
+                        </a:prstGeom>
+                        <a:solidFill>
+                          <a:prstClr val="white"/>
+                        </a:solidFill>
+                        <a:ln>
+                          <a:noFill/>
+                        </a:ln>
+                      </wps:spPr>
+                      <wps:txbx>
+                        <w:txbxContent>
+                          <w:p>
+                            <w:pPr>
+                              <w:pStyle w:val="Caption"/>
+                              <w:jc w:val="both"/>
+                            </w:pPr>
+                            <w:r>
+                              <w:t xml:space="preserve">Figure </w:t>
+                            </w:r>
+                            <w:fldSimple w:instr=" SEQ Figure \* ARABIC ">
+                              <w:r>
+                                <w:t>1</w:t>
+                              </w:r>
+                            </w:fldSimple>
+                            <w:r>
+                              <w:t xml:space="preserve"> </w:t>
+                            </w:r>
+                            <w:proofErr w:type="spellStart"/>
+                            <w:r>
+                              <w:t>blahgggggggggggggggggggg</w:t>
+                            </w:r>
+                            <w:proofErr w:type="spellEnd"/>
+                            <w:r>
+                              <w:t xml:space="preserve"> gg </w:t>
+                            </w:r>
+                            <w:proofErr w:type="spellStart"/>
+                            <w:r>
+                              <w:t>ggggggggggggggggggggggggggg</w:t>
+                            </w:r>
+                            <w:proofErr w:type="spellEnd"/>
+                            <w:r>
+                              <w:t xml:space="preserve"> </w:t>
+                            </w:r>
+                            <w:proofErr w:type="spellStart"/>
+                            <w:r>
+                              <w:t>gggggggggggggggggg</w:t>
+                            </w:r>
+                            <w:proofErr w:type="spellEnd"/>
+                            <w:r>
+                              <w:t xml:space="preserve"> </w:t>
+                            </w:r>
+                            <w:proofErr w:type="spellStart"/>
+                            <w:r>
+                              <w:t>gggggggggggggg</w:t>
+                            </w:r>
+                            <w:proofErr w:type="spellEnd"/>
+                            <w:r>
+                              <w:t xml:space="preserve"> </w:t>
+                            </w:r>
+                            <w:proofErr w:type="spellStart"/>
+                            <w:r>
+                              <w:t>gggggggggg</w:t>
+                            </w:r>
+                            <w:proofErr w:type="spellEnd"/>
+                          </w:p>
+                        </w:txbxContent>
+                      </wps:txbx>
+                      <wps:bodyPr rot="0" spcFirstLastPara="0" vertOverflow="overflow" horzOverflow="overflow" vert="horz" wrap="square" lIns="0" tIns="0" rIns="0" bIns="0" numCol="1" spcCol="0" rtlCol="0" fromWordArt="0" anchor="t" anchorCtr="0" forceAA="0" compatLnSpc="1">
+                        <a:prstTxWarp prst="textNoShape">
+                          <a:avLst/>
+                        </a:prstTxWarp>
+                        <a:spAutoFit/>
+                      </wps:bodyPr>
+                    </wps:wsp>
+                  </a:graphicData>
+                </a:graphic>
+              </wp:anchor>
+            </w:drawing>
+          </mc:Choice>
+          <mc:Fallback>
+            <w:pict>
+              <v:shapetype w14:anchorId="06E4E5D4" id="_x0000_t202" coordsize="21600,21600" o:spt="202" path="m,l,21600r21600,l21600,xe">
+                <v:stroke joinstyle="miter"/>
+                <v:path gradientshapeok="t" o:connecttype="rect"/>
+              </v:shapetype>
+              <v:shape id="Text Box 3" o:spid="_x0000_s1026" type="#_x0000_t202" style="position:absolute;margin-left:18pt;margin-top:437.2pt;width:432.7pt;height:.05pt;z-index:251660288;visibility:visible;mso-wrap-style:square;mso-wrap-distance-left:9pt;mso-wrap-distance-top:0;mso-wrap-distance-right:9pt;mso-wrap-distance-bottom:0;mso-position-horizontal:absolute;mso-position-horizontal-relative:text;mso-position-vertical:absolute;mso-position-vertical-relative:text;v-text-anchor:top" o:gfxdata="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" stroked="f">
+                <v:textbox style="mso-fit-shape-to-text:t" inset="0,0,0,0">
+                  <w:txbxContent>
+                    <w:p>
+                      <w:pPr>
+                        <w:pStyle w:val="Caption"/>
+                        <w:jc w:val="both"/>
+                      </w:pPr>
+                      <w:r>
+                        <w:t xml:space="preserve">Figure </w:t>
+                      </w:r>
+                      <w:fldSimple w:instr=" SEQ Figure \* ARABIC ">
+                        <w:r>
+                          <w:t>1</w:t>
+                        </w:r>
+                      </w:fldSimple>
+                      <w:r>
+                        <w:t xml:space="preserve"> </w:t>
+                      </w:r>
+                      <w:proofErr w:type="spellStart"/>
+                      <w:r>
+                        <w:t>blahgggggggggggggggggggg</w:t>
+                      </w:r>
+                      <w:proofErr w:type="spellEnd"/>
+                      <w:r>
+                        <w:t xml:space="preserve"> gg </w:t>
+                      </w:r>
+                      <w:proofErr w:type="spellStart"/>
+                      <w:r>
+                        <w:t>ggggggggggggggggggggggggggg</w:t>
+                      </w:r>
+                      <w:proofErr w:type="spellEnd"/>
+                      <w:r>
+                        <w:t xml:space="preserve"> </w:t>
+                      </w:r>
+                      <w:proofErr w:type="spellStart"/>
+                      <w:r>
+                        <w:t>gggggggggggggggggg</w:t>
+                      </w:r>
+                      <w:proofErr w:type="spellEnd"/>
+                      <w:r>
+                        <w:t xml:space="preserve"> </w:t>
+                      </w:r>
+                      <w:proofErr w:type="spellStart"/>
+                      <w:r>
+                        <w:t>gggggggggggggg</w:t>
+                      </w:r>
+                      <w:proofErr w:type="spellEnd"/>
+                      <w:r>
+                        <w:t xml:space="preserve"> </w:t>
+                      </w:r>
+                      <w:proofErr w:type="spellStart"/>
+                      <w:r>
+                        <w:t>gggggggggg</w:t>
+                      </w:r>
+                      <w:proofErr w:type="spellEnd"/>
+                    </w:p>
+                  </w:txbxContent>
+                </v:textbox>
+                <w10:wrap type="topAndBottom"/>
+              </v:shape>
+            </w:pict>
+          </mc:Fallback>
+        </mc:AlternateContent>
+      </w:r>
+      <w:r>
+        <w:rPr>
+          <w:noProof/>
+        </w:rPr>
         <w:drawing>
           <wp:anchor distT="0" distB="0" distL="114300" distR="114300" simplePos="0" relativeHeight="251658240" behindDoc="0" locked="0" layoutInCell="1" allowOverlap="1" wp14:anchorId="46D49812" wp14:editId="3FB635FA">
             <wp:simplePos x="0" y="0"/>
@@ -740,14 +920,27 @@
       <w:r>
         <w:t xml:space="preserve">Figure </w:t>
       </w:r>
-      <w:fldSimple w:instr=" SEQ Figure \* ARABIC ">
-        <w:r>
-          <w:rPr>
-            <w:noProof/>
-          </w:rPr>
-          <w:t>1</w:t>
-        </w:r>
-      </w:fldSimple>
+      <w:r>
+        <w:fldChar w:fldCharType="begin"/>
+      </w:r>
+      <w:r>
+        <w:instrText xml:space="preserve"> SEQ Figure \* ARABIC </w:instrText>
+      </w:r>
+      <w:r>
+        <w:fldChar w:fldCharType="separate"/>
+      </w:r>
+      <w:r>
+        <w:rPr>
+          <w:noProof/>
+        </w:rPr>
+        <w:t>2</w:t>
+      </w:r>
+      <w:r>
+        <w:rPr>
+          <w:noProof/>
+        </w:rPr>
+        <w:fldChar w:fldCharType="end"/>
+      </w:r>
       <w:r>
         <w:t>. blah</w:t>
       </w:r>
@@ -6840,6 +7033,3343 @@
         <w:pStyle w:val="BodyText"/>
       </w:pPr>
     </w:p>
+    <w:p/>
+    <w:p>
+      <w:pPr>
+        <w:pStyle w:val="TableCaption"/>
+      </w:pPr>
+      <w:r>
+        <w:t xml:space="preserve">Table  </w:t>
+      </w:r>
+      <w:bookmarkStart w:id="8" w:name="tab_ex"/>
+      <w:r>
+        <w:fldChar w:fldCharType="begin"/>
+      </w:r>
+      <w:r>
+        <w:instrText>SEQ tab \* Arabic</w:instrText>
+      </w:r>
+      <w:r>
+        <w:fldChar w:fldCharType="separate"/>
+      </w:r>
+      <w:r>
+        <w:t>1</w:t>
+      </w:r>
+      <w:r>
+        <w:fldChar w:fldCharType="end"/>
+      </w:r>
+      <w:bookmarkEnd w:id="8"/>
+      <w:r>
+        <w:t>:  It shows up.</w:t>
+      </w:r>
+    </w:p>
+    <w:tbl>
+      <w:tblPr>
+        <w:tblW w:w="0" w:type="auto"/>
+        <w:jc w:val="center"/>
+        <w:tblLayout w:type="fixed"/>
+        <w:tblLook w:val="0420" w:firstRow="1" w:lastRow="0" w:firstColumn="0" w:lastColumn="0" w:noHBand="0" w:noVBand="1"/>
+      </w:tblPr>
+      <w:tblGrid>
+        <w:gridCol w:w="1080"/>
+        <w:gridCol w:w="1080"/>
+        <w:gridCol w:w="1080"/>
+        <w:gridCol w:w="1080"/>
+        <w:gridCol w:w="1080"/>
+        <w:gridCol w:w="1080"/>
+        <w:gridCol w:w="1080"/>
+        <w:gridCol w:w="1080"/>
+        <w:gridCol w:w="1080"/>
+        <w:gridCol w:w="1080"/>
+        <w:gridCol w:w="1080"/>
+      </w:tblGrid>
+      <w:tr>
+        <w:trPr>
+          <w:cantSplit/>
+          <w:tblHeader/>
+          <w:jc w:val="center"/>
+        </w:trPr>
+        <w:tc>
+          <w:tcPr>
+            <w:tcW w:w="1080" w:type="dxa"/>
+            <w:tcBorders>
+              <w:top w:val="single" w:sz="16" w:space="0" w:color="666666"/>
+              <w:left w:val="none" w:sz="0" w:space="0" w:color="000000"/>
+              <w:bottom w:val="single" w:sz="16" w:space="0" w:color="666666"/>
+              <w:right w:val="none" w:sz="0" w:space="0" w:color="000000"/>
+            </w:tcBorders>
+            <w:shd w:val="clear" w:color="auto" w:fill="FFFFFF"/>
+            <w:tcMar>
+              <w:top w:w="0" w:type="dxa"/>
+              <w:left w:w="0" w:type="dxa"/>
+              <w:bottom w:w="0" w:type="dxa"/>
+              <w:right w:w="0" w:type="dxa"/>
+            </w:tcMar>
+            <w:vAlign w:val="center"/>
+          </w:tcPr>
+          <w:p>
+            <w:pPr>
+              <w:keepNext/>
+              <w:pBdr>
+                <w:top w:val="none" w:sz="0" w:space="0" w:color="000000"/>
+                <w:left w:val="none" w:sz="0" w:space="0" w:color="000000"/>
+                <w:bottom w:val="none" w:sz="0" w:space="0" w:color="000000"/>
+                <w:right w:val="none" w:sz="0" w:space="0" w:color="000000"/>
+              </w:pBdr>
+              <w:spacing w:before="100" w:after="100"/>
+              <w:ind w:left="100" w:right="100"/>
+              <w:jc w:val="right"/>
+            </w:pPr>
+            <w:r>
+              <w:rPr>
+                <w:rFonts w:ascii="Arial" w:eastAsia="Arial" w:hAnsi="Arial" w:cs="Arial"/>
+                <w:color w:val="000000"/>
+                <w:sz w:val="22"/>
+                <w:szCs w:val="22"/>
+              </w:rPr>
+              <w:t>mpg</w:t>
+            </w:r>
+          </w:p>
+        </w:tc>
+        <w:tc>
+          <w:tcPr>
+            <w:tcW w:w="1080" w:type="dxa"/>
+            <w:tcBorders>
+              <w:top w:val="single" w:sz="16" w:space="0" w:color="666666"/>
+              <w:left w:val="none" w:sz="0" w:space="0" w:color="000000"/>
+              <w:bottom w:val="single" w:sz="16" w:space="0" w:color="666666"/>
+              <w:right w:val="none" w:sz="0" w:space="0" w:color="000000"/>
+            </w:tcBorders>
+            <w:shd w:val="clear" w:color="auto" w:fill="FFFFFF"/>
+            <w:tcMar>
+              <w:top w:w="0" w:type="dxa"/>
+              <w:left w:w="0" w:type="dxa"/>
+              <w:bottom w:w="0" w:type="dxa"/>
+              <w:right w:w="0" w:type="dxa"/>
+            </w:tcMar>
+            <w:vAlign w:val="center"/>
+          </w:tcPr>
+          <w:p>
+            <w:pPr>
+              <w:keepNext/>
+              <w:pBdr>
+                <w:top w:val="none" w:sz="0" w:space="0" w:color="000000"/>
+                <w:left w:val="none" w:sz="0" w:space="0" w:color="000000"/>
+                <w:bottom w:val="none" w:sz="0" w:space="0" w:color="000000"/>
+                <w:right w:val="none" w:sz="0" w:space="0" w:color="000000"/>
+              </w:pBdr>
+              <w:spacing w:before="100" w:after="100"/>
+              <w:ind w:left="100" w:right="100"/>
+              <w:jc w:val="right"/>
+            </w:pPr>
+            <w:bookmarkStart w:id="9" w:name="_GoBack"/>
+            <w:bookmarkEnd w:id="9"/>
+            <w:proofErr w:type="spellStart"/>
+            <w:r>
+              <w:rPr>
+                <w:rFonts w:ascii="Arial" w:eastAsia="Arial" w:hAnsi="Arial" w:cs="Arial"/>
+                <w:color w:val="000000"/>
+                <w:sz w:val="22"/>
+                <w:szCs w:val="22"/>
+              </w:rPr>
+              <w:t>cyl</w:t>
+            </w:r>
+            <w:proofErr w:type="spellEnd"/>
+          </w:p>
+        </w:tc>
+        <w:tc>
+          <w:tcPr>
+            <w:tcW w:w="1080" w:type="dxa"/>
+            <w:tcBorders>
+              <w:top w:val="single" w:sz="16" w:space="0" w:color="666666"/>
+              <w:left w:val="none" w:sz="0" w:space="0" w:color="000000"/>
+              <w:bottom w:val="single" w:sz="16" w:space="0" w:color="666666"/>
+              <w:right w:val="none" w:sz="0" w:space="0" w:color="000000"/>
+            </w:tcBorders>
+            <w:shd w:val="clear" w:color="auto" w:fill="FFFFFF"/>
+            <w:tcMar>
+              <w:top w:w="0" w:type="dxa"/>
+              <w:left w:w="0" w:type="dxa"/>
+              <w:bottom w:w="0" w:type="dxa"/>
+              <w:right w:w="0" w:type="dxa"/>
+            </w:tcMar>
+            <w:vAlign w:val="center"/>
+          </w:tcPr>
+          <w:p>
+            <w:pPr>
+              <w:keepNext/>
+              <w:pBdr>
+                <w:top w:val="none" w:sz="0" w:space="0" w:color="000000"/>
+                <w:left w:val="none" w:sz="0" w:space="0" w:color="000000"/>
+                <w:bottom w:val="none" w:sz="0" w:space="0" w:color="000000"/>
+                <w:right w:val="none" w:sz="0" w:space="0" w:color="000000"/>
+              </w:pBdr>
+              <w:spacing w:before="100" w:after="100"/>
+              <w:ind w:left="100" w:right="100"/>
+              <w:jc w:val="right"/>
+            </w:pPr>
+            <w:proofErr w:type="spellStart"/>
+            <w:r>
+              <w:rPr>
+                <w:rFonts w:ascii="Arial" w:eastAsia="Arial" w:hAnsi="Arial" w:cs="Arial"/>
+                <w:color w:val="000000"/>
+                <w:sz w:val="22"/>
+                <w:szCs w:val="22"/>
+              </w:rPr>
+              <w:t>disp</w:t>
+            </w:r>
+            <w:proofErr w:type="spellEnd"/>
+          </w:p>
+        </w:tc>
+        <w:tc>
+          <w:tcPr>
+            <w:tcW w:w="1080" w:type="dxa"/>
+            <w:tcBorders>
+              <w:top w:val="single" w:sz="16" w:space="0" w:color="666666"/>
+              <w:left w:val="none" w:sz="0" w:space="0" w:color="000000"/>
+              <w:bottom w:val="single" w:sz="16" w:space="0" w:color="666666"/>
+              <w:right w:val="none" w:sz="0" w:space="0" w:color="000000"/>
+            </w:tcBorders>
+            <w:shd w:val="clear" w:color="auto" w:fill="FFFFFF"/>
+            <w:tcMar>
+              <w:top w:w="0" w:type="dxa"/>
+              <w:left w:w="0" w:type="dxa"/>
+              <w:bottom w:w="0" w:type="dxa"/>
+              <w:right w:w="0" w:type="dxa"/>
+            </w:tcMar>
+            <w:vAlign w:val="center"/>
+          </w:tcPr>
+          <w:p>
+            <w:pPr>
+              <w:keepNext/>
+              <w:pBdr>
+                <w:top w:val="none" w:sz="0" w:space="0" w:color="000000"/>
+                <w:left w:val="none" w:sz="0" w:space="0" w:color="000000"/>
+                <w:bottom w:val="none" w:sz="0" w:space="0" w:color="000000"/>
+                <w:right w:val="none" w:sz="0" w:space="0" w:color="000000"/>
+              </w:pBdr>
+              <w:spacing w:before="100" w:after="100"/>
+              <w:ind w:left="100" w:right="100"/>
+              <w:jc w:val="right"/>
+            </w:pPr>
+            <w:r>
+              <w:rPr>
+                <w:rFonts w:ascii="Arial" w:eastAsia="Arial" w:hAnsi="Arial" w:cs="Arial"/>
+                <w:color w:val="000000"/>
+                <w:sz w:val="22"/>
+                <w:szCs w:val="22"/>
+              </w:rPr>
+              <w:t>hp</w:t>
+            </w:r>
+          </w:p>
+        </w:tc>
+        <w:tc>
+          <w:tcPr>
+            <w:tcW w:w="1080" w:type="dxa"/>
+            <w:tcBorders>
+              <w:top w:val="single" w:sz="16" w:space="0" w:color="666666"/>
+              <w:left w:val="none" w:sz="0" w:space="0" w:color="000000"/>
+              <w:bottom w:val="single" w:sz="16" w:space="0" w:color="666666"/>
+              <w:right w:val="none" w:sz="0" w:space="0" w:color="000000"/>
+            </w:tcBorders>
+            <w:shd w:val="clear" w:color="auto" w:fill="FFFFFF"/>
+            <w:tcMar>
+              <w:top w:w="0" w:type="dxa"/>
+              <w:left w:w="0" w:type="dxa"/>
+              <w:bottom w:w="0" w:type="dxa"/>
+              <w:right w:w="0" w:type="dxa"/>
+            </w:tcMar>
+            <w:vAlign w:val="center"/>
+          </w:tcPr>
+          <w:p>
+            <w:pPr>
+              <w:keepNext/>
+              <w:pBdr>
+                <w:top w:val="none" w:sz="0" w:space="0" w:color="000000"/>
+                <w:left w:val="none" w:sz="0" w:space="0" w:color="000000"/>
+                <w:bottom w:val="none" w:sz="0" w:space="0" w:color="000000"/>
+                <w:right w:val="none" w:sz="0" w:space="0" w:color="000000"/>
+              </w:pBdr>
+              <w:spacing w:before="100" w:after="100"/>
+              <w:ind w:left="100" w:right="100"/>
+              <w:jc w:val="right"/>
+            </w:pPr>
+            <w:r>
+              <w:rPr>
+                <w:rFonts w:ascii="Arial" w:eastAsia="Arial" w:hAnsi="Arial" w:cs="Arial"/>
+                <w:color w:val="000000"/>
+                <w:sz w:val="22"/>
+                <w:szCs w:val="22"/>
+              </w:rPr>
+              <w:t>drat</w:t>
+            </w:r>
+          </w:p>
+        </w:tc>
+        <w:tc>
+          <w:tcPr>
+            <w:tcW w:w="1080" w:type="dxa"/>
+            <w:tcBorders>
+              <w:top w:val="single" w:sz="16" w:space="0" w:color="666666"/>
+              <w:left w:val="none" w:sz="0" w:space="0" w:color="000000"/>
+              <w:bottom w:val="single" w:sz="16" w:space="0" w:color="666666"/>
+              <w:right w:val="none" w:sz="0" w:space="0" w:color="000000"/>
+            </w:tcBorders>
+            <w:shd w:val="clear" w:color="auto" w:fill="FFFFFF"/>
+            <w:tcMar>
+              <w:top w:w="0" w:type="dxa"/>
+              <w:left w:w="0" w:type="dxa"/>
+              <w:bottom w:w="0" w:type="dxa"/>
+              <w:right w:w="0" w:type="dxa"/>
+            </w:tcMar>
+            <w:vAlign w:val="center"/>
+          </w:tcPr>
+          <w:p>
+            <w:pPr>
+              <w:keepNext/>
+              <w:pBdr>
+                <w:top w:val="none" w:sz="0" w:space="0" w:color="000000"/>
+                <w:left w:val="none" w:sz="0" w:space="0" w:color="000000"/>
+                <w:bottom w:val="none" w:sz="0" w:space="0" w:color="000000"/>
+                <w:right w:val="none" w:sz="0" w:space="0" w:color="000000"/>
+              </w:pBdr>
+              <w:spacing w:before="100" w:after="100"/>
+              <w:ind w:left="100" w:right="100"/>
+              <w:jc w:val="right"/>
+            </w:pPr>
+            <w:proofErr w:type="spellStart"/>
+            <w:r>
+              <w:rPr>
+                <w:rFonts w:ascii="Arial" w:eastAsia="Arial" w:hAnsi="Arial" w:cs="Arial"/>
+                <w:color w:val="000000"/>
+                <w:sz w:val="22"/>
+                <w:szCs w:val="22"/>
+              </w:rPr>
+              <w:t>wt</w:t>
+            </w:r>
+            <w:proofErr w:type="spellEnd"/>
+          </w:p>
+        </w:tc>
+        <w:tc>
+          <w:tcPr>
+            <w:tcW w:w="1080" w:type="dxa"/>
+            <w:tcBorders>
+              <w:top w:val="single" w:sz="16" w:space="0" w:color="666666"/>
+              <w:left w:val="none" w:sz="0" w:space="0" w:color="000000"/>
+              <w:bottom w:val="single" w:sz="16" w:space="0" w:color="666666"/>
+              <w:right w:val="none" w:sz="0" w:space="0" w:color="000000"/>
+            </w:tcBorders>
+            <w:shd w:val="clear" w:color="auto" w:fill="FFFFFF"/>
+            <w:tcMar>
+              <w:top w:w="0" w:type="dxa"/>
+              <w:left w:w="0" w:type="dxa"/>
+              <w:bottom w:w="0" w:type="dxa"/>
+              <w:right w:w="0" w:type="dxa"/>
+            </w:tcMar>
+            <w:vAlign w:val="center"/>
+          </w:tcPr>
+          <w:p>
+            <w:pPr>
+              <w:keepNext/>
+              <w:pBdr>
+                <w:top w:val="none" w:sz="0" w:space="0" w:color="000000"/>
+                <w:left w:val="none" w:sz="0" w:space="0" w:color="000000"/>
+                <w:bottom w:val="none" w:sz="0" w:space="0" w:color="000000"/>
+                <w:right w:val="none" w:sz="0" w:space="0" w:color="000000"/>
+              </w:pBdr>
+              <w:spacing w:before="100" w:after="100"/>
+              <w:ind w:left="100" w:right="100"/>
+              <w:jc w:val="right"/>
+            </w:pPr>
+            <w:proofErr w:type="spellStart"/>
+            <w:r>
+              <w:rPr>
+                <w:rFonts w:ascii="Arial" w:eastAsia="Arial" w:hAnsi="Arial" w:cs="Arial"/>
+                <w:color w:val="000000"/>
+                <w:sz w:val="22"/>
+                <w:szCs w:val="22"/>
+              </w:rPr>
+              <w:t>qsec</w:t>
+            </w:r>
+            <w:proofErr w:type="spellEnd"/>
+          </w:p>
+        </w:tc>
+        <w:tc>
+          <w:tcPr>
+            <w:tcW w:w="1080" w:type="dxa"/>
+            <w:tcBorders>
+              <w:top w:val="single" w:sz="16" w:space="0" w:color="666666"/>
+              <w:left w:val="none" w:sz="0" w:space="0" w:color="000000"/>
+              <w:bottom w:val="single" w:sz="16" w:space="0" w:color="666666"/>
+              <w:right w:val="none" w:sz="0" w:space="0" w:color="000000"/>
+            </w:tcBorders>
+            <w:shd w:val="clear" w:color="auto" w:fill="FFFFFF"/>
+            <w:tcMar>
+              <w:top w:w="0" w:type="dxa"/>
+              <w:left w:w="0" w:type="dxa"/>
+              <w:bottom w:w="0" w:type="dxa"/>
+              <w:right w:w="0" w:type="dxa"/>
+            </w:tcMar>
+            <w:vAlign w:val="center"/>
+          </w:tcPr>
+          <w:p>
+            <w:pPr>
+              <w:keepNext/>
+              <w:pBdr>
+                <w:top w:val="none" w:sz="0" w:space="0" w:color="000000"/>
+                <w:left w:val="none" w:sz="0" w:space="0" w:color="000000"/>
+                <w:bottom w:val="none" w:sz="0" w:space="0" w:color="000000"/>
+                <w:right w:val="none" w:sz="0" w:space="0" w:color="000000"/>
+              </w:pBdr>
+              <w:spacing w:before="100" w:after="100"/>
+              <w:ind w:left="100" w:right="100"/>
+              <w:jc w:val="right"/>
+            </w:pPr>
+            <w:r>
+              <w:rPr>
+                <w:rFonts w:ascii="Arial" w:eastAsia="Arial" w:hAnsi="Arial" w:cs="Arial"/>
+                <w:color w:val="000000"/>
+                <w:sz w:val="22"/>
+                <w:szCs w:val="22"/>
+              </w:rPr>
+              <w:t>vs</w:t>
+            </w:r>
+          </w:p>
+        </w:tc>
+        <w:tc>
+          <w:tcPr>
+            <w:tcW w:w="1080" w:type="dxa"/>
+            <w:tcBorders>
+              <w:top w:val="single" w:sz="16" w:space="0" w:color="666666"/>
+              <w:left w:val="none" w:sz="0" w:space="0" w:color="000000"/>
+              <w:bottom w:val="single" w:sz="16" w:space="0" w:color="666666"/>
+              <w:right w:val="none" w:sz="0" w:space="0" w:color="000000"/>
+            </w:tcBorders>
+            <w:shd w:val="clear" w:color="auto" w:fill="FFFFFF"/>
+            <w:tcMar>
+              <w:top w:w="0" w:type="dxa"/>
+              <w:left w:w="0" w:type="dxa"/>
+              <w:bottom w:w="0" w:type="dxa"/>
+              <w:right w:w="0" w:type="dxa"/>
+            </w:tcMar>
+            <w:vAlign w:val="center"/>
+          </w:tcPr>
+          <w:p>
+            <w:pPr>
+              <w:keepNext/>
+              <w:pBdr>
+                <w:top w:val="none" w:sz="0" w:space="0" w:color="000000"/>
+                <w:left w:val="none" w:sz="0" w:space="0" w:color="000000"/>
+                <w:bottom w:val="none" w:sz="0" w:space="0" w:color="000000"/>
+                <w:right w:val="none" w:sz="0" w:space="0" w:color="000000"/>
+              </w:pBdr>
+              <w:spacing w:before="100" w:after="100"/>
+              <w:ind w:left="100" w:right="100"/>
+              <w:jc w:val="right"/>
+            </w:pPr>
+            <w:r>
+              <w:rPr>
+                <w:rFonts w:ascii="Arial" w:eastAsia="Arial" w:hAnsi="Arial" w:cs="Arial"/>
+                <w:color w:val="000000"/>
+                <w:sz w:val="22"/>
+                <w:szCs w:val="22"/>
+              </w:rPr>
+              <w:t>am</w:t>
+            </w:r>
+          </w:p>
+        </w:tc>
+        <w:tc>
+          <w:tcPr>
+            <w:tcW w:w="1080" w:type="dxa"/>
+            <w:tcBorders>
+              <w:top w:val="single" w:sz="16" w:space="0" w:color="666666"/>
+              <w:left w:val="none" w:sz="0" w:space="0" w:color="000000"/>
+              <w:bottom w:val="single" w:sz="16" w:space="0" w:color="666666"/>
+              <w:right w:val="none" w:sz="0" w:space="0" w:color="000000"/>
+            </w:tcBorders>
+            <w:shd w:val="clear" w:color="auto" w:fill="FFFFFF"/>
+            <w:tcMar>
+              <w:top w:w="0" w:type="dxa"/>
+              <w:left w:w="0" w:type="dxa"/>
+              <w:bottom w:w="0" w:type="dxa"/>
+              <w:right w:w="0" w:type="dxa"/>
+            </w:tcMar>
+            <w:vAlign w:val="center"/>
+          </w:tcPr>
+          <w:p>
+            <w:pPr>
+              <w:keepNext/>
+              <w:pBdr>
+                <w:top w:val="none" w:sz="0" w:space="0" w:color="000000"/>
+                <w:left w:val="none" w:sz="0" w:space="0" w:color="000000"/>
+                <w:bottom w:val="none" w:sz="0" w:space="0" w:color="000000"/>
+                <w:right w:val="none" w:sz="0" w:space="0" w:color="000000"/>
+              </w:pBdr>
+              <w:spacing w:before="100" w:after="100"/>
+              <w:ind w:left="100" w:right="100"/>
+              <w:jc w:val="right"/>
+            </w:pPr>
+            <w:r>
+              <w:rPr>
+                <w:rFonts w:ascii="Arial" w:eastAsia="Arial" w:hAnsi="Arial" w:cs="Arial"/>
+                <w:color w:val="000000"/>
+                <w:sz w:val="22"/>
+                <w:szCs w:val="22"/>
+              </w:rPr>
+              <w:t>gear</w:t>
+            </w:r>
+          </w:p>
+        </w:tc>
+        <w:tc>
+          <w:tcPr>
+            <w:tcW w:w="1080" w:type="dxa"/>
+            <w:tcBorders>
+              <w:top w:val="single" w:sz="16" w:space="0" w:color="666666"/>
+              <w:left w:val="none" w:sz="0" w:space="0" w:color="000000"/>
+              <w:bottom w:val="single" w:sz="16" w:space="0" w:color="666666"/>
+              <w:right w:val="none" w:sz="0" w:space="0" w:color="000000"/>
+            </w:tcBorders>
+            <w:shd w:val="clear" w:color="auto" w:fill="FFFFFF"/>
+            <w:tcMar>
+              <w:top w:w="0" w:type="dxa"/>
+              <w:left w:w="0" w:type="dxa"/>
+              <w:bottom w:w="0" w:type="dxa"/>
+              <w:right w:w="0" w:type="dxa"/>
+            </w:tcMar>
+            <w:vAlign w:val="center"/>
+          </w:tcPr>
+          <w:p>
+            <w:pPr>
+              <w:keepNext/>
+              <w:pBdr>
+                <w:top w:val="none" w:sz="0" w:space="0" w:color="000000"/>
+                <w:left w:val="none" w:sz="0" w:space="0" w:color="000000"/>
+                <w:bottom w:val="none" w:sz="0" w:space="0" w:color="000000"/>
+                <w:right w:val="none" w:sz="0" w:space="0" w:color="000000"/>
+              </w:pBdr>
+              <w:spacing w:before="100" w:after="100"/>
+              <w:ind w:left="100" w:right="100"/>
+              <w:jc w:val="right"/>
+            </w:pPr>
+            <w:r>
+              <w:rPr>
+                <w:rFonts w:ascii="Arial" w:eastAsia="Arial" w:hAnsi="Arial" w:cs="Arial"/>
+                <w:color w:val="000000"/>
+                <w:sz w:val="22"/>
+                <w:szCs w:val="22"/>
+              </w:rPr>
+              <w:t>carb</w:t>
+            </w:r>
+          </w:p>
+        </w:tc>
+      </w:tr>
+      <w:tr>
+        <w:trPr>
+          <w:cantSplit/>
+          <w:jc w:val="center"/>
+        </w:trPr>
+        <w:tc>
+          <w:tcPr>
+            <w:tcW w:w="1080" w:type="dxa"/>
+            <w:tcBorders>
+              <w:top w:val="single" w:sz="16" w:space="0" w:color="666666"/>
+              <w:left w:val="none" w:sz="0" w:space="0" w:color="000000"/>
+              <w:bottom w:val="none" w:sz="0" w:space="0" w:color="000000"/>
+              <w:right w:val="none" w:sz="0" w:space="0" w:color="000000"/>
+            </w:tcBorders>
+            <w:shd w:val="clear" w:color="auto" w:fill="FFFFFF"/>
+            <w:tcMar>
+              <w:top w:w="0" w:type="dxa"/>
+              <w:left w:w="0" w:type="dxa"/>
+              <w:bottom w:w="0" w:type="dxa"/>
+              <w:right w:w="0" w:type="dxa"/>
+            </w:tcMar>
+            <w:vAlign w:val="center"/>
+          </w:tcPr>
+          <w:p>
+            <w:pPr>
+              <w:keepNext/>
+              <w:pBdr>
+                <w:top w:val="none" w:sz="0" w:space="0" w:color="000000"/>
+                <w:left w:val="none" w:sz="0" w:space="0" w:color="000000"/>
+                <w:bottom w:val="none" w:sz="0" w:space="0" w:color="000000"/>
+                <w:right w:val="none" w:sz="0" w:space="0" w:color="000000"/>
+              </w:pBdr>
+              <w:spacing w:before="100" w:after="100"/>
+              <w:ind w:left="100" w:right="100"/>
+              <w:jc w:val="right"/>
+            </w:pPr>
+            <w:r>
+              <w:rPr>
+                <w:rFonts w:ascii="Arial" w:eastAsia="Arial" w:hAnsi="Arial" w:cs="Arial"/>
+                <w:color w:val="000000"/>
+                <w:sz w:val="22"/>
+                <w:szCs w:val="22"/>
+              </w:rPr>
+              <w:t>21.0</w:t>
+            </w:r>
+          </w:p>
+        </w:tc>
+        <w:tc>
+          <w:tcPr>
+            <w:tcW w:w="1080" w:type="dxa"/>
+            <w:tcBorders>
+              <w:top w:val="single" w:sz="16" w:space="0" w:color="666666"/>
+              <w:left w:val="none" w:sz="0" w:space="0" w:color="000000"/>
+              <w:bottom w:val="none" w:sz="0" w:space="0" w:color="000000"/>
+              <w:right w:val="none" w:sz="0" w:space="0" w:color="000000"/>
+            </w:tcBorders>
+            <w:shd w:val="clear" w:color="auto" w:fill="FFFFFF"/>
+            <w:tcMar>
+              <w:top w:w="0" w:type="dxa"/>
+              <w:left w:w="0" w:type="dxa"/>
+              <w:bottom w:w="0" w:type="dxa"/>
+              <w:right w:w="0" w:type="dxa"/>
+            </w:tcMar>
+            <w:vAlign w:val="center"/>
+          </w:tcPr>
+          <w:p>
+            <w:pPr>
+              <w:keepNext/>
+              <w:pBdr>
+                <w:top w:val="none" w:sz="0" w:space="0" w:color="000000"/>
+                <w:left w:val="none" w:sz="0" w:space="0" w:color="000000"/>
+                <w:bottom w:val="none" w:sz="0" w:space="0" w:color="000000"/>
+                <w:right w:val="none" w:sz="0" w:space="0" w:color="000000"/>
+              </w:pBdr>
+              <w:spacing w:before="100" w:after="100"/>
+              <w:ind w:left="100" w:right="100"/>
+              <w:jc w:val="right"/>
+            </w:pPr>
+            <w:r>
+              <w:rPr>
+                <w:rFonts w:ascii="Arial" w:eastAsia="Arial" w:hAnsi="Arial" w:cs="Arial"/>
+                <w:color w:val="000000"/>
+                <w:sz w:val="22"/>
+                <w:szCs w:val="22"/>
+              </w:rPr>
+              <w:t>6</w:t>
+            </w:r>
+          </w:p>
+        </w:tc>
+        <w:tc>
+          <w:tcPr>
+            <w:tcW w:w="1080" w:type="dxa"/>
+            <w:tcBorders>
+              <w:top w:val="single" w:sz="16" w:space="0" w:color="666666"/>
+              <w:left w:val="none" w:sz="0" w:space="0" w:color="000000"/>
+              <w:bottom w:val="none" w:sz="0" w:space="0" w:color="000000"/>
+              <w:right w:val="none" w:sz="0" w:space="0" w:color="000000"/>
+            </w:tcBorders>
+            <w:shd w:val="clear" w:color="auto" w:fill="FFFFFF"/>
+            <w:tcMar>
+              <w:top w:w="0" w:type="dxa"/>
+              <w:left w:w="0" w:type="dxa"/>
+              <w:bottom w:w="0" w:type="dxa"/>
+              <w:right w:w="0" w:type="dxa"/>
+            </w:tcMar>
+            <w:vAlign w:val="center"/>
+          </w:tcPr>
+          <w:p>
+            <w:pPr>
+              <w:keepNext/>
+              <w:pBdr>
+                <w:top w:val="none" w:sz="0" w:space="0" w:color="000000"/>
+                <w:left w:val="none" w:sz="0" w:space="0" w:color="000000"/>
+                <w:bottom w:val="none" w:sz="0" w:space="0" w:color="000000"/>
+                <w:right w:val="none" w:sz="0" w:space="0" w:color="000000"/>
+              </w:pBdr>
+              <w:spacing w:before="100" w:after="100"/>
+              <w:ind w:left="100" w:right="100"/>
+              <w:jc w:val="right"/>
+            </w:pPr>
+            <w:r>
+              <w:rPr>
+                <w:rFonts w:ascii="Arial" w:eastAsia="Arial" w:hAnsi="Arial" w:cs="Arial"/>
+                <w:color w:val="000000"/>
+                <w:sz w:val="22"/>
+                <w:szCs w:val="22"/>
+              </w:rPr>
+              <w:t>160</w:t>
+            </w:r>
+          </w:p>
+        </w:tc>
+        <w:tc>
+          <w:tcPr>
+            <w:tcW w:w="1080" w:type="dxa"/>
+            <w:tcBorders>
+              <w:top w:val="single" w:sz="16" w:space="0" w:color="666666"/>
+              <w:left w:val="none" w:sz="0" w:space="0" w:color="000000"/>
+              <w:bottom w:val="none" w:sz="0" w:space="0" w:color="000000"/>
+              <w:right w:val="none" w:sz="0" w:space="0" w:color="000000"/>
+            </w:tcBorders>
+            <w:shd w:val="clear" w:color="auto" w:fill="FFFFFF"/>
+            <w:tcMar>
+              <w:top w:w="0" w:type="dxa"/>
+              <w:left w:w="0" w:type="dxa"/>
+              <w:bottom w:w="0" w:type="dxa"/>
+              <w:right w:w="0" w:type="dxa"/>
+            </w:tcMar>
+            <w:vAlign w:val="center"/>
+          </w:tcPr>
+          <w:p>
+            <w:pPr>
+              <w:keepNext/>
+              <w:pBdr>
+                <w:top w:val="none" w:sz="0" w:space="0" w:color="000000"/>
+                <w:left w:val="none" w:sz="0" w:space="0" w:color="000000"/>
+                <w:bottom w:val="none" w:sz="0" w:space="0" w:color="000000"/>
+                <w:right w:val="none" w:sz="0" w:space="0" w:color="000000"/>
+              </w:pBdr>
+              <w:spacing w:before="100" w:after="100"/>
+              <w:ind w:left="100" w:right="100"/>
+              <w:jc w:val="right"/>
+            </w:pPr>
+            <w:r>
+              <w:rPr>
+                <w:rFonts w:ascii="Arial" w:eastAsia="Arial" w:hAnsi="Arial" w:cs="Arial"/>
+                <w:color w:val="000000"/>
+                <w:sz w:val="22"/>
+                <w:szCs w:val="22"/>
+              </w:rPr>
+              <w:t>110</w:t>
+            </w:r>
+          </w:p>
+        </w:tc>
+        <w:tc>
+          <w:tcPr>
+            <w:tcW w:w="1080" w:type="dxa"/>
+            <w:tcBorders>
+              <w:top w:val="single" w:sz="16" w:space="0" w:color="666666"/>
+              <w:left w:val="none" w:sz="0" w:space="0" w:color="000000"/>
+              <w:bottom w:val="none" w:sz="0" w:space="0" w:color="000000"/>
+              <w:right w:val="none" w:sz="0" w:space="0" w:color="000000"/>
+            </w:tcBorders>
+            <w:shd w:val="clear" w:color="auto" w:fill="FFFFFF"/>
+            <w:tcMar>
+              <w:top w:w="0" w:type="dxa"/>
+              <w:left w:w="0" w:type="dxa"/>
+              <w:bottom w:w="0" w:type="dxa"/>
+              <w:right w:w="0" w:type="dxa"/>
+            </w:tcMar>
+            <w:vAlign w:val="center"/>
+          </w:tcPr>
+          <w:p>
+            <w:pPr>
+              <w:keepNext/>
+              <w:pBdr>
+                <w:top w:val="none" w:sz="0" w:space="0" w:color="000000"/>
+                <w:left w:val="none" w:sz="0" w:space="0" w:color="000000"/>
+                <w:bottom w:val="none" w:sz="0" w:space="0" w:color="000000"/>
+                <w:right w:val="none" w:sz="0" w:space="0" w:color="000000"/>
+              </w:pBdr>
+              <w:spacing w:before="100" w:after="100"/>
+              <w:ind w:left="100" w:right="100"/>
+              <w:jc w:val="right"/>
+            </w:pPr>
+            <w:r>
+              <w:rPr>
+                <w:rFonts w:ascii="Arial" w:eastAsia="Arial" w:hAnsi="Arial" w:cs="Arial"/>
+                <w:color w:val="000000"/>
+                <w:sz w:val="22"/>
+                <w:szCs w:val="22"/>
+              </w:rPr>
+              <w:t>3.90</w:t>
+            </w:r>
+          </w:p>
+        </w:tc>
+        <w:tc>
+          <w:tcPr>
+            <w:tcW w:w="1080" w:type="dxa"/>
+            <w:tcBorders>
+              <w:top w:val="single" w:sz="16" w:space="0" w:color="666666"/>
+              <w:left w:val="none" w:sz="0" w:space="0" w:color="000000"/>
+              <w:bottom w:val="none" w:sz="0" w:space="0" w:color="000000"/>
+              <w:right w:val="none" w:sz="0" w:space="0" w:color="000000"/>
+            </w:tcBorders>
+            <w:shd w:val="clear" w:color="auto" w:fill="FFFFFF"/>
+            <w:tcMar>
+              <w:top w:w="0" w:type="dxa"/>
+              <w:left w:w="0" w:type="dxa"/>
+              <w:bottom w:w="0" w:type="dxa"/>
+              <w:right w:w="0" w:type="dxa"/>
+            </w:tcMar>
+            <w:vAlign w:val="center"/>
+          </w:tcPr>
+          <w:p>
+            <w:pPr>
+              <w:keepNext/>
+              <w:pBdr>
+                <w:top w:val="none" w:sz="0" w:space="0" w:color="000000"/>
+                <w:left w:val="none" w:sz="0" w:space="0" w:color="000000"/>
+                <w:bottom w:val="none" w:sz="0" w:space="0" w:color="000000"/>
+                <w:right w:val="none" w:sz="0" w:space="0" w:color="000000"/>
+              </w:pBdr>
+              <w:spacing w:before="100" w:after="100"/>
+              <w:ind w:left="100" w:right="100"/>
+              <w:jc w:val="right"/>
+            </w:pPr>
+            <w:r>
+              <w:rPr>
+                <w:rFonts w:ascii="Arial" w:eastAsia="Arial" w:hAnsi="Arial" w:cs="Arial"/>
+                <w:color w:val="000000"/>
+                <w:sz w:val="22"/>
+                <w:szCs w:val="22"/>
+              </w:rPr>
+              <w:t>2.620</w:t>
+            </w:r>
+          </w:p>
+        </w:tc>
+        <w:tc>
+          <w:tcPr>
+            <w:tcW w:w="1080" w:type="dxa"/>
+            <w:tcBorders>
+              <w:top w:val="single" w:sz="16" w:space="0" w:color="666666"/>
+              <w:left w:val="none" w:sz="0" w:space="0" w:color="000000"/>
+              <w:bottom w:val="none" w:sz="0" w:space="0" w:color="000000"/>
+              <w:right w:val="none" w:sz="0" w:space="0" w:color="000000"/>
+            </w:tcBorders>
+            <w:shd w:val="clear" w:color="auto" w:fill="FFFFFF"/>
+            <w:tcMar>
+              <w:top w:w="0" w:type="dxa"/>
+              <w:left w:w="0" w:type="dxa"/>
+              <w:bottom w:w="0" w:type="dxa"/>
+              <w:right w:w="0" w:type="dxa"/>
+            </w:tcMar>
+            <w:vAlign w:val="center"/>
+          </w:tcPr>
+          <w:p>
+            <w:pPr>
+              <w:keepNext/>
+              <w:pBdr>
+                <w:top w:val="none" w:sz="0" w:space="0" w:color="000000"/>
+                <w:left w:val="none" w:sz="0" w:space="0" w:color="000000"/>
+                <w:bottom w:val="none" w:sz="0" w:space="0" w:color="000000"/>
+                <w:right w:val="none" w:sz="0" w:space="0" w:color="000000"/>
+              </w:pBdr>
+              <w:spacing w:before="100" w:after="100"/>
+              <w:ind w:left="100" w:right="100"/>
+              <w:jc w:val="right"/>
+            </w:pPr>
+            <w:r>
+              <w:rPr>
+                <w:rFonts w:ascii="Arial" w:eastAsia="Arial" w:hAnsi="Arial" w:cs="Arial"/>
+                <w:color w:val="000000"/>
+                <w:sz w:val="22"/>
+                <w:szCs w:val="22"/>
+              </w:rPr>
+              <w:t>16.46</w:t>
+            </w:r>
+          </w:p>
+        </w:tc>
+        <w:tc>
+          <w:tcPr>
+            <w:tcW w:w="1080" w:type="dxa"/>
+            <w:tcBorders>
+              <w:top w:val="single" w:sz="16" w:space="0" w:color="666666"/>
+              <w:left w:val="none" w:sz="0" w:space="0" w:color="000000"/>
+              <w:bottom w:val="none" w:sz="0" w:space="0" w:color="000000"/>
+              <w:right w:val="none" w:sz="0" w:space="0" w:color="000000"/>
+            </w:tcBorders>
+            <w:shd w:val="clear" w:color="auto" w:fill="FFFFFF"/>
+            <w:tcMar>
+              <w:top w:w="0" w:type="dxa"/>
+              <w:left w:w="0" w:type="dxa"/>
+              <w:bottom w:w="0" w:type="dxa"/>
+              <w:right w:w="0" w:type="dxa"/>
+            </w:tcMar>
+            <w:vAlign w:val="center"/>
+          </w:tcPr>
+          <w:p>
+            <w:pPr>
+              <w:keepNext/>
+              <w:pBdr>
+                <w:top w:val="none" w:sz="0" w:space="0" w:color="000000"/>
+                <w:left w:val="none" w:sz="0" w:space="0" w:color="000000"/>
+                <w:bottom w:val="none" w:sz="0" w:space="0" w:color="000000"/>
+                <w:right w:val="none" w:sz="0" w:space="0" w:color="000000"/>
+              </w:pBdr>
+              <w:spacing w:before="100" w:after="100"/>
+              <w:ind w:left="100" w:right="100"/>
+              <w:jc w:val="right"/>
+            </w:pPr>
+            <w:r>
+              <w:rPr>
+                <w:rFonts w:ascii="Arial" w:eastAsia="Arial" w:hAnsi="Arial" w:cs="Arial"/>
+                <w:color w:val="000000"/>
+                <w:sz w:val="22"/>
+                <w:szCs w:val="22"/>
+              </w:rPr>
+              <w:t>0</w:t>
+            </w:r>
+          </w:p>
+        </w:tc>
+        <w:tc>
+          <w:tcPr>
+            <w:tcW w:w="1080" w:type="dxa"/>
+            <w:tcBorders>
+              <w:top w:val="single" w:sz="16" w:space="0" w:color="666666"/>
+              <w:left w:val="none" w:sz="0" w:space="0" w:color="000000"/>
+              <w:bottom w:val="none" w:sz="0" w:space="0" w:color="000000"/>
+              <w:right w:val="none" w:sz="0" w:space="0" w:color="000000"/>
+            </w:tcBorders>
+            <w:shd w:val="clear" w:color="auto" w:fill="FFFFFF"/>
+            <w:tcMar>
+              <w:top w:w="0" w:type="dxa"/>
+              <w:left w:w="0" w:type="dxa"/>
+              <w:bottom w:w="0" w:type="dxa"/>
+              <w:right w:w="0" w:type="dxa"/>
+            </w:tcMar>
+            <w:vAlign w:val="center"/>
+          </w:tcPr>
+          <w:p>
+            <w:pPr>
+              <w:keepNext/>
+              <w:pBdr>
+                <w:top w:val="none" w:sz="0" w:space="0" w:color="000000"/>
+                <w:left w:val="none" w:sz="0" w:space="0" w:color="000000"/>
+                <w:bottom w:val="none" w:sz="0" w:space="0" w:color="000000"/>
+                <w:right w:val="none" w:sz="0" w:space="0" w:color="000000"/>
+              </w:pBdr>
+              <w:spacing w:before="100" w:after="100"/>
+              <w:ind w:left="100" w:right="100"/>
+              <w:jc w:val="right"/>
+            </w:pPr>
+            <w:r>
+              <w:rPr>
+                <w:rFonts w:ascii="Arial" w:eastAsia="Arial" w:hAnsi="Arial" w:cs="Arial"/>
+                <w:color w:val="000000"/>
+                <w:sz w:val="22"/>
+                <w:szCs w:val="22"/>
+              </w:rPr>
+              <w:t>1</w:t>
+            </w:r>
+          </w:p>
+        </w:tc>
+        <w:tc>
+          <w:tcPr>
+            <w:tcW w:w="1080" w:type="dxa"/>
+            <w:tcBorders>
+              <w:top w:val="single" w:sz="16" w:space="0" w:color="666666"/>
+              <w:left w:val="none" w:sz="0" w:space="0" w:color="000000"/>
+              <w:bottom w:val="none" w:sz="0" w:space="0" w:color="000000"/>
+              <w:right w:val="none" w:sz="0" w:space="0" w:color="000000"/>
+            </w:tcBorders>
+            <w:shd w:val="clear" w:color="auto" w:fill="FFFFFF"/>
+            <w:tcMar>
+              <w:top w:w="0" w:type="dxa"/>
+              <w:left w:w="0" w:type="dxa"/>
+              <w:bottom w:w="0" w:type="dxa"/>
+              <w:right w:w="0" w:type="dxa"/>
+            </w:tcMar>
+            <w:vAlign w:val="center"/>
+          </w:tcPr>
+          <w:p>
+            <w:pPr>
+              <w:keepNext/>
+              <w:pBdr>
+                <w:top w:val="none" w:sz="0" w:space="0" w:color="000000"/>
+                <w:left w:val="none" w:sz="0" w:space="0" w:color="000000"/>
+                <w:bottom w:val="none" w:sz="0" w:space="0" w:color="000000"/>
+                <w:right w:val="none" w:sz="0" w:space="0" w:color="000000"/>
+              </w:pBdr>
+              <w:spacing w:before="100" w:after="100"/>
+              <w:ind w:left="100" w:right="100"/>
+              <w:jc w:val="right"/>
+            </w:pPr>
+            <w:r>
+              <w:rPr>
+                <w:rFonts w:ascii="Arial" w:eastAsia="Arial" w:hAnsi="Arial" w:cs="Arial"/>
+                <w:color w:val="000000"/>
+                <w:sz w:val="22"/>
+                <w:szCs w:val="22"/>
+              </w:rPr>
+              <w:t>4</w:t>
+            </w:r>
+          </w:p>
+        </w:tc>
+        <w:tc>
+          <w:tcPr>
+            <w:tcW w:w="1080" w:type="dxa"/>
+            <w:tcBorders>
+              <w:top w:val="single" w:sz="16" w:space="0" w:color="666666"/>
+              <w:left w:val="none" w:sz="0" w:space="0" w:color="000000"/>
+              <w:bottom w:val="none" w:sz="0" w:space="0" w:color="000000"/>
+              <w:right w:val="none" w:sz="0" w:space="0" w:color="000000"/>
+            </w:tcBorders>
+            <w:shd w:val="clear" w:color="auto" w:fill="FFFFFF"/>
+            <w:tcMar>
+              <w:top w:w="0" w:type="dxa"/>
+              <w:left w:w="0" w:type="dxa"/>
+              <w:bottom w:w="0" w:type="dxa"/>
+              <w:right w:w="0" w:type="dxa"/>
+            </w:tcMar>
+            <w:vAlign w:val="center"/>
+          </w:tcPr>
+          <w:p>
+            <w:pPr>
+              <w:keepNext/>
+              <w:pBdr>
+                <w:top w:val="none" w:sz="0" w:space="0" w:color="000000"/>
+                <w:left w:val="none" w:sz="0" w:space="0" w:color="000000"/>
+                <w:bottom w:val="none" w:sz="0" w:space="0" w:color="000000"/>
+                <w:right w:val="none" w:sz="0" w:space="0" w:color="000000"/>
+              </w:pBdr>
+              <w:spacing w:before="100" w:after="100"/>
+              <w:ind w:left="100" w:right="100"/>
+              <w:jc w:val="right"/>
+            </w:pPr>
+            <w:r>
+              <w:rPr>
+                <w:rFonts w:ascii="Arial" w:eastAsia="Arial" w:hAnsi="Arial" w:cs="Arial"/>
+                <w:color w:val="000000"/>
+                <w:sz w:val="22"/>
+                <w:szCs w:val="22"/>
+              </w:rPr>
+              <w:t>4</w:t>
+            </w:r>
+          </w:p>
+        </w:tc>
+      </w:tr>
+      <w:tr>
+        <w:trPr>
+          <w:cantSplit/>
+          <w:jc w:val="center"/>
+        </w:trPr>
+        <w:tc>
+          <w:tcPr>
+            <w:tcW w:w="1080" w:type="dxa"/>
+            <w:tcBorders>
+              <w:top w:val="none" w:sz="0" w:space="0" w:color="000000"/>
+              <w:left w:val="none" w:sz="0" w:space="0" w:color="000000"/>
+              <w:bottom w:val="none" w:sz="0" w:space="0" w:color="000000"/>
+              <w:right w:val="none" w:sz="0" w:space="0" w:color="000000"/>
+            </w:tcBorders>
+            <w:shd w:val="clear" w:color="auto" w:fill="FFFFFF"/>
+            <w:tcMar>
+              <w:top w:w="0" w:type="dxa"/>
+              <w:left w:w="0" w:type="dxa"/>
+              <w:bottom w:w="0" w:type="dxa"/>
+              <w:right w:w="0" w:type="dxa"/>
+            </w:tcMar>
+            <w:vAlign w:val="center"/>
+          </w:tcPr>
+          <w:p>
+            <w:pPr>
+              <w:keepNext/>
+              <w:pBdr>
+                <w:top w:val="none" w:sz="0" w:space="0" w:color="000000"/>
+                <w:left w:val="none" w:sz="0" w:space="0" w:color="000000"/>
+                <w:bottom w:val="none" w:sz="0" w:space="0" w:color="000000"/>
+                <w:right w:val="none" w:sz="0" w:space="0" w:color="000000"/>
+              </w:pBdr>
+              <w:spacing w:before="100" w:after="100"/>
+              <w:ind w:left="100" w:right="100"/>
+              <w:jc w:val="right"/>
+            </w:pPr>
+            <w:r>
+              <w:rPr>
+                <w:rFonts w:ascii="Arial" w:eastAsia="Arial" w:hAnsi="Arial" w:cs="Arial"/>
+                <w:color w:val="000000"/>
+                <w:sz w:val="22"/>
+                <w:szCs w:val="22"/>
+              </w:rPr>
+              <w:t>21.0</w:t>
+            </w:r>
+          </w:p>
+        </w:tc>
+        <w:tc>
+          <w:tcPr>
+            <w:tcW w:w="1080" w:type="dxa"/>
+            <w:tcBorders>
+              <w:top w:val="none" w:sz="0" w:space="0" w:color="000000"/>
+              <w:left w:val="none" w:sz="0" w:space="0" w:color="000000"/>
+              <w:bottom w:val="none" w:sz="0" w:space="0" w:color="000000"/>
+              <w:right w:val="none" w:sz="0" w:space="0" w:color="000000"/>
+            </w:tcBorders>
+            <w:shd w:val="clear" w:color="auto" w:fill="FFFFFF"/>
+            <w:tcMar>
+              <w:top w:w="0" w:type="dxa"/>
+              <w:left w:w="0" w:type="dxa"/>
+              <w:bottom w:w="0" w:type="dxa"/>
+              <w:right w:w="0" w:type="dxa"/>
+            </w:tcMar>
+            <w:vAlign w:val="center"/>
+          </w:tcPr>
+          <w:p>
+            <w:pPr>
+              <w:keepNext/>
+              <w:pBdr>
+                <w:top w:val="none" w:sz="0" w:space="0" w:color="000000"/>
+                <w:left w:val="none" w:sz="0" w:space="0" w:color="000000"/>
+                <w:bottom w:val="none" w:sz="0" w:space="0" w:color="000000"/>
+                <w:right w:val="none" w:sz="0" w:space="0" w:color="000000"/>
+              </w:pBdr>
+              <w:spacing w:before="100" w:after="100"/>
+              <w:ind w:left="100" w:right="100"/>
+              <w:jc w:val="right"/>
+            </w:pPr>
+            <w:r>
+              <w:rPr>
+                <w:rFonts w:ascii="Arial" w:eastAsia="Arial" w:hAnsi="Arial" w:cs="Arial"/>
+                <w:color w:val="000000"/>
+                <w:sz w:val="22"/>
+                <w:szCs w:val="22"/>
+              </w:rPr>
+              <w:t>6</w:t>
+            </w:r>
+          </w:p>
+        </w:tc>
+        <w:tc>
+          <w:tcPr>
+            <w:tcW w:w="1080" w:type="dxa"/>
+            <w:tcBorders>
+              <w:top w:val="none" w:sz="0" w:space="0" w:color="000000"/>
+              <w:left w:val="none" w:sz="0" w:space="0" w:color="000000"/>
+              <w:bottom w:val="none" w:sz="0" w:space="0" w:color="000000"/>
+              <w:right w:val="none" w:sz="0" w:space="0" w:color="000000"/>
+            </w:tcBorders>
+            <w:shd w:val="clear" w:color="auto" w:fill="FFFFFF"/>
+            <w:tcMar>
+              <w:top w:w="0" w:type="dxa"/>
+              <w:left w:w="0" w:type="dxa"/>
+              <w:bottom w:w="0" w:type="dxa"/>
+              <w:right w:w="0" w:type="dxa"/>
+            </w:tcMar>
+            <w:vAlign w:val="center"/>
+          </w:tcPr>
+          <w:p>
+            <w:pPr>
+              <w:keepNext/>
+              <w:pBdr>
+                <w:top w:val="none" w:sz="0" w:space="0" w:color="000000"/>
+                <w:left w:val="none" w:sz="0" w:space="0" w:color="000000"/>
+                <w:bottom w:val="none" w:sz="0" w:space="0" w:color="000000"/>
+                <w:right w:val="none" w:sz="0" w:space="0" w:color="000000"/>
+              </w:pBdr>
+              <w:spacing w:before="100" w:after="100"/>
+              <w:ind w:left="100" w:right="100"/>
+              <w:jc w:val="right"/>
+            </w:pPr>
+            <w:r>
+              <w:rPr>
+                <w:rFonts w:ascii="Arial" w:eastAsia="Arial" w:hAnsi="Arial" w:cs="Arial"/>
+                <w:color w:val="000000"/>
+                <w:sz w:val="22"/>
+                <w:szCs w:val="22"/>
+              </w:rPr>
+              <w:t>160</w:t>
+            </w:r>
+          </w:p>
+        </w:tc>
+        <w:tc>
+          <w:tcPr>
+            <w:tcW w:w="1080" w:type="dxa"/>
+            <w:tcBorders>
+              <w:top w:val="none" w:sz="0" w:space="0" w:color="000000"/>
+              <w:left w:val="none" w:sz="0" w:space="0" w:color="000000"/>
+              <w:bottom w:val="none" w:sz="0" w:space="0" w:color="000000"/>
+              <w:right w:val="none" w:sz="0" w:space="0" w:color="000000"/>
+            </w:tcBorders>
+            <w:shd w:val="clear" w:color="auto" w:fill="FFFFFF"/>
+            <w:tcMar>
+              <w:top w:w="0" w:type="dxa"/>
+              <w:left w:w="0" w:type="dxa"/>
+              <w:bottom w:w="0" w:type="dxa"/>
+              <w:right w:w="0" w:type="dxa"/>
+            </w:tcMar>
+            <w:vAlign w:val="center"/>
+          </w:tcPr>
+          <w:p>
+            <w:pPr>
+              <w:keepNext/>
+              <w:pBdr>
+                <w:top w:val="none" w:sz="0" w:space="0" w:color="000000"/>
+                <w:left w:val="none" w:sz="0" w:space="0" w:color="000000"/>
+                <w:bottom w:val="none" w:sz="0" w:space="0" w:color="000000"/>
+                <w:right w:val="none" w:sz="0" w:space="0" w:color="000000"/>
+              </w:pBdr>
+              <w:spacing w:before="100" w:after="100"/>
+              <w:ind w:left="100" w:right="100"/>
+              <w:jc w:val="right"/>
+            </w:pPr>
+            <w:r>
+              <w:rPr>
+                <w:rFonts w:ascii="Arial" w:eastAsia="Arial" w:hAnsi="Arial" w:cs="Arial"/>
+                <w:color w:val="000000"/>
+                <w:sz w:val="22"/>
+                <w:szCs w:val="22"/>
+              </w:rPr>
+              <w:t>110</w:t>
+            </w:r>
+          </w:p>
+        </w:tc>
+        <w:tc>
+          <w:tcPr>
+            <w:tcW w:w="1080" w:type="dxa"/>
+            <w:tcBorders>
+              <w:top w:val="none" w:sz="0" w:space="0" w:color="000000"/>
+              <w:left w:val="none" w:sz="0" w:space="0" w:color="000000"/>
+              <w:bottom w:val="none" w:sz="0" w:space="0" w:color="000000"/>
+              <w:right w:val="none" w:sz="0" w:space="0" w:color="000000"/>
+            </w:tcBorders>
+            <w:shd w:val="clear" w:color="auto" w:fill="FFFFFF"/>
+            <w:tcMar>
+              <w:top w:w="0" w:type="dxa"/>
+              <w:left w:w="0" w:type="dxa"/>
+              <w:bottom w:w="0" w:type="dxa"/>
+              <w:right w:w="0" w:type="dxa"/>
+            </w:tcMar>
+            <w:vAlign w:val="center"/>
+          </w:tcPr>
+          <w:p>
+            <w:pPr>
+              <w:keepNext/>
+              <w:pBdr>
+                <w:top w:val="none" w:sz="0" w:space="0" w:color="000000"/>
+                <w:left w:val="none" w:sz="0" w:space="0" w:color="000000"/>
+                <w:bottom w:val="none" w:sz="0" w:space="0" w:color="000000"/>
+                <w:right w:val="none" w:sz="0" w:space="0" w:color="000000"/>
+              </w:pBdr>
+              <w:spacing w:before="100" w:after="100"/>
+              <w:ind w:left="100" w:right="100"/>
+              <w:jc w:val="right"/>
+            </w:pPr>
+            <w:r>
+              <w:rPr>
+                <w:rFonts w:ascii="Arial" w:eastAsia="Arial" w:hAnsi="Arial" w:cs="Arial"/>
+                <w:color w:val="000000"/>
+                <w:sz w:val="22"/>
+                <w:szCs w:val="22"/>
+              </w:rPr>
+              <w:t>3.90</w:t>
+            </w:r>
+          </w:p>
+        </w:tc>
+        <w:tc>
+          <w:tcPr>
+            <w:tcW w:w="1080" w:type="dxa"/>
+            <w:tcBorders>
+              <w:top w:val="none" w:sz="0" w:space="0" w:color="000000"/>
+              <w:left w:val="none" w:sz="0" w:space="0" w:color="000000"/>
+              <w:bottom w:val="none" w:sz="0" w:space="0" w:color="000000"/>
+              <w:right w:val="none" w:sz="0" w:space="0" w:color="000000"/>
+            </w:tcBorders>
+            <w:shd w:val="clear" w:color="auto" w:fill="FFFFFF"/>
+            <w:tcMar>
+              <w:top w:w="0" w:type="dxa"/>
+              <w:left w:w="0" w:type="dxa"/>
+              <w:bottom w:w="0" w:type="dxa"/>
+              <w:right w:w="0" w:type="dxa"/>
+            </w:tcMar>
+            <w:vAlign w:val="center"/>
+          </w:tcPr>
+          <w:p>
+            <w:pPr>
+              <w:keepNext/>
+              <w:pBdr>
+                <w:top w:val="none" w:sz="0" w:space="0" w:color="000000"/>
+                <w:left w:val="none" w:sz="0" w:space="0" w:color="000000"/>
+                <w:bottom w:val="none" w:sz="0" w:space="0" w:color="000000"/>
+                <w:right w:val="none" w:sz="0" w:space="0" w:color="000000"/>
+              </w:pBdr>
+              <w:spacing w:before="100" w:after="100"/>
+              <w:ind w:left="100" w:right="100"/>
+              <w:jc w:val="right"/>
+            </w:pPr>
+            <w:r>
+              <w:rPr>
+                <w:rFonts w:ascii="Arial" w:eastAsia="Arial" w:hAnsi="Arial" w:cs="Arial"/>
+                <w:color w:val="000000"/>
+                <w:sz w:val="22"/>
+                <w:szCs w:val="22"/>
+              </w:rPr>
+              <w:t>2.875</w:t>
+            </w:r>
+          </w:p>
+        </w:tc>
+        <w:tc>
+          <w:tcPr>
+            <w:tcW w:w="1080" w:type="dxa"/>
+            <w:tcBorders>
+              <w:top w:val="none" w:sz="0" w:space="0" w:color="000000"/>
+              <w:left w:val="none" w:sz="0" w:space="0" w:color="000000"/>
+              <w:bottom w:val="none" w:sz="0" w:space="0" w:color="000000"/>
+              <w:right w:val="none" w:sz="0" w:space="0" w:color="000000"/>
+            </w:tcBorders>
+            <w:shd w:val="clear" w:color="auto" w:fill="FFFFFF"/>
+            <w:tcMar>
+              <w:top w:w="0" w:type="dxa"/>
+              <w:left w:w="0" w:type="dxa"/>
+              <w:bottom w:w="0" w:type="dxa"/>
+              <w:right w:w="0" w:type="dxa"/>
+            </w:tcMar>
+            <w:vAlign w:val="center"/>
+          </w:tcPr>
+          <w:p>
+            <w:pPr>
+              <w:keepNext/>
+              <w:pBdr>
+                <w:top w:val="none" w:sz="0" w:space="0" w:color="000000"/>
+                <w:left w:val="none" w:sz="0" w:space="0" w:color="000000"/>
+                <w:bottom w:val="none" w:sz="0" w:space="0" w:color="000000"/>
+                <w:right w:val="none" w:sz="0" w:space="0" w:color="000000"/>
+              </w:pBdr>
+              <w:spacing w:before="100" w:after="100"/>
+              <w:ind w:left="100" w:right="100"/>
+              <w:jc w:val="right"/>
+            </w:pPr>
+            <w:r>
+              <w:rPr>
+                <w:rFonts w:ascii="Arial" w:eastAsia="Arial" w:hAnsi="Arial" w:cs="Arial"/>
+                <w:color w:val="000000"/>
+                <w:sz w:val="22"/>
+                <w:szCs w:val="22"/>
+              </w:rPr>
+              <w:t>17.02</w:t>
+            </w:r>
+          </w:p>
+        </w:tc>
+        <w:tc>
+          <w:tcPr>
+            <w:tcW w:w="1080" w:type="dxa"/>
+            <w:tcBorders>
+              <w:top w:val="none" w:sz="0" w:space="0" w:color="000000"/>
+              <w:left w:val="none" w:sz="0" w:space="0" w:color="000000"/>
+              <w:bottom w:val="none" w:sz="0" w:space="0" w:color="000000"/>
+              <w:right w:val="none" w:sz="0" w:space="0" w:color="000000"/>
+            </w:tcBorders>
+            <w:shd w:val="clear" w:color="auto" w:fill="FFFFFF"/>
+            <w:tcMar>
+              <w:top w:w="0" w:type="dxa"/>
+              <w:left w:w="0" w:type="dxa"/>
+              <w:bottom w:w="0" w:type="dxa"/>
+              <w:right w:w="0" w:type="dxa"/>
+            </w:tcMar>
+            <w:vAlign w:val="center"/>
+          </w:tcPr>
+          <w:p>
+            <w:pPr>
+              <w:keepNext/>
+              <w:pBdr>
+                <w:top w:val="none" w:sz="0" w:space="0" w:color="000000"/>
+                <w:left w:val="none" w:sz="0" w:space="0" w:color="000000"/>
+                <w:bottom w:val="none" w:sz="0" w:space="0" w:color="000000"/>
+                <w:right w:val="none" w:sz="0" w:space="0" w:color="000000"/>
+              </w:pBdr>
+              <w:spacing w:before="100" w:after="100"/>
+              <w:ind w:left="100" w:right="100"/>
+              <w:jc w:val="right"/>
+            </w:pPr>
+            <w:r>
+              <w:rPr>
+                <w:rFonts w:ascii="Arial" w:eastAsia="Arial" w:hAnsi="Arial" w:cs="Arial"/>
+                <w:color w:val="000000"/>
+                <w:sz w:val="22"/>
+                <w:szCs w:val="22"/>
+              </w:rPr>
+              <w:t>0</w:t>
+            </w:r>
+          </w:p>
+        </w:tc>
+        <w:tc>
+          <w:tcPr>
+            <w:tcW w:w="1080" w:type="dxa"/>
+            <w:tcBorders>
+              <w:top w:val="none" w:sz="0" w:space="0" w:color="000000"/>
+              <w:left w:val="none" w:sz="0" w:space="0" w:color="000000"/>
+              <w:bottom w:val="none" w:sz="0" w:space="0" w:color="000000"/>
+              <w:right w:val="none" w:sz="0" w:space="0" w:color="000000"/>
+            </w:tcBorders>
+            <w:shd w:val="clear" w:color="auto" w:fill="FFFFFF"/>
+            <w:tcMar>
+              <w:top w:w="0" w:type="dxa"/>
+              <w:left w:w="0" w:type="dxa"/>
+              <w:bottom w:w="0" w:type="dxa"/>
+              <w:right w:w="0" w:type="dxa"/>
+            </w:tcMar>
+            <w:vAlign w:val="center"/>
+          </w:tcPr>
+          <w:p>
+            <w:pPr>
+              <w:keepNext/>
+              <w:pBdr>
+                <w:top w:val="none" w:sz="0" w:space="0" w:color="000000"/>
+                <w:left w:val="none" w:sz="0" w:space="0" w:color="000000"/>
+                <w:bottom w:val="none" w:sz="0" w:space="0" w:color="000000"/>
+                <w:right w:val="none" w:sz="0" w:space="0" w:color="000000"/>
+              </w:pBdr>
+              <w:spacing w:before="100" w:after="100"/>
+              <w:ind w:left="100" w:right="100"/>
+              <w:jc w:val="right"/>
+            </w:pPr>
+            <w:r>
+              <w:rPr>
+                <w:rFonts w:ascii="Arial" w:eastAsia="Arial" w:hAnsi="Arial" w:cs="Arial"/>
+                <w:color w:val="000000"/>
+                <w:sz w:val="22"/>
+                <w:szCs w:val="22"/>
+              </w:rPr>
+              <w:t>1</w:t>
+            </w:r>
+          </w:p>
+        </w:tc>
+        <w:tc>
+          <w:tcPr>
+            <w:tcW w:w="1080" w:type="dxa"/>
+            <w:tcBorders>
+              <w:top w:val="none" w:sz="0" w:space="0" w:color="000000"/>
+              <w:left w:val="none" w:sz="0" w:space="0" w:color="000000"/>
+              <w:bottom w:val="none" w:sz="0" w:space="0" w:color="000000"/>
+              <w:right w:val="none" w:sz="0" w:space="0" w:color="000000"/>
+            </w:tcBorders>
+            <w:shd w:val="clear" w:color="auto" w:fill="FFFFFF"/>
+            <w:tcMar>
+              <w:top w:w="0" w:type="dxa"/>
+              <w:left w:w="0" w:type="dxa"/>
+              <w:bottom w:w="0" w:type="dxa"/>
+              <w:right w:w="0" w:type="dxa"/>
+            </w:tcMar>
+            <w:vAlign w:val="center"/>
+          </w:tcPr>
+          <w:p>
+            <w:pPr>
+              <w:keepNext/>
+              <w:pBdr>
+                <w:top w:val="none" w:sz="0" w:space="0" w:color="000000"/>
+                <w:left w:val="none" w:sz="0" w:space="0" w:color="000000"/>
+                <w:bottom w:val="none" w:sz="0" w:space="0" w:color="000000"/>
+                <w:right w:val="none" w:sz="0" w:space="0" w:color="000000"/>
+              </w:pBdr>
+              <w:spacing w:before="100" w:after="100"/>
+              <w:ind w:left="100" w:right="100"/>
+              <w:jc w:val="right"/>
+            </w:pPr>
+            <w:r>
+              <w:rPr>
+                <w:rFonts w:ascii="Arial" w:eastAsia="Arial" w:hAnsi="Arial" w:cs="Arial"/>
+                <w:color w:val="000000"/>
+                <w:sz w:val="22"/>
+                <w:szCs w:val="22"/>
+              </w:rPr>
+              <w:t>4</w:t>
+            </w:r>
+          </w:p>
+        </w:tc>
+        <w:tc>
+          <w:tcPr>
+            <w:tcW w:w="1080" w:type="dxa"/>
+            <w:tcBorders>
+              <w:top w:val="none" w:sz="0" w:space="0" w:color="000000"/>
+              <w:left w:val="none" w:sz="0" w:space="0" w:color="000000"/>
+              <w:bottom w:val="none" w:sz="0" w:space="0" w:color="000000"/>
+              <w:right w:val="none" w:sz="0" w:space="0" w:color="000000"/>
+            </w:tcBorders>
+            <w:shd w:val="clear" w:color="auto" w:fill="FFFFFF"/>
+            <w:tcMar>
+              <w:top w:w="0" w:type="dxa"/>
+              <w:left w:w="0" w:type="dxa"/>
+              <w:bottom w:w="0" w:type="dxa"/>
+              <w:right w:w="0" w:type="dxa"/>
+            </w:tcMar>
+            <w:vAlign w:val="center"/>
+          </w:tcPr>
+          <w:p>
+            <w:pPr>
+              <w:keepNext/>
+              <w:pBdr>
+                <w:top w:val="none" w:sz="0" w:space="0" w:color="000000"/>
+                <w:left w:val="none" w:sz="0" w:space="0" w:color="000000"/>
+                <w:bottom w:val="none" w:sz="0" w:space="0" w:color="000000"/>
+                <w:right w:val="none" w:sz="0" w:space="0" w:color="000000"/>
+              </w:pBdr>
+              <w:spacing w:before="100" w:after="100"/>
+              <w:ind w:left="100" w:right="100"/>
+              <w:jc w:val="right"/>
+            </w:pPr>
+            <w:r>
+              <w:rPr>
+                <w:rFonts w:ascii="Arial" w:eastAsia="Arial" w:hAnsi="Arial" w:cs="Arial"/>
+                <w:color w:val="000000"/>
+                <w:sz w:val="22"/>
+                <w:szCs w:val="22"/>
+              </w:rPr>
+              <w:t>4</w:t>
+            </w:r>
+          </w:p>
+        </w:tc>
+      </w:tr>
+      <w:tr>
+        <w:trPr>
+          <w:cantSplit/>
+          <w:jc w:val="center"/>
+        </w:trPr>
+        <w:tc>
+          <w:tcPr>
+            <w:tcW w:w="1080" w:type="dxa"/>
+            <w:tcBorders>
+              <w:top w:val="none" w:sz="0" w:space="0" w:color="000000"/>
+              <w:left w:val="none" w:sz="0" w:space="0" w:color="000000"/>
+              <w:bottom w:val="none" w:sz="0" w:space="0" w:color="000000"/>
+              <w:right w:val="none" w:sz="0" w:space="0" w:color="000000"/>
+            </w:tcBorders>
+            <w:shd w:val="clear" w:color="auto" w:fill="FFFFFF"/>
+            <w:tcMar>
+              <w:top w:w="0" w:type="dxa"/>
+              <w:left w:w="0" w:type="dxa"/>
+              <w:bottom w:w="0" w:type="dxa"/>
+              <w:right w:w="0" w:type="dxa"/>
+            </w:tcMar>
+            <w:vAlign w:val="center"/>
+          </w:tcPr>
+          <w:p>
+            <w:pPr>
+              <w:keepNext/>
+              <w:pBdr>
+                <w:top w:val="none" w:sz="0" w:space="0" w:color="000000"/>
+                <w:left w:val="none" w:sz="0" w:space="0" w:color="000000"/>
+                <w:bottom w:val="none" w:sz="0" w:space="0" w:color="000000"/>
+                <w:right w:val="none" w:sz="0" w:space="0" w:color="000000"/>
+              </w:pBdr>
+              <w:spacing w:before="100" w:after="100"/>
+              <w:ind w:left="100" w:right="100"/>
+              <w:jc w:val="right"/>
+            </w:pPr>
+            <w:r>
+              <w:rPr>
+                <w:rFonts w:ascii="Arial" w:eastAsia="Arial" w:hAnsi="Arial" w:cs="Arial"/>
+                <w:color w:val="000000"/>
+                <w:sz w:val="22"/>
+                <w:szCs w:val="22"/>
+              </w:rPr>
+              <w:t>22.8</w:t>
+            </w:r>
+          </w:p>
+        </w:tc>
+        <w:tc>
+          <w:tcPr>
+            <w:tcW w:w="1080" w:type="dxa"/>
+            <w:tcBorders>
+              <w:top w:val="none" w:sz="0" w:space="0" w:color="000000"/>
+              <w:left w:val="none" w:sz="0" w:space="0" w:color="000000"/>
+              <w:bottom w:val="none" w:sz="0" w:space="0" w:color="000000"/>
+              <w:right w:val="none" w:sz="0" w:space="0" w:color="000000"/>
+            </w:tcBorders>
+            <w:shd w:val="clear" w:color="auto" w:fill="FFFFFF"/>
+            <w:tcMar>
+              <w:top w:w="0" w:type="dxa"/>
+              <w:left w:w="0" w:type="dxa"/>
+              <w:bottom w:w="0" w:type="dxa"/>
+              <w:right w:w="0" w:type="dxa"/>
+            </w:tcMar>
+            <w:vAlign w:val="center"/>
+          </w:tcPr>
+          <w:p>
+            <w:pPr>
+              <w:keepNext/>
+              <w:pBdr>
+                <w:top w:val="none" w:sz="0" w:space="0" w:color="000000"/>
+                <w:left w:val="none" w:sz="0" w:space="0" w:color="000000"/>
+                <w:bottom w:val="none" w:sz="0" w:space="0" w:color="000000"/>
+                <w:right w:val="none" w:sz="0" w:space="0" w:color="000000"/>
+              </w:pBdr>
+              <w:spacing w:before="100" w:after="100"/>
+              <w:ind w:left="100" w:right="100"/>
+              <w:jc w:val="right"/>
+            </w:pPr>
+            <w:r>
+              <w:rPr>
+                <w:rFonts w:ascii="Arial" w:eastAsia="Arial" w:hAnsi="Arial" w:cs="Arial"/>
+                <w:color w:val="000000"/>
+                <w:sz w:val="22"/>
+                <w:szCs w:val="22"/>
+              </w:rPr>
+              <w:t>4</w:t>
+            </w:r>
+          </w:p>
+        </w:tc>
+        <w:tc>
+          <w:tcPr>
+            <w:tcW w:w="1080" w:type="dxa"/>
+            <w:tcBorders>
+              <w:top w:val="none" w:sz="0" w:space="0" w:color="000000"/>
+              <w:left w:val="none" w:sz="0" w:space="0" w:color="000000"/>
+              <w:bottom w:val="none" w:sz="0" w:space="0" w:color="000000"/>
+              <w:right w:val="none" w:sz="0" w:space="0" w:color="000000"/>
+            </w:tcBorders>
+            <w:shd w:val="clear" w:color="auto" w:fill="FFFFFF"/>
+            <w:tcMar>
+              <w:top w:w="0" w:type="dxa"/>
+              <w:left w:w="0" w:type="dxa"/>
+              <w:bottom w:w="0" w:type="dxa"/>
+              <w:right w:w="0" w:type="dxa"/>
+            </w:tcMar>
+            <w:vAlign w:val="center"/>
+          </w:tcPr>
+          <w:p>
+            <w:pPr>
+              <w:keepNext/>
+              <w:pBdr>
+                <w:top w:val="none" w:sz="0" w:space="0" w:color="000000"/>
+                <w:left w:val="none" w:sz="0" w:space="0" w:color="000000"/>
+                <w:bottom w:val="none" w:sz="0" w:space="0" w:color="000000"/>
+                <w:right w:val="none" w:sz="0" w:space="0" w:color="000000"/>
+              </w:pBdr>
+              <w:spacing w:before="100" w:after="100"/>
+              <w:ind w:left="100" w:right="100"/>
+              <w:jc w:val="right"/>
+            </w:pPr>
+            <w:r>
+              <w:rPr>
+                <w:rFonts w:ascii="Arial" w:eastAsia="Arial" w:hAnsi="Arial" w:cs="Arial"/>
+                <w:color w:val="000000"/>
+                <w:sz w:val="22"/>
+                <w:szCs w:val="22"/>
+              </w:rPr>
+              <w:t>108</w:t>
+            </w:r>
+          </w:p>
+        </w:tc>
+        <w:tc>
+          <w:tcPr>
+            <w:tcW w:w="1080" w:type="dxa"/>
+            <w:tcBorders>
+              <w:top w:val="none" w:sz="0" w:space="0" w:color="000000"/>
+              <w:left w:val="none" w:sz="0" w:space="0" w:color="000000"/>
+              <w:bottom w:val="none" w:sz="0" w:space="0" w:color="000000"/>
+              <w:right w:val="none" w:sz="0" w:space="0" w:color="000000"/>
+            </w:tcBorders>
+            <w:shd w:val="clear" w:color="auto" w:fill="FFFFFF"/>
+            <w:tcMar>
+              <w:top w:w="0" w:type="dxa"/>
+              <w:left w:w="0" w:type="dxa"/>
+              <w:bottom w:w="0" w:type="dxa"/>
+              <w:right w:w="0" w:type="dxa"/>
+            </w:tcMar>
+            <w:vAlign w:val="center"/>
+          </w:tcPr>
+          <w:p>
+            <w:pPr>
+              <w:keepNext/>
+              <w:pBdr>
+                <w:top w:val="none" w:sz="0" w:space="0" w:color="000000"/>
+                <w:left w:val="none" w:sz="0" w:space="0" w:color="000000"/>
+                <w:bottom w:val="none" w:sz="0" w:space="0" w:color="000000"/>
+                <w:right w:val="none" w:sz="0" w:space="0" w:color="000000"/>
+              </w:pBdr>
+              <w:spacing w:before="100" w:after="100"/>
+              <w:ind w:left="100" w:right="100"/>
+              <w:jc w:val="right"/>
+            </w:pPr>
+            <w:r>
+              <w:rPr>
+                <w:rFonts w:ascii="Arial" w:eastAsia="Arial" w:hAnsi="Arial" w:cs="Arial"/>
+                <w:color w:val="000000"/>
+                <w:sz w:val="22"/>
+                <w:szCs w:val="22"/>
+              </w:rPr>
+              <w:t>93</w:t>
+            </w:r>
+          </w:p>
+        </w:tc>
+        <w:tc>
+          <w:tcPr>
+            <w:tcW w:w="1080" w:type="dxa"/>
+            <w:tcBorders>
+              <w:top w:val="none" w:sz="0" w:space="0" w:color="000000"/>
+              <w:left w:val="none" w:sz="0" w:space="0" w:color="000000"/>
+              <w:bottom w:val="none" w:sz="0" w:space="0" w:color="000000"/>
+              <w:right w:val="none" w:sz="0" w:space="0" w:color="000000"/>
+            </w:tcBorders>
+            <w:shd w:val="clear" w:color="auto" w:fill="FFFFFF"/>
+            <w:tcMar>
+              <w:top w:w="0" w:type="dxa"/>
+              <w:left w:w="0" w:type="dxa"/>
+              <w:bottom w:w="0" w:type="dxa"/>
+              <w:right w:w="0" w:type="dxa"/>
+            </w:tcMar>
+            <w:vAlign w:val="center"/>
+          </w:tcPr>
+          <w:p>
+            <w:pPr>
+              <w:keepNext/>
+              <w:pBdr>
+                <w:top w:val="none" w:sz="0" w:space="0" w:color="000000"/>
+                <w:left w:val="none" w:sz="0" w:space="0" w:color="000000"/>
+                <w:bottom w:val="none" w:sz="0" w:space="0" w:color="000000"/>
+                <w:right w:val="none" w:sz="0" w:space="0" w:color="000000"/>
+              </w:pBdr>
+              <w:spacing w:before="100" w:after="100"/>
+              <w:ind w:left="100" w:right="100"/>
+              <w:jc w:val="right"/>
+            </w:pPr>
+            <w:r>
+              <w:rPr>
+                <w:rFonts w:ascii="Arial" w:eastAsia="Arial" w:hAnsi="Arial" w:cs="Arial"/>
+                <w:color w:val="000000"/>
+                <w:sz w:val="22"/>
+                <w:szCs w:val="22"/>
+              </w:rPr>
+              <w:t>3.85</w:t>
+            </w:r>
+          </w:p>
+        </w:tc>
+        <w:tc>
+          <w:tcPr>
+            <w:tcW w:w="1080" w:type="dxa"/>
+            <w:tcBorders>
+              <w:top w:val="none" w:sz="0" w:space="0" w:color="000000"/>
+              <w:left w:val="none" w:sz="0" w:space="0" w:color="000000"/>
+              <w:bottom w:val="none" w:sz="0" w:space="0" w:color="000000"/>
+              <w:right w:val="none" w:sz="0" w:space="0" w:color="000000"/>
+            </w:tcBorders>
+            <w:shd w:val="clear" w:color="auto" w:fill="FFFFFF"/>
+            <w:tcMar>
+              <w:top w:w="0" w:type="dxa"/>
+              <w:left w:w="0" w:type="dxa"/>
+              <w:bottom w:w="0" w:type="dxa"/>
+              <w:right w:w="0" w:type="dxa"/>
+            </w:tcMar>
+            <w:vAlign w:val="center"/>
+          </w:tcPr>
+          <w:p>
+            <w:pPr>
+              <w:keepNext/>
+              <w:pBdr>
+                <w:top w:val="none" w:sz="0" w:space="0" w:color="000000"/>
+                <w:left w:val="none" w:sz="0" w:space="0" w:color="000000"/>
+                <w:bottom w:val="none" w:sz="0" w:space="0" w:color="000000"/>
+                <w:right w:val="none" w:sz="0" w:space="0" w:color="000000"/>
+              </w:pBdr>
+              <w:spacing w:before="100" w:after="100"/>
+              <w:ind w:left="100" w:right="100"/>
+              <w:jc w:val="right"/>
+            </w:pPr>
+            <w:r>
+              <w:rPr>
+                <w:rFonts w:ascii="Arial" w:eastAsia="Arial" w:hAnsi="Arial" w:cs="Arial"/>
+                <w:color w:val="000000"/>
+                <w:sz w:val="22"/>
+                <w:szCs w:val="22"/>
+              </w:rPr>
+              <w:t>2.320</w:t>
+            </w:r>
+          </w:p>
+        </w:tc>
+        <w:tc>
+          <w:tcPr>
+            <w:tcW w:w="1080" w:type="dxa"/>
+            <w:tcBorders>
+              <w:top w:val="none" w:sz="0" w:space="0" w:color="000000"/>
+              <w:left w:val="none" w:sz="0" w:space="0" w:color="000000"/>
+              <w:bottom w:val="none" w:sz="0" w:space="0" w:color="000000"/>
+              <w:right w:val="none" w:sz="0" w:space="0" w:color="000000"/>
+            </w:tcBorders>
+            <w:shd w:val="clear" w:color="auto" w:fill="FFFFFF"/>
+            <w:tcMar>
+              <w:top w:w="0" w:type="dxa"/>
+              <w:left w:w="0" w:type="dxa"/>
+              <w:bottom w:w="0" w:type="dxa"/>
+              <w:right w:w="0" w:type="dxa"/>
+            </w:tcMar>
+            <w:vAlign w:val="center"/>
+          </w:tcPr>
+          <w:p>
+            <w:pPr>
+              <w:keepNext/>
+              <w:pBdr>
+                <w:top w:val="none" w:sz="0" w:space="0" w:color="000000"/>
+                <w:left w:val="none" w:sz="0" w:space="0" w:color="000000"/>
+                <w:bottom w:val="none" w:sz="0" w:space="0" w:color="000000"/>
+                <w:right w:val="none" w:sz="0" w:space="0" w:color="000000"/>
+              </w:pBdr>
+              <w:spacing w:before="100" w:after="100"/>
+              <w:ind w:left="100" w:right="100"/>
+              <w:jc w:val="right"/>
+            </w:pPr>
+            <w:r>
+              <w:rPr>
+                <w:rFonts w:ascii="Arial" w:eastAsia="Arial" w:hAnsi="Arial" w:cs="Arial"/>
+                <w:color w:val="000000"/>
+                <w:sz w:val="22"/>
+                <w:szCs w:val="22"/>
+              </w:rPr>
+              <w:t>18.61</w:t>
+            </w:r>
+          </w:p>
+        </w:tc>
+        <w:tc>
+          <w:tcPr>
+            <w:tcW w:w="1080" w:type="dxa"/>
+            <w:tcBorders>
+              <w:top w:val="none" w:sz="0" w:space="0" w:color="000000"/>
+              <w:left w:val="none" w:sz="0" w:space="0" w:color="000000"/>
+              <w:bottom w:val="none" w:sz="0" w:space="0" w:color="000000"/>
+              <w:right w:val="none" w:sz="0" w:space="0" w:color="000000"/>
+            </w:tcBorders>
+            <w:shd w:val="clear" w:color="auto" w:fill="FFFFFF"/>
+            <w:tcMar>
+              <w:top w:w="0" w:type="dxa"/>
+              <w:left w:w="0" w:type="dxa"/>
+              <w:bottom w:w="0" w:type="dxa"/>
+              <w:right w:w="0" w:type="dxa"/>
+            </w:tcMar>
+            <w:vAlign w:val="center"/>
+          </w:tcPr>
+          <w:p>
+            <w:pPr>
+              <w:keepNext/>
+              <w:pBdr>
+                <w:top w:val="none" w:sz="0" w:space="0" w:color="000000"/>
+                <w:left w:val="none" w:sz="0" w:space="0" w:color="000000"/>
+                <w:bottom w:val="none" w:sz="0" w:space="0" w:color="000000"/>
+                <w:right w:val="none" w:sz="0" w:space="0" w:color="000000"/>
+              </w:pBdr>
+              <w:spacing w:before="100" w:after="100"/>
+              <w:ind w:left="100" w:right="100"/>
+              <w:jc w:val="right"/>
+            </w:pPr>
+            <w:r>
+              <w:rPr>
+                <w:rFonts w:ascii="Arial" w:eastAsia="Arial" w:hAnsi="Arial" w:cs="Arial"/>
+                <w:color w:val="000000"/>
+                <w:sz w:val="22"/>
+                <w:szCs w:val="22"/>
+              </w:rPr>
+              <w:t>1</w:t>
+            </w:r>
+          </w:p>
+        </w:tc>
+        <w:tc>
+          <w:tcPr>
+            <w:tcW w:w="1080" w:type="dxa"/>
+            <w:tcBorders>
+              <w:top w:val="none" w:sz="0" w:space="0" w:color="000000"/>
+              <w:left w:val="none" w:sz="0" w:space="0" w:color="000000"/>
+              <w:bottom w:val="none" w:sz="0" w:space="0" w:color="000000"/>
+              <w:right w:val="none" w:sz="0" w:space="0" w:color="000000"/>
+            </w:tcBorders>
+            <w:shd w:val="clear" w:color="auto" w:fill="FFFFFF"/>
+            <w:tcMar>
+              <w:top w:w="0" w:type="dxa"/>
+              <w:left w:w="0" w:type="dxa"/>
+              <w:bottom w:w="0" w:type="dxa"/>
+              <w:right w:w="0" w:type="dxa"/>
+            </w:tcMar>
+            <w:vAlign w:val="center"/>
+          </w:tcPr>
+          <w:p>
+            <w:pPr>
+              <w:keepNext/>
+              <w:pBdr>
+                <w:top w:val="none" w:sz="0" w:space="0" w:color="000000"/>
+                <w:left w:val="none" w:sz="0" w:space="0" w:color="000000"/>
+                <w:bottom w:val="none" w:sz="0" w:space="0" w:color="000000"/>
+                <w:right w:val="none" w:sz="0" w:space="0" w:color="000000"/>
+              </w:pBdr>
+              <w:spacing w:before="100" w:after="100"/>
+              <w:ind w:left="100" w:right="100"/>
+              <w:jc w:val="right"/>
+            </w:pPr>
+            <w:r>
+              <w:rPr>
+                <w:rFonts w:ascii="Arial" w:eastAsia="Arial" w:hAnsi="Arial" w:cs="Arial"/>
+                <w:color w:val="000000"/>
+                <w:sz w:val="22"/>
+                <w:szCs w:val="22"/>
+              </w:rPr>
+              <w:t>1</w:t>
+            </w:r>
+          </w:p>
+        </w:tc>
+        <w:tc>
+          <w:tcPr>
+            <w:tcW w:w="1080" w:type="dxa"/>
+            <w:tcBorders>
+              <w:top w:val="none" w:sz="0" w:space="0" w:color="000000"/>
+              <w:left w:val="none" w:sz="0" w:space="0" w:color="000000"/>
+              <w:bottom w:val="none" w:sz="0" w:space="0" w:color="000000"/>
+              <w:right w:val="none" w:sz="0" w:space="0" w:color="000000"/>
+            </w:tcBorders>
+            <w:shd w:val="clear" w:color="auto" w:fill="FFFFFF"/>
+            <w:tcMar>
+              <w:top w:w="0" w:type="dxa"/>
+              <w:left w:w="0" w:type="dxa"/>
+              <w:bottom w:w="0" w:type="dxa"/>
+              <w:right w:w="0" w:type="dxa"/>
+            </w:tcMar>
+            <w:vAlign w:val="center"/>
+          </w:tcPr>
+          <w:p>
+            <w:pPr>
+              <w:keepNext/>
+              <w:pBdr>
+                <w:top w:val="none" w:sz="0" w:space="0" w:color="000000"/>
+                <w:left w:val="none" w:sz="0" w:space="0" w:color="000000"/>
+                <w:bottom w:val="none" w:sz="0" w:space="0" w:color="000000"/>
+                <w:right w:val="none" w:sz="0" w:space="0" w:color="000000"/>
+              </w:pBdr>
+              <w:spacing w:before="100" w:after="100"/>
+              <w:ind w:left="100" w:right="100"/>
+              <w:jc w:val="right"/>
+            </w:pPr>
+            <w:r>
+              <w:rPr>
+                <w:rFonts w:ascii="Arial" w:eastAsia="Arial" w:hAnsi="Arial" w:cs="Arial"/>
+                <w:color w:val="000000"/>
+                <w:sz w:val="22"/>
+                <w:szCs w:val="22"/>
+              </w:rPr>
+              <w:t>4</w:t>
+            </w:r>
+          </w:p>
+        </w:tc>
+        <w:tc>
+          <w:tcPr>
+            <w:tcW w:w="1080" w:type="dxa"/>
+            <w:tcBorders>
+              <w:top w:val="none" w:sz="0" w:space="0" w:color="000000"/>
+              <w:left w:val="none" w:sz="0" w:space="0" w:color="000000"/>
+              <w:bottom w:val="none" w:sz="0" w:space="0" w:color="000000"/>
+              <w:right w:val="none" w:sz="0" w:space="0" w:color="000000"/>
+            </w:tcBorders>
+            <w:shd w:val="clear" w:color="auto" w:fill="FFFFFF"/>
+            <w:tcMar>
+              <w:top w:w="0" w:type="dxa"/>
+              <w:left w:w="0" w:type="dxa"/>
+              <w:bottom w:w="0" w:type="dxa"/>
+              <w:right w:w="0" w:type="dxa"/>
+            </w:tcMar>
+            <w:vAlign w:val="center"/>
+          </w:tcPr>
+          <w:p>
+            <w:pPr>
+              <w:keepNext/>
+              <w:pBdr>
+                <w:top w:val="none" w:sz="0" w:space="0" w:color="000000"/>
+                <w:left w:val="none" w:sz="0" w:space="0" w:color="000000"/>
+                <w:bottom w:val="none" w:sz="0" w:space="0" w:color="000000"/>
+                <w:right w:val="none" w:sz="0" w:space="0" w:color="000000"/>
+              </w:pBdr>
+              <w:spacing w:before="100" w:after="100"/>
+              <w:ind w:left="100" w:right="100"/>
+              <w:jc w:val="right"/>
+            </w:pPr>
+            <w:r>
+              <w:rPr>
+                <w:rFonts w:ascii="Arial" w:eastAsia="Arial" w:hAnsi="Arial" w:cs="Arial"/>
+                <w:color w:val="000000"/>
+                <w:sz w:val="22"/>
+                <w:szCs w:val="22"/>
+              </w:rPr>
+              <w:t>1</w:t>
+            </w:r>
+          </w:p>
+        </w:tc>
+      </w:tr>
+      <w:tr>
+        <w:trPr>
+          <w:cantSplit/>
+          <w:jc w:val="center"/>
+        </w:trPr>
+        <w:tc>
+          <w:tcPr>
+            <w:tcW w:w="1080" w:type="dxa"/>
+            <w:tcBorders>
+              <w:top w:val="none" w:sz="0" w:space="0" w:color="000000"/>
+              <w:left w:val="none" w:sz="0" w:space="0" w:color="000000"/>
+              <w:bottom w:val="none" w:sz="0" w:space="0" w:color="000000"/>
+              <w:right w:val="none" w:sz="0" w:space="0" w:color="000000"/>
+            </w:tcBorders>
+            <w:shd w:val="clear" w:color="auto" w:fill="FFFFFF"/>
+            <w:tcMar>
+              <w:top w:w="0" w:type="dxa"/>
+              <w:left w:w="0" w:type="dxa"/>
+              <w:bottom w:w="0" w:type="dxa"/>
+              <w:right w:w="0" w:type="dxa"/>
+            </w:tcMar>
+            <w:vAlign w:val="center"/>
+          </w:tcPr>
+          <w:p>
+            <w:pPr>
+              <w:keepNext/>
+              <w:pBdr>
+                <w:top w:val="none" w:sz="0" w:space="0" w:color="000000"/>
+                <w:left w:val="none" w:sz="0" w:space="0" w:color="000000"/>
+                <w:bottom w:val="none" w:sz="0" w:space="0" w:color="000000"/>
+                <w:right w:val="none" w:sz="0" w:space="0" w:color="000000"/>
+              </w:pBdr>
+              <w:spacing w:before="100" w:after="100"/>
+              <w:ind w:left="100" w:right="100"/>
+              <w:jc w:val="right"/>
+            </w:pPr>
+            <w:r>
+              <w:rPr>
+                <w:rFonts w:ascii="Arial" w:eastAsia="Arial" w:hAnsi="Arial" w:cs="Arial"/>
+                <w:color w:val="000000"/>
+                <w:sz w:val="22"/>
+                <w:szCs w:val="22"/>
+              </w:rPr>
+              <w:t>21.4</w:t>
+            </w:r>
+          </w:p>
+        </w:tc>
+        <w:tc>
+          <w:tcPr>
+            <w:tcW w:w="1080" w:type="dxa"/>
+            <w:tcBorders>
+              <w:top w:val="none" w:sz="0" w:space="0" w:color="000000"/>
+              <w:left w:val="none" w:sz="0" w:space="0" w:color="000000"/>
+              <w:bottom w:val="none" w:sz="0" w:space="0" w:color="000000"/>
+              <w:right w:val="none" w:sz="0" w:space="0" w:color="000000"/>
+            </w:tcBorders>
+            <w:shd w:val="clear" w:color="auto" w:fill="FFFFFF"/>
+            <w:tcMar>
+              <w:top w:w="0" w:type="dxa"/>
+              <w:left w:w="0" w:type="dxa"/>
+              <w:bottom w:w="0" w:type="dxa"/>
+              <w:right w:w="0" w:type="dxa"/>
+            </w:tcMar>
+            <w:vAlign w:val="center"/>
+          </w:tcPr>
+          <w:p>
+            <w:pPr>
+              <w:keepNext/>
+              <w:pBdr>
+                <w:top w:val="none" w:sz="0" w:space="0" w:color="000000"/>
+                <w:left w:val="none" w:sz="0" w:space="0" w:color="000000"/>
+                <w:bottom w:val="none" w:sz="0" w:space="0" w:color="000000"/>
+                <w:right w:val="none" w:sz="0" w:space="0" w:color="000000"/>
+              </w:pBdr>
+              <w:spacing w:before="100" w:after="100"/>
+              <w:ind w:left="100" w:right="100"/>
+              <w:jc w:val="right"/>
+            </w:pPr>
+            <w:r>
+              <w:rPr>
+                <w:rFonts w:ascii="Arial" w:eastAsia="Arial" w:hAnsi="Arial" w:cs="Arial"/>
+                <w:color w:val="000000"/>
+                <w:sz w:val="22"/>
+                <w:szCs w:val="22"/>
+              </w:rPr>
+              <w:t>6</w:t>
+            </w:r>
+          </w:p>
+        </w:tc>
+        <w:tc>
+          <w:tcPr>
+            <w:tcW w:w="1080" w:type="dxa"/>
+            <w:tcBorders>
+              <w:top w:val="none" w:sz="0" w:space="0" w:color="000000"/>
+              <w:left w:val="none" w:sz="0" w:space="0" w:color="000000"/>
+              <w:bottom w:val="none" w:sz="0" w:space="0" w:color="000000"/>
+              <w:right w:val="none" w:sz="0" w:space="0" w:color="000000"/>
+            </w:tcBorders>
+            <w:shd w:val="clear" w:color="auto" w:fill="FFFFFF"/>
+            <w:tcMar>
+              <w:top w:w="0" w:type="dxa"/>
+              <w:left w:w="0" w:type="dxa"/>
+              <w:bottom w:w="0" w:type="dxa"/>
+              <w:right w:w="0" w:type="dxa"/>
+            </w:tcMar>
+            <w:vAlign w:val="center"/>
+          </w:tcPr>
+          <w:p>
+            <w:pPr>
+              <w:keepNext/>
+              <w:pBdr>
+                <w:top w:val="none" w:sz="0" w:space="0" w:color="000000"/>
+                <w:left w:val="none" w:sz="0" w:space="0" w:color="000000"/>
+                <w:bottom w:val="none" w:sz="0" w:space="0" w:color="000000"/>
+                <w:right w:val="none" w:sz="0" w:space="0" w:color="000000"/>
+              </w:pBdr>
+              <w:spacing w:before="100" w:after="100"/>
+              <w:ind w:left="100" w:right="100"/>
+              <w:jc w:val="right"/>
+            </w:pPr>
+            <w:r>
+              <w:rPr>
+                <w:rFonts w:ascii="Arial" w:eastAsia="Arial" w:hAnsi="Arial" w:cs="Arial"/>
+                <w:color w:val="000000"/>
+                <w:sz w:val="22"/>
+                <w:szCs w:val="22"/>
+              </w:rPr>
+              <w:t>258</w:t>
+            </w:r>
+          </w:p>
+        </w:tc>
+        <w:tc>
+          <w:tcPr>
+            <w:tcW w:w="1080" w:type="dxa"/>
+            <w:tcBorders>
+              <w:top w:val="none" w:sz="0" w:space="0" w:color="000000"/>
+              <w:left w:val="none" w:sz="0" w:space="0" w:color="000000"/>
+              <w:bottom w:val="none" w:sz="0" w:space="0" w:color="000000"/>
+              <w:right w:val="none" w:sz="0" w:space="0" w:color="000000"/>
+            </w:tcBorders>
+            <w:shd w:val="clear" w:color="auto" w:fill="FFFFFF"/>
+            <w:tcMar>
+              <w:top w:w="0" w:type="dxa"/>
+              <w:left w:w="0" w:type="dxa"/>
+              <w:bottom w:w="0" w:type="dxa"/>
+              <w:right w:w="0" w:type="dxa"/>
+            </w:tcMar>
+            <w:vAlign w:val="center"/>
+          </w:tcPr>
+          <w:p>
+            <w:pPr>
+              <w:keepNext/>
+              <w:pBdr>
+                <w:top w:val="none" w:sz="0" w:space="0" w:color="000000"/>
+                <w:left w:val="none" w:sz="0" w:space="0" w:color="000000"/>
+                <w:bottom w:val="none" w:sz="0" w:space="0" w:color="000000"/>
+                <w:right w:val="none" w:sz="0" w:space="0" w:color="000000"/>
+              </w:pBdr>
+              <w:spacing w:before="100" w:after="100"/>
+              <w:ind w:left="100" w:right="100"/>
+              <w:jc w:val="right"/>
+            </w:pPr>
+            <w:r>
+              <w:rPr>
+                <w:rFonts w:ascii="Arial" w:eastAsia="Arial" w:hAnsi="Arial" w:cs="Arial"/>
+                <w:color w:val="000000"/>
+                <w:sz w:val="22"/>
+                <w:szCs w:val="22"/>
+              </w:rPr>
+              <w:t>110</w:t>
+            </w:r>
+          </w:p>
+        </w:tc>
+        <w:tc>
+          <w:tcPr>
+            <w:tcW w:w="1080" w:type="dxa"/>
+            <w:tcBorders>
+              <w:top w:val="none" w:sz="0" w:space="0" w:color="000000"/>
+              <w:left w:val="none" w:sz="0" w:space="0" w:color="000000"/>
+              <w:bottom w:val="none" w:sz="0" w:space="0" w:color="000000"/>
+              <w:right w:val="none" w:sz="0" w:space="0" w:color="000000"/>
+            </w:tcBorders>
+            <w:shd w:val="clear" w:color="auto" w:fill="FFFFFF"/>
+            <w:tcMar>
+              <w:top w:w="0" w:type="dxa"/>
+              <w:left w:w="0" w:type="dxa"/>
+              <w:bottom w:w="0" w:type="dxa"/>
+              <w:right w:w="0" w:type="dxa"/>
+            </w:tcMar>
+            <w:vAlign w:val="center"/>
+          </w:tcPr>
+          <w:p>
+            <w:pPr>
+              <w:keepNext/>
+              <w:pBdr>
+                <w:top w:val="none" w:sz="0" w:space="0" w:color="000000"/>
+                <w:left w:val="none" w:sz="0" w:space="0" w:color="000000"/>
+                <w:bottom w:val="none" w:sz="0" w:space="0" w:color="000000"/>
+                <w:right w:val="none" w:sz="0" w:space="0" w:color="000000"/>
+              </w:pBdr>
+              <w:spacing w:before="100" w:after="100"/>
+              <w:ind w:left="100" w:right="100"/>
+              <w:jc w:val="right"/>
+            </w:pPr>
+            <w:r>
+              <w:rPr>
+                <w:rFonts w:ascii="Arial" w:eastAsia="Arial" w:hAnsi="Arial" w:cs="Arial"/>
+                <w:color w:val="000000"/>
+                <w:sz w:val="22"/>
+                <w:szCs w:val="22"/>
+              </w:rPr>
+              <w:t>3.08</w:t>
+            </w:r>
+          </w:p>
+        </w:tc>
+        <w:tc>
+          <w:tcPr>
+            <w:tcW w:w="1080" w:type="dxa"/>
+            <w:tcBorders>
+              <w:top w:val="none" w:sz="0" w:space="0" w:color="000000"/>
+              <w:left w:val="none" w:sz="0" w:space="0" w:color="000000"/>
+              <w:bottom w:val="none" w:sz="0" w:space="0" w:color="000000"/>
+              <w:right w:val="none" w:sz="0" w:space="0" w:color="000000"/>
+            </w:tcBorders>
+            <w:shd w:val="clear" w:color="auto" w:fill="FFFFFF"/>
+            <w:tcMar>
+              <w:top w:w="0" w:type="dxa"/>
+              <w:left w:w="0" w:type="dxa"/>
+              <w:bottom w:w="0" w:type="dxa"/>
+              <w:right w:w="0" w:type="dxa"/>
+            </w:tcMar>
+            <w:vAlign w:val="center"/>
+          </w:tcPr>
+          <w:p>
+            <w:pPr>
+              <w:keepNext/>
+              <w:pBdr>
+                <w:top w:val="none" w:sz="0" w:space="0" w:color="000000"/>
+                <w:left w:val="none" w:sz="0" w:space="0" w:color="000000"/>
+                <w:bottom w:val="none" w:sz="0" w:space="0" w:color="000000"/>
+                <w:right w:val="none" w:sz="0" w:space="0" w:color="000000"/>
+              </w:pBdr>
+              <w:spacing w:before="100" w:after="100"/>
+              <w:ind w:left="100" w:right="100"/>
+              <w:jc w:val="right"/>
+            </w:pPr>
+            <w:r>
+              <w:rPr>
+                <w:rFonts w:ascii="Arial" w:eastAsia="Arial" w:hAnsi="Arial" w:cs="Arial"/>
+                <w:color w:val="000000"/>
+                <w:sz w:val="22"/>
+                <w:szCs w:val="22"/>
+              </w:rPr>
+              <w:t>3.215</w:t>
+            </w:r>
+          </w:p>
+        </w:tc>
+        <w:tc>
+          <w:tcPr>
+            <w:tcW w:w="1080" w:type="dxa"/>
+            <w:tcBorders>
+              <w:top w:val="none" w:sz="0" w:space="0" w:color="000000"/>
+              <w:left w:val="none" w:sz="0" w:space="0" w:color="000000"/>
+              <w:bottom w:val="none" w:sz="0" w:space="0" w:color="000000"/>
+              <w:right w:val="none" w:sz="0" w:space="0" w:color="000000"/>
+            </w:tcBorders>
+            <w:shd w:val="clear" w:color="auto" w:fill="FFFFFF"/>
+            <w:tcMar>
+              <w:top w:w="0" w:type="dxa"/>
+              <w:left w:w="0" w:type="dxa"/>
+              <w:bottom w:w="0" w:type="dxa"/>
+              <w:right w:w="0" w:type="dxa"/>
+            </w:tcMar>
+            <w:vAlign w:val="center"/>
+          </w:tcPr>
+          <w:p>
+            <w:pPr>
+              <w:keepNext/>
+              <w:pBdr>
+                <w:top w:val="none" w:sz="0" w:space="0" w:color="000000"/>
+                <w:left w:val="none" w:sz="0" w:space="0" w:color="000000"/>
+                <w:bottom w:val="none" w:sz="0" w:space="0" w:color="000000"/>
+                <w:right w:val="none" w:sz="0" w:space="0" w:color="000000"/>
+              </w:pBdr>
+              <w:spacing w:before="100" w:after="100"/>
+              <w:ind w:left="100" w:right="100"/>
+              <w:jc w:val="right"/>
+            </w:pPr>
+            <w:r>
+              <w:rPr>
+                <w:rFonts w:ascii="Arial" w:eastAsia="Arial" w:hAnsi="Arial" w:cs="Arial"/>
+                <w:color w:val="000000"/>
+                <w:sz w:val="22"/>
+                <w:szCs w:val="22"/>
+              </w:rPr>
+              <w:t>19.44</w:t>
+            </w:r>
+          </w:p>
+        </w:tc>
+        <w:tc>
+          <w:tcPr>
+            <w:tcW w:w="1080" w:type="dxa"/>
+            <w:tcBorders>
+              <w:top w:val="none" w:sz="0" w:space="0" w:color="000000"/>
+              <w:left w:val="none" w:sz="0" w:space="0" w:color="000000"/>
+              <w:bottom w:val="none" w:sz="0" w:space="0" w:color="000000"/>
+              <w:right w:val="none" w:sz="0" w:space="0" w:color="000000"/>
+            </w:tcBorders>
+            <w:shd w:val="clear" w:color="auto" w:fill="FFFFFF"/>
+            <w:tcMar>
+              <w:top w:w="0" w:type="dxa"/>
+              <w:left w:w="0" w:type="dxa"/>
+              <w:bottom w:w="0" w:type="dxa"/>
+              <w:right w:w="0" w:type="dxa"/>
+            </w:tcMar>
+            <w:vAlign w:val="center"/>
+          </w:tcPr>
+          <w:p>
+            <w:pPr>
+              <w:keepNext/>
+              <w:pBdr>
+                <w:top w:val="none" w:sz="0" w:space="0" w:color="000000"/>
+                <w:left w:val="none" w:sz="0" w:space="0" w:color="000000"/>
+                <w:bottom w:val="none" w:sz="0" w:space="0" w:color="000000"/>
+                <w:right w:val="none" w:sz="0" w:space="0" w:color="000000"/>
+              </w:pBdr>
+              <w:spacing w:before="100" w:after="100"/>
+              <w:ind w:left="100" w:right="100"/>
+              <w:jc w:val="right"/>
+            </w:pPr>
+            <w:r>
+              <w:rPr>
+                <w:rFonts w:ascii="Arial" w:eastAsia="Arial" w:hAnsi="Arial" w:cs="Arial"/>
+                <w:color w:val="000000"/>
+                <w:sz w:val="22"/>
+                <w:szCs w:val="22"/>
+              </w:rPr>
+              <w:t>1</w:t>
+            </w:r>
+          </w:p>
+        </w:tc>
+        <w:tc>
+          <w:tcPr>
+            <w:tcW w:w="1080" w:type="dxa"/>
+            <w:tcBorders>
+              <w:top w:val="none" w:sz="0" w:space="0" w:color="000000"/>
+              <w:left w:val="none" w:sz="0" w:space="0" w:color="000000"/>
+              <w:bottom w:val="none" w:sz="0" w:space="0" w:color="000000"/>
+              <w:right w:val="none" w:sz="0" w:space="0" w:color="000000"/>
+            </w:tcBorders>
+            <w:shd w:val="clear" w:color="auto" w:fill="FFFFFF"/>
+            <w:tcMar>
+              <w:top w:w="0" w:type="dxa"/>
+              <w:left w:w="0" w:type="dxa"/>
+              <w:bottom w:w="0" w:type="dxa"/>
+              <w:right w:w="0" w:type="dxa"/>
+            </w:tcMar>
+            <w:vAlign w:val="center"/>
+          </w:tcPr>
+          <w:p>
+            <w:pPr>
+              <w:keepNext/>
+              <w:pBdr>
+                <w:top w:val="none" w:sz="0" w:space="0" w:color="000000"/>
+                <w:left w:val="none" w:sz="0" w:space="0" w:color="000000"/>
+                <w:bottom w:val="none" w:sz="0" w:space="0" w:color="000000"/>
+                <w:right w:val="none" w:sz="0" w:space="0" w:color="000000"/>
+              </w:pBdr>
+              <w:spacing w:before="100" w:after="100"/>
+              <w:ind w:left="100" w:right="100"/>
+              <w:jc w:val="right"/>
+            </w:pPr>
+            <w:r>
+              <w:rPr>
+                <w:rFonts w:ascii="Arial" w:eastAsia="Arial" w:hAnsi="Arial" w:cs="Arial"/>
+                <w:color w:val="000000"/>
+                <w:sz w:val="22"/>
+                <w:szCs w:val="22"/>
+              </w:rPr>
+              <w:t>0</w:t>
+            </w:r>
+          </w:p>
+        </w:tc>
+        <w:tc>
+          <w:tcPr>
+            <w:tcW w:w="1080" w:type="dxa"/>
+            <w:tcBorders>
+              <w:top w:val="none" w:sz="0" w:space="0" w:color="000000"/>
+              <w:left w:val="none" w:sz="0" w:space="0" w:color="000000"/>
+              <w:bottom w:val="none" w:sz="0" w:space="0" w:color="000000"/>
+              <w:right w:val="none" w:sz="0" w:space="0" w:color="000000"/>
+            </w:tcBorders>
+            <w:shd w:val="clear" w:color="auto" w:fill="FFFFFF"/>
+            <w:tcMar>
+              <w:top w:w="0" w:type="dxa"/>
+              <w:left w:w="0" w:type="dxa"/>
+              <w:bottom w:w="0" w:type="dxa"/>
+              <w:right w:w="0" w:type="dxa"/>
+            </w:tcMar>
+            <w:vAlign w:val="center"/>
+          </w:tcPr>
+          <w:p>
+            <w:pPr>
+              <w:keepNext/>
+              <w:pBdr>
+                <w:top w:val="none" w:sz="0" w:space="0" w:color="000000"/>
+                <w:left w:val="none" w:sz="0" w:space="0" w:color="000000"/>
+                <w:bottom w:val="none" w:sz="0" w:space="0" w:color="000000"/>
+                <w:right w:val="none" w:sz="0" w:space="0" w:color="000000"/>
+              </w:pBdr>
+              <w:spacing w:before="100" w:after="100"/>
+              <w:ind w:left="100" w:right="100"/>
+              <w:jc w:val="right"/>
+            </w:pPr>
+            <w:r>
+              <w:rPr>
+                <w:rFonts w:ascii="Arial" w:eastAsia="Arial" w:hAnsi="Arial" w:cs="Arial"/>
+                <w:color w:val="000000"/>
+                <w:sz w:val="22"/>
+                <w:szCs w:val="22"/>
+              </w:rPr>
+              <w:t>3</w:t>
+            </w:r>
+          </w:p>
+        </w:tc>
+        <w:tc>
+          <w:tcPr>
+            <w:tcW w:w="1080" w:type="dxa"/>
+            <w:tcBorders>
+              <w:top w:val="none" w:sz="0" w:space="0" w:color="000000"/>
+              <w:left w:val="none" w:sz="0" w:space="0" w:color="000000"/>
+              <w:bottom w:val="none" w:sz="0" w:space="0" w:color="000000"/>
+              <w:right w:val="none" w:sz="0" w:space="0" w:color="000000"/>
+            </w:tcBorders>
+            <w:shd w:val="clear" w:color="auto" w:fill="FFFFFF"/>
+            <w:tcMar>
+              <w:top w:w="0" w:type="dxa"/>
+              <w:left w:w="0" w:type="dxa"/>
+              <w:bottom w:w="0" w:type="dxa"/>
+              <w:right w:w="0" w:type="dxa"/>
+            </w:tcMar>
+            <w:vAlign w:val="center"/>
+          </w:tcPr>
+          <w:p>
+            <w:pPr>
+              <w:keepNext/>
+              <w:pBdr>
+                <w:top w:val="none" w:sz="0" w:space="0" w:color="000000"/>
+                <w:left w:val="none" w:sz="0" w:space="0" w:color="000000"/>
+                <w:bottom w:val="none" w:sz="0" w:space="0" w:color="000000"/>
+                <w:right w:val="none" w:sz="0" w:space="0" w:color="000000"/>
+              </w:pBdr>
+              <w:spacing w:before="100" w:after="100"/>
+              <w:ind w:left="100" w:right="100"/>
+              <w:jc w:val="right"/>
+            </w:pPr>
+            <w:r>
+              <w:rPr>
+                <w:rFonts w:ascii="Arial" w:eastAsia="Arial" w:hAnsi="Arial" w:cs="Arial"/>
+                <w:color w:val="000000"/>
+                <w:sz w:val="22"/>
+                <w:szCs w:val="22"/>
+              </w:rPr>
+              <w:t>1</w:t>
+            </w:r>
+          </w:p>
+        </w:tc>
+      </w:tr>
+      <w:tr>
+        <w:trPr>
+          <w:cantSplit/>
+          <w:jc w:val="center"/>
+        </w:trPr>
+        <w:tc>
+          <w:tcPr>
+            <w:tcW w:w="1080" w:type="dxa"/>
+            <w:tcBorders>
+              <w:top w:val="none" w:sz="0" w:space="0" w:color="000000"/>
+              <w:left w:val="none" w:sz="0" w:space="0" w:color="000000"/>
+              <w:bottom w:val="none" w:sz="0" w:space="0" w:color="000000"/>
+              <w:right w:val="none" w:sz="0" w:space="0" w:color="000000"/>
+            </w:tcBorders>
+            <w:shd w:val="clear" w:color="auto" w:fill="FFFFFF"/>
+            <w:tcMar>
+              <w:top w:w="0" w:type="dxa"/>
+              <w:left w:w="0" w:type="dxa"/>
+              <w:bottom w:w="0" w:type="dxa"/>
+              <w:right w:w="0" w:type="dxa"/>
+            </w:tcMar>
+            <w:vAlign w:val="center"/>
+          </w:tcPr>
+          <w:p>
+            <w:pPr>
+              <w:keepNext/>
+              <w:pBdr>
+                <w:top w:val="none" w:sz="0" w:space="0" w:color="000000"/>
+                <w:left w:val="none" w:sz="0" w:space="0" w:color="000000"/>
+                <w:bottom w:val="none" w:sz="0" w:space="0" w:color="000000"/>
+                <w:right w:val="none" w:sz="0" w:space="0" w:color="000000"/>
+              </w:pBdr>
+              <w:spacing w:before="100" w:after="100"/>
+              <w:ind w:left="100" w:right="100"/>
+              <w:jc w:val="right"/>
+            </w:pPr>
+            <w:r>
+              <w:rPr>
+                <w:rFonts w:ascii="Arial" w:eastAsia="Arial" w:hAnsi="Arial" w:cs="Arial"/>
+                <w:color w:val="000000"/>
+                <w:sz w:val="22"/>
+                <w:szCs w:val="22"/>
+              </w:rPr>
+              <w:t>18.7</w:t>
+            </w:r>
+          </w:p>
+        </w:tc>
+        <w:tc>
+          <w:tcPr>
+            <w:tcW w:w="1080" w:type="dxa"/>
+            <w:tcBorders>
+              <w:top w:val="none" w:sz="0" w:space="0" w:color="000000"/>
+              <w:left w:val="none" w:sz="0" w:space="0" w:color="000000"/>
+              <w:bottom w:val="none" w:sz="0" w:space="0" w:color="000000"/>
+              <w:right w:val="none" w:sz="0" w:space="0" w:color="000000"/>
+            </w:tcBorders>
+            <w:shd w:val="clear" w:color="auto" w:fill="FFFFFF"/>
+            <w:tcMar>
+              <w:top w:w="0" w:type="dxa"/>
+              <w:left w:w="0" w:type="dxa"/>
+              <w:bottom w:w="0" w:type="dxa"/>
+              <w:right w:w="0" w:type="dxa"/>
+            </w:tcMar>
+            <w:vAlign w:val="center"/>
+          </w:tcPr>
+          <w:p>
+            <w:pPr>
+              <w:keepNext/>
+              <w:pBdr>
+                <w:top w:val="none" w:sz="0" w:space="0" w:color="000000"/>
+                <w:left w:val="none" w:sz="0" w:space="0" w:color="000000"/>
+                <w:bottom w:val="none" w:sz="0" w:space="0" w:color="000000"/>
+                <w:right w:val="none" w:sz="0" w:space="0" w:color="000000"/>
+              </w:pBdr>
+              <w:spacing w:before="100" w:after="100"/>
+              <w:ind w:left="100" w:right="100"/>
+              <w:jc w:val="right"/>
+            </w:pPr>
+            <w:r>
+              <w:rPr>
+                <w:rFonts w:ascii="Arial" w:eastAsia="Arial" w:hAnsi="Arial" w:cs="Arial"/>
+                <w:color w:val="000000"/>
+                <w:sz w:val="22"/>
+                <w:szCs w:val="22"/>
+              </w:rPr>
+              <w:t>8</w:t>
+            </w:r>
+          </w:p>
+        </w:tc>
+        <w:tc>
+          <w:tcPr>
+            <w:tcW w:w="1080" w:type="dxa"/>
+            <w:tcBorders>
+              <w:top w:val="none" w:sz="0" w:space="0" w:color="000000"/>
+              <w:left w:val="none" w:sz="0" w:space="0" w:color="000000"/>
+              <w:bottom w:val="none" w:sz="0" w:space="0" w:color="000000"/>
+              <w:right w:val="none" w:sz="0" w:space="0" w:color="000000"/>
+            </w:tcBorders>
+            <w:shd w:val="clear" w:color="auto" w:fill="FFFFFF"/>
+            <w:tcMar>
+              <w:top w:w="0" w:type="dxa"/>
+              <w:left w:w="0" w:type="dxa"/>
+              <w:bottom w:w="0" w:type="dxa"/>
+              <w:right w:w="0" w:type="dxa"/>
+            </w:tcMar>
+            <w:vAlign w:val="center"/>
+          </w:tcPr>
+          <w:p>
+            <w:pPr>
+              <w:keepNext/>
+              <w:pBdr>
+                <w:top w:val="none" w:sz="0" w:space="0" w:color="000000"/>
+                <w:left w:val="none" w:sz="0" w:space="0" w:color="000000"/>
+                <w:bottom w:val="none" w:sz="0" w:space="0" w:color="000000"/>
+                <w:right w:val="none" w:sz="0" w:space="0" w:color="000000"/>
+              </w:pBdr>
+              <w:spacing w:before="100" w:after="100"/>
+              <w:ind w:left="100" w:right="100"/>
+              <w:jc w:val="right"/>
+            </w:pPr>
+            <w:r>
+              <w:rPr>
+                <w:rFonts w:ascii="Arial" w:eastAsia="Arial" w:hAnsi="Arial" w:cs="Arial"/>
+                <w:color w:val="000000"/>
+                <w:sz w:val="22"/>
+                <w:szCs w:val="22"/>
+              </w:rPr>
+              <w:t>360</w:t>
+            </w:r>
+          </w:p>
+        </w:tc>
+        <w:tc>
+          <w:tcPr>
+            <w:tcW w:w="1080" w:type="dxa"/>
+            <w:tcBorders>
+              <w:top w:val="none" w:sz="0" w:space="0" w:color="000000"/>
+              <w:left w:val="none" w:sz="0" w:space="0" w:color="000000"/>
+              <w:bottom w:val="none" w:sz="0" w:space="0" w:color="000000"/>
+              <w:right w:val="none" w:sz="0" w:space="0" w:color="000000"/>
+            </w:tcBorders>
+            <w:shd w:val="clear" w:color="auto" w:fill="FFFFFF"/>
+            <w:tcMar>
+              <w:top w:w="0" w:type="dxa"/>
+              <w:left w:w="0" w:type="dxa"/>
+              <w:bottom w:w="0" w:type="dxa"/>
+              <w:right w:w="0" w:type="dxa"/>
+            </w:tcMar>
+            <w:vAlign w:val="center"/>
+          </w:tcPr>
+          <w:p>
+            <w:pPr>
+              <w:keepNext/>
+              <w:pBdr>
+                <w:top w:val="none" w:sz="0" w:space="0" w:color="000000"/>
+                <w:left w:val="none" w:sz="0" w:space="0" w:color="000000"/>
+                <w:bottom w:val="none" w:sz="0" w:space="0" w:color="000000"/>
+                <w:right w:val="none" w:sz="0" w:space="0" w:color="000000"/>
+              </w:pBdr>
+              <w:spacing w:before="100" w:after="100"/>
+              <w:ind w:left="100" w:right="100"/>
+              <w:jc w:val="right"/>
+            </w:pPr>
+            <w:r>
+              <w:rPr>
+                <w:rFonts w:ascii="Arial" w:eastAsia="Arial" w:hAnsi="Arial" w:cs="Arial"/>
+                <w:color w:val="000000"/>
+                <w:sz w:val="22"/>
+                <w:szCs w:val="22"/>
+              </w:rPr>
+              <w:t>175</w:t>
+            </w:r>
+          </w:p>
+        </w:tc>
+        <w:tc>
+          <w:tcPr>
+            <w:tcW w:w="1080" w:type="dxa"/>
+            <w:tcBorders>
+              <w:top w:val="none" w:sz="0" w:space="0" w:color="000000"/>
+              <w:left w:val="none" w:sz="0" w:space="0" w:color="000000"/>
+              <w:bottom w:val="none" w:sz="0" w:space="0" w:color="000000"/>
+              <w:right w:val="none" w:sz="0" w:space="0" w:color="000000"/>
+            </w:tcBorders>
+            <w:shd w:val="clear" w:color="auto" w:fill="FFFFFF"/>
+            <w:tcMar>
+              <w:top w:w="0" w:type="dxa"/>
+              <w:left w:w="0" w:type="dxa"/>
+              <w:bottom w:w="0" w:type="dxa"/>
+              <w:right w:w="0" w:type="dxa"/>
+            </w:tcMar>
+            <w:vAlign w:val="center"/>
+          </w:tcPr>
+          <w:p>
+            <w:pPr>
+              <w:keepNext/>
+              <w:pBdr>
+                <w:top w:val="none" w:sz="0" w:space="0" w:color="000000"/>
+                <w:left w:val="none" w:sz="0" w:space="0" w:color="000000"/>
+                <w:bottom w:val="none" w:sz="0" w:space="0" w:color="000000"/>
+                <w:right w:val="none" w:sz="0" w:space="0" w:color="000000"/>
+              </w:pBdr>
+              <w:spacing w:before="100" w:after="100"/>
+              <w:ind w:left="100" w:right="100"/>
+              <w:jc w:val="right"/>
+            </w:pPr>
+            <w:r>
+              <w:rPr>
+                <w:rFonts w:ascii="Arial" w:eastAsia="Arial" w:hAnsi="Arial" w:cs="Arial"/>
+                <w:color w:val="000000"/>
+                <w:sz w:val="22"/>
+                <w:szCs w:val="22"/>
+              </w:rPr>
+              <w:t>3.15</w:t>
+            </w:r>
+          </w:p>
+        </w:tc>
+        <w:tc>
+          <w:tcPr>
+            <w:tcW w:w="1080" w:type="dxa"/>
+            <w:tcBorders>
+              <w:top w:val="none" w:sz="0" w:space="0" w:color="000000"/>
+              <w:left w:val="none" w:sz="0" w:space="0" w:color="000000"/>
+              <w:bottom w:val="none" w:sz="0" w:space="0" w:color="000000"/>
+              <w:right w:val="none" w:sz="0" w:space="0" w:color="000000"/>
+            </w:tcBorders>
+            <w:shd w:val="clear" w:color="auto" w:fill="FFFFFF"/>
+            <w:tcMar>
+              <w:top w:w="0" w:type="dxa"/>
+              <w:left w:w="0" w:type="dxa"/>
+              <w:bottom w:w="0" w:type="dxa"/>
+              <w:right w:w="0" w:type="dxa"/>
+            </w:tcMar>
+            <w:vAlign w:val="center"/>
+          </w:tcPr>
+          <w:p>
+            <w:pPr>
+              <w:keepNext/>
+              <w:pBdr>
+                <w:top w:val="none" w:sz="0" w:space="0" w:color="000000"/>
+                <w:left w:val="none" w:sz="0" w:space="0" w:color="000000"/>
+                <w:bottom w:val="none" w:sz="0" w:space="0" w:color="000000"/>
+                <w:right w:val="none" w:sz="0" w:space="0" w:color="000000"/>
+              </w:pBdr>
+              <w:spacing w:before="100" w:after="100"/>
+              <w:ind w:left="100" w:right="100"/>
+              <w:jc w:val="right"/>
+            </w:pPr>
+            <w:r>
+              <w:rPr>
+                <w:rFonts w:ascii="Arial" w:eastAsia="Arial" w:hAnsi="Arial" w:cs="Arial"/>
+                <w:color w:val="000000"/>
+                <w:sz w:val="22"/>
+                <w:szCs w:val="22"/>
+              </w:rPr>
+              <w:t>3.440</w:t>
+            </w:r>
+          </w:p>
+        </w:tc>
+        <w:tc>
+          <w:tcPr>
+            <w:tcW w:w="1080" w:type="dxa"/>
+            <w:tcBorders>
+              <w:top w:val="none" w:sz="0" w:space="0" w:color="000000"/>
+              <w:left w:val="none" w:sz="0" w:space="0" w:color="000000"/>
+              <w:bottom w:val="none" w:sz="0" w:space="0" w:color="000000"/>
+              <w:right w:val="none" w:sz="0" w:space="0" w:color="000000"/>
+            </w:tcBorders>
+            <w:shd w:val="clear" w:color="auto" w:fill="FFFFFF"/>
+            <w:tcMar>
+              <w:top w:w="0" w:type="dxa"/>
+              <w:left w:w="0" w:type="dxa"/>
+              <w:bottom w:w="0" w:type="dxa"/>
+              <w:right w:w="0" w:type="dxa"/>
+            </w:tcMar>
+            <w:vAlign w:val="center"/>
+          </w:tcPr>
+          <w:p>
+            <w:pPr>
+              <w:keepNext/>
+              <w:pBdr>
+                <w:top w:val="none" w:sz="0" w:space="0" w:color="000000"/>
+                <w:left w:val="none" w:sz="0" w:space="0" w:color="000000"/>
+                <w:bottom w:val="none" w:sz="0" w:space="0" w:color="000000"/>
+                <w:right w:val="none" w:sz="0" w:space="0" w:color="000000"/>
+              </w:pBdr>
+              <w:spacing w:before="100" w:after="100"/>
+              <w:ind w:left="100" w:right="100"/>
+              <w:jc w:val="right"/>
+            </w:pPr>
+            <w:r>
+              <w:rPr>
+                <w:rFonts w:ascii="Arial" w:eastAsia="Arial" w:hAnsi="Arial" w:cs="Arial"/>
+                <w:color w:val="000000"/>
+                <w:sz w:val="22"/>
+                <w:szCs w:val="22"/>
+              </w:rPr>
+              <w:t>17.02</w:t>
+            </w:r>
+          </w:p>
+        </w:tc>
+        <w:tc>
+          <w:tcPr>
+            <w:tcW w:w="1080" w:type="dxa"/>
+            <w:tcBorders>
+              <w:top w:val="none" w:sz="0" w:space="0" w:color="000000"/>
+              <w:left w:val="none" w:sz="0" w:space="0" w:color="000000"/>
+              <w:bottom w:val="none" w:sz="0" w:space="0" w:color="000000"/>
+              <w:right w:val="none" w:sz="0" w:space="0" w:color="000000"/>
+            </w:tcBorders>
+            <w:shd w:val="clear" w:color="auto" w:fill="FFFFFF"/>
+            <w:tcMar>
+              <w:top w:w="0" w:type="dxa"/>
+              <w:left w:w="0" w:type="dxa"/>
+              <w:bottom w:w="0" w:type="dxa"/>
+              <w:right w:w="0" w:type="dxa"/>
+            </w:tcMar>
+            <w:vAlign w:val="center"/>
+          </w:tcPr>
+          <w:p>
+            <w:pPr>
+              <w:keepNext/>
+              <w:pBdr>
+                <w:top w:val="none" w:sz="0" w:space="0" w:color="000000"/>
+                <w:left w:val="none" w:sz="0" w:space="0" w:color="000000"/>
+                <w:bottom w:val="none" w:sz="0" w:space="0" w:color="000000"/>
+                <w:right w:val="none" w:sz="0" w:space="0" w:color="000000"/>
+              </w:pBdr>
+              <w:spacing w:before="100" w:after="100"/>
+              <w:ind w:left="100" w:right="100"/>
+              <w:jc w:val="right"/>
+            </w:pPr>
+            <w:r>
+              <w:rPr>
+                <w:rFonts w:ascii="Arial" w:eastAsia="Arial" w:hAnsi="Arial" w:cs="Arial"/>
+                <w:color w:val="000000"/>
+                <w:sz w:val="22"/>
+                <w:szCs w:val="22"/>
+              </w:rPr>
+              <w:t>0</w:t>
+            </w:r>
+          </w:p>
+        </w:tc>
+        <w:tc>
+          <w:tcPr>
+            <w:tcW w:w="1080" w:type="dxa"/>
+            <w:tcBorders>
+              <w:top w:val="none" w:sz="0" w:space="0" w:color="000000"/>
+              <w:left w:val="none" w:sz="0" w:space="0" w:color="000000"/>
+              <w:bottom w:val="none" w:sz="0" w:space="0" w:color="000000"/>
+              <w:right w:val="none" w:sz="0" w:space="0" w:color="000000"/>
+            </w:tcBorders>
+            <w:shd w:val="clear" w:color="auto" w:fill="FFFFFF"/>
+            <w:tcMar>
+              <w:top w:w="0" w:type="dxa"/>
+              <w:left w:w="0" w:type="dxa"/>
+              <w:bottom w:w="0" w:type="dxa"/>
+              <w:right w:w="0" w:type="dxa"/>
+            </w:tcMar>
+            <w:vAlign w:val="center"/>
+          </w:tcPr>
+          <w:p>
+            <w:pPr>
+              <w:keepNext/>
+              <w:pBdr>
+                <w:top w:val="none" w:sz="0" w:space="0" w:color="000000"/>
+                <w:left w:val="none" w:sz="0" w:space="0" w:color="000000"/>
+                <w:bottom w:val="none" w:sz="0" w:space="0" w:color="000000"/>
+                <w:right w:val="none" w:sz="0" w:space="0" w:color="000000"/>
+              </w:pBdr>
+              <w:spacing w:before="100" w:after="100"/>
+              <w:ind w:left="100" w:right="100"/>
+              <w:jc w:val="right"/>
+            </w:pPr>
+            <w:r>
+              <w:rPr>
+                <w:rFonts w:ascii="Arial" w:eastAsia="Arial" w:hAnsi="Arial" w:cs="Arial"/>
+                <w:color w:val="000000"/>
+                <w:sz w:val="22"/>
+                <w:szCs w:val="22"/>
+              </w:rPr>
+              <w:t>0</w:t>
+            </w:r>
+          </w:p>
+        </w:tc>
+        <w:tc>
+          <w:tcPr>
+            <w:tcW w:w="1080" w:type="dxa"/>
+            <w:tcBorders>
+              <w:top w:val="none" w:sz="0" w:space="0" w:color="000000"/>
+              <w:left w:val="none" w:sz="0" w:space="0" w:color="000000"/>
+              <w:bottom w:val="none" w:sz="0" w:space="0" w:color="000000"/>
+              <w:right w:val="none" w:sz="0" w:space="0" w:color="000000"/>
+            </w:tcBorders>
+            <w:shd w:val="clear" w:color="auto" w:fill="FFFFFF"/>
+            <w:tcMar>
+              <w:top w:w="0" w:type="dxa"/>
+              <w:left w:w="0" w:type="dxa"/>
+              <w:bottom w:w="0" w:type="dxa"/>
+              <w:right w:w="0" w:type="dxa"/>
+            </w:tcMar>
+            <w:vAlign w:val="center"/>
+          </w:tcPr>
+          <w:p>
+            <w:pPr>
+              <w:keepNext/>
+              <w:pBdr>
+                <w:top w:val="none" w:sz="0" w:space="0" w:color="000000"/>
+                <w:left w:val="none" w:sz="0" w:space="0" w:color="000000"/>
+                <w:bottom w:val="none" w:sz="0" w:space="0" w:color="000000"/>
+                <w:right w:val="none" w:sz="0" w:space="0" w:color="000000"/>
+              </w:pBdr>
+              <w:spacing w:before="100" w:after="100"/>
+              <w:ind w:left="100" w:right="100"/>
+              <w:jc w:val="right"/>
+            </w:pPr>
+            <w:r>
+              <w:rPr>
+                <w:rFonts w:ascii="Arial" w:eastAsia="Arial" w:hAnsi="Arial" w:cs="Arial"/>
+                <w:color w:val="000000"/>
+                <w:sz w:val="22"/>
+                <w:szCs w:val="22"/>
+              </w:rPr>
+              <w:t>3</w:t>
+            </w:r>
+          </w:p>
+        </w:tc>
+        <w:tc>
+          <w:tcPr>
+            <w:tcW w:w="1080" w:type="dxa"/>
+            <w:tcBorders>
+              <w:top w:val="none" w:sz="0" w:space="0" w:color="000000"/>
+              <w:left w:val="none" w:sz="0" w:space="0" w:color="000000"/>
+              <w:bottom w:val="none" w:sz="0" w:space="0" w:color="000000"/>
+              <w:right w:val="none" w:sz="0" w:space="0" w:color="000000"/>
+            </w:tcBorders>
+            <w:shd w:val="clear" w:color="auto" w:fill="FFFFFF"/>
+            <w:tcMar>
+              <w:top w:w="0" w:type="dxa"/>
+              <w:left w:w="0" w:type="dxa"/>
+              <w:bottom w:w="0" w:type="dxa"/>
+              <w:right w:w="0" w:type="dxa"/>
+            </w:tcMar>
+            <w:vAlign w:val="center"/>
+          </w:tcPr>
+          <w:p>
+            <w:pPr>
+              <w:keepNext/>
+              <w:pBdr>
+                <w:top w:val="none" w:sz="0" w:space="0" w:color="000000"/>
+                <w:left w:val="none" w:sz="0" w:space="0" w:color="000000"/>
+                <w:bottom w:val="none" w:sz="0" w:space="0" w:color="000000"/>
+                <w:right w:val="none" w:sz="0" w:space="0" w:color="000000"/>
+              </w:pBdr>
+              <w:spacing w:before="100" w:after="100"/>
+              <w:ind w:left="100" w:right="100"/>
+              <w:jc w:val="right"/>
+            </w:pPr>
+            <w:r>
+              <w:rPr>
+                <w:rFonts w:ascii="Arial" w:eastAsia="Arial" w:hAnsi="Arial" w:cs="Arial"/>
+                <w:color w:val="000000"/>
+                <w:sz w:val="22"/>
+                <w:szCs w:val="22"/>
+              </w:rPr>
+              <w:t>2</w:t>
+            </w:r>
+          </w:p>
+        </w:tc>
+      </w:tr>
+      <w:tr>
+        <w:trPr>
+          <w:cantSplit/>
+          <w:jc w:val="center"/>
+        </w:trPr>
+        <w:tc>
+          <w:tcPr>
+            <w:tcW w:w="1080" w:type="dxa"/>
+            <w:tcBorders>
+              <w:top w:val="none" w:sz="0" w:space="0" w:color="000000"/>
+              <w:left w:val="none" w:sz="0" w:space="0" w:color="000000"/>
+              <w:bottom w:val="single" w:sz="16" w:space="0" w:color="666666"/>
+              <w:right w:val="none" w:sz="0" w:space="0" w:color="000000"/>
+            </w:tcBorders>
+            <w:shd w:val="clear" w:color="auto" w:fill="FFFFFF"/>
+            <w:tcMar>
+              <w:top w:w="0" w:type="dxa"/>
+              <w:left w:w="0" w:type="dxa"/>
+              <w:bottom w:w="0" w:type="dxa"/>
+              <w:right w:w="0" w:type="dxa"/>
+            </w:tcMar>
+            <w:vAlign w:val="center"/>
+          </w:tcPr>
+          <w:p>
+            <w:pPr>
+              <w:keepNext/>
+              <w:pBdr>
+                <w:top w:val="none" w:sz="0" w:space="0" w:color="000000"/>
+                <w:left w:val="none" w:sz="0" w:space="0" w:color="000000"/>
+                <w:bottom w:val="none" w:sz="0" w:space="0" w:color="000000"/>
+                <w:right w:val="none" w:sz="0" w:space="0" w:color="000000"/>
+              </w:pBdr>
+              <w:spacing w:before="100" w:after="100"/>
+              <w:ind w:left="100" w:right="100"/>
+              <w:jc w:val="right"/>
+            </w:pPr>
+            <w:r>
+              <w:rPr>
+                <w:rFonts w:ascii="Arial" w:eastAsia="Arial" w:hAnsi="Arial" w:cs="Arial"/>
+                <w:color w:val="000000"/>
+                <w:sz w:val="22"/>
+                <w:szCs w:val="22"/>
+              </w:rPr>
+              <w:t>18.1</w:t>
+            </w:r>
+          </w:p>
+        </w:tc>
+        <w:tc>
+          <w:tcPr>
+            <w:tcW w:w="1080" w:type="dxa"/>
+            <w:tcBorders>
+              <w:top w:val="none" w:sz="0" w:space="0" w:color="000000"/>
+              <w:left w:val="none" w:sz="0" w:space="0" w:color="000000"/>
+              <w:bottom w:val="single" w:sz="16" w:space="0" w:color="666666"/>
+              <w:right w:val="none" w:sz="0" w:space="0" w:color="000000"/>
+            </w:tcBorders>
+            <w:shd w:val="clear" w:color="auto" w:fill="FFFFFF"/>
+            <w:tcMar>
+              <w:top w:w="0" w:type="dxa"/>
+              <w:left w:w="0" w:type="dxa"/>
+              <w:bottom w:w="0" w:type="dxa"/>
+              <w:right w:w="0" w:type="dxa"/>
+            </w:tcMar>
+            <w:vAlign w:val="center"/>
+          </w:tcPr>
+          <w:p>
+            <w:pPr>
+              <w:keepNext/>
+              <w:pBdr>
+                <w:top w:val="none" w:sz="0" w:space="0" w:color="000000"/>
+                <w:left w:val="none" w:sz="0" w:space="0" w:color="000000"/>
+                <w:bottom w:val="none" w:sz="0" w:space="0" w:color="000000"/>
+                <w:right w:val="none" w:sz="0" w:space="0" w:color="000000"/>
+              </w:pBdr>
+              <w:spacing w:before="100" w:after="100"/>
+              <w:ind w:left="100" w:right="100"/>
+              <w:jc w:val="right"/>
+            </w:pPr>
+            <w:r>
+              <w:rPr>
+                <w:rFonts w:ascii="Arial" w:eastAsia="Arial" w:hAnsi="Arial" w:cs="Arial"/>
+                <w:color w:val="000000"/>
+                <w:sz w:val="22"/>
+                <w:szCs w:val="22"/>
+              </w:rPr>
+              <w:t>6</w:t>
+            </w:r>
+          </w:p>
+        </w:tc>
+        <w:tc>
+          <w:tcPr>
+            <w:tcW w:w="1080" w:type="dxa"/>
+            <w:tcBorders>
+              <w:top w:val="none" w:sz="0" w:space="0" w:color="000000"/>
+              <w:left w:val="none" w:sz="0" w:space="0" w:color="000000"/>
+              <w:bottom w:val="single" w:sz="16" w:space="0" w:color="666666"/>
+              <w:right w:val="none" w:sz="0" w:space="0" w:color="000000"/>
+            </w:tcBorders>
+            <w:shd w:val="clear" w:color="auto" w:fill="FFFFFF"/>
+            <w:tcMar>
+              <w:top w:w="0" w:type="dxa"/>
+              <w:left w:w="0" w:type="dxa"/>
+              <w:bottom w:w="0" w:type="dxa"/>
+              <w:right w:w="0" w:type="dxa"/>
+            </w:tcMar>
+            <w:vAlign w:val="center"/>
+          </w:tcPr>
+          <w:p>
+            <w:pPr>
+              <w:keepNext/>
+              <w:pBdr>
+                <w:top w:val="none" w:sz="0" w:space="0" w:color="000000"/>
+                <w:left w:val="none" w:sz="0" w:space="0" w:color="000000"/>
+                <w:bottom w:val="none" w:sz="0" w:space="0" w:color="000000"/>
+                <w:right w:val="none" w:sz="0" w:space="0" w:color="000000"/>
+              </w:pBdr>
+              <w:spacing w:before="100" w:after="100"/>
+              <w:ind w:left="100" w:right="100"/>
+              <w:jc w:val="right"/>
+            </w:pPr>
+            <w:r>
+              <w:rPr>
+                <w:rFonts w:ascii="Arial" w:eastAsia="Arial" w:hAnsi="Arial" w:cs="Arial"/>
+                <w:color w:val="000000"/>
+                <w:sz w:val="22"/>
+                <w:szCs w:val="22"/>
+              </w:rPr>
+              <w:t>225</w:t>
+            </w:r>
+          </w:p>
+        </w:tc>
+        <w:tc>
+          <w:tcPr>
+            <w:tcW w:w="1080" w:type="dxa"/>
+            <w:tcBorders>
+              <w:top w:val="none" w:sz="0" w:space="0" w:color="000000"/>
+              <w:left w:val="none" w:sz="0" w:space="0" w:color="000000"/>
+              <w:bottom w:val="single" w:sz="16" w:space="0" w:color="666666"/>
+              <w:right w:val="none" w:sz="0" w:space="0" w:color="000000"/>
+            </w:tcBorders>
+            <w:shd w:val="clear" w:color="auto" w:fill="FFFFFF"/>
+            <w:tcMar>
+              <w:top w:w="0" w:type="dxa"/>
+              <w:left w:w="0" w:type="dxa"/>
+              <w:bottom w:w="0" w:type="dxa"/>
+              <w:right w:w="0" w:type="dxa"/>
+            </w:tcMar>
+            <w:vAlign w:val="center"/>
+          </w:tcPr>
+          <w:p>
+            <w:pPr>
+              <w:keepNext/>
+              <w:pBdr>
+                <w:top w:val="none" w:sz="0" w:space="0" w:color="000000"/>
+                <w:left w:val="none" w:sz="0" w:space="0" w:color="000000"/>
+                <w:bottom w:val="none" w:sz="0" w:space="0" w:color="000000"/>
+                <w:right w:val="none" w:sz="0" w:space="0" w:color="000000"/>
+              </w:pBdr>
+              <w:spacing w:before="100" w:after="100"/>
+              <w:ind w:left="100" w:right="100"/>
+              <w:jc w:val="right"/>
+            </w:pPr>
+            <w:r>
+              <w:rPr>
+                <w:rFonts w:ascii="Arial" w:eastAsia="Arial" w:hAnsi="Arial" w:cs="Arial"/>
+                <w:color w:val="000000"/>
+                <w:sz w:val="22"/>
+                <w:szCs w:val="22"/>
+              </w:rPr>
+              <w:t>105</w:t>
+            </w:r>
+          </w:p>
+        </w:tc>
+        <w:tc>
+          <w:tcPr>
+            <w:tcW w:w="1080" w:type="dxa"/>
+            <w:tcBorders>
+              <w:top w:val="none" w:sz="0" w:space="0" w:color="000000"/>
+              <w:left w:val="none" w:sz="0" w:space="0" w:color="000000"/>
+              <w:bottom w:val="single" w:sz="16" w:space="0" w:color="666666"/>
+              <w:right w:val="none" w:sz="0" w:space="0" w:color="000000"/>
+            </w:tcBorders>
+            <w:shd w:val="clear" w:color="auto" w:fill="FFFFFF"/>
+            <w:tcMar>
+              <w:top w:w="0" w:type="dxa"/>
+              <w:left w:w="0" w:type="dxa"/>
+              <w:bottom w:w="0" w:type="dxa"/>
+              <w:right w:w="0" w:type="dxa"/>
+            </w:tcMar>
+            <w:vAlign w:val="center"/>
+          </w:tcPr>
+          <w:p>
+            <w:pPr>
+              <w:keepNext/>
+              <w:pBdr>
+                <w:top w:val="none" w:sz="0" w:space="0" w:color="000000"/>
+                <w:left w:val="none" w:sz="0" w:space="0" w:color="000000"/>
+                <w:bottom w:val="none" w:sz="0" w:space="0" w:color="000000"/>
+                <w:right w:val="none" w:sz="0" w:space="0" w:color="000000"/>
+              </w:pBdr>
+              <w:spacing w:before="100" w:after="100"/>
+              <w:ind w:left="100" w:right="100"/>
+              <w:jc w:val="right"/>
+            </w:pPr>
+            <w:r>
+              <w:rPr>
+                <w:rFonts w:ascii="Arial" w:eastAsia="Arial" w:hAnsi="Arial" w:cs="Arial"/>
+                <w:color w:val="000000"/>
+                <w:sz w:val="22"/>
+                <w:szCs w:val="22"/>
+              </w:rPr>
+              <w:t>2.76</w:t>
+            </w:r>
+          </w:p>
+        </w:tc>
+        <w:tc>
+          <w:tcPr>
+            <w:tcW w:w="1080" w:type="dxa"/>
+            <w:tcBorders>
+              <w:top w:val="none" w:sz="0" w:space="0" w:color="000000"/>
+              <w:left w:val="none" w:sz="0" w:space="0" w:color="000000"/>
+              <w:bottom w:val="single" w:sz="16" w:space="0" w:color="666666"/>
+              <w:right w:val="none" w:sz="0" w:space="0" w:color="000000"/>
+            </w:tcBorders>
+            <w:shd w:val="clear" w:color="auto" w:fill="FFFFFF"/>
+            <w:tcMar>
+              <w:top w:w="0" w:type="dxa"/>
+              <w:left w:w="0" w:type="dxa"/>
+              <w:bottom w:w="0" w:type="dxa"/>
+              <w:right w:w="0" w:type="dxa"/>
+            </w:tcMar>
+            <w:vAlign w:val="center"/>
+          </w:tcPr>
+          <w:p>
+            <w:pPr>
+              <w:keepNext/>
+              <w:pBdr>
+                <w:top w:val="none" w:sz="0" w:space="0" w:color="000000"/>
+                <w:left w:val="none" w:sz="0" w:space="0" w:color="000000"/>
+                <w:bottom w:val="none" w:sz="0" w:space="0" w:color="000000"/>
+                <w:right w:val="none" w:sz="0" w:space="0" w:color="000000"/>
+              </w:pBdr>
+              <w:spacing w:before="100" w:after="100"/>
+              <w:ind w:left="100" w:right="100"/>
+              <w:jc w:val="right"/>
+            </w:pPr>
+            <w:r>
+              <w:rPr>
+                <w:rFonts w:ascii="Arial" w:eastAsia="Arial" w:hAnsi="Arial" w:cs="Arial"/>
+                <w:color w:val="000000"/>
+                <w:sz w:val="22"/>
+                <w:szCs w:val="22"/>
+              </w:rPr>
+              <w:t>3.460</w:t>
+            </w:r>
+          </w:p>
+        </w:tc>
+        <w:tc>
+          <w:tcPr>
+            <w:tcW w:w="1080" w:type="dxa"/>
+            <w:tcBorders>
+              <w:top w:val="none" w:sz="0" w:space="0" w:color="000000"/>
+              <w:left w:val="none" w:sz="0" w:space="0" w:color="000000"/>
+              <w:bottom w:val="single" w:sz="16" w:space="0" w:color="666666"/>
+              <w:right w:val="none" w:sz="0" w:space="0" w:color="000000"/>
+            </w:tcBorders>
+            <w:shd w:val="clear" w:color="auto" w:fill="FFFFFF"/>
+            <w:tcMar>
+              <w:top w:w="0" w:type="dxa"/>
+              <w:left w:w="0" w:type="dxa"/>
+              <w:bottom w:w="0" w:type="dxa"/>
+              <w:right w:w="0" w:type="dxa"/>
+            </w:tcMar>
+            <w:vAlign w:val="center"/>
+          </w:tcPr>
+          <w:p>
+            <w:pPr>
+              <w:keepNext/>
+              <w:pBdr>
+                <w:top w:val="none" w:sz="0" w:space="0" w:color="000000"/>
+                <w:left w:val="none" w:sz="0" w:space="0" w:color="000000"/>
+                <w:bottom w:val="none" w:sz="0" w:space="0" w:color="000000"/>
+                <w:right w:val="none" w:sz="0" w:space="0" w:color="000000"/>
+              </w:pBdr>
+              <w:spacing w:before="100" w:after="100"/>
+              <w:ind w:left="100" w:right="100"/>
+              <w:jc w:val="right"/>
+            </w:pPr>
+            <w:r>
+              <w:rPr>
+                <w:rFonts w:ascii="Arial" w:eastAsia="Arial" w:hAnsi="Arial" w:cs="Arial"/>
+                <w:color w:val="000000"/>
+                <w:sz w:val="22"/>
+                <w:szCs w:val="22"/>
+              </w:rPr>
+              <w:t>20.22</w:t>
+            </w:r>
+          </w:p>
+        </w:tc>
+        <w:tc>
+          <w:tcPr>
+            <w:tcW w:w="1080" w:type="dxa"/>
+            <w:tcBorders>
+              <w:top w:val="none" w:sz="0" w:space="0" w:color="000000"/>
+              <w:left w:val="none" w:sz="0" w:space="0" w:color="000000"/>
+              <w:bottom w:val="single" w:sz="16" w:space="0" w:color="666666"/>
+              <w:right w:val="none" w:sz="0" w:space="0" w:color="000000"/>
+            </w:tcBorders>
+            <w:shd w:val="clear" w:color="auto" w:fill="FFFFFF"/>
+            <w:tcMar>
+              <w:top w:w="0" w:type="dxa"/>
+              <w:left w:w="0" w:type="dxa"/>
+              <w:bottom w:w="0" w:type="dxa"/>
+              <w:right w:w="0" w:type="dxa"/>
+            </w:tcMar>
+            <w:vAlign w:val="center"/>
+          </w:tcPr>
+          <w:p>
+            <w:pPr>
+              <w:keepNext/>
+              <w:pBdr>
+                <w:top w:val="none" w:sz="0" w:space="0" w:color="000000"/>
+                <w:left w:val="none" w:sz="0" w:space="0" w:color="000000"/>
+                <w:bottom w:val="none" w:sz="0" w:space="0" w:color="000000"/>
+                <w:right w:val="none" w:sz="0" w:space="0" w:color="000000"/>
+              </w:pBdr>
+              <w:spacing w:before="100" w:after="100"/>
+              <w:ind w:left="100" w:right="100"/>
+              <w:jc w:val="right"/>
+            </w:pPr>
+            <w:r>
+              <w:rPr>
+                <w:rFonts w:ascii="Arial" w:eastAsia="Arial" w:hAnsi="Arial" w:cs="Arial"/>
+                <w:color w:val="000000"/>
+                <w:sz w:val="22"/>
+                <w:szCs w:val="22"/>
+              </w:rPr>
+              <w:t>1</w:t>
+            </w:r>
+          </w:p>
+        </w:tc>
+        <w:tc>
+          <w:tcPr>
+            <w:tcW w:w="1080" w:type="dxa"/>
+            <w:tcBorders>
+              <w:top w:val="none" w:sz="0" w:space="0" w:color="000000"/>
+              <w:left w:val="none" w:sz="0" w:space="0" w:color="000000"/>
+              <w:bottom w:val="single" w:sz="16" w:space="0" w:color="666666"/>
+              <w:right w:val="none" w:sz="0" w:space="0" w:color="000000"/>
+            </w:tcBorders>
+            <w:shd w:val="clear" w:color="auto" w:fill="FFFFFF"/>
+            <w:tcMar>
+              <w:top w:w="0" w:type="dxa"/>
+              <w:left w:w="0" w:type="dxa"/>
+              <w:bottom w:w="0" w:type="dxa"/>
+              <w:right w:w="0" w:type="dxa"/>
+            </w:tcMar>
+            <w:vAlign w:val="center"/>
+          </w:tcPr>
+          <w:p>
+            <w:pPr>
+              <w:keepNext/>
+              <w:pBdr>
+                <w:top w:val="none" w:sz="0" w:space="0" w:color="000000"/>
+                <w:left w:val="none" w:sz="0" w:space="0" w:color="000000"/>
+                <w:bottom w:val="none" w:sz="0" w:space="0" w:color="000000"/>
+                <w:right w:val="none" w:sz="0" w:space="0" w:color="000000"/>
+              </w:pBdr>
+              <w:spacing w:before="100" w:after="100"/>
+              <w:ind w:left="100" w:right="100"/>
+              <w:jc w:val="right"/>
+            </w:pPr>
+            <w:r>
+              <w:rPr>
+                <w:rFonts w:ascii="Arial" w:eastAsia="Arial" w:hAnsi="Arial" w:cs="Arial"/>
+                <w:color w:val="000000"/>
+                <w:sz w:val="22"/>
+                <w:szCs w:val="22"/>
+              </w:rPr>
+              <w:t>0</w:t>
+            </w:r>
+          </w:p>
+        </w:tc>
+        <w:tc>
+          <w:tcPr>
+            <w:tcW w:w="1080" w:type="dxa"/>
+            <w:tcBorders>
+              <w:top w:val="none" w:sz="0" w:space="0" w:color="000000"/>
+              <w:left w:val="none" w:sz="0" w:space="0" w:color="000000"/>
+              <w:bottom w:val="single" w:sz="16" w:space="0" w:color="666666"/>
+              <w:right w:val="none" w:sz="0" w:space="0" w:color="000000"/>
+            </w:tcBorders>
+            <w:shd w:val="clear" w:color="auto" w:fill="FFFFFF"/>
+            <w:tcMar>
+              <w:top w:w="0" w:type="dxa"/>
+              <w:left w:w="0" w:type="dxa"/>
+              <w:bottom w:w="0" w:type="dxa"/>
+              <w:right w:w="0" w:type="dxa"/>
+            </w:tcMar>
+            <w:vAlign w:val="center"/>
+          </w:tcPr>
+          <w:p>
+            <w:pPr>
+              <w:keepNext/>
+              <w:pBdr>
+                <w:top w:val="none" w:sz="0" w:space="0" w:color="000000"/>
+                <w:left w:val="none" w:sz="0" w:space="0" w:color="000000"/>
+                <w:bottom w:val="none" w:sz="0" w:space="0" w:color="000000"/>
+                <w:right w:val="none" w:sz="0" w:space="0" w:color="000000"/>
+              </w:pBdr>
+              <w:spacing w:before="100" w:after="100"/>
+              <w:ind w:left="100" w:right="100"/>
+              <w:jc w:val="right"/>
+            </w:pPr>
+            <w:r>
+              <w:rPr>
+                <w:rFonts w:ascii="Arial" w:eastAsia="Arial" w:hAnsi="Arial" w:cs="Arial"/>
+                <w:color w:val="000000"/>
+                <w:sz w:val="22"/>
+                <w:szCs w:val="22"/>
+              </w:rPr>
+              <w:t>3</w:t>
+            </w:r>
+          </w:p>
+        </w:tc>
+        <w:tc>
+          <w:tcPr>
+            <w:tcW w:w="1080" w:type="dxa"/>
+            <w:tcBorders>
+              <w:top w:val="none" w:sz="0" w:space="0" w:color="000000"/>
+              <w:left w:val="none" w:sz="0" w:space="0" w:color="000000"/>
+              <w:bottom w:val="single" w:sz="16" w:space="0" w:color="666666"/>
+              <w:right w:val="none" w:sz="0" w:space="0" w:color="000000"/>
+            </w:tcBorders>
+            <w:shd w:val="clear" w:color="auto" w:fill="FFFFFF"/>
+            <w:tcMar>
+              <w:top w:w="0" w:type="dxa"/>
+              <w:left w:w="0" w:type="dxa"/>
+              <w:bottom w:w="0" w:type="dxa"/>
+              <w:right w:w="0" w:type="dxa"/>
+            </w:tcMar>
+            <w:vAlign w:val="center"/>
+          </w:tcPr>
+          <w:p>
+            <w:pPr>
+              <w:keepNext/>
+              <w:pBdr>
+                <w:top w:val="none" w:sz="0" w:space="0" w:color="000000"/>
+                <w:left w:val="none" w:sz="0" w:space="0" w:color="000000"/>
+                <w:bottom w:val="none" w:sz="0" w:space="0" w:color="000000"/>
+                <w:right w:val="none" w:sz="0" w:space="0" w:color="000000"/>
+              </w:pBdr>
+              <w:spacing w:before="100" w:after="100"/>
+              <w:ind w:left="100" w:right="100"/>
+              <w:jc w:val="right"/>
+            </w:pPr>
+            <w:r>
+              <w:rPr>
+                <w:rFonts w:ascii="Arial" w:eastAsia="Arial" w:hAnsi="Arial" w:cs="Arial"/>
+                <w:color w:val="000000"/>
+                <w:sz w:val="22"/>
+                <w:szCs w:val="22"/>
+              </w:rPr>
+              <w:t>1</w:t>
+            </w:r>
+          </w:p>
+        </w:tc>
+      </w:tr>
+    </w:tbl>
     <w:p>
       <w:pPr>
         <w:sectPr>
@@ -6863,8 +10393,6 @@
       <w:pPr>
         <w:pStyle w:val="BodyText"/>
       </w:pPr>
-      <w:bookmarkStart w:id="8" w:name="_GoBack"/>
-      <w:bookmarkEnd w:id="8"/>
     </w:p>
     <w:sectPr>
       <w:footerReference w:type="default" r:id="rId24"/>
@@ -7417,7 +10945,7 @@
   <w:abstractNum w:abstractNumId="2" w15:restartNumberingAfterBreak="0">
     <w:nsid w:val="FFFFFF7C"/>
     <w:multiLevelType w:val="singleLevel"/>
-    <w:tmpl w:val="10A01A88"/>
+    <w:tmpl w:val="6DC6E68C"/>
     <w:lvl w:ilvl="0">
       <w:start w:val="1"/>
       <w:numFmt w:val="decimal"/>
@@ -7434,7 +10962,7 @@
   <w:abstractNum w:abstractNumId="3" w15:restartNumberingAfterBreak="0">
     <w:nsid w:val="FFFFFF7D"/>
     <w:multiLevelType w:val="singleLevel"/>
-    <w:tmpl w:val="A3903A04"/>
+    <w:tmpl w:val="DE063CD6"/>
     <w:lvl w:ilvl="0">
       <w:start w:val="1"/>
       <w:numFmt w:val="decimal"/>
@@ -7451,7 +10979,7 @@
   <w:abstractNum w:abstractNumId="4" w15:restartNumberingAfterBreak="0">
     <w:nsid w:val="FFFFFF7E"/>
     <w:multiLevelType w:val="singleLevel"/>
-    <w:tmpl w:val="E81C26CC"/>
+    <w:tmpl w:val="6D721B26"/>
     <w:lvl w:ilvl="0">
       <w:start w:val="1"/>
       <w:numFmt w:val="decimal"/>
@@ -7468,7 +10996,7 @@
   <w:abstractNum w:abstractNumId="5" w15:restartNumberingAfterBreak="0">
     <w:nsid w:val="FFFFFF7F"/>
     <w:multiLevelType w:val="singleLevel"/>
-    <w:tmpl w:val="0248DF74"/>
+    <w:tmpl w:val="E618E396"/>
     <w:lvl w:ilvl="0">
       <w:start w:val="1"/>
       <w:numFmt w:val="decimal"/>
@@ -7485,7 +11013,7 @@
   <w:abstractNum w:abstractNumId="6" w15:restartNumberingAfterBreak="0">
     <w:nsid w:val="FFFFFF80"/>
     <w:multiLevelType w:val="singleLevel"/>
-    <w:tmpl w:val="D3E46548"/>
+    <w:tmpl w:val="859E963A"/>
     <w:lvl w:ilvl="0">
       <w:start w:val="1"/>
       <w:numFmt w:val="bullet"/>
@@ -7505,7 +11033,7 @@
   <w:abstractNum w:abstractNumId="7" w15:restartNumberingAfterBreak="0">
     <w:nsid w:val="FFFFFF81"/>
     <w:multiLevelType w:val="singleLevel"/>
-    <w:tmpl w:val="B930D4A8"/>
+    <w:tmpl w:val="35CAD5E6"/>
     <w:lvl w:ilvl="0">
       <w:start w:val="1"/>
       <w:numFmt w:val="bullet"/>
@@ -7525,7 +11053,7 @@
   <w:abstractNum w:abstractNumId="8" w15:restartNumberingAfterBreak="0">
     <w:nsid w:val="FFFFFF82"/>
     <w:multiLevelType w:val="singleLevel"/>
-    <w:tmpl w:val="D0968004"/>
+    <w:tmpl w:val="85F0A91C"/>
     <w:lvl w:ilvl="0">
       <w:start w:val="1"/>
       <w:numFmt w:val="bullet"/>
@@ -7545,7 +11073,7 @@
   <w:abstractNum w:abstractNumId="9" w15:restartNumberingAfterBreak="0">
     <w:nsid w:val="FFFFFF83"/>
     <w:multiLevelType w:val="singleLevel"/>
-    <w:tmpl w:val="D858667A"/>
+    <w:tmpl w:val="378084F8"/>
     <w:lvl w:ilvl="0">
       <w:start w:val="1"/>
       <w:numFmt w:val="bullet"/>
@@ -7565,7 +11093,7 @@
   <w:abstractNum w:abstractNumId="10" w15:restartNumberingAfterBreak="0">
     <w:nsid w:val="FFFFFF88"/>
     <w:multiLevelType w:val="singleLevel"/>
-    <w:tmpl w:val="F8C09726"/>
+    <w:tmpl w:val="C99C057C"/>
     <w:lvl w:ilvl="0">
       <w:start w:val="1"/>
       <w:numFmt w:val="decimal"/>
@@ -7582,7 +11110,7 @@
   <w:abstractNum w:abstractNumId="11" w15:restartNumberingAfterBreak="0">
     <w:nsid w:val="FFFFFF89"/>
     <w:multiLevelType w:val="singleLevel"/>
-    <w:tmpl w:val="6B8C6D5C"/>
+    <w:tmpl w:val="E982DE8C"/>
     <w:lvl w:ilvl="0">
       <w:start w:val="1"/>
       <w:numFmt w:val="bullet"/>
@@ -8747,16 +12275,16 @@
     <w:name w:val="caption"/>
     <w:basedOn w:val="Normal"/>
     <w:link w:val="CaptionChar"/>
+    <w:rsid w:val="00643898"/>
     <w:pPr>
       <w:spacing w:after="120"/>
+      <w:ind w:left="720" w:hanging="720"/>
     </w:pPr>
-    <w:rPr>
-      <w:i/>
-    </w:rPr>
   </w:style>
   <w:style w:type="paragraph" w:customStyle="1" w:styleId="TableCaption">
     <w:name w:val="Table Caption"/>
     <w:basedOn w:val="Caption"/>
+    <w:rsid w:val="006712BC"/>
     <w:pPr>
       <w:keepNext/>
     </w:pPr>
@@ -8771,7 +12299,7 @@
   </w:style>
   <w:style w:type="paragraph" w:customStyle="1" w:styleId="FigurewithCaption">
     <w:name w:val="Figure with Caption"/>
-    <w:basedOn w:val="Figure"/>
+    <w:basedOn w:val="Caption"/>
     <w:pPr>
       <w:keepNext/>
     </w:pPr>
@@ -8780,6 +12308,10 @@
     <w:name w:val="Caption Char"/>
     <w:basedOn w:val="DefaultParagraphFont"/>
     <w:link w:val="Caption"/>
+    <w:rsid w:val="00643898"/>
+    <w:rPr>
+      <w:rFonts w:ascii="Arial Narrow" w:hAnsi="Arial Narrow"/>
+    </w:rPr>
   </w:style>
   <w:style w:type="character" w:customStyle="1" w:styleId="VerbatimChar">
     <w:name w:val="Verbatim Char"/>
@@ -8794,6 +12326,7 @@
     <w:name w:val="footnote reference"/>
     <w:basedOn w:val="CaptionChar"/>
     <w:rPr>
+      <w:rFonts w:ascii="Arial Narrow" w:hAnsi="Arial Narrow"/>
       <w:vertAlign w:val="superscript"/>
     </w:rPr>
   </w:style>
@@ -8801,6 +12334,7 @@
     <w:name w:val="Hyperlink"/>
     <w:basedOn w:val="CaptionChar"/>
     <w:rPr>
+      <w:rFonts w:ascii="Arial Narrow" w:hAnsi="Arial Narrow"/>
       <w:color w:val="4F81BD" w:themeColor="accent1"/>
     </w:rPr>
   </w:style>

</xml_diff>

<commit_message>
fixed google drive txt import for files with comments, other little editoral fixes, and more fixes to prefab sentences
</commit_message>
<xml_diff>
--- a/code/styles_reference.docx
+++ b/code/styles_reference.docx
@@ -48,7 +48,18 @@
         <w:pStyle w:val="Heading3"/>
       </w:pPr>
       <w:r>
-        <w:t>H3 Selected Invertebrates Estimates</w:t>
+        <w:t xml:space="preserve">H3 Selected </w:t>
+      </w:r>
+      <w:r>
+        <w:t>I</w:t>
+      </w:r>
+      <w:bookmarkStart w:id="0" w:name="_GoBack"/>
+      <w:bookmarkEnd w:id="0"/>
+      <w:r>
+        <w:t>nvertebrates</w:t>
+      </w:r>
+      <w:r>
+        <w:t xml:space="preserve"> Estimates</w:t>
       </w:r>
     </w:p>
     <w:p>
@@ -145,7 +156,7 @@
       <w:r>
         <w:t>Effective management of fisheries resources and healthy ecosystems are especially important to Alaska Native communities and to the tens of thousands of people who are employed by the Alaska fishing industry. The commercial fishing industry in Alaska generates billions of dollars for the U.S. economy annually (</w:t>
       </w:r>
-      <w:hyperlink r:id="rId4">
+      <w:hyperlink r:id="rId6">
         <w:r>
           <w:rPr>
             <w:rStyle w:val="Hyperlink"/>
@@ -168,7 +179,7 @@
       <w:r>
         <w:t xml:space="preserve">; </w:t>
       </w:r>
-      <w:hyperlink r:id="rId5">
+      <w:hyperlink r:id="rId7">
         <w:r>
           <w:rPr>
             <w:rStyle w:val="Hyperlink"/>
@@ -198,7 +209,7 @@
         <w:lastRenderedPageBreak/>
         <w:t xml:space="preserve">Table </w:t>
       </w:r>
-      <w:bookmarkStart w:id="0" w:name="tab-special-projects"/>
+      <w:bookmarkStart w:id="1" w:name="tab-special-projects"/>
       <w:r>
         <w:fldChar w:fldCharType="begin"/>
       </w:r>
@@ -217,7 +228,7 @@
       <w:r>
         <w:fldChar w:fldCharType="end"/>
       </w:r>
-      <w:bookmarkEnd w:id="0"/>
+      <w:bookmarkEnd w:id="1"/>
       <w:r>
         <w:t xml:space="preserve">.--  Special projects and collections undertaken during the </w:t>
       </w:r>
@@ -4810,7 +4821,7 @@
                     </pic:cNvPicPr>
                   </pic:nvPicPr>
                   <pic:blipFill>
-                    <a:blip r:embed="rId6"/>
+                    <a:blip r:embed="rId8"/>
                     <a:srcRect/>
                     <a:stretch>
                       <a:fillRect/>
@@ -4843,7 +4854,7 @@
         </w:rPr>
         <w:t xml:space="preserve">Fig. </w:t>
       </w:r>
-      <w:bookmarkStart w:id="1" w:name="fig-mean-temperature"/>
+      <w:bookmarkStart w:id="2" w:name="fig-mean-temperature"/>
       <w:r>
         <w:rPr>
           <w:b/>
@@ -4875,7 +4886,7 @@
         </w:rPr>
         <w:fldChar w:fldCharType="end"/>
       </w:r>
-      <w:bookmarkEnd w:id="1"/>
+      <w:bookmarkEnd w:id="2"/>
       <w:r>
         <w:rPr>
           <w:b/>
@@ -4889,12 +4900,12 @@
     <w:p>
       <w:pPr>
         <w:sectPr>
-          <w:headerReference w:type="even" r:id="rId7"/>
-          <w:headerReference w:type="default" r:id="rId8"/>
-          <w:footerReference w:type="even" r:id="rId9"/>
-          <w:footerReference w:type="default" r:id="rId10"/>
-          <w:headerReference w:type="first" r:id="rId11"/>
-          <w:footerReference w:type="first" r:id="rId12"/>
+          <w:headerReference w:type="even" r:id="rId9"/>
+          <w:headerReference w:type="default" r:id="rId10"/>
+          <w:footerReference w:type="even" r:id="rId11"/>
+          <w:footerReference w:type="default" r:id="rId12"/>
+          <w:headerReference w:type="first" r:id="rId13"/>
+          <w:footerReference w:type="first" r:id="rId14"/>
           <w:type w:val="nextColumn"/>
           <w:pgSz w:w="11952" w:h="16848"/>
           <w:pgMar w:top="1440" w:right="1440" w:bottom="1440" w:left="1440" w:header="720" w:footer="720" w:gutter="720"/>
@@ -4920,12 +4931,7 @@
         <w:fldChar w:fldCharType="separate"/>
       </w:r>
       <w:r>
-        <w:t>1</w:t>
-      </w:r>
-      <w:bookmarkStart w:id="2" w:name="_GoBack"/>
-      <w:bookmarkEnd w:id="2"/>
-      <w:r>
-        <w:t>7</w:t>
+        <w:t>17</w:t>
       </w:r>
       <w:r>
         <w:fldChar w:fldCharType="end"/>
@@ -19768,12 +19774,12 @@
     <w:p>
       <w:pPr>
         <w:sectPr>
-          <w:headerReference w:type="even" r:id="rId13"/>
-          <w:headerReference w:type="default" r:id="rId14"/>
-          <w:footerReference w:type="even" r:id="rId15"/>
-          <w:footerReference w:type="default" r:id="rId16"/>
-          <w:headerReference w:type="first" r:id="rId17"/>
-          <w:footerReference w:type="first" r:id="rId18"/>
+          <w:headerReference w:type="even" r:id="rId15"/>
+          <w:headerReference w:type="default" r:id="rId16"/>
+          <w:footerReference w:type="even" r:id="rId17"/>
+          <w:footerReference w:type="default" r:id="rId18"/>
+          <w:headerReference w:type="first" r:id="rId19"/>
+          <w:footerReference w:type="first" r:id="rId20"/>
           <w:type w:val="nextColumn"/>
           <w:pgSz w:w="16838" w:h="11906" w:orient="landscape"/>
           <w:pgMar w:top="1440" w:right="1440" w:bottom="1440" w:left="1440" w:header="720" w:footer="720" w:gutter="720"/>
@@ -19797,6 +19803,31 @@
     </w:sectPr>
   </w:body>
 </w:document>
+</file>
+
+<file path=word/endnotes.xml><?xml version="1.0" encoding="utf-8"?>
+<w:endnotes xmlns:wpc="http://schemas.microsoft.com/office/word/2010/wordprocessingCanvas" xmlns:cx="http://schemas.microsoft.com/office/drawing/2014/chartex" xmlns:cx1="http://schemas.microsoft.com/office/drawing/2015/9/8/chartex" xmlns:cx2="http://schemas.microsoft.com/office/drawing/2015/10/21/chartex" xmlns:cx3="http://schemas.microsoft.com/office/drawing/2016/5/9/chartex" xmlns:cx4="http://schemas.microsoft.com/office/drawing/2016/5/10/chartex" xmlns:cx5="http://schemas.microsoft.com/office/drawing/2016/5/11/chartex" xmlns:cx6="http://schemas.microsoft.com/office/drawing/2016/5/12/chartex" xmlns:cx7="http://schemas.microsoft.com/office/drawing/2016/5/13/chartex" xmlns:cx8="http://schemas.microsoft.com/office/drawing/2016/5/14/chartex" xmlns:mc="http://schemas.openxmlformats.org/markup-compatibility/2006" xmlns:aink="http://schemas.microsoft.com/office/drawing/2016/ink" xmlns:am3d="http://schemas.microsoft.com/office/drawing/2017/model3d" xmlns:o="urn:schemas-microsoft-com:office:office" xmlns:r="http://schemas.openxmlformats.org/officeDocument/2006/relationships" xmlns:m="http://schemas.openxmlformats.org/officeDocument/2006/math" xmlns:v="urn:schemas-microsoft-com:vml" xmlns:wp14="http://schemas.microsoft.com/office/word/2010/wordprocessingDrawing" xmlns:wp="http://schemas.openxmlformats.org/drawingml/2006/wordprocessingDrawing" xmlns:w10="urn:schemas-microsoft-com:office:word" xmlns:w="http://schemas.openxmlformats.org/wordprocessingml/2006/main" xmlns:w14="http://schemas.microsoft.com/office/word/2010/wordml" xmlns:w15="http://schemas.microsoft.com/office/word/2012/wordml" xmlns:w16cid="http://schemas.microsoft.com/office/word/2016/wordml/cid" xmlns:w16se="http://schemas.microsoft.com/office/word/2015/wordml/symex" xmlns:wpg="http://schemas.microsoft.com/office/word/2010/wordprocessingGroup" xmlns:wpi="http://schemas.microsoft.com/office/word/2010/wordprocessingInk" xmlns:wne="http://schemas.microsoft.com/office/word/2006/wordml" xmlns:wps="http://schemas.microsoft.com/office/word/2010/wordprocessingShape" mc:Ignorable="w14 w15 w16se w16cid wp14">
+  <w:endnote w:type="separator" w:id="-1">
+    <w:p>
+      <w:pPr>
+        <w:spacing w:after="0" w:line="240" w:lineRule="auto"/>
+      </w:pPr>
+      <w:r>
+        <w:separator/>
+      </w:r>
+    </w:p>
+  </w:endnote>
+  <w:endnote w:type="continuationSeparator" w:id="0">
+    <w:p>
+      <w:pPr>
+        <w:spacing w:after="0" w:line="240" w:lineRule="auto"/>
+      </w:pPr>
+      <w:r>
+        <w:continuationSeparator/>
+      </w:r>
+    </w:p>
+  </w:endnote>
+</w:endnotes>
 </file>
 
 <file path=word/footer1.xml><?xml version="1.0" encoding="utf-8"?>
@@ -19933,6 +19964,31 @@
     </w:pPr>
   </w:p>
 </w:ftr>
+</file>
+
+<file path=word/footnotes.xml><?xml version="1.0" encoding="utf-8"?>
+<w:footnotes xmlns:wpc="http://schemas.microsoft.com/office/word/2010/wordprocessingCanvas" xmlns:cx="http://schemas.microsoft.com/office/drawing/2014/chartex" xmlns:cx1="http://schemas.microsoft.com/office/drawing/2015/9/8/chartex" xmlns:cx2="http://schemas.microsoft.com/office/drawing/2015/10/21/chartex" xmlns:cx3="http://schemas.microsoft.com/office/drawing/2016/5/9/chartex" xmlns:cx4="http://schemas.microsoft.com/office/drawing/2016/5/10/chartex" xmlns:cx5="http://schemas.microsoft.com/office/drawing/2016/5/11/chartex" xmlns:cx6="http://schemas.microsoft.com/office/drawing/2016/5/12/chartex" xmlns:cx7="http://schemas.microsoft.com/office/drawing/2016/5/13/chartex" xmlns:cx8="http://schemas.microsoft.com/office/drawing/2016/5/14/chartex" xmlns:mc="http://schemas.openxmlformats.org/markup-compatibility/2006" xmlns:aink="http://schemas.microsoft.com/office/drawing/2016/ink" xmlns:am3d="http://schemas.microsoft.com/office/drawing/2017/model3d" xmlns:o="urn:schemas-microsoft-com:office:office" xmlns:r="http://schemas.openxmlformats.org/officeDocument/2006/relationships" xmlns:m="http://schemas.openxmlformats.org/officeDocument/2006/math" xmlns:v="urn:schemas-microsoft-com:vml" xmlns:wp14="http://schemas.microsoft.com/office/word/2010/wordprocessingDrawing" xmlns:wp="http://schemas.openxmlformats.org/drawingml/2006/wordprocessingDrawing" xmlns:w10="urn:schemas-microsoft-com:office:word" xmlns:w="http://schemas.openxmlformats.org/wordprocessingml/2006/main" xmlns:w14="http://schemas.microsoft.com/office/word/2010/wordml" xmlns:w15="http://schemas.microsoft.com/office/word/2012/wordml" xmlns:w16cid="http://schemas.microsoft.com/office/word/2016/wordml/cid" xmlns:w16se="http://schemas.microsoft.com/office/word/2015/wordml/symex" xmlns:wpg="http://schemas.microsoft.com/office/word/2010/wordprocessingGroup" xmlns:wpi="http://schemas.microsoft.com/office/word/2010/wordprocessingInk" xmlns:wne="http://schemas.microsoft.com/office/word/2006/wordml" xmlns:wps="http://schemas.microsoft.com/office/word/2010/wordprocessingShape" mc:Ignorable="w14 w15 w16se w16cid wp14">
+  <w:footnote w:type="separator" w:id="-1">
+    <w:p>
+      <w:pPr>
+        <w:spacing w:after="0" w:line="240" w:lineRule="auto"/>
+      </w:pPr>
+      <w:r>
+        <w:separator/>
+      </w:r>
+    </w:p>
+  </w:footnote>
+  <w:footnote w:type="continuationSeparator" w:id="0">
+    <w:p>
+      <w:pPr>
+        <w:spacing w:after="0" w:line="240" w:lineRule="auto"/>
+      </w:pPr>
+      <w:r>
+        <w:continuationSeparator/>
+      </w:r>
+    </w:p>
+  </w:footnote>
+</w:footnotes>
 </file>
 
 <file path=word/header1.xml><?xml version="1.0" encoding="utf-8"?>
@@ -20402,11 +20458,11 @@
     <w:autoRedefine/>
     <w:uiPriority w:val="9"/>
     <w:qFormat/>
-    <w:rsid w:val="00B93789"/>
+    <w:rsid w:val="00E64840"/>
     <w:pPr>
       <w:keepNext/>
       <w:keepLines/>
-      <w:spacing w:before="480" w:after="0" w:line="240" w:lineRule="auto"/>
+      <w:spacing w:before="480" w:after="240" w:line="240" w:lineRule="auto"/>
       <w:outlineLvl w:val="0"/>
     </w:pPr>
     <w:rPr>
@@ -20426,11 +20482,11 @@
     <w:uiPriority w:val="9"/>
     <w:unhideWhenUsed/>
     <w:qFormat/>
-    <w:rsid w:val="00B93789"/>
+    <w:rsid w:val="00E64840"/>
     <w:pPr>
       <w:keepNext/>
       <w:keepLines/>
-      <w:spacing w:before="40" w:after="0"/>
+      <w:spacing w:before="40" w:after="240"/>
       <w:outlineLvl w:val="1"/>
     </w:pPr>
     <w:rPr>
@@ -20449,11 +20505,11 @@
     <w:uiPriority w:val="9"/>
     <w:unhideWhenUsed/>
     <w:qFormat/>
-    <w:rsid w:val="0095501D"/>
+    <w:rsid w:val="00E64840"/>
     <w:pPr>
       <w:keepNext/>
       <w:keepLines/>
-      <w:spacing w:before="40" w:after="0"/>
+      <w:spacing w:before="40" w:after="240"/>
       <w:outlineLvl w:val="2"/>
     </w:pPr>
     <w:rPr>
@@ -20529,6 +20585,7 @@
   <w:style w:type="character" w:default="1" w:styleId="DefaultParagraphFont">
     <w:name w:val="Default Paragraph Font"/>
     <w:uiPriority w:val="1"/>
+    <w:semiHidden/>
     <w:unhideWhenUsed/>
   </w:style>
   <w:style w:type="table" w:default="1" w:styleId="TableNormal">
@@ -20557,7 +20614,7 @@
     <w:basedOn w:val="DefaultParagraphFont"/>
     <w:link w:val="Heading1"/>
     <w:uiPriority w:val="9"/>
-    <w:rsid w:val="00B93789"/>
+    <w:rsid w:val="00E64840"/>
     <w:rPr>
       <w:rFonts w:ascii="Arial" w:eastAsiaTheme="majorEastAsia" w:hAnsi="Arial" w:cstheme="majorBidi"/>
       <w:b/>
@@ -20678,7 +20735,7 @@
     <w:basedOn w:val="DefaultParagraphFont"/>
     <w:link w:val="Heading2"/>
     <w:uiPriority w:val="9"/>
-    <w:rsid w:val="00B93789"/>
+    <w:rsid w:val="00E64840"/>
     <w:rPr>
       <w:rFonts w:ascii="Arial Narrow" w:eastAsiaTheme="majorEastAsia" w:hAnsi="Arial Narrow" w:cstheme="majorBidi"/>
       <w:b/>
@@ -20692,7 +20749,7 @@
     <w:basedOn w:val="DefaultParagraphFont"/>
     <w:link w:val="Heading3"/>
     <w:uiPriority w:val="9"/>
-    <w:rsid w:val="0095501D"/>
+    <w:rsid w:val="00E64840"/>
     <w:rPr>
       <w:rFonts w:ascii="Arial Narrow" w:eastAsiaTheme="majorEastAsia" w:hAnsi="Arial Narrow" w:cstheme="majorBidi"/>
       <w:b/>

</xml_diff>

<commit_message>
updated styles_reference.docx headers to be 1L spacing
</commit_message>
<xml_diff>
--- a/code/styles_reference.docx
+++ b/code/styles_reference.docx
@@ -52,6 +52,8 @@
       <w:r>
         <w:t>H1</w:t>
       </w:r>
+      <w:bookmarkStart w:id="0" w:name="_GoBack"/>
+      <w:bookmarkEnd w:id="0"/>
     </w:p>
     <w:p>
       <w:pPr>
@@ -143,8 +145,11 @@
         <w:pStyle w:val="BodyText"/>
       </w:pPr>
       <w:r>
+        <w:t xml:space="preserve">The recent trend of higher-than-average temperatures continued on the EBS shelf for the eighth consecutive year. In 2022, both the mean surface (7.5°C) and bottom (2.6°C) water temperatures were warmer than the survey long-term average of surface (6.8°C) and bottom (2.5°C). The 2022 mean bottom </w:t>
+      </w:r>
+      <w:r>
         <w:lastRenderedPageBreak/>
-        <w:t xml:space="preserve">The recent trend of higher-than-average temperatures continued on the EBS shelf for the eighth consecutive year. In 2022, both the mean surface (7.5°C) and bottom (2.6°C) water temperatures were warmer than the survey long-term average of surface (6.8°C) and bottom (2.5°C). The 2022 mean bottom temperatures were the nineteenth warmest observed since the beginning of </w:t>
+        <w:t xml:space="preserve">temperatures were the nineteenth warmest observed since the beginning of </w:t>
       </w:r>
       <w:r>
         <w:t>the</w:t>
@@ -222,7 +227,7 @@
       <w:r>
         <w:t xml:space="preserve">Table </w:t>
       </w:r>
-      <w:bookmarkStart w:id="0" w:name="tab-special-projects"/>
+      <w:bookmarkStart w:id="1" w:name="tab-special-projects"/>
       <w:r>
         <w:fldChar w:fldCharType="begin"/>
       </w:r>
@@ -238,7 +243,7 @@
       <w:r>
         <w:fldChar w:fldCharType="end"/>
       </w:r>
-      <w:bookmarkEnd w:id="0"/>
+      <w:bookmarkEnd w:id="1"/>
       <w:r>
         <w:t>.--  Special projects and collections undertaken during the 2022 eastern Bering Sea and northern Bering Sea shelf bottom trawl survey, sorted by principal investigator and agency.</w:t>
       </w:r>
@@ -1464,7 +1469,6 @@
           </w:tcPr>
           <w:p>
             <w:r>
-              <w:lastRenderedPageBreak/>
               <w:t>Length and weight collection for Arctic cod, saffron cod, rex sole, and starry flounder</w:t>
             </w:r>
           </w:p>
@@ -1542,6 +1546,7 @@
           </w:tcPr>
           <w:p>
             <w:r>
+              <w:lastRenderedPageBreak/>
               <w:t>Specimen Collection for Outreach Events</w:t>
             </w:r>
           </w:p>
@@ -2865,11 +2870,7 @@
               <w:t>1</w:t>
             </w:r>
             <w:r>
-              <w:t xml:space="preserve">AFSC-ABL - Auke Bay Laboratories; AFSC-FMA - Fisheries Monitoring &amp; Assessment Division; AFSC-MACE - Midwater Assessment &amp; Conservation Engineering Division; AFSC-MML - Marine Mammal Laboratory; AFSC-RACE - Resource Assessment &amp; Conservation Engineering Division; AFSC-REFM - Resource Ecology &amp; Fisheries Management Division; IPHC - International Pacific Halibut Commission; </w:t>
-            </w:r>
-            <w:r>
-              <w:lastRenderedPageBreak/>
-              <w:t>NWFSC - Northwest Fisheries Science Center; SBMNH &amp; LACMNH - Santa Barbara Museum of Natural History &amp; Natural History Museum of Los Angeles County; UAF - University of Alaska Fairbanks</w:t>
+              <w:t>AFSC-ABL - Auke Bay Laboratories; AFSC-FMA - Fisheries Monitoring &amp; Assessment Division; AFSC-MACE - Midwater Assessment &amp; Conservation Engineering Division; AFSC-MML - Marine Mammal Laboratory; AFSC-RACE - Resource Assessment &amp; Conservation Engineering Division; AFSC-REFM - Resource Ecology &amp; Fisheries Management Division; IPHC - International Pacific Halibut Commission; NWFSC - Northwest Fisheries Science Center; SBMNH &amp; LACMNH - Santa Barbara Museum of Natural History &amp; Natural History Museum of Los Angeles County; UAF - University of Alaska Fairbanks</w:t>
             </w:r>
           </w:p>
         </w:tc>
@@ -3232,7 +3233,7 @@
         </w:rPr>
         <w:t xml:space="preserve">Fig. </w:t>
       </w:r>
-      <w:bookmarkStart w:id="1" w:name="fig-mean-temperature"/>
+      <w:bookmarkStart w:id="2" w:name="fig-mean-temperature"/>
       <w:r>
         <w:rPr>
           <w:b/>
@@ -3264,7 +3265,7 @@
         </w:rPr>
         <w:fldChar w:fldCharType="end"/>
       </w:r>
-      <w:bookmarkEnd w:id="1"/>
+      <w:bookmarkEnd w:id="2"/>
       <w:r>
         <w:rPr>
           <w:b/>
@@ -3285,11 +3286,9 @@
       <w:pPr>
         <w:ind w:left="720" w:hanging="720"/>
       </w:pPr>
-      <w:bookmarkStart w:id="2" w:name="ref-RN889"/>
-      <w:bookmarkStart w:id="3" w:name="_GoBack"/>
+      <w:bookmarkStart w:id="3" w:name="ref-RN889"/>
       <w:proofErr w:type="spellStart"/>
       <w:r>
-        <w:lastRenderedPageBreak/>
         <w:t>Alverson</w:t>
       </w:r>
       <w:proofErr w:type="spellEnd"/>
@@ -3330,7 +3329,7 @@
         <w:ind w:left="720" w:hanging="720"/>
       </w:pPr>
       <w:bookmarkStart w:id="4" w:name="ref-RN891"/>
-      <w:bookmarkEnd w:id="2"/>
+      <w:bookmarkEnd w:id="3"/>
       <w:proofErr w:type="spellStart"/>
       <w:r>
         <w:t>Bakkala</w:t>
@@ -3369,7 +3368,6 @@
       </w:hyperlink>
     </w:p>
     <w:bookmarkEnd w:id="4"/>
-    <w:bookmarkEnd w:id="3"/>
     <w:p/>
     <w:sectPr>
       <w:pgSz w:w="12240" w:h="15840"/>
@@ -3796,11 +3794,11 @@
     <w:link w:val="Heading1Char"/>
     <w:uiPriority w:val="9"/>
     <w:qFormat/>
-    <w:rsid w:val="00DA3FF3"/>
+    <w:rsid w:val="00D85023"/>
     <w:pPr>
       <w:keepNext/>
       <w:keepLines/>
-      <w:spacing w:beforeLines="100" w:before="240" w:afterLines="150" w:after="360" w:line="360" w:lineRule="auto"/>
+      <w:spacing w:beforeLines="100" w:before="240" w:afterLines="150" w:after="360"/>
       <w:outlineLvl w:val="0"/>
     </w:pPr>
     <w:rPr>
@@ -3819,11 +3817,11 @@
     <w:uiPriority w:val="9"/>
     <w:unhideWhenUsed/>
     <w:qFormat/>
-    <w:rsid w:val="0088618B"/>
+    <w:rsid w:val="00D85023"/>
     <w:pPr>
       <w:keepNext/>
       <w:keepLines/>
-      <w:spacing w:before="320" w:after="240" w:line="360" w:lineRule="auto"/>
+      <w:spacing w:before="320" w:after="240"/>
       <w:outlineLvl w:val="1"/>
     </w:pPr>
     <w:rPr>
@@ -3842,11 +3840,11 @@
     <w:uiPriority w:val="9"/>
     <w:unhideWhenUsed/>
     <w:qFormat/>
-    <w:rsid w:val="00DA3FF3"/>
+    <w:rsid w:val="00D85023"/>
     <w:pPr>
       <w:keepNext/>
       <w:keepLines/>
-      <w:spacing w:beforeLines="100" w:before="240" w:after="240" w:line="360" w:lineRule="auto"/>
+      <w:spacing w:beforeLines="100" w:before="240" w:after="240"/>
       <w:outlineLvl w:val="2"/>
     </w:pPr>
     <w:rPr>
@@ -3877,11 +3875,11 @@
     <w:uiPriority w:val="9"/>
     <w:unhideWhenUsed/>
     <w:qFormat/>
-    <w:rsid w:val="00DA3FF3"/>
+    <w:rsid w:val="00D85023"/>
     <w:pPr>
       <w:keepNext/>
       <w:keepLines/>
-      <w:spacing w:beforeLines="100" w:before="240" w:line="360" w:lineRule="auto"/>
+      <w:spacing w:beforeLines="100" w:before="240"/>
       <w:outlineLvl w:val="4"/>
     </w:pPr>
     <w:rPr>
@@ -4012,7 +4010,7 @@
     <w:basedOn w:val="DefaultParagraphFont"/>
     <w:link w:val="Heading1"/>
     <w:uiPriority w:val="9"/>
-    <w:rsid w:val="00DA3FF3"/>
+    <w:rsid w:val="00D85023"/>
     <w:rPr>
       <w:rFonts w:ascii="Arial" w:eastAsiaTheme="majorEastAsia" w:hAnsi="Arial" w:cs="Arial"/>
       <w:b/>
@@ -4026,7 +4024,7 @@
     <w:basedOn w:val="DefaultParagraphFont"/>
     <w:link w:val="Heading2"/>
     <w:uiPriority w:val="9"/>
-    <w:rsid w:val="0088618B"/>
+    <w:rsid w:val="00D85023"/>
     <w:rPr>
       <w:rFonts w:ascii="Arial Narrow" w:eastAsiaTheme="majorEastAsia" w:hAnsi="Arial Narrow" w:cstheme="majorBidi"/>
       <w:b/>
@@ -4040,7 +4038,7 @@
     <w:basedOn w:val="DefaultParagraphFont"/>
     <w:link w:val="Heading3"/>
     <w:uiPriority w:val="9"/>
-    <w:rsid w:val="00DA3FF3"/>
+    <w:rsid w:val="00D85023"/>
     <w:rPr>
       <w:rFonts w:ascii="Arial Narrow" w:eastAsiaTheme="majorEastAsia" w:hAnsi="Arial Narrow" w:cstheme="majorBidi"/>
       <w:b/>
@@ -4129,7 +4127,7 @@
     <w:basedOn w:val="DefaultParagraphFont"/>
     <w:link w:val="Heading5"/>
     <w:uiPriority w:val="9"/>
-    <w:rsid w:val="00DA3FF3"/>
+    <w:rsid w:val="00D85023"/>
     <w:rPr>
       <w:rFonts w:asciiTheme="majorHAnsi" w:eastAsiaTheme="majorEastAsia" w:hAnsiTheme="majorHAnsi" w:cstheme="majorBidi"/>
       <w:i/>

</xml_diff>

<commit_message>
update styles_references with TOC style
</commit_message>
<xml_diff>
--- a/code/styles_reference.docx
+++ b/code/styles_reference.docx
@@ -23,6 +23,8 @@
         </w:rPr>
         <w:t>Title</w:t>
       </w:r>
+      <w:bookmarkStart w:id="0" w:name="_GoBack"/>
+      <w:bookmarkEnd w:id="0"/>
     </w:p>
     <w:p>
       <w:pPr>
@@ -45,31 +47,287 @@
         <w:t>DRAFT: December 10, 2022</w:t>
       </w:r>
     </w:p>
+    <w:sdt>
+      <w:sdtPr>
+        <w:id w:val="-418247783"/>
+        <w:docPartObj>
+          <w:docPartGallery w:val="Table of Contents"/>
+          <w:docPartUnique/>
+        </w:docPartObj>
+      </w:sdtPr>
+      <w:sdtEndPr>
+        <w:rPr>
+          <w:rFonts w:eastAsiaTheme="minorHAnsi" w:cstheme="minorBidi"/>
+          <w:bCs/>
+          <w:noProof/>
+          <w:color w:val="000000" w:themeColor="text1"/>
+          <w:sz w:val="24"/>
+          <w:szCs w:val="24"/>
+        </w:rPr>
+      </w:sdtEndPr>
+      <w:sdtContent>
+        <w:p>
+          <w:pPr>
+            <w:pStyle w:val="TOCHeading"/>
+          </w:pPr>
+          <w:r>
+            <w:t>Contents</w:t>
+          </w:r>
+        </w:p>
+        <w:p>
+          <w:pPr>
+            <w:pStyle w:val="TOC1"/>
+            <w:tabs>
+              <w:tab w:val="right" w:leader="dot" w:pos="9350"/>
+            </w:tabs>
+            <w:rPr>
+              <w:noProof/>
+            </w:rPr>
+          </w:pPr>
+          <w:r>
+            <w:fldChar w:fldCharType="begin"/>
+          </w:r>
+          <w:r>
+            <w:instrText xml:space="preserve"> TOC \o "1-3" \h \z \u </w:instrText>
+          </w:r>
+          <w:r>
+            <w:fldChar w:fldCharType="separate"/>
+          </w:r>
+          <w:hyperlink w:anchor="_Toc160141812" w:history="1">
+            <w:r>
+              <w:rPr>
+                <w:rStyle w:val="Hyperlink"/>
+                <w:noProof/>
+              </w:rPr>
+              <w:t>H1</w:t>
+            </w:r>
+            <w:r>
+              <w:rPr>
+                <w:noProof/>
+                <w:webHidden/>
+              </w:rPr>
+              <w:tab/>
+            </w:r>
+            <w:r>
+              <w:rPr>
+                <w:noProof/>
+                <w:webHidden/>
+              </w:rPr>
+              <w:fldChar w:fldCharType="begin"/>
+            </w:r>
+            <w:r>
+              <w:rPr>
+                <w:noProof/>
+                <w:webHidden/>
+              </w:rPr>
+              <w:instrText xml:space="preserve"> PAGEREF _Toc160141812 \h </w:instrText>
+            </w:r>
+            <w:r>
+              <w:rPr>
+                <w:noProof/>
+                <w:webHidden/>
+              </w:rPr>
+            </w:r>
+            <w:r>
+              <w:rPr>
+                <w:noProof/>
+                <w:webHidden/>
+              </w:rPr>
+              <w:fldChar w:fldCharType="separate"/>
+            </w:r>
+            <w:r>
+              <w:rPr>
+                <w:noProof/>
+                <w:webHidden/>
+              </w:rPr>
+              <w:t>1</w:t>
+            </w:r>
+            <w:r>
+              <w:rPr>
+                <w:noProof/>
+                <w:webHidden/>
+              </w:rPr>
+              <w:fldChar w:fldCharType="end"/>
+            </w:r>
+          </w:hyperlink>
+        </w:p>
+        <w:p>
+          <w:pPr>
+            <w:pStyle w:val="TOC2"/>
+            <w:tabs>
+              <w:tab w:val="right" w:leader="dot" w:pos="9350"/>
+            </w:tabs>
+            <w:rPr>
+              <w:noProof/>
+            </w:rPr>
+          </w:pPr>
+          <w:hyperlink w:anchor="_Toc160141813" w:history="1">
+            <w:r>
+              <w:rPr>
+                <w:rStyle w:val="Hyperlink"/>
+                <w:noProof/>
+              </w:rPr>
+              <w:t>H2</w:t>
+            </w:r>
+            <w:r>
+              <w:rPr>
+                <w:noProof/>
+                <w:webHidden/>
+              </w:rPr>
+              <w:tab/>
+            </w:r>
+            <w:r>
+              <w:rPr>
+                <w:noProof/>
+                <w:webHidden/>
+              </w:rPr>
+              <w:fldChar w:fldCharType="begin"/>
+            </w:r>
+            <w:r>
+              <w:rPr>
+                <w:noProof/>
+                <w:webHidden/>
+              </w:rPr>
+              <w:instrText xml:space="preserve"> PAGEREF _Toc160141813 \h </w:instrText>
+            </w:r>
+            <w:r>
+              <w:rPr>
+                <w:noProof/>
+                <w:webHidden/>
+              </w:rPr>
+            </w:r>
+            <w:r>
+              <w:rPr>
+                <w:noProof/>
+                <w:webHidden/>
+              </w:rPr>
+              <w:fldChar w:fldCharType="separate"/>
+            </w:r>
+            <w:r>
+              <w:rPr>
+                <w:noProof/>
+                <w:webHidden/>
+              </w:rPr>
+              <w:t>1</w:t>
+            </w:r>
+            <w:r>
+              <w:rPr>
+                <w:noProof/>
+                <w:webHidden/>
+              </w:rPr>
+              <w:fldChar w:fldCharType="end"/>
+            </w:r>
+          </w:hyperlink>
+        </w:p>
+        <w:p>
+          <w:pPr>
+            <w:pStyle w:val="TOC3"/>
+            <w:tabs>
+              <w:tab w:val="right" w:leader="dot" w:pos="9350"/>
+            </w:tabs>
+            <w:rPr>
+              <w:noProof/>
+            </w:rPr>
+          </w:pPr>
+          <w:hyperlink w:anchor="_Toc160141814" w:history="1">
+            <w:r>
+              <w:rPr>
+                <w:rStyle w:val="Hyperlink"/>
+                <w:noProof/>
+              </w:rPr>
+              <w:t>H3</w:t>
+            </w:r>
+            <w:r>
+              <w:rPr>
+                <w:noProof/>
+                <w:webHidden/>
+              </w:rPr>
+              <w:tab/>
+            </w:r>
+            <w:r>
+              <w:rPr>
+                <w:noProof/>
+                <w:webHidden/>
+              </w:rPr>
+              <w:fldChar w:fldCharType="begin"/>
+            </w:r>
+            <w:r>
+              <w:rPr>
+                <w:noProof/>
+                <w:webHidden/>
+              </w:rPr>
+              <w:instrText xml:space="preserve"> PAGEREF _Toc160141814 \h </w:instrText>
+            </w:r>
+            <w:r>
+              <w:rPr>
+                <w:noProof/>
+                <w:webHidden/>
+              </w:rPr>
+            </w:r>
+            <w:r>
+              <w:rPr>
+                <w:noProof/>
+                <w:webHidden/>
+              </w:rPr>
+              <w:fldChar w:fldCharType="separate"/>
+            </w:r>
+            <w:r>
+              <w:rPr>
+                <w:noProof/>
+                <w:webHidden/>
+              </w:rPr>
+              <w:t>1</w:t>
+            </w:r>
+            <w:r>
+              <w:rPr>
+                <w:noProof/>
+                <w:webHidden/>
+              </w:rPr>
+              <w:fldChar w:fldCharType="end"/>
+            </w:r>
+          </w:hyperlink>
+        </w:p>
+        <w:p>
+          <w:r>
+            <w:rPr>
+              <w:b/>
+              <w:bCs/>
+              <w:noProof/>
+            </w:rPr>
+            <w:fldChar w:fldCharType="end"/>
+          </w:r>
+        </w:p>
+      </w:sdtContent>
+    </w:sdt>
     <w:p>
       <w:pPr>
         <w:pStyle w:val="Heading1"/>
       </w:pPr>
+      <w:bookmarkStart w:id="1" w:name="_Toc160141812"/>
       <w:r>
         <w:t>H1</w:t>
       </w:r>
-      <w:bookmarkStart w:id="0" w:name="_GoBack"/>
-      <w:bookmarkEnd w:id="0"/>
+      <w:bookmarkEnd w:id="1"/>
     </w:p>
     <w:p>
       <w:pPr>
         <w:pStyle w:val="Heading2"/>
       </w:pPr>
+      <w:bookmarkStart w:id="2" w:name="_Toc160141813"/>
       <w:r>
         <w:t>H2</w:t>
       </w:r>
+      <w:bookmarkEnd w:id="2"/>
     </w:p>
     <w:p>
       <w:pPr>
         <w:pStyle w:val="Heading3"/>
       </w:pPr>
+      <w:bookmarkStart w:id="3" w:name="_Toc160141814"/>
       <w:r>
         <w:t>H3</w:t>
       </w:r>
+      <w:bookmarkEnd w:id="3"/>
     </w:p>
     <w:p>
       <w:pPr>
@@ -137,7 +395,11 @@
       </w:r>
       <w:proofErr w:type="spellEnd"/>
       <w:r>
-        <w:t>, were chartered for these surveys. Demersal populations of fishes and invertebrates were sampled by trawling for 30 minutes at stations arranged on a systematic grid, which consisted of 376 total stations in the EBS and 144 total stations in the NBS. At each station, species composition, length distribution, and age structure samples were collected from ecologically and commercially important species. All survey stations in the EBS and NBS were sampled successfully.</w:t>
+        <w:t xml:space="preserve">, were chartered for </w:t>
+      </w:r>
+      <w:r>
+        <w:lastRenderedPageBreak/>
+        <w:t>these surveys. Demersal populations of fishes and invertebrates were sampled by trawling for 30 minutes at stations arranged on a systematic grid, which consisted of 376 total stations in the EBS and 144 total stations in the NBS. At each station, species composition, length distribution, and age structure samples were collected from ecologically and commercially important species. All survey stations in the EBS and NBS were sampled successfully.</w:t>
       </w:r>
     </w:p>
     <w:p>
@@ -145,11 +407,7 @@
         <w:pStyle w:val="BodyText"/>
       </w:pPr>
       <w:r>
-        <w:t xml:space="preserve">The recent trend of higher-than-average temperatures continued on the EBS shelf for the eighth consecutive year. In 2022, both the mean surface (7.5°C) and bottom (2.6°C) water temperatures were warmer than the survey long-term average of surface (6.8°C) and bottom (2.5°C). The 2022 mean bottom </w:t>
-      </w:r>
-      <w:r>
-        <w:lastRenderedPageBreak/>
-        <w:t xml:space="preserve">temperatures were the nineteenth warmest observed since the beginning of </w:t>
+        <w:t xml:space="preserve">The recent trend of higher-than-average temperatures continued on the EBS shelf for the eighth consecutive year. In 2022, both the mean surface (7.5°C) and bottom (2.6°C) water temperatures were warmer than the survey long-term average of surface (6.8°C) and bottom (2.5°C). The 2022 mean bottom temperatures were the nineteenth warmest observed since the beginning of </w:t>
       </w:r>
       <w:r>
         <w:t>the</w:t>
@@ -163,7 +421,7 @@
       <w:r>
         <w:t>Effective management of fisheries resources and healthy ecosystems are especially important to Alaska Native communities and to the tens of thousands of people who are employed by the Alaska fishing industry. The commercial fishing industry in Alaska generates billions of dollars for the U.S. economy annually (</w:t>
       </w:r>
-      <w:hyperlink r:id="rId4">
+      <w:hyperlink r:id="rId5">
         <w:r>
           <w:rPr>
             <w:rStyle w:val="Hyperlink"/>
@@ -198,7 +456,7 @@
       <w:r>
         <w:t xml:space="preserve">; </w:t>
       </w:r>
-      <w:hyperlink r:id="rId5">
+      <w:hyperlink r:id="rId6">
         <w:r>
           <w:rPr>
             <w:rStyle w:val="Hyperlink"/>
@@ -227,7 +485,7 @@
       <w:r>
         <w:t xml:space="preserve">Table </w:t>
       </w:r>
-      <w:bookmarkStart w:id="1" w:name="tab-special-projects"/>
+      <w:bookmarkStart w:id="4" w:name="tab-special-projects"/>
       <w:r>
         <w:fldChar w:fldCharType="begin"/>
       </w:r>
@@ -243,7 +501,7 @@
       <w:r>
         <w:fldChar w:fldCharType="end"/>
       </w:r>
-      <w:bookmarkEnd w:id="1"/>
+      <w:bookmarkEnd w:id="4"/>
       <w:r>
         <w:t>.--  Special projects and collections undertaken during the 2022 eastern Bering Sea and northern Bering Sea shelf bottom trawl survey, sorted by principal investigator and agency.</w:t>
       </w:r>
@@ -1146,6 +1404,7 @@
           </w:tcPr>
           <w:p>
             <w:r>
+              <w:lastRenderedPageBreak/>
               <w:t>Shellfish Photo Documentation Refresh</w:t>
             </w:r>
           </w:p>
@@ -1546,7 +1805,6 @@
           </w:tcPr>
           <w:p>
             <w:r>
-              <w:lastRenderedPageBreak/>
               <w:t>Specimen Collection for Outreach Events</w:t>
             </w:r>
           </w:p>
@@ -2709,6 +2967,7 @@
           </w:tcPr>
           <w:p>
             <w:r>
+              <w:lastRenderedPageBreak/>
               <w:t>Ongoing mollusk collection (gastropods/chitons)</w:t>
             </w:r>
           </w:p>
@@ -3182,6 +3441,7 @@
         <w:rPr>
           <w:noProof/>
         </w:rPr>
+        <w:lastRenderedPageBreak/>
         <w:drawing>
           <wp:inline distT="0" distB="0" distL="0" distR="0" wp14:anchorId="3CBC86BB" wp14:editId="27899B43">
             <wp:extent cx="5943600" cy="2971800"/>
@@ -3200,7 +3460,7 @@
                     </pic:cNvPicPr>
                   </pic:nvPicPr>
                   <pic:blipFill>
-                    <a:blip r:embed="rId6"/>
+                    <a:blip r:embed="rId7"/>
                     <a:srcRect/>
                     <a:stretch>
                       <a:fillRect/>
@@ -3233,7 +3493,7 @@
         </w:rPr>
         <w:t xml:space="preserve">Fig. </w:t>
       </w:r>
-      <w:bookmarkStart w:id="2" w:name="fig-mean-temperature"/>
+      <w:bookmarkStart w:id="5" w:name="fig-mean-temperature"/>
       <w:r>
         <w:rPr>
           <w:b/>
@@ -3265,7 +3525,7 @@
         </w:rPr>
         <w:fldChar w:fldCharType="end"/>
       </w:r>
-      <w:bookmarkEnd w:id="2"/>
+      <w:bookmarkEnd w:id="5"/>
       <w:r>
         <w:rPr>
           <w:b/>
@@ -3286,7 +3546,7 @@
       <w:pPr>
         <w:ind w:left="720" w:hanging="720"/>
       </w:pPr>
-      <w:bookmarkStart w:id="3" w:name="ref-RN889"/>
+      <w:bookmarkStart w:id="6" w:name="ref-RN889"/>
       <w:proofErr w:type="spellStart"/>
       <w:r>
         <w:t>Alverson</w:t>
@@ -3315,7 +3575,7 @@
       <w:r>
         <w:t xml:space="preserve">(8), p. 1985–2001. </w:t>
       </w:r>
-      <w:hyperlink r:id="rId7">
+      <w:hyperlink r:id="rId8">
         <w:r>
           <w:rPr>
             <w:rStyle w:val="Hyperlink"/>
@@ -3328,8 +3588,8 @@
       <w:pPr>
         <w:ind w:left="720" w:hanging="720"/>
       </w:pPr>
-      <w:bookmarkStart w:id="4" w:name="ref-RN891"/>
-      <w:bookmarkEnd w:id="3"/>
+      <w:bookmarkStart w:id="7" w:name="ref-RN891"/>
+      <w:bookmarkEnd w:id="6"/>
       <w:proofErr w:type="spellStart"/>
       <w:r>
         <w:t>Bakkala</w:t>
@@ -3358,7 +3618,7 @@
       <w:r>
         <w:t xml:space="preserve">. </w:t>
       </w:r>
-      <w:hyperlink r:id="rId8">
+      <w:hyperlink r:id="rId9">
         <w:r>
           <w:rPr>
             <w:rStyle w:val="Hyperlink"/>
@@ -3367,7 +3627,7 @@
         </w:r>
       </w:hyperlink>
     </w:p>
-    <w:bookmarkEnd w:id="4"/>
+    <w:bookmarkEnd w:id="7"/>
     <w:p/>
     <w:sectPr>
       <w:pgSz w:w="12240" w:h="15840"/>
@@ -3482,7 +3742,7 @@
     <w:lsdException w:name="Body Text Indent 2" w:semiHidden="1" w:unhideWhenUsed="1"/>
     <w:lsdException w:name="Body Text Indent 3" w:semiHidden="1" w:unhideWhenUsed="1"/>
     <w:lsdException w:name="Block Text" w:semiHidden="1" w:unhideWhenUsed="1"/>
-    <w:lsdException w:name="Hyperlink" w:semiHidden="1" w:uiPriority="0" w:unhideWhenUsed="1"/>
+    <w:lsdException w:name="Hyperlink" w:semiHidden="1" w:unhideWhenUsed="1"/>
     <w:lsdException w:name="FollowedHyperlink" w:semiHidden="1" w:unhideWhenUsed="1"/>
     <w:lsdException w:name="Strong" w:uiPriority="22" w:qFormat="1"/>
     <w:lsdException w:name="Emphasis" w:uiPriority="20" w:qFormat="1"/>
@@ -3910,7 +4170,6 @@
   <w:style w:type="character" w:default="1" w:styleId="DefaultParagraphFont">
     <w:name w:val="Default Paragraph Font"/>
     <w:uiPriority w:val="1"/>
-    <w:semiHidden/>
     <w:unhideWhenUsed/>
   </w:style>
   <w:style w:type="table" w:default="1" w:styleId="TableNormal">
@@ -4178,6 +4437,7 @@
   <w:style w:type="character" w:styleId="Hyperlink">
     <w:name w:val="Hyperlink"/>
     <w:basedOn w:val="DefaultParagraphFont"/>
+    <w:uiPriority w:val="99"/>
     <w:rsid w:val="004A6EE5"/>
     <w:rPr>
       <w:color w:val="4472C4" w:themeColor="accent1"/>
@@ -4274,6 +4534,60 @@
       <w:sz w:val="24"/>
       <w:szCs w:val="24"/>
     </w:rPr>
+  </w:style>
+  <w:style w:type="paragraph" w:styleId="TOCHeading">
+    <w:name w:val="TOC Heading"/>
+    <w:basedOn w:val="Heading1"/>
+    <w:next w:val="Normal"/>
+    <w:uiPriority w:val="39"/>
+    <w:unhideWhenUsed/>
+    <w:qFormat/>
+    <w:rsid w:val="006E072B"/>
+    <w:pPr>
+      <w:spacing w:beforeLines="0" w:afterLines="0" w:after="0" w:line="259" w:lineRule="auto"/>
+      <w:outlineLvl w:val="9"/>
+    </w:pPr>
+    <w:rPr>
+      <w:rFonts w:ascii="Arial Narrow" w:hAnsi="Arial Narrow" w:cstheme="majorBidi"/>
+    </w:rPr>
+  </w:style>
+  <w:style w:type="paragraph" w:styleId="TOC1">
+    <w:name w:val="toc 1"/>
+    <w:basedOn w:val="Normal"/>
+    <w:next w:val="Normal"/>
+    <w:autoRedefine/>
+    <w:uiPriority w:val="39"/>
+    <w:unhideWhenUsed/>
+    <w:rsid w:val="006E072B"/>
+    <w:pPr>
+      <w:spacing w:after="100"/>
+    </w:pPr>
+  </w:style>
+  <w:style w:type="paragraph" w:styleId="TOC2">
+    <w:name w:val="toc 2"/>
+    <w:basedOn w:val="Normal"/>
+    <w:next w:val="Normal"/>
+    <w:autoRedefine/>
+    <w:uiPriority w:val="39"/>
+    <w:unhideWhenUsed/>
+    <w:rsid w:val="006E072B"/>
+    <w:pPr>
+      <w:spacing w:after="100"/>
+      <w:ind w:left="240"/>
+    </w:pPr>
+  </w:style>
+  <w:style w:type="paragraph" w:styleId="TOC3">
+    <w:name w:val="toc 3"/>
+    <w:basedOn w:val="Normal"/>
+    <w:next w:val="Normal"/>
+    <w:autoRedefine/>
+    <w:uiPriority w:val="39"/>
+    <w:unhideWhenUsed/>
+    <w:rsid w:val="006E072B"/>
+    <w:pPr>
+      <w:spacing w:after="100"/>
+      <w:ind w:left="480"/>
+    </w:pPr>
   </w:style>
 </w:styles>
 </file>
@@ -4537,4 +4851,16 @@
     </a:ext>
   </a:extLst>
 </a:theme>
+</file>
+
+<file path=customXml/item1.xml><?xml version="1.0" encoding="utf-8"?>
+<b:Sources xmlns:b="http://schemas.openxmlformats.org/officeDocument/2006/bibliography" xmlns="http://schemas.openxmlformats.org/officeDocument/2006/bibliography" SelectedStyle="\APASixthEditionOfficeOnline.xsl" StyleName="APA" Version="6"/>
+</file>
+
+<file path=customXml/itemProps1.xml><?xml version="1.0" encoding="utf-8"?>
+<ds:datastoreItem xmlns:ds="http://schemas.openxmlformats.org/officeDocument/2006/customXml" ds:itemID="{0F7147BC-F282-4E6E-B14F-A15DE0A5BEDE}">
+  <ds:schemaRefs>
+    <ds:schemaRef ds:uri="http://schemas.openxmlformats.org/officeDocument/2006/bibliography"/>
+  </ds:schemaRefs>
+</ds:datastoreItem>
 </file>
</xml_diff>

<commit_message>
long term edits made from J. Lee edits June 2025 for 2024 EBS TM
</commit_message>
<xml_diff>
--- a/code/styles_reference.docx
+++ b/code/styles_reference.docx
@@ -23,8 +23,6 @@
         </w:rPr>
         <w:t>Title</w:t>
       </w:r>
-      <w:bookmarkStart w:id="0" w:name="_GoBack"/>
-      <w:bookmarkEnd w:id="0"/>
     </w:p>
     <w:p>
       <w:pPr>
@@ -49,6 +47,13 @@
     </w:p>
     <w:sdt>
       <w:sdtPr>
+        <w:rPr>
+          <w:rFonts w:eastAsiaTheme="minorHAnsi" w:cstheme="minorBidi"/>
+          <w:b w:val="0"/>
+          <w:color w:val="000000" w:themeColor="text1"/>
+          <w:sz w:val="24"/>
+          <w:szCs w:val="24"/>
+        </w:rPr>
         <w:id w:val="-418247783"/>
         <w:docPartObj>
           <w:docPartGallery w:val="Table of Contents"/>
@@ -57,12 +62,8 @@
       </w:sdtPr>
       <w:sdtEndPr>
         <w:rPr>
-          <w:rFonts w:eastAsiaTheme="minorHAnsi" w:cstheme="minorBidi"/>
           <w:bCs/>
           <w:noProof/>
-          <w:color w:val="000000" w:themeColor="text1"/>
-          <w:sz w:val="24"/>
-          <w:szCs w:val="24"/>
         </w:rPr>
       </w:sdtEndPr>
       <w:sdtContent>
@@ -303,31 +304,31 @@
       <w:pPr>
         <w:pStyle w:val="Heading1"/>
       </w:pPr>
-      <w:bookmarkStart w:id="1" w:name="_Toc160141812"/>
+      <w:bookmarkStart w:id="0" w:name="_Toc160141812"/>
       <w:r>
         <w:t>H1</w:t>
       </w:r>
-      <w:bookmarkEnd w:id="1"/>
+      <w:bookmarkEnd w:id="0"/>
     </w:p>
     <w:p>
       <w:pPr>
         <w:pStyle w:val="Heading2"/>
       </w:pPr>
-      <w:bookmarkStart w:id="2" w:name="_Toc160141813"/>
+      <w:bookmarkStart w:id="1" w:name="_Toc160141813"/>
       <w:r>
         <w:t>H2</w:t>
       </w:r>
-      <w:bookmarkEnd w:id="2"/>
+      <w:bookmarkEnd w:id="1"/>
     </w:p>
     <w:p>
       <w:pPr>
         <w:pStyle w:val="Heading3"/>
       </w:pPr>
-      <w:bookmarkStart w:id="3" w:name="_Toc160141814"/>
+      <w:bookmarkStart w:id="2" w:name="_Toc160141814"/>
       <w:r>
         <w:t>H3</w:t>
       </w:r>
-      <w:bookmarkEnd w:id="3"/>
+      <w:bookmarkEnd w:id="2"/>
     </w:p>
     <w:p>
       <w:pPr>
@@ -367,13 +368,26 @@
         <w:pStyle w:val="FirstParagraph"/>
       </w:pPr>
       <w:r>
-        <w:t xml:space="preserve">In 2022, the Resource Assessment and Conservation Engineering (RACE) division of the National Marine Fisheries Service’s (NMFS) Alaska Fisheries Science Center (AFSC) conducted the 40th Eastern Bering Sea Crab/Groundfish Bottom Trawl Survey (EBS) from May to July 2022, as well as the 5th Northern Bering Sea Crab/Groundfish Survey - Eastern Bering Sea Shelf Survey Extension (NBS) from July to August 2022. The addition of the NBS survey expanded the study area to also </w:t>
+        <w:t>In 2022</w:t>
+      </w:r>
+      <w:r>
+        <w:rPr>
+          <w:rStyle w:val="FootnoteReference"/>
+        </w:rPr>
+        <w:footnoteReference w:id="1"/>
+      </w:r>
+      <w:r>
+        <w:t xml:space="preserve">, the Resource Assessment and Conservation Engineering (RACE) division of the National Marine Fisheries Service’s (NMFS) Alaska Fisheries Science Center (AFSC) conducted the 40th Eastern Bering Sea Crab/Groundfish Bottom Trawl Survey (EBS) from May to July 2022, as well as the 5th Northern Bering Sea Crab/Groundfish Survey - Eastern Bering Sea Shelf Survey Extension (NBS) from July to August 2022. The addition of the NBS survey expanded the study area to also </w:t>
       </w:r>
       <w:r>
         <w:t>cover</w:t>
       </w:r>
       <w:r>
-        <w:t xml:space="preserve"> the Bering Sea continental shelf (bottom depths between approximately 20 and 200 m) from the Alaska coastline to the U.S.-Russia Maritime Boundary between the Alaska Peninsula and the Bering Strait, including Norton Sound. Two stern trawlers, the 43.9-m FV </w:t>
+        <w:t xml:space="preserve"> the Bering Sea continental shelf (bottom depths between approximately 20 and 200 m) from the Alaska coastline to the </w:t>
+      </w:r>
+      <w:r>
+        <w:lastRenderedPageBreak/>
+        <w:t xml:space="preserve">U.S.-Russia Maritime Boundary between the Alaska Peninsula and the Bering Strait, including Norton Sound. Two stern trawlers, the 43.9-m FV </w:t>
       </w:r>
       <w:r>
         <w:rPr>
@@ -395,11 +409,7 @@
       </w:r>
       <w:proofErr w:type="spellEnd"/>
       <w:r>
-        <w:t xml:space="preserve">, were chartered for </w:t>
-      </w:r>
-      <w:r>
-        <w:lastRenderedPageBreak/>
-        <w:t>these surveys. Demersal populations of fishes and invertebrates were sampled by trawling for 30 minutes at stations arranged on a systematic grid, which consisted of 376 total stations in the EBS and 144 total stations in the NBS. At each station, species composition, length distribution, and age structure samples were collected from ecologically and commercially important species. All survey stations in the EBS and NBS were sampled successfully.</w:t>
+        <w:t>, were chartered for these surveys. Demersal populations of fishes and invertebrates were sampled by trawling for 30 minutes at stations arranged on a systematic grid, which consisted of 376 total stations in the EBS and 144 total stations in the NBS. At each station, species composition, length distribution, and age structure samples were collected from ecologically and commercially important species. All survey stations in the EBS and NBS were sampled successfully.</w:t>
       </w:r>
     </w:p>
     <w:p>
@@ -421,7 +431,7 @@
       <w:r>
         <w:t>Effective management of fisheries resources and healthy ecosystems are especially important to Alaska Native communities and to the tens of thousands of people who are employed by the Alaska fishing industry. The commercial fishing industry in Alaska generates billions of dollars for the U.S. economy annually (</w:t>
       </w:r>
-      <w:hyperlink r:id="rId5">
+      <w:hyperlink r:id="rId7">
         <w:r>
           <w:rPr>
             <w:rStyle w:val="Hyperlink"/>
@@ -456,7 +466,7 @@
       <w:r>
         <w:t xml:space="preserve">; </w:t>
       </w:r>
-      <w:hyperlink r:id="rId6">
+      <w:hyperlink r:id="rId8">
         <w:r>
           <w:rPr>
             <w:rStyle w:val="Hyperlink"/>
@@ -1322,6 +1332,7 @@
           </w:tcPr>
           <w:p>
             <w:r>
+              <w:lastRenderedPageBreak/>
               <w:t>MML Food Habits Reference Collection</w:t>
             </w:r>
           </w:p>
@@ -1404,7 +1415,6 @@
           </w:tcPr>
           <w:p>
             <w:r>
-              <w:lastRenderedPageBreak/>
               <w:t>Shellfish Photo Documentation Refresh</w:t>
             </w:r>
           </w:p>
@@ -2938,6 +2948,7 @@
           </w:tcPr>
           <w:p>
             <w:r>
+              <w:lastRenderedPageBreak/>
               <w:t>NBS</w:t>
             </w:r>
           </w:p>
@@ -2967,7 +2978,6 @@
           </w:tcPr>
           <w:p>
             <w:r>
-              <w:lastRenderedPageBreak/>
               <w:t>Ongoing mollusk collection (gastropods/chitons)</w:t>
             </w:r>
           </w:p>
@@ -3460,7 +3470,7 @@
                     </pic:cNvPicPr>
                   </pic:nvPicPr>
                   <pic:blipFill>
-                    <a:blip r:embed="rId7"/>
+                    <a:blip r:embed="rId9"/>
                     <a:srcRect/>
                     <a:stretch>
                       <a:fillRect/>
@@ -3575,7 +3585,7 @@
       <w:r>
         <w:t xml:space="preserve">(8), p. 1985–2001. </w:t>
       </w:r>
-      <w:hyperlink r:id="rId8">
+      <w:hyperlink r:id="rId10">
         <w:r>
           <w:rPr>
             <w:rStyle w:val="Hyperlink"/>
@@ -3618,7 +3628,7 @@
       <w:r>
         <w:t xml:space="preserve">. </w:t>
       </w:r>
-      <w:hyperlink r:id="rId9">
+      <w:hyperlink r:id="rId11">
         <w:r>
           <w:rPr>
             <w:rStyle w:val="Hyperlink"/>
@@ -3637,6 +3647,77 @@
     </w:sectPr>
   </w:body>
 </w:document>
+</file>
+
+<file path=word/endnotes.xml><?xml version="1.0" encoding="utf-8"?>
+<w:endnotes xmlns:wpc="http://schemas.microsoft.com/office/word/2010/wordprocessingCanvas" xmlns:cx="http://schemas.microsoft.com/office/drawing/2014/chartex" xmlns:cx1="http://schemas.microsoft.com/office/drawing/2015/9/8/chartex" xmlns:cx2="http://schemas.microsoft.com/office/drawing/2015/10/21/chartex" xmlns:cx3="http://schemas.microsoft.com/office/drawing/2016/5/9/chartex" xmlns:cx4="http://schemas.microsoft.com/office/drawing/2016/5/10/chartex" xmlns:cx5="http://schemas.microsoft.com/office/drawing/2016/5/11/chartex" xmlns:cx6="http://schemas.microsoft.com/office/drawing/2016/5/12/chartex" xmlns:cx7="http://schemas.microsoft.com/office/drawing/2016/5/13/chartex" xmlns:cx8="http://schemas.microsoft.com/office/drawing/2016/5/14/chartex" xmlns:mc="http://schemas.openxmlformats.org/markup-compatibility/2006" xmlns:aink="http://schemas.microsoft.com/office/drawing/2016/ink" xmlns:am3d="http://schemas.microsoft.com/office/drawing/2017/model3d" xmlns:o="urn:schemas-microsoft-com:office:office" xmlns:r="http://schemas.openxmlformats.org/officeDocument/2006/relationships" xmlns:m="http://schemas.openxmlformats.org/officeDocument/2006/math" xmlns:v="urn:schemas-microsoft-com:vml" xmlns:wp14="http://schemas.microsoft.com/office/word/2010/wordprocessingDrawing" xmlns:wp="http://schemas.openxmlformats.org/drawingml/2006/wordprocessingDrawing" xmlns:w10="urn:schemas-microsoft-com:office:word" xmlns:w="http://schemas.openxmlformats.org/wordprocessingml/2006/main" xmlns:w14="http://schemas.microsoft.com/office/word/2010/wordml" xmlns:w15="http://schemas.microsoft.com/office/word/2012/wordml" xmlns:w16cid="http://schemas.microsoft.com/office/word/2016/wordml/cid" xmlns:w16se="http://schemas.microsoft.com/office/word/2015/wordml/symex" xmlns:wpg="http://schemas.microsoft.com/office/word/2010/wordprocessingGroup" xmlns:wpi="http://schemas.microsoft.com/office/word/2010/wordprocessingInk" xmlns:wne="http://schemas.microsoft.com/office/word/2006/wordml" xmlns:wps="http://schemas.microsoft.com/office/word/2010/wordprocessingShape" mc:Ignorable="w14 w15 w16se w16cid wp14">
+  <w:endnote w:type="separator" w:id="-1">
+    <w:p>
+      <w:pPr>
+        <w:spacing w:before="0"/>
+      </w:pPr>
+      <w:r>
+        <w:separator/>
+      </w:r>
+    </w:p>
+  </w:endnote>
+  <w:endnote w:type="continuationSeparator" w:id="0">
+    <w:p>
+      <w:pPr>
+        <w:spacing w:before="0"/>
+      </w:pPr>
+      <w:r>
+        <w:continuationSeparator/>
+      </w:r>
+    </w:p>
+  </w:endnote>
+</w:endnotes>
+</file>
+
+<file path=word/footnotes.xml><?xml version="1.0" encoding="utf-8"?>
+<w:footnotes xmlns:wpc="http://schemas.microsoft.com/office/word/2010/wordprocessingCanvas" xmlns:cx="http://schemas.microsoft.com/office/drawing/2014/chartex" xmlns:cx1="http://schemas.microsoft.com/office/drawing/2015/9/8/chartex" xmlns:cx2="http://schemas.microsoft.com/office/drawing/2015/10/21/chartex" xmlns:cx3="http://schemas.microsoft.com/office/drawing/2016/5/9/chartex" xmlns:cx4="http://schemas.microsoft.com/office/drawing/2016/5/10/chartex" xmlns:cx5="http://schemas.microsoft.com/office/drawing/2016/5/11/chartex" xmlns:cx6="http://schemas.microsoft.com/office/drawing/2016/5/12/chartex" xmlns:cx7="http://schemas.microsoft.com/office/drawing/2016/5/13/chartex" xmlns:cx8="http://schemas.microsoft.com/office/drawing/2016/5/14/chartex" xmlns:mc="http://schemas.openxmlformats.org/markup-compatibility/2006" xmlns:aink="http://schemas.microsoft.com/office/drawing/2016/ink" xmlns:am3d="http://schemas.microsoft.com/office/drawing/2017/model3d" xmlns:o="urn:schemas-microsoft-com:office:office" xmlns:r="http://schemas.openxmlformats.org/officeDocument/2006/relationships" xmlns:m="http://schemas.openxmlformats.org/officeDocument/2006/math" xmlns:v="urn:schemas-microsoft-com:vml" xmlns:wp14="http://schemas.microsoft.com/office/word/2010/wordprocessingDrawing" xmlns:wp="http://schemas.openxmlformats.org/drawingml/2006/wordprocessingDrawing" xmlns:w10="urn:schemas-microsoft-com:office:word" xmlns:w="http://schemas.openxmlformats.org/wordprocessingml/2006/main" xmlns:w14="http://schemas.microsoft.com/office/word/2010/wordml" xmlns:w15="http://schemas.microsoft.com/office/word/2012/wordml" xmlns:w16cid="http://schemas.microsoft.com/office/word/2016/wordml/cid" xmlns:w16se="http://schemas.microsoft.com/office/word/2015/wordml/symex" xmlns:wpg="http://schemas.microsoft.com/office/word/2010/wordprocessingGroup" xmlns:wpi="http://schemas.microsoft.com/office/word/2010/wordprocessingInk" xmlns:wne="http://schemas.microsoft.com/office/word/2006/wordml" xmlns:wps="http://schemas.microsoft.com/office/word/2010/wordprocessingShape" mc:Ignorable="w14 w15 w16se w16cid wp14">
+  <w:footnote w:type="separator" w:id="-1">
+    <w:p>
+      <w:pPr>
+        <w:spacing w:before="0"/>
+      </w:pPr>
+      <w:r>
+        <w:separator/>
+      </w:r>
+    </w:p>
+  </w:footnote>
+  <w:footnote w:type="continuationSeparator" w:id="0">
+    <w:p>
+      <w:pPr>
+        <w:spacing w:before="0"/>
+      </w:pPr>
+      <w:r>
+        <w:continuationSeparator/>
+      </w:r>
+    </w:p>
+  </w:footnote>
+  <w:footnote w:id="1">
+    <w:p>
+      <w:pPr>
+        <w:pStyle w:val="FootnoteText"/>
+      </w:pPr>
+      <w:r>
+        <w:rPr>
+          <w:rStyle w:val="FootnoteReference"/>
+        </w:rPr>
+        <w:footnoteRef/>
+      </w:r>
+      <w:r>
+        <w:t xml:space="preserve"> Tes</w:t>
+      </w:r>
+      <w:bookmarkStart w:id="3" w:name="_GoBack"/>
+      <w:bookmarkEnd w:id="3"/>
+      <w:r>
+        <w:t xml:space="preserve">t. </w:t>
+      </w:r>
+    </w:p>
+  </w:footnote>
+</w:footnotes>
 </file>
 
 <file path=word/styles.xml><?xml version="1.0" encoding="utf-8"?>
@@ -4170,6 +4251,7 @@
   <w:style w:type="character" w:default="1" w:styleId="DefaultParagraphFont">
     <w:name w:val="Default Paragraph Font"/>
     <w:uiPriority w:val="1"/>
+    <w:semiHidden/>
     <w:unhideWhenUsed/>
   </w:style>
   <w:style w:type="table" w:default="1" w:styleId="TableNormal">
@@ -4589,6 +4671,47 @@
       <w:ind w:left="480"/>
     </w:pPr>
   </w:style>
+  <w:style w:type="paragraph" w:styleId="FootnoteText">
+    <w:name w:val="footnote text"/>
+    <w:basedOn w:val="Normal"/>
+    <w:link w:val="FootnoteTextChar"/>
+    <w:uiPriority w:val="99"/>
+    <w:semiHidden/>
+    <w:unhideWhenUsed/>
+    <w:rsid w:val="004003C0"/>
+    <w:pPr>
+      <w:spacing w:before="0"/>
+    </w:pPr>
+    <w:rPr>
+      <w:sz w:val="20"/>
+      <w:szCs w:val="20"/>
+    </w:rPr>
+  </w:style>
+  <w:style w:type="character" w:customStyle="1" w:styleId="FootnoteTextChar">
+    <w:name w:val="Footnote Text Char"/>
+    <w:basedOn w:val="DefaultParagraphFont"/>
+    <w:link w:val="FootnoteText"/>
+    <w:uiPriority w:val="99"/>
+    <w:semiHidden/>
+    <w:rsid w:val="004003C0"/>
+    <w:rPr>
+      <w:rFonts w:ascii="Arial Narrow" w:hAnsi="Arial Narrow"/>
+      <w:color w:val="000000" w:themeColor="text1"/>
+      <w:sz w:val="20"/>
+      <w:szCs w:val="20"/>
+    </w:rPr>
+  </w:style>
+  <w:style w:type="character" w:styleId="FootnoteReference">
+    <w:name w:val="footnote reference"/>
+    <w:basedOn w:val="DefaultParagraphFont"/>
+    <w:uiPriority w:val="99"/>
+    <w:semiHidden/>
+    <w:unhideWhenUsed/>
+    <w:rsid w:val="004003C0"/>
+    <w:rPr>
+      <w:vertAlign w:val="superscript"/>
+    </w:rPr>
+  </w:style>
 </w:styles>
 </file>
 
@@ -4858,7 +4981,7 @@
 </file>
 
 <file path=customXml/itemProps1.xml><?xml version="1.0" encoding="utf-8"?>
-<ds:datastoreItem xmlns:ds="http://schemas.openxmlformats.org/officeDocument/2006/customXml" ds:itemID="{0F7147BC-F282-4E6E-B14F-A15DE0A5BEDE}">
+<ds:datastoreItem xmlns:ds="http://schemas.openxmlformats.org/officeDocument/2006/customXml" ds:itemID="{47768F07-75D7-426D-A423-129817CBB8AB}">
   <ds:schemaRefs>
     <ds:schemaRef ds:uri="http://schemas.openxmlformats.org/officeDocument/2006/bibliography"/>
   </ds:schemaRefs>

</xml_diff>